<commit_message>
update unit test and hardfork05.docx
</commit_message>
<xml_diff>
--- a/tests/hardfork05_update.docx
+++ b/tests/hardfork05_update.docx
@@ -120,11 +120,6 @@
       </w:r>
     </w:p>
     <w:p>
-      <w:pPr>
-        <w:rPr>
-          <w:rFonts w:hint="eastAsia"/>
-        </w:rPr>
-      </w:pPr>
       <w:r>
         <w:rPr>
           <w:rFonts w:hint="eastAsia"/>
@@ -152,8 +147,6 @@
         </w:rPr>
         <w:t>，可以取消锁仓，余额7天（理事会参数，可调整）之后返还给账户。</w:t>
       </w:r>
-      <w:bookmarkStart w:id="0" w:name="_GoBack"/>
-      <w:bookmarkEnd w:id="0"/>
     </w:p>
     <w:p>
       <w:pPr>
@@ -317,6 +310,11 @@
       </w:r>
     </w:p>
     <w:p>
+      <w:pPr>
+        <w:rPr>
+          <w:color w:val="FF0000"/>
+        </w:rPr>
+      </w:pPr>
       <w:r>
         <w:rPr>
           <w:rFonts w:hint="eastAsia"/>
@@ -384,17 +382,48 @@
         <w:rPr>
           <w:rFonts w:hint="eastAsia"/>
         </w:rPr>
-        <w:t>见证人不能抵押给自己，账户可以抵押给多个见证人，可以更新抵押，更新抵押金额也不能少于最小抵押，可以取消抵押，取消抵押时，不立刻返还抵押金额给账户，有默认7天（理事会参数控制）的锁定期，到期后自动返还给抵押账户；如果见证人取消了自己的见证人抵押（即删除见证人），那么所有抵押金额立刻返还给</w:t>
-      </w:r>
-      <w:r>
-        <w:rPr>
-          <w:rFonts w:hint="eastAsia"/>
+        <w:t>见证人不能抵押给自己，账户可以抵押给多个见证人，可以更新抵押，更新抵押金额也不能少于最小抵押，可以取消抵押，取消抵押时，不立刻返还抵押金额给账户，有默认7天（理事会参数控制）的锁定期，到期后自动返还给抵押账户；</w:t>
+      </w:r>
+      <w:r>
+        <w:rPr>
+          <w:rFonts w:hint="eastAsia"/>
+          <w:color w:val="FF0000"/>
+        </w:rPr>
+        <w:t>如果见证人取消了自己的见证人抵押（即删除见证人），那么所有抵押金额</w:t>
+      </w:r>
+      <w:r>
+        <w:rPr>
+          <w:rFonts w:hint="eastAsia"/>
+          <w:dstrike/>
+          <w:color w:val="FF0000"/>
+        </w:rPr>
+        <w:t>立刻</w:t>
+      </w:r>
+      <w:r>
+        <w:rPr>
+          <w:rFonts w:hint="eastAsia"/>
+          <w:color w:val="FF0000"/>
+        </w:rPr>
+        <w:t>也7天（理事会参数控制）之后</w:t>
+      </w:r>
+      <w:r>
+        <w:rPr>
+          <w:rFonts w:hint="eastAsia"/>
+          <w:color w:val="FF0000"/>
+        </w:rPr>
+        <w:t>返还给</w:t>
+      </w:r>
+      <w:r>
+        <w:rPr>
+          <w:rFonts w:hint="eastAsia"/>
+          <w:color w:val="FF0000"/>
         </w:rPr>
         <w:t>抵押账户</w:t>
       </w:r>
       <w:r>
         <w:rPr>
           <w:rFonts w:hint="eastAsia"/>
+          <w:color w:val="FF0000"/>
         </w:rPr>
         <w:t>。</w:t>
       </w:r>
@@ -483,6 +512,8 @@
         </w:rPr>
         <w:t>。</w:t>
       </w:r>
+      <w:bookmarkStart w:id="0" w:name="_GoBack"/>
+      <w:bookmarkEnd w:id="0"/>
     </w:p>
     <w:p>
       <w:pPr>

</xml_diff>

<commit_message>
update docx.   add content test for update award_percent
</commit_message>
<xml_diff>
--- a/tests/hardfork05_update.docx
+++ b/tests/hardfork05_update.docx
@@ -93,6 +93,1280 @@
         <w:t>资产交易需要扣除接收资产一部分作为市场交易手续费，该续费一部分返还给资产的手续费池，另一部分由交易账户的注册人和引荐人分红。具体划分比例由理事会参数决定。</w:t>
       </w:r>
     </w:p>
+    <w:p/>
+    <w:p>
+      <w:r>
+        <w:rPr>
+          <w:rFonts w:hint="eastAsia"/>
+        </w:rPr>
+        <w:t>其中资产交易手续费执行流程如下：</w:t>
+      </w:r>
+    </w:p>
+    <w:p>
+      <w:pPr>
+        <w:rPr>
+          <w:rFonts w:hint="eastAsia"/>
+        </w:rPr>
+      </w:pPr>
+      <w:r>
+        <w:rPr>
+          <w:rFonts w:hint="eastAsia"/>
+        </w:rPr>
+        <w:t>自定义资产创建的时候初始化</w:t>
+      </w:r>
+      <w:r>
+        <w:t>market_fee_percent</w:t>
+      </w:r>
+      <w:r>
+        <w:rPr>
+          <w:rFonts w:hint="eastAsia"/>
+        </w:rPr>
+        <w:t xml:space="preserve">， </w:t>
+      </w:r>
+      <w:r>
+        <w:rPr>
+          <w:rFonts w:hint="eastAsia"/>
+          <w:lang w:val="zh-CN"/>
+        </w:rPr>
+        <w:t>以及</w:t>
+      </w:r>
+      <w:r>
+        <w:t>reward_percent</w:t>
+      </w:r>
+      <w:r>
+        <w:rPr>
+          <w:rFonts w:hint="eastAsia"/>
+          <w:lang w:val="zh-CN"/>
+        </w:rPr>
+        <w:t>。其中</w:t>
+      </w:r>
+      <w:r>
+        <w:t>market_fee_percent</w:t>
+      </w:r>
+      <w:r>
+        <w:rPr>
+          <w:rFonts w:hint="eastAsia"/>
+          <w:lang w:val="zh-CN"/>
+        </w:rPr>
+        <w:t>为资产交易手续费比例</w:t>
+      </w:r>
+      <w:r>
+        <w:rPr>
+          <w:rFonts w:hint="eastAsia"/>
+        </w:rPr>
+        <w:t>，</w:t>
+      </w:r>
+      <w:r>
+        <w:t>reward_percent</w:t>
+      </w:r>
+      <w:r>
+        <w:rPr>
+          <w:rFonts w:hint="eastAsia"/>
+          <w:lang w:val="zh-CN"/>
+        </w:rPr>
+        <w:t>为资产交易手续费中给予账户推荐者的奖励比例。</w:t>
+      </w:r>
+      <w:r>
+        <w:rPr>
+          <w:rFonts w:hint="eastAsia"/>
+          <w:lang w:val="zh-CN"/>
+        </w:rPr>
+        <w:t>两个参数都可以被资产所有人，使用</w:t>
+      </w:r>
+      <w:r>
+        <w:rPr>
+          <w:lang w:val="zh-CN"/>
+        </w:rPr>
+        <w:t>asset_update_operation</w:t>
+      </w:r>
+      <w:r>
+        <w:rPr>
+          <w:rFonts w:hint="eastAsia"/>
+          <w:lang w:val="zh-CN"/>
+        </w:rPr>
+        <w:t>来修改。</w:t>
+      </w:r>
+      <w:bookmarkStart w:id="0" w:name="_GoBack"/>
+      <w:bookmarkEnd w:id="0"/>
+    </w:p>
+    <w:p>
+      <w:r>
+        <w:rPr>
+          <w:rFonts w:hint="eastAsia"/>
+        </w:rPr>
+        <w:t>计算流程：</w:t>
+      </w:r>
+    </w:p>
+    <w:p>
+      <w:r>
+        <w:rPr>
+          <w:rFonts w:hint="eastAsia"/>
+        </w:rPr>
+        <w:t>计算交易手续费： pay</w:t>
+      </w:r>
+      <w:r>
+        <w:t xml:space="preserve"> </w:t>
+      </w:r>
+      <w:r>
+        <w:rPr>
+          <w:rFonts w:hint="eastAsia"/>
+        </w:rPr>
+        <w:t>=</w:t>
+      </w:r>
+      <w:r>
+        <w:t xml:space="preserve"> </w:t>
+      </w:r>
+      <w:r>
+        <w:rPr>
+          <w:rFonts w:hint="eastAsia"/>
+        </w:rPr>
+        <w:t>amount</w:t>
+      </w:r>
+      <w:r>
+        <w:t xml:space="preserve"> </w:t>
+      </w:r>
+      <w:r>
+        <w:rPr>
+          <w:rFonts w:hint="eastAsia"/>
+        </w:rPr>
+        <w:t>*</w:t>
+      </w:r>
+      <w:r>
+        <w:t xml:space="preserve"> </w:t>
+      </w:r>
+      <w:r>
+        <w:t xml:space="preserve">market_fee_percent </w:t>
+      </w:r>
+      <w:r>
+        <w:t xml:space="preserve"> </w:t>
+      </w:r>
+    </w:p>
+    <w:p>
+      <w:r>
+        <w:rPr>
+          <w:rFonts w:hint="eastAsia"/>
+        </w:rPr>
+        <w:t>计算手续费的推荐奖励：award</w:t>
+      </w:r>
+      <w:r>
+        <w:t xml:space="preserve"> </w:t>
+      </w:r>
+      <w:r>
+        <w:rPr>
+          <w:rFonts w:hint="eastAsia"/>
+        </w:rPr>
+        <w:t>=</w:t>
+      </w:r>
+      <w:r>
+        <w:t xml:space="preserve"> </w:t>
+      </w:r>
+      <w:r>
+        <w:rPr>
+          <w:rFonts w:hint="eastAsia"/>
+        </w:rPr>
+        <w:t>pay</w:t>
+      </w:r>
+      <w:r>
+        <w:t xml:space="preserve"> </w:t>
+      </w:r>
+      <w:r>
+        <w:rPr>
+          <w:rFonts w:hint="eastAsia"/>
+        </w:rPr>
+        <w:t>*</w:t>
+      </w:r>
+      <w:r>
+        <w:t xml:space="preserve"> </w:t>
+      </w:r>
+      <w:r>
+        <w:t>reward_percent</w:t>
+      </w:r>
+    </w:p>
+    <w:p>
+      <w:r>
+        <w:rPr>
+          <w:rFonts w:hint="eastAsia"/>
+          <w:lang w:val="zh-CN"/>
+        </w:rPr>
+        <w:t>计算返还给资产手续费池</w:t>
+      </w:r>
+      <w:r>
+        <w:rPr>
+          <w:rFonts w:hint="eastAsia"/>
+        </w:rPr>
+        <w:t>：fees</w:t>
+      </w:r>
+      <w:r>
+        <w:t xml:space="preserve"> </w:t>
+      </w:r>
+      <w:r>
+        <w:rPr>
+          <w:rFonts w:hint="eastAsia"/>
+        </w:rPr>
+        <w:t>+=</w:t>
+      </w:r>
+      <w:r>
+        <w:t xml:space="preserve"> </w:t>
+      </w:r>
+      <w:r>
+        <w:rPr>
+          <w:rFonts w:hint="eastAsia"/>
+        </w:rPr>
+        <w:t>pay</w:t>
+      </w:r>
+      <w:r>
+        <w:t xml:space="preserve"> – </w:t>
+      </w:r>
+      <w:r>
+        <w:rPr>
+          <w:rFonts w:hint="eastAsia"/>
+        </w:rPr>
+        <w:t>award</w:t>
+      </w:r>
+    </w:p>
+    <w:p>
+      <w:r>
+        <w:rPr>
+          <w:rFonts w:hint="eastAsia"/>
+        </w:rPr>
+        <w:t>计算引荐人奖励：</w:t>
+      </w:r>
+      <w:r>
+        <w:t xml:space="preserve">referrer_award = award * </w:t>
+      </w:r>
+      <w:r>
+        <w:t>referrer_percent</w:t>
+      </w:r>
+    </w:p>
+    <w:p>
+      <w:r>
+        <w:rPr>
+          <w:rFonts w:hint="eastAsia"/>
+        </w:rPr>
+        <w:t>计算注册者奖励：</w:t>
+      </w:r>
+      <w:r>
+        <w:t>registrar_</w:t>
+      </w:r>
+      <w:r>
+        <w:rPr>
+          <w:rFonts w:hint="eastAsia"/>
+        </w:rPr>
+        <w:t>award</w:t>
+      </w:r>
+      <w:r>
+        <w:rPr>
+          <w:rFonts w:hint="eastAsia"/>
+        </w:rPr>
+        <w:t xml:space="preserve"> </w:t>
+      </w:r>
+      <w:r>
+        <w:rPr>
+          <w:rFonts w:hint="eastAsia"/>
+        </w:rPr>
+        <w:t>=</w:t>
+      </w:r>
+      <w:r>
+        <w:t xml:space="preserve"> </w:t>
+      </w:r>
+      <w:r>
+        <w:rPr>
+          <w:rFonts w:hint="eastAsia"/>
+        </w:rPr>
+        <w:t>award</w:t>
+      </w:r>
+      <w:r>
+        <w:t xml:space="preserve"> – referrer_award</w:t>
+      </w:r>
+    </w:p>
+    <w:p>
+      <w:r>
+        <w:rPr>
+          <w:noProof/>
+        </w:rPr>
+        <mc:AlternateContent>
+          <mc:Choice Requires="wpg">
+            <w:drawing>
+              <wp:anchor distT="0" distB="0" distL="114300" distR="114300" simplePos="0" relativeHeight="251659264" behindDoc="0" locked="0" layoutInCell="1" allowOverlap="1" wp14:anchorId="04AEC72B" wp14:editId="41358E7A">
+                <wp:simplePos x="0" y="0"/>
+                <wp:positionH relativeFrom="column">
+                  <wp:posOffset>426720</wp:posOffset>
+                </wp:positionH>
+                <wp:positionV relativeFrom="paragraph">
+                  <wp:posOffset>182880</wp:posOffset>
+                </wp:positionV>
+                <wp:extent cx="5943600" cy="3992880"/>
+                <wp:effectExtent l="0" t="0" r="19050" b="26670"/>
+                <wp:wrapNone/>
+                <wp:docPr id="19" name="组合 19"/>
+                <wp:cNvGraphicFramePr/>
+                <a:graphic xmlns:a="http://schemas.openxmlformats.org/drawingml/2006/main">
+                  <a:graphicData uri="http://schemas.microsoft.com/office/word/2010/wordprocessingGroup">
+                    <wpg:wgp>
+                      <wpg:cNvGrpSpPr/>
+                      <wpg:grpSpPr>
+                        <a:xfrm>
+                          <a:off x="0" y="0"/>
+                          <a:ext cx="5943600" cy="3992880"/>
+                          <a:chOff x="0" y="0"/>
+                          <a:chExt cx="5943600" cy="3992880"/>
+                        </a:xfrm>
+                      </wpg:grpSpPr>
+                      <wps:wsp>
+                        <wps:cNvPr id="4" name="直接箭头连接符 4"/>
+                        <wps:cNvCnPr/>
+                        <wps:spPr>
+                          <a:xfrm>
+                            <a:off x="3459480" y="541020"/>
+                            <a:ext cx="0" cy="487680"/>
+                          </a:xfrm>
+                          <a:prstGeom prst="straightConnector1">
+                            <a:avLst/>
+                          </a:prstGeom>
+                          <a:ln>
+                            <a:tailEnd type="triangle"/>
+                          </a:ln>
+                        </wps:spPr>
+                        <wps:style>
+                          <a:lnRef idx="1">
+                            <a:schemeClr val="dk1"/>
+                          </a:lnRef>
+                          <a:fillRef idx="0">
+                            <a:schemeClr val="dk1"/>
+                          </a:fillRef>
+                          <a:effectRef idx="0">
+                            <a:schemeClr val="dk1"/>
+                          </a:effectRef>
+                          <a:fontRef idx="minor">
+                            <a:schemeClr val="tx1"/>
+                          </a:fontRef>
+                        </wps:style>
+                        <wps:bodyPr/>
+                      </wps:wsp>
+                      <wps:wsp>
+                        <wps:cNvPr id="16" name="文本框 2"/>
+                        <wps:cNvSpPr txBox="1">
+                          <a:spLocks noChangeArrowheads="1"/>
+                        </wps:cNvSpPr>
+                        <wps:spPr bwMode="auto">
+                          <a:xfrm>
+                            <a:off x="0" y="2857500"/>
+                            <a:ext cx="1203960" cy="298450"/>
+                          </a:xfrm>
+                          <a:prstGeom prst="rect">
+                            <a:avLst/>
+                          </a:prstGeom>
+                          <a:solidFill>
+                            <a:srgbClr val="FFFFFF"/>
+                          </a:solidFill>
+                          <a:ln w="9525">
+                            <a:noFill/>
+                            <a:miter lim="800000"/>
+                            <a:headEnd/>
+                            <a:tailEnd/>
+                          </a:ln>
+                        </wps:spPr>
+                        <wps:txbx>
+                          <w:txbxContent>
+                            <w:p>
+                              <w:r>
+                                <w:rPr>
+                                  <w:lang w:val="zh-CN"/>
+                                </w:rPr>
+                                <w:t>registrar_percent</w:t>
+                              </w:r>
+                            </w:p>
+                          </w:txbxContent>
+                        </wps:txbx>
+                        <wps:bodyPr rot="0" vert="horz" wrap="square" lIns="91440" tIns="45720" rIns="91440" bIns="45720" anchor="t" anchorCtr="0">
+                          <a:spAutoFit/>
+                        </wps:bodyPr>
+                      </wps:wsp>
+                      <wpg:grpSp>
+                        <wpg:cNvPr id="18" name="组合 18"/>
+                        <wpg:cNvGrpSpPr/>
+                        <wpg:grpSpPr>
+                          <a:xfrm>
+                            <a:off x="312420" y="0"/>
+                            <a:ext cx="5631180" cy="3992880"/>
+                            <a:chOff x="0" y="0"/>
+                            <a:chExt cx="5631180" cy="3992880"/>
+                          </a:xfrm>
+                        </wpg:grpSpPr>
+                        <wps:wsp>
+                          <wps:cNvPr id="1" name="椭圆 1"/>
+                          <wps:cNvSpPr/>
+                          <wps:spPr>
+                            <a:xfrm>
+                              <a:off x="2270760" y="1028700"/>
+                              <a:ext cx="1752600" cy="541020"/>
+                            </a:xfrm>
+                            <a:prstGeom prst="ellipse">
+                              <a:avLst/>
+                            </a:prstGeom>
+                          </wps:spPr>
+                          <wps:style>
+                            <a:lnRef idx="2">
+                              <a:schemeClr val="dk1"/>
+                            </a:lnRef>
+                            <a:fillRef idx="1">
+                              <a:schemeClr val="lt1"/>
+                            </a:fillRef>
+                            <a:effectRef idx="0">
+                              <a:schemeClr val="dk1"/>
+                            </a:effectRef>
+                            <a:fontRef idx="minor">
+                              <a:schemeClr val="dk1"/>
+                            </a:fontRef>
+                          </wps:style>
+                          <wps:txbx>
+                            <w:txbxContent>
+                              <w:p>
+                                <w:pPr>
+                                  <w:jc w:val="center"/>
+                                </w:pPr>
+                                <w:r>
+                                  <w:rPr>
+                                    <w:rFonts w:hint="eastAsia"/>
+                                  </w:rPr>
+                                  <w:t>交易手续费pay</w:t>
+                                </w:r>
+                              </w:p>
+                            </w:txbxContent>
+                          </wps:txbx>
+                          <wps:bodyPr rot="0" spcFirstLastPara="0" vertOverflow="overflow" horzOverflow="overflow" vert="horz" wrap="square" lIns="91440" tIns="45720" rIns="91440" bIns="45720" numCol="1" spcCol="0" rtlCol="0" fromWordArt="0" anchor="ctr" anchorCtr="0" forceAA="0" compatLnSpc="1">
+                            <a:prstTxWarp prst="textNoShape">
+                              <a:avLst/>
+                            </a:prstTxWarp>
+                            <a:noAutofit/>
+                          </wps:bodyPr>
+                        </wps:wsp>
+                        <wps:wsp>
+                          <wps:cNvPr id="3" name="椭圆 3"/>
+                          <wps:cNvSpPr/>
+                          <wps:spPr>
+                            <a:xfrm>
+                              <a:off x="2270760" y="0"/>
+                              <a:ext cx="1790700" cy="541020"/>
+                            </a:xfrm>
+                            <a:prstGeom prst="ellipse">
+                              <a:avLst/>
+                            </a:prstGeom>
+                          </wps:spPr>
+                          <wps:style>
+                            <a:lnRef idx="2">
+                              <a:schemeClr val="dk1"/>
+                            </a:lnRef>
+                            <a:fillRef idx="1">
+                              <a:schemeClr val="lt1"/>
+                            </a:fillRef>
+                            <a:effectRef idx="0">
+                              <a:schemeClr val="dk1"/>
+                            </a:effectRef>
+                            <a:fontRef idx="minor">
+                              <a:schemeClr val="dk1"/>
+                            </a:fontRef>
+                          </wps:style>
+                          <wps:txbx>
+                            <w:txbxContent>
+                              <w:p>
+                                <w:pPr>
+                                  <w:jc w:val="center"/>
+                                </w:pPr>
+                                <w:r>
+                                  <w:rPr>
+                                    <w:rFonts w:hint="eastAsia"/>
+                                  </w:rPr>
+                                  <w:t>交易资金amount</w:t>
+                                </w:r>
+                              </w:p>
+                            </w:txbxContent>
+                          </wps:txbx>
+                          <wps:bodyPr rot="0" spcFirstLastPara="0" vertOverflow="overflow" horzOverflow="overflow" vert="horz" wrap="square" lIns="91440" tIns="45720" rIns="91440" bIns="45720" numCol="1" spcCol="0" rtlCol="0" fromWordArt="0" anchor="ctr" anchorCtr="0" forceAA="0" compatLnSpc="1">
+                            <a:prstTxWarp prst="textNoShape">
+                              <a:avLst/>
+                            </a:prstTxWarp>
+                            <a:noAutofit/>
+                          </wps:bodyPr>
+                        </wps:wsp>
+                        <wps:wsp>
+                          <wps:cNvPr id="6" name="椭圆 6"/>
+                          <wps:cNvSpPr/>
+                          <wps:spPr>
+                            <a:xfrm>
+                              <a:off x="3916680" y="2171700"/>
+                              <a:ext cx="1714500" cy="541020"/>
+                            </a:xfrm>
+                            <a:prstGeom prst="ellipse">
+                              <a:avLst/>
+                            </a:prstGeom>
+                          </wps:spPr>
+                          <wps:style>
+                            <a:lnRef idx="2">
+                              <a:schemeClr val="dk1"/>
+                            </a:lnRef>
+                            <a:fillRef idx="1">
+                              <a:schemeClr val="lt1"/>
+                            </a:fillRef>
+                            <a:effectRef idx="0">
+                              <a:schemeClr val="dk1"/>
+                            </a:effectRef>
+                            <a:fontRef idx="minor">
+                              <a:schemeClr val="dk1"/>
+                            </a:fontRef>
+                          </wps:style>
+                          <wps:txbx>
+                            <w:txbxContent>
+                              <w:p>
+                                <w:pPr>
+                                  <w:jc w:val="center"/>
+                                  <w:rPr>
+                                    <w:sz w:val="18"/>
+                                    <w:szCs w:val="18"/>
+                                  </w:rPr>
+                                </w:pPr>
+                                <w:r>
+                                  <w:rPr>
+                                    <w:rFonts w:hint="eastAsia"/>
+                                    <w:sz w:val="18"/>
+                                    <w:szCs w:val="18"/>
+                                  </w:rPr>
+                                  <w:t>资产手续费池fees</w:t>
+                                </w:r>
+                              </w:p>
+                            </w:txbxContent>
+                          </wps:txbx>
+                          <wps:bodyPr rot="0" spcFirstLastPara="0" vertOverflow="overflow" horzOverflow="overflow" vert="horz" wrap="square" lIns="91440" tIns="45720" rIns="91440" bIns="45720" numCol="1" spcCol="0" rtlCol="0" fromWordArt="0" anchor="ctr" anchorCtr="0" forceAA="0" compatLnSpc="1">
+                            <a:prstTxWarp prst="textNoShape">
+                              <a:avLst/>
+                            </a:prstTxWarp>
+                            <a:noAutofit/>
+                          </wps:bodyPr>
+                        </wps:wsp>
+                        <wps:wsp>
+                          <wps:cNvPr id="7" name="矩形: 圆角 7"/>
+                          <wps:cNvSpPr/>
+                          <wps:spPr>
+                            <a:xfrm>
+                              <a:off x="800100" y="2171700"/>
+                              <a:ext cx="1432560" cy="525780"/>
+                            </a:xfrm>
+                            <a:prstGeom prst="roundRect">
+                              <a:avLst/>
+                            </a:prstGeom>
+                          </wps:spPr>
+                          <wps:style>
+                            <a:lnRef idx="2">
+                              <a:schemeClr val="dk1"/>
+                            </a:lnRef>
+                            <a:fillRef idx="1">
+                              <a:schemeClr val="lt1"/>
+                            </a:fillRef>
+                            <a:effectRef idx="0">
+                              <a:schemeClr val="dk1"/>
+                            </a:effectRef>
+                            <a:fontRef idx="minor">
+                              <a:schemeClr val="dk1"/>
+                            </a:fontRef>
+                          </wps:style>
+                          <wps:txbx>
+                            <w:txbxContent>
+                              <w:p>
+                                <w:pPr>
+                                  <w:jc w:val="center"/>
+                                </w:pPr>
+                                <w:r>
+                                  <w:rPr>
+                                    <w:rFonts w:hint="eastAsia"/>
+                                  </w:rPr>
+                                  <w:t>账户推荐奖励award</w:t>
+                                </w:r>
+                              </w:p>
+                            </w:txbxContent>
+                          </wps:txbx>
+                          <wps:bodyPr rot="0" spcFirstLastPara="0" vertOverflow="overflow" horzOverflow="overflow" vert="horz" wrap="square" lIns="91440" tIns="45720" rIns="91440" bIns="45720" numCol="1" spcCol="0" rtlCol="0" fromWordArt="0" anchor="ctr" anchorCtr="0" forceAA="0" compatLnSpc="1">
+                            <a:prstTxWarp prst="textNoShape">
+                              <a:avLst/>
+                            </a:prstTxWarp>
+                            <a:noAutofit/>
+                          </wps:bodyPr>
+                        </wps:wsp>
+                        <wps:wsp>
+                          <wps:cNvPr id="8" name="矩形 8"/>
+                          <wps:cNvSpPr/>
+                          <wps:spPr>
+                            <a:xfrm>
+                              <a:off x="0" y="3512820"/>
+                              <a:ext cx="1097280" cy="480060"/>
+                            </a:xfrm>
+                            <a:prstGeom prst="rect">
+                              <a:avLst/>
+                            </a:prstGeom>
+                          </wps:spPr>
+                          <wps:style>
+                            <a:lnRef idx="2">
+                              <a:schemeClr val="dk1"/>
+                            </a:lnRef>
+                            <a:fillRef idx="1">
+                              <a:schemeClr val="lt1"/>
+                            </a:fillRef>
+                            <a:effectRef idx="0">
+                              <a:schemeClr val="dk1"/>
+                            </a:effectRef>
+                            <a:fontRef idx="minor">
+                              <a:schemeClr val="dk1"/>
+                            </a:fontRef>
+                          </wps:style>
+                          <wps:txbx>
+                            <w:txbxContent>
+                              <w:p>
+                                <w:pPr>
+                                  <w:jc w:val="center"/>
+                                </w:pPr>
+                                <w:r>
+                                  <w:rPr>
+                                    <w:rFonts w:hint="eastAsia"/>
+                                  </w:rPr>
+                                  <w:t>注册者奖励</w:t>
+                                </w:r>
+                              </w:p>
+                              <w:p>
+                                <w:pPr>
+                                  <w:jc w:val="center"/>
+                                </w:pPr>
+                                <w:r>
+                                  <w:t>registrar_awarddd</w:t>
+                                </w:r>
+                              </w:p>
+                            </w:txbxContent>
+                          </wps:txbx>
+                          <wps:bodyPr rot="0" spcFirstLastPara="0" vertOverflow="overflow" horzOverflow="overflow" vert="horz" wrap="square" lIns="91440" tIns="45720" rIns="91440" bIns="45720" numCol="1" spcCol="0" rtlCol="0" fromWordArt="0" anchor="ctr" anchorCtr="0" forceAA="0" compatLnSpc="1">
+                            <a:prstTxWarp prst="textNoShape">
+                              <a:avLst/>
+                            </a:prstTxWarp>
+                            <a:noAutofit/>
+                          </wps:bodyPr>
+                        </wps:wsp>
+                        <wps:wsp>
+                          <wps:cNvPr id="9" name="矩形 9"/>
+                          <wps:cNvSpPr/>
+                          <wps:spPr>
+                            <a:xfrm>
+                              <a:off x="1775460" y="3512820"/>
+                              <a:ext cx="1120140" cy="480060"/>
+                            </a:xfrm>
+                            <a:prstGeom prst="rect">
+                              <a:avLst/>
+                            </a:prstGeom>
+                          </wps:spPr>
+                          <wps:style>
+                            <a:lnRef idx="2">
+                              <a:schemeClr val="dk1"/>
+                            </a:lnRef>
+                            <a:fillRef idx="1">
+                              <a:schemeClr val="lt1"/>
+                            </a:fillRef>
+                            <a:effectRef idx="0">
+                              <a:schemeClr val="dk1"/>
+                            </a:effectRef>
+                            <a:fontRef idx="minor">
+                              <a:schemeClr val="dk1"/>
+                            </a:fontRef>
+                          </wps:style>
+                          <wps:txbx>
+                            <w:txbxContent>
+                              <w:p>
+                                <w:pPr>
+                                  <w:jc w:val="center"/>
+                                </w:pPr>
+                                <w:r>
+                                  <w:rPr>
+                                    <w:rFonts w:hint="eastAsia"/>
+                                  </w:rPr>
+                                  <w:t>引荐人奖励</w:t>
+                                </w:r>
+                              </w:p>
+                              <w:p>
+                                <w:pPr>
+                                  <w:jc w:val="center"/>
+                                </w:pPr>
+                                <w:r>
+                                  <w:t>referrer_award</w:t>
+                                </w:r>
+                              </w:p>
+                            </w:txbxContent>
+                          </wps:txbx>
+                          <wps:bodyPr rot="0" spcFirstLastPara="0" vertOverflow="overflow" horzOverflow="overflow" vert="horz" wrap="square" lIns="91440" tIns="45720" rIns="91440" bIns="45720" numCol="1" spcCol="0" rtlCol="0" fromWordArt="0" anchor="ctr" anchorCtr="0" forceAA="0" compatLnSpc="1">
+                            <a:prstTxWarp prst="textNoShape">
+                              <a:avLst/>
+                            </a:prstTxWarp>
+                            <a:noAutofit/>
+                          </wps:bodyPr>
+                        </wps:wsp>
+                        <wps:wsp>
+                          <wps:cNvPr id="10" name="直接箭头连接符 10"/>
+                          <wps:cNvCnPr/>
+                          <wps:spPr>
+                            <a:xfrm flipH="1">
+                              <a:off x="1554480" y="1569720"/>
+                              <a:ext cx="1592580" cy="601980"/>
+                            </a:xfrm>
+                            <a:prstGeom prst="straightConnector1">
+                              <a:avLst/>
+                            </a:prstGeom>
+                            <a:ln>
+                              <a:tailEnd type="triangle"/>
+                            </a:ln>
+                          </wps:spPr>
+                          <wps:style>
+                            <a:lnRef idx="1">
+                              <a:schemeClr val="dk1"/>
+                            </a:lnRef>
+                            <a:fillRef idx="0">
+                              <a:schemeClr val="dk1"/>
+                            </a:fillRef>
+                            <a:effectRef idx="0">
+                              <a:schemeClr val="dk1"/>
+                            </a:effectRef>
+                            <a:fontRef idx="minor">
+                              <a:schemeClr val="tx1"/>
+                            </a:fontRef>
+                          </wps:style>
+                          <wps:bodyPr/>
+                        </wps:wsp>
+                        <wps:wsp>
+                          <wps:cNvPr id="11" name="直接箭头连接符 11"/>
+                          <wps:cNvCnPr/>
+                          <wps:spPr>
+                            <a:xfrm>
+                              <a:off x="3147060" y="1569720"/>
+                              <a:ext cx="1661160" cy="601980"/>
+                            </a:xfrm>
+                            <a:prstGeom prst="straightConnector1">
+                              <a:avLst/>
+                            </a:prstGeom>
+                            <a:ln>
+                              <a:tailEnd type="triangle"/>
+                            </a:ln>
+                          </wps:spPr>
+                          <wps:style>
+                            <a:lnRef idx="1">
+                              <a:schemeClr val="dk1"/>
+                            </a:lnRef>
+                            <a:fillRef idx="0">
+                              <a:schemeClr val="dk1"/>
+                            </a:fillRef>
+                            <a:effectRef idx="0">
+                              <a:schemeClr val="dk1"/>
+                            </a:effectRef>
+                            <a:fontRef idx="minor">
+                              <a:schemeClr val="tx1"/>
+                            </a:fontRef>
+                          </wps:style>
+                          <wps:bodyPr/>
+                        </wps:wsp>
+                        <wps:wsp>
+                          <wps:cNvPr id="12" name="直接箭头连接符 12"/>
+                          <wps:cNvCnPr/>
+                          <wps:spPr>
+                            <a:xfrm flipH="1">
+                              <a:off x="533400" y="2697480"/>
+                              <a:ext cx="899160" cy="815340"/>
+                            </a:xfrm>
+                            <a:prstGeom prst="straightConnector1">
+                              <a:avLst/>
+                            </a:prstGeom>
+                            <a:ln>
+                              <a:tailEnd type="triangle"/>
+                            </a:ln>
+                          </wps:spPr>
+                          <wps:style>
+                            <a:lnRef idx="1">
+                              <a:schemeClr val="dk1"/>
+                            </a:lnRef>
+                            <a:fillRef idx="0">
+                              <a:schemeClr val="dk1"/>
+                            </a:fillRef>
+                            <a:effectRef idx="0">
+                              <a:schemeClr val="dk1"/>
+                            </a:effectRef>
+                            <a:fontRef idx="minor">
+                              <a:schemeClr val="tx1"/>
+                            </a:fontRef>
+                          </wps:style>
+                          <wps:bodyPr/>
+                        </wps:wsp>
+                        <wps:wsp>
+                          <wps:cNvPr id="13" name="直接箭头连接符 13"/>
+                          <wps:cNvCnPr/>
+                          <wps:spPr>
+                            <a:xfrm>
+                              <a:off x="1432560" y="2712720"/>
+                              <a:ext cx="922020" cy="800100"/>
+                            </a:xfrm>
+                            <a:prstGeom prst="straightConnector1">
+                              <a:avLst/>
+                            </a:prstGeom>
+                            <a:ln>
+                              <a:tailEnd type="triangle"/>
+                            </a:ln>
+                          </wps:spPr>
+                          <wps:style>
+                            <a:lnRef idx="1">
+                              <a:schemeClr val="dk1"/>
+                            </a:lnRef>
+                            <a:fillRef idx="0">
+                              <a:schemeClr val="dk1"/>
+                            </a:fillRef>
+                            <a:effectRef idx="0">
+                              <a:schemeClr val="dk1"/>
+                            </a:effectRef>
+                            <a:fontRef idx="minor">
+                              <a:schemeClr val="tx1"/>
+                            </a:fontRef>
+                          </wps:style>
+                          <wps:bodyPr/>
+                        </wps:wsp>
+                        <wps:wsp>
+                          <wps:cNvPr id="217" name="文本框 2"/>
+                          <wps:cNvSpPr txBox="1">
+                            <a:spLocks noChangeArrowheads="1"/>
+                          </wps:cNvSpPr>
+                          <wps:spPr bwMode="auto">
+                            <a:xfrm>
+                              <a:off x="3337560" y="632460"/>
+                              <a:ext cx="1394460" cy="298450"/>
+                            </a:xfrm>
+                            <a:prstGeom prst="rect">
+                              <a:avLst/>
+                            </a:prstGeom>
+                            <a:solidFill>
+                              <a:srgbClr val="FFFFFF"/>
+                            </a:solidFill>
+                            <a:ln w="9525">
+                              <a:noFill/>
+                              <a:miter lim="800000"/>
+                              <a:headEnd/>
+                              <a:tailEnd/>
+                            </a:ln>
+                          </wps:spPr>
+                          <wps:txbx>
+                            <w:txbxContent>
+                              <w:p>
+                                <w:r>
+                                  <w:rPr>
+                                    <w:lang w:val="zh-CN"/>
+                                  </w:rPr>
+                                  <w:t>market_fee_percent</w:t>
+                                </w:r>
+                              </w:p>
+                            </w:txbxContent>
+                          </wps:txbx>
+                          <wps:bodyPr rot="0" vert="horz" wrap="square" lIns="91440" tIns="45720" rIns="91440" bIns="45720" anchor="t" anchorCtr="0">
+                            <a:spAutoFit/>
+                          </wps:bodyPr>
+                        </wps:wsp>
+                        <wps:wsp>
+                          <wps:cNvPr id="14" name="文本框 2"/>
+                          <wps:cNvSpPr txBox="1">
+                            <a:spLocks noChangeArrowheads="1"/>
+                          </wps:cNvSpPr>
+                          <wps:spPr bwMode="auto">
+                            <a:xfrm>
+                              <a:off x="845820" y="1623060"/>
+                              <a:ext cx="1082040" cy="298450"/>
+                            </a:xfrm>
+                            <a:prstGeom prst="rect">
+                              <a:avLst/>
+                            </a:prstGeom>
+                            <a:solidFill>
+                              <a:srgbClr val="FFFFFF"/>
+                            </a:solidFill>
+                            <a:ln w="9525">
+                              <a:noFill/>
+                              <a:miter lim="800000"/>
+                              <a:headEnd/>
+                              <a:tailEnd/>
+                            </a:ln>
+                          </wps:spPr>
+                          <wps:txbx>
+                            <w:txbxContent>
+                              <w:p>
+                                <w:r>
+                                  <w:rPr>
+                                    <w:lang w:val="zh-CN"/>
+                                  </w:rPr>
+                                  <w:t>reward_percent</w:t>
+                                </w:r>
+                              </w:p>
+                            </w:txbxContent>
+                          </wps:txbx>
+                          <wps:bodyPr rot="0" vert="horz" wrap="square" lIns="91440" tIns="45720" rIns="91440" bIns="45720" anchor="t" anchorCtr="0">
+                            <a:spAutoFit/>
+                          </wps:bodyPr>
+                        </wps:wsp>
+                        <wps:wsp>
+                          <wps:cNvPr id="15" name="文本框 2"/>
+                          <wps:cNvSpPr txBox="1">
+                            <a:spLocks noChangeArrowheads="1"/>
+                          </wps:cNvSpPr>
+                          <wps:spPr bwMode="auto">
+                            <a:xfrm>
+                              <a:off x="4061460" y="1569720"/>
+                              <a:ext cx="1386840" cy="298450"/>
+                            </a:xfrm>
+                            <a:prstGeom prst="rect">
+                              <a:avLst/>
+                            </a:prstGeom>
+                            <a:solidFill>
+                              <a:srgbClr val="FFFFFF"/>
+                            </a:solidFill>
+                            <a:ln w="9525">
+                              <a:noFill/>
+                              <a:miter lim="800000"/>
+                              <a:headEnd/>
+                              <a:tailEnd/>
+                            </a:ln>
+                          </wps:spPr>
+                          <wps:txbx>
+                            <w:txbxContent>
+                              <w:p>
+                                <w:r>
+                                  <w:rPr>
+                                    <w:lang w:val="zh-CN"/>
+                                  </w:rPr>
+                                  <w:t xml:space="preserve">1 - </w:t>
+                                </w:r>
+                                <w:r>
+                                  <w:rPr>
+                                    <w:lang w:val="zh-CN"/>
+                                  </w:rPr>
+                                  <w:t>reward_percent</w:t>
+                                </w:r>
+                              </w:p>
+                            </w:txbxContent>
+                          </wps:txbx>
+                          <wps:bodyPr rot="0" vert="horz" wrap="square" lIns="91440" tIns="45720" rIns="91440" bIns="45720" anchor="t" anchorCtr="0">
+                            <a:spAutoFit/>
+                          </wps:bodyPr>
+                        </wps:wsp>
+                        <wps:wsp>
+                          <wps:cNvPr id="17" name="文本框 2"/>
+                          <wps:cNvSpPr txBox="1">
+                            <a:spLocks noChangeArrowheads="1"/>
+                          </wps:cNvSpPr>
+                          <wps:spPr bwMode="auto">
+                            <a:xfrm>
+                              <a:off x="1988820" y="2857500"/>
+                              <a:ext cx="1158240" cy="298450"/>
+                            </a:xfrm>
+                            <a:prstGeom prst="rect">
+                              <a:avLst/>
+                            </a:prstGeom>
+                            <a:solidFill>
+                              <a:srgbClr val="FFFFFF"/>
+                            </a:solidFill>
+                            <a:ln w="9525">
+                              <a:noFill/>
+                              <a:miter lim="800000"/>
+                              <a:headEnd/>
+                              <a:tailEnd/>
+                            </a:ln>
+                          </wps:spPr>
+                          <wps:txbx>
+                            <w:txbxContent>
+                              <w:p>
+                                <w:r>
+                                  <w:rPr>
+                                    <w:lang w:val="zh-CN"/>
+                                  </w:rPr>
+                                  <w:t>referrer_percent</w:t>
+                                </w:r>
+                              </w:p>
+                            </w:txbxContent>
+                          </wps:txbx>
+                          <wps:bodyPr rot="0" vert="horz" wrap="square" lIns="91440" tIns="45720" rIns="91440" bIns="45720" anchor="t" anchorCtr="0">
+                            <a:spAutoFit/>
+                          </wps:bodyPr>
+                        </wps:wsp>
+                      </wpg:grpSp>
+                    </wpg:wgp>
+                  </a:graphicData>
+                </a:graphic>
+              </wp:anchor>
+            </w:drawing>
+          </mc:Choice>
+          <mc:Fallback>
+            <w:pict>
+              <v:group w14:anchorId="04AEC72B" id="组合 19" o:spid="_x0000_s1026" style="position:absolute;left:0;text-align:left;margin-left:33.6pt;margin-top:14.4pt;width:468pt;height:314.4pt;z-index:251659264" coordsize="59436,39928" o:gfxdata="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">
+                <v:shapetype id="_x0000_t32" coordsize="21600,21600" o:spt="32" o:oned="t" path="m,l21600,21600e" filled="f">
+                  <v:path arrowok="t" fillok="f" o:connecttype="none"/>
+                  <o:lock v:ext="edit" shapetype="t"/>
+                </v:shapetype>
+                <v:shape id="直接箭头连接符 4" o:spid="_x0000_s1027" type="#_x0000_t32" style="position:absolute;left:34594;top:5410;width:0;height:4877;visibility:visible;mso-wrap-style:square" o:connectortype="straight" o:gfxdata="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" strokecolor="black [3200]" strokeweight=".5pt">
+                  <v:stroke endarrow="block" joinstyle="miter"/>
+                </v:shape>
+                <v:shapetype id="_x0000_t202" coordsize="21600,21600" o:spt="202" path="m,l,21600r21600,l21600,xe">
+                  <v:stroke joinstyle="miter"/>
+                  <v:path gradientshapeok="t" o:connecttype="rect"/>
+                </v:shapetype>
+                <v:shape id="文本框 2" o:spid="_x0000_s1028" type="#_x0000_t202" style="position:absolute;top:28575;width:12039;height:2984;visibility:visible;mso-wrap-style:square;v-text-anchor:top" o:gfxdata="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" stroked="f">
+                  <v:textbox style="mso-fit-shape-to-text:t">
+                    <w:txbxContent>
+                      <w:p>
+                        <w:r>
+                          <w:rPr>
+                            <w:lang w:val="zh-CN"/>
+                          </w:rPr>
+                          <w:t>registrar_percent</w:t>
+                        </w:r>
+                      </w:p>
+                    </w:txbxContent>
+                  </v:textbox>
+                </v:shape>
+                <v:group id="组合 18" o:spid="_x0000_s1029" style="position:absolute;left:3124;width:56312;height:39928" coordsize="56311,39928" o:gfxdata="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">
+                  <v:oval id="椭圆 1" o:spid="_x0000_s1030" style="position:absolute;left:22707;top:10287;width:17526;height:5410;visibility:visible;mso-wrap-style:square;v-text-anchor:middle" o:gfxdata="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" fillcolor="white [3201]" strokecolor="black [3200]" strokeweight="1pt">
+                    <v:stroke joinstyle="miter"/>
+                    <v:textbox>
+                      <w:txbxContent>
+                        <w:p>
+                          <w:pPr>
+                            <w:jc w:val="center"/>
+                          </w:pPr>
+                          <w:r>
+                            <w:rPr>
+                              <w:rFonts w:hint="eastAsia"/>
+                            </w:rPr>
+                            <w:t>交易手续费pay</w:t>
+                          </w:r>
+                        </w:p>
+                      </w:txbxContent>
+                    </v:textbox>
+                  </v:oval>
+                  <v:oval id="椭圆 3" o:spid="_x0000_s1031" style="position:absolute;left:22707;width:17907;height:5410;visibility:visible;mso-wrap-style:square;v-text-anchor:middle" o:gfxdata="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" fillcolor="white [3201]" strokecolor="black [3200]" strokeweight="1pt">
+                    <v:stroke joinstyle="miter"/>
+                    <v:textbox>
+                      <w:txbxContent>
+                        <w:p>
+                          <w:pPr>
+                            <w:jc w:val="center"/>
+                          </w:pPr>
+                          <w:r>
+                            <w:rPr>
+                              <w:rFonts w:hint="eastAsia"/>
+                            </w:rPr>
+                            <w:t>交易资金amount</w:t>
+                          </w:r>
+                        </w:p>
+                      </w:txbxContent>
+                    </v:textbox>
+                  </v:oval>
+                  <v:oval id="椭圆 6" o:spid="_x0000_s1032" style="position:absolute;left:39166;top:21717;width:17145;height:5410;visibility:visible;mso-wrap-style:square;v-text-anchor:middle" o:gfxdata="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" fillcolor="white [3201]" strokecolor="black [3200]" strokeweight="1pt">
+                    <v:stroke joinstyle="miter"/>
+                    <v:textbox>
+                      <w:txbxContent>
+                        <w:p>
+                          <w:pPr>
+                            <w:jc w:val="center"/>
+                            <w:rPr>
+                              <w:sz w:val="18"/>
+                              <w:szCs w:val="18"/>
+                            </w:rPr>
+                          </w:pPr>
+                          <w:r>
+                            <w:rPr>
+                              <w:rFonts w:hint="eastAsia"/>
+                              <w:sz w:val="18"/>
+                              <w:szCs w:val="18"/>
+                            </w:rPr>
+                            <w:t>资产手续费池fees</w:t>
+                          </w:r>
+                        </w:p>
+                      </w:txbxContent>
+                    </v:textbox>
+                  </v:oval>
+                  <v:roundrect id="矩形: 圆角 7" o:spid="_x0000_s1033" style="position:absolute;left:8001;top:21717;width:14325;height:5257;visibility:visible;mso-wrap-style:square;v-text-anchor:middle" arcsize="10923f" o:gfxdata="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" fillcolor="white [3201]" strokecolor="black [3200]" strokeweight="1pt">
+                    <v:stroke joinstyle="miter"/>
+                    <v:textbox>
+                      <w:txbxContent>
+                        <w:p>
+                          <w:pPr>
+                            <w:jc w:val="center"/>
+                          </w:pPr>
+                          <w:r>
+                            <w:rPr>
+                              <w:rFonts w:hint="eastAsia"/>
+                            </w:rPr>
+                            <w:t>账户推荐奖励award</w:t>
+                          </w:r>
+                        </w:p>
+                      </w:txbxContent>
+                    </v:textbox>
+                  </v:roundrect>
+                  <v:rect id="矩形 8" o:spid="_x0000_s1034" style="position:absolute;top:35128;width:10972;height:4800;visibility:visible;mso-wrap-style:square;v-text-anchor:middle" o:gfxdata="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" fillcolor="white [3201]" strokecolor="black [3200]" strokeweight="1pt">
+                    <v:textbox>
+                      <w:txbxContent>
+                        <w:p>
+                          <w:pPr>
+                            <w:jc w:val="center"/>
+                          </w:pPr>
+                          <w:r>
+                            <w:rPr>
+                              <w:rFonts w:hint="eastAsia"/>
+                            </w:rPr>
+                            <w:t>注册者奖励</w:t>
+                          </w:r>
+                        </w:p>
+                        <w:p>
+                          <w:pPr>
+                            <w:jc w:val="center"/>
+                          </w:pPr>
+                          <w:r>
+                            <w:t>registrar_awarddd</w:t>
+                          </w:r>
+                        </w:p>
+                      </w:txbxContent>
+                    </v:textbox>
+                  </v:rect>
+                  <v:rect id="矩形 9" o:spid="_x0000_s1035" style="position:absolute;left:17754;top:35128;width:11202;height:4800;visibility:visible;mso-wrap-style:square;v-text-anchor:middle" o:gfxdata="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" fillcolor="white [3201]" strokecolor="black [3200]" strokeweight="1pt">
+                    <v:textbox>
+                      <w:txbxContent>
+                        <w:p>
+                          <w:pPr>
+                            <w:jc w:val="center"/>
+                          </w:pPr>
+                          <w:r>
+                            <w:rPr>
+                              <w:rFonts w:hint="eastAsia"/>
+                            </w:rPr>
+                            <w:t>引荐人奖励</w:t>
+                          </w:r>
+                        </w:p>
+                        <w:p>
+                          <w:pPr>
+                            <w:jc w:val="center"/>
+                          </w:pPr>
+                          <w:r>
+                            <w:t>referrer_award</w:t>
+                          </w:r>
+                        </w:p>
+                      </w:txbxContent>
+                    </v:textbox>
+                  </v:rect>
+                  <v:shape id="直接箭头连接符 10" o:spid="_x0000_s1036" type="#_x0000_t32" style="position:absolute;left:15544;top:15697;width:15926;height:6020;flip:x;visibility:visible;mso-wrap-style:square" o:connectortype="straight" o:gfxdata="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" strokecolor="black [3200]" strokeweight=".5pt">
+                    <v:stroke endarrow="block" joinstyle="miter"/>
+                  </v:shape>
+                  <v:shape id="直接箭头连接符 11" o:spid="_x0000_s1037" type="#_x0000_t32" style="position:absolute;left:31470;top:15697;width:16612;height:6020;visibility:visible;mso-wrap-style:square" o:connectortype="straight" o:gfxdata="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" strokecolor="black [3200]" strokeweight=".5pt">
+                    <v:stroke endarrow="block" joinstyle="miter"/>
+                  </v:shape>
+                  <v:shape id="直接箭头连接符 12" o:spid="_x0000_s1038" type="#_x0000_t32" style="position:absolute;left:5334;top:26974;width:8991;height:8154;flip:x;visibility:visible;mso-wrap-style:square" o:connectortype="straight" o:gfxdata="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" strokecolor="black [3200]" strokeweight=".5pt">
+                    <v:stroke endarrow="block" joinstyle="miter"/>
+                  </v:shape>
+                  <v:shape id="直接箭头连接符 13" o:spid="_x0000_s1039" type="#_x0000_t32" style="position:absolute;left:14325;top:27127;width:9220;height:8001;visibility:visible;mso-wrap-style:square" o:connectortype="straight" o:gfxdata="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" strokecolor="black [3200]" strokeweight=".5pt">
+                    <v:stroke endarrow="block" joinstyle="miter"/>
+                  </v:shape>
+                  <v:shape id="文本框 2" o:spid="_x0000_s1040" type="#_x0000_t202" style="position:absolute;left:33375;top:6324;width:13945;height:2985;visibility:visible;mso-wrap-style:square;v-text-anchor:top" o:gfxdata="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" stroked="f">
+                    <v:textbox style="mso-fit-shape-to-text:t">
+                      <w:txbxContent>
+                        <w:p>
+                          <w:r>
+                            <w:rPr>
+                              <w:lang w:val="zh-CN"/>
+                            </w:rPr>
+                            <w:t>market_fee_percent</w:t>
+                          </w:r>
+                        </w:p>
+                      </w:txbxContent>
+                    </v:textbox>
+                  </v:shape>
+                  <v:shape id="文本框 2" o:spid="_x0000_s1041" type="#_x0000_t202" style="position:absolute;left:8458;top:16230;width:10820;height:2985;visibility:visible;mso-wrap-style:square;v-text-anchor:top" o:gfxdata="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" stroked="f">
+                    <v:textbox style="mso-fit-shape-to-text:t">
+                      <w:txbxContent>
+                        <w:p>
+                          <w:r>
+                            <w:rPr>
+                              <w:lang w:val="zh-CN"/>
+                            </w:rPr>
+                            <w:t>reward_percent</w:t>
+                          </w:r>
+                        </w:p>
+                      </w:txbxContent>
+                    </v:textbox>
+                  </v:shape>
+                  <v:shape id="文本框 2" o:spid="_x0000_s1042" type="#_x0000_t202" style="position:absolute;left:40614;top:15697;width:13869;height:2984;visibility:visible;mso-wrap-style:square;v-text-anchor:top" o:gfxdata="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" stroked="f">
+                    <v:textbox style="mso-fit-shape-to-text:t">
+                      <w:txbxContent>
+                        <w:p>
+                          <w:r>
+                            <w:rPr>
+                              <w:lang w:val="zh-CN"/>
+                            </w:rPr>
+                            <w:t xml:space="preserve">1 - </w:t>
+                          </w:r>
+                          <w:r>
+                            <w:rPr>
+                              <w:lang w:val="zh-CN"/>
+                            </w:rPr>
+                            <w:t>reward_percent</w:t>
+                          </w:r>
+                        </w:p>
+                      </w:txbxContent>
+                    </v:textbox>
+                  </v:shape>
+                  <v:shape id="文本框 2" o:spid="_x0000_s1043" type="#_x0000_t202" style="position:absolute;left:19888;top:28575;width:11582;height:2984;visibility:visible;mso-wrap-style:square;v-text-anchor:top" o:gfxdata="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" stroked="f">
+                    <v:textbox style="mso-fit-shape-to-text:t">
+                      <w:txbxContent>
+                        <w:p>
+                          <w:r>
+                            <w:rPr>
+                              <w:lang w:val="zh-CN"/>
+                            </w:rPr>
+                            <w:t>referrer_percent</w:t>
+                          </w:r>
+                        </w:p>
+                      </w:txbxContent>
+                    </v:textbox>
+                  </v:shape>
+                </v:group>
+              </v:group>
+            </w:pict>
+          </mc:Fallback>
+        </mc:AlternateContent>
+      </w:r>
+    </w:p>
+    <w:p/>
+    <w:p/>
+    <w:p/>
+    <w:p/>
+    <w:p/>
+    <w:p/>
+    <w:p/>
+    <w:p/>
+    <w:p/>
+    <w:p/>
+    <w:p/>
+    <w:p/>
+    <w:p/>
+    <w:p/>
+    <w:p/>
+    <w:p/>
+    <w:p/>
+    <w:p/>
+    <w:p>
+      <w:pPr>
+        <w:rPr>
+          <w:rFonts w:hint="eastAsia"/>
+        </w:rPr>
+      </w:pPr>
+    </w:p>
+    <w:p/>
+    <w:p>
+      <w:pPr>
+        <w:rPr>
+          <w:rFonts w:hint="eastAsia"/>
+        </w:rPr>
+      </w:pPr>
+    </w:p>
     <w:p>
       <w:pPr>
         <w:pStyle w:val="2"/>
@@ -26486,11 +27760,6 @@
       </w:r>
     </w:p>
     <w:p>
-      <w:pPr>
-        <w:rPr>
-          <w:rFonts w:hint="eastAsia"/>
-        </w:rPr>
-      </w:pPr>
       <w:r>
         <w:rPr>
           <w:rFonts w:hint="eastAsia"/>
@@ -26521,13 +27790,274 @@
         </w:rPr>
         <w:t>之前的文章统一默认为发文；</w:t>
       </w:r>
-      <w:bookmarkStart w:id="0" w:name="_GoBack"/>
-      <w:bookmarkEnd w:id="0"/>
       <w:r>
         <w:rPr>
           <w:rFonts w:hint="eastAsia"/>
         </w:rPr>
         <w:t xml:space="preserve"> </w:t>
+      </w:r>
+    </w:p>
+    <w:p>
+      <w:pPr>
+        <w:pStyle w:val="2"/>
+      </w:pPr>
+      <w:r>
+        <w:rPr>
+          <w:rFonts w:hint="eastAsia"/>
+        </w:rPr>
+        <w:t>4.16</w:t>
+      </w:r>
+      <w:r>
+        <w:t xml:space="preserve"> </w:t>
+      </w:r>
+      <w:r>
+        <w:rPr>
+          <w:rFonts w:hint="eastAsia"/>
+        </w:rPr>
+        <w:t>修改</w:t>
+      </w:r>
+      <w:r>
+        <w:t>asset_options</w:t>
+      </w:r>
+      <w:r>
+        <w:rPr>
+          <w:rFonts w:hint="eastAsia"/>
+        </w:rPr>
+        <w:t>结构</w:t>
+      </w:r>
+    </w:p>
+    <w:p>
+      <w:pPr>
+        <w:widowControl/>
+        <w:numPr>
+          <w:ilvl w:val="0"/>
+          <w:numId w:val="53"/>
+        </w:numPr>
+        <w:pBdr>
+          <w:left w:val="single" w:sz="18" w:space="0" w:color="6CE26C"/>
+        </w:pBdr>
+        <w:shd w:val="clear" w:color="auto" w:fill="FFFFFF"/>
+        <w:spacing w:beforeAutospacing="1" w:afterAutospacing="1" w:line="210" w:lineRule="atLeast"/>
+        <w:jc w:val="left"/>
+        <w:rPr>
+          <w:rFonts w:ascii="Consolas" w:eastAsia="宋体" w:hAnsi="Consolas" w:cs="宋体"/>
+          <w:color w:val="5C5C5C"/>
+          <w:kern w:val="0"/>
+          <w:sz w:val="18"/>
+          <w:szCs w:val="18"/>
+        </w:rPr>
+      </w:pPr>
+      <w:r>
+        <w:rPr>
+          <w:rFonts w:ascii="Consolas" w:eastAsia="宋体" w:hAnsi="Consolas" w:cs="宋体"/>
+          <w:b/>
+          <w:bCs/>
+          <w:color w:val="006699"/>
+          <w:kern w:val="0"/>
+          <w:sz w:val="18"/>
+          <w:szCs w:val="18"/>
+          <w:bdr w:val="none" w:sz="0" w:space="0" w:color="auto" w:frame="1"/>
+        </w:rPr>
+        <w:t>struct</w:t>
+      </w:r>
+      <w:r>
+        <w:rPr>
+          <w:rFonts w:ascii="Consolas" w:eastAsia="宋体" w:hAnsi="Consolas" w:cs="宋体"/>
+          <w:color w:val="000000"/>
+          <w:kern w:val="0"/>
+          <w:sz w:val="18"/>
+          <w:szCs w:val="18"/>
+          <w:bdr w:val="none" w:sz="0" w:space="0" w:color="auto" w:frame="1"/>
+        </w:rPr>
+        <w:t> additional_asset_options  </w:t>
+      </w:r>
+    </w:p>
+    <w:p>
+      <w:pPr>
+        <w:widowControl/>
+        <w:numPr>
+          <w:ilvl w:val="0"/>
+          <w:numId w:val="53"/>
+        </w:numPr>
+        <w:pBdr>
+          <w:left w:val="single" w:sz="18" w:space="0" w:color="6CE26C"/>
+        </w:pBdr>
+        <w:shd w:val="clear" w:color="auto" w:fill="F8F8F8"/>
+        <w:spacing w:beforeAutospacing="1" w:afterAutospacing="1" w:line="210" w:lineRule="atLeast"/>
+        <w:jc w:val="left"/>
+        <w:rPr>
+          <w:rFonts w:ascii="Consolas" w:eastAsia="宋体" w:hAnsi="Consolas" w:cs="宋体"/>
+          <w:color w:val="5C5C5C"/>
+          <w:kern w:val="0"/>
+          <w:sz w:val="18"/>
+          <w:szCs w:val="18"/>
+        </w:rPr>
+      </w:pPr>
+      <w:r>
+        <w:rPr>
+          <w:rFonts w:ascii="Consolas" w:eastAsia="宋体" w:hAnsi="Consolas" w:cs="宋体"/>
+          <w:color w:val="000000"/>
+          <w:kern w:val="0"/>
+          <w:sz w:val="18"/>
+          <w:szCs w:val="18"/>
+          <w:bdr w:val="none" w:sz="0" w:space="0" w:color="auto" w:frame="1"/>
+        </w:rPr>
+        <w:t>{  </w:t>
+      </w:r>
+    </w:p>
+    <w:p>
+      <w:pPr>
+        <w:widowControl/>
+        <w:numPr>
+          <w:ilvl w:val="0"/>
+          <w:numId w:val="53"/>
+        </w:numPr>
+        <w:pBdr>
+          <w:left w:val="single" w:sz="18" w:space="0" w:color="6CE26C"/>
+        </w:pBdr>
+        <w:shd w:val="clear" w:color="auto" w:fill="FFFFFF"/>
+        <w:spacing w:beforeAutospacing="1" w:afterAutospacing="1" w:line="210" w:lineRule="atLeast"/>
+        <w:jc w:val="left"/>
+        <w:rPr>
+          <w:rFonts w:ascii="Consolas" w:eastAsia="宋体" w:hAnsi="Consolas" w:cs="宋体"/>
+          <w:color w:val="5C5C5C"/>
+          <w:kern w:val="0"/>
+          <w:sz w:val="18"/>
+          <w:szCs w:val="18"/>
+        </w:rPr>
+      </w:pPr>
+      <w:r>
+        <w:rPr>
+          <w:rFonts w:ascii="Consolas" w:eastAsia="宋体" w:hAnsi="Consolas" w:cs="宋体"/>
+          <w:color w:val="000000"/>
+          <w:kern w:val="0"/>
+          <w:sz w:val="18"/>
+          <w:szCs w:val="18"/>
+          <w:bdr w:val="none" w:sz="0" w:space="0" w:color="auto" w:frame="1"/>
+        </w:rPr>
+        <w:t>   optional&lt;uint16_t&gt;   reward_percent;  </w:t>
+      </w:r>
+    </w:p>
+    <w:p>
+      <w:pPr>
+        <w:widowControl/>
+        <w:numPr>
+          <w:ilvl w:val="0"/>
+          <w:numId w:val="53"/>
+        </w:numPr>
+        <w:pBdr>
+          <w:left w:val="single" w:sz="18" w:space="0" w:color="6CE26C"/>
+        </w:pBdr>
+        <w:shd w:val="clear" w:color="auto" w:fill="F8F8F8"/>
+        <w:spacing w:beforeAutospacing="1" w:afterAutospacing="1" w:line="210" w:lineRule="atLeast"/>
+        <w:jc w:val="left"/>
+        <w:rPr>
+          <w:rFonts w:ascii="Consolas" w:eastAsia="宋体" w:hAnsi="Consolas" w:cs="宋体"/>
+          <w:color w:val="5C5C5C"/>
+          <w:kern w:val="0"/>
+          <w:sz w:val="18"/>
+          <w:szCs w:val="18"/>
+        </w:rPr>
+      </w:pPr>
+      <w:r>
+        <w:rPr>
+          <w:rFonts w:ascii="Consolas" w:eastAsia="宋体" w:hAnsi="Consolas" w:cs="宋体"/>
+          <w:color w:val="000000"/>
+          <w:kern w:val="0"/>
+          <w:sz w:val="18"/>
+          <w:szCs w:val="18"/>
+          <w:bdr w:val="none" w:sz="0" w:space="0" w:color="auto" w:frame="1"/>
+        </w:rPr>
+        <w:t>};  </w:t>
+      </w:r>
+    </w:p>
+    <w:p>
+      <w:pPr>
+        <w:widowControl/>
+        <w:numPr>
+          <w:ilvl w:val="0"/>
+          <w:numId w:val="53"/>
+        </w:numPr>
+        <w:pBdr>
+          <w:left w:val="single" w:sz="18" w:space="0" w:color="6CE26C"/>
+        </w:pBdr>
+        <w:shd w:val="clear" w:color="auto" w:fill="FFFFFF"/>
+        <w:spacing w:beforeAutospacing="1" w:afterAutospacing="1" w:line="210" w:lineRule="atLeast"/>
+        <w:jc w:val="left"/>
+        <w:rPr>
+          <w:rFonts w:ascii="Consolas" w:eastAsia="宋体" w:hAnsi="Consolas" w:cs="宋体"/>
+          <w:color w:val="5C5C5C"/>
+          <w:kern w:val="0"/>
+          <w:sz w:val="18"/>
+          <w:szCs w:val="18"/>
+        </w:rPr>
+      </w:pPr>
+      <w:r>
+        <w:rPr>
+          <w:rFonts w:ascii="Consolas" w:eastAsia="宋体" w:hAnsi="Consolas" w:cs="宋体"/>
+          <w:b/>
+          <w:bCs/>
+          <w:color w:val="006699"/>
+          <w:kern w:val="0"/>
+          <w:sz w:val="18"/>
+          <w:szCs w:val="18"/>
+          <w:bdr w:val="none" w:sz="0" w:space="0" w:color="auto" w:frame="1"/>
+        </w:rPr>
+        <w:t>typedef</w:t>
+      </w:r>
+      <w:r>
+        <w:rPr>
+          <w:rFonts w:ascii="Consolas" w:eastAsia="宋体" w:hAnsi="Consolas" w:cs="宋体"/>
+          <w:color w:val="000000"/>
+          <w:kern w:val="0"/>
+          <w:sz w:val="18"/>
+          <w:szCs w:val="18"/>
+          <w:bdr w:val="none" w:sz="0" w:space="0" w:color="auto" w:frame="1"/>
+        </w:rPr>
+        <w:t> extension&lt;additional_asset_options&gt; additional_asset_options_t;  </w:t>
+      </w:r>
+    </w:p>
+    <w:p>
+      <w:pPr>
+        <w:rPr>
+          <w:rFonts w:hint="eastAsia"/>
+        </w:rPr>
+      </w:pPr>
+      <w:r>
+        <w:rPr>
+          <w:rFonts w:hint="eastAsia"/>
+        </w:rPr>
+        <w:t>ass</w:t>
+      </w:r>
+      <w:r>
+        <w:t>et_options</w:t>
+      </w:r>
+      <w:r>
+        <w:rPr>
+          <w:rFonts w:hint="eastAsia"/>
+        </w:rPr>
+        <w:t>的扩展结构改为了</w:t>
+      </w:r>
+      <w:r>
+        <w:t>optional&lt;additional_asset_options_t&gt; extensions</w:t>
+      </w:r>
+      <w:r>
+        <w:rPr>
+          <w:rFonts w:hint="eastAsia"/>
+        </w:rPr>
+        <w:t>，</w:t>
+      </w:r>
+      <w:r>
+        <w:rPr>
+          <w:rFonts w:hint="eastAsia"/>
+        </w:rPr>
+        <w:t>添加了资产交易手续费的引荐人奖励比例，</w:t>
+      </w:r>
+      <w:r>
+        <w:rPr>
+          <w:rFonts w:hint="eastAsia"/>
+        </w:rPr>
+        <w:t>详情见上文资产交易手续费执行流程。</w:t>
       </w:r>
     </w:p>
     <w:p>
@@ -42529,6 +44059,119 @@
     </w:lvl>
   </w:abstractNum>
   <w:abstractNum w:abstractNumId="12" w15:restartNumberingAfterBreak="0">
+    <w:nsid w:val="1F0C36A2"/>
+    <w:multiLevelType w:val="multilevel"/>
+    <w:tmpl w:val="342CEF1A"/>
+    <w:lvl w:ilvl="0">
+      <w:start w:val="1"/>
+      <w:numFmt w:val="decimal"/>
+      <w:lvlText w:val="%1."/>
+      <w:lvlJc w:val="left"/>
+      <w:pPr>
+        <w:tabs>
+          <w:tab w:val="num" w:pos="720"/>
+        </w:tabs>
+        <w:ind w:left="720" w:hanging="360"/>
+      </w:pPr>
+    </w:lvl>
+    <w:lvl w:ilvl="1" w:tentative="1">
+      <w:start w:val="1"/>
+      <w:numFmt w:val="decimal"/>
+      <w:lvlText w:val="%2."/>
+      <w:lvlJc w:val="left"/>
+      <w:pPr>
+        <w:tabs>
+          <w:tab w:val="num" w:pos="1440"/>
+        </w:tabs>
+        <w:ind w:left="1440" w:hanging="360"/>
+      </w:pPr>
+    </w:lvl>
+    <w:lvl w:ilvl="2" w:tentative="1">
+      <w:start w:val="1"/>
+      <w:numFmt w:val="decimal"/>
+      <w:lvlText w:val="%3."/>
+      <w:lvlJc w:val="left"/>
+      <w:pPr>
+        <w:tabs>
+          <w:tab w:val="num" w:pos="2160"/>
+        </w:tabs>
+        <w:ind w:left="2160" w:hanging="360"/>
+      </w:pPr>
+    </w:lvl>
+    <w:lvl w:ilvl="3" w:tentative="1">
+      <w:start w:val="1"/>
+      <w:numFmt w:val="decimal"/>
+      <w:lvlText w:val="%4."/>
+      <w:lvlJc w:val="left"/>
+      <w:pPr>
+        <w:tabs>
+          <w:tab w:val="num" w:pos="2880"/>
+        </w:tabs>
+        <w:ind w:left="2880" w:hanging="360"/>
+      </w:pPr>
+    </w:lvl>
+    <w:lvl w:ilvl="4" w:tentative="1">
+      <w:start w:val="1"/>
+      <w:numFmt w:val="decimal"/>
+      <w:lvlText w:val="%5."/>
+      <w:lvlJc w:val="left"/>
+      <w:pPr>
+        <w:tabs>
+          <w:tab w:val="num" w:pos="3600"/>
+        </w:tabs>
+        <w:ind w:left="3600" w:hanging="360"/>
+      </w:pPr>
+    </w:lvl>
+    <w:lvl w:ilvl="5" w:tentative="1">
+      <w:start w:val="1"/>
+      <w:numFmt w:val="decimal"/>
+      <w:lvlText w:val="%6."/>
+      <w:lvlJc w:val="left"/>
+      <w:pPr>
+        <w:tabs>
+          <w:tab w:val="num" w:pos="4320"/>
+        </w:tabs>
+        <w:ind w:left="4320" w:hanging="360"/>
+      </w:pPr>
+    </w:lvl>
+    <w:lvl w:ilvl="6" w:tentative="1">
+      <w:start w:val="1"/>
+      <w:numFmt w:val="decimal"/>
+      <w:lvlText w:val="%7."/>
+      <w:lvlJc w:val="left"/>
+      <w:pPr>
+        <w:tabs>
+          <w:tab w:val="num" w:pos="5040"/>
+        </w:tabs>
+        <w:ind w:left="5040" w:hanging="360"/>
+      </w:pPr>
+    </w:lvl>
+    <w:lvl w:ilvl="7" w:tentative="1">
+      <w:start w:val="1"/>
+      <w:numFmt w:val="decimal"/>
+      <w:lvlText w:val="%8."/>
+      <w:lvlJc w:val="left"/>
+      <w:pPr>
+        <w:tabs>
+          <w:tab w:val="num" w:pos="5760"/>
+        </w:tabs>
+        <w:ind w:left="5760" w:hanging="360"/>
+      </w:pPr>
+    </w:lvl>
+    <w:lvl w:ilvl="8" w:tentative="1">
+      <w:start w:val="1"/>
+      <w:numFmt w:val="decimal"/>
+      <w:lvlText w:val="%9."/>
+      <w:lvlJc w:val="left"/>
+      <w:pPr>
+        <w:tabs>
+          <w:tab w:val="num" w:pos="6480"/>
+        </w:tabs>
+        <w:ind w:left="6480" w:hanging="360"/>
+      </w:pPr>
+    </w:lvl>
+  </w:abstractNum>
+  <w:abstractNum w:abstractNumId="13" w15:restartNumberingAfterBreak="0">
     <w:nsid w:val="232B5834"/>
     <w:multiLevelType w:val="multilevel"/>
     <w:tmpl w:val="FF12E37A"/>
@@ -42641,7 +44284,7 @@
       </w:pPr>
     </w:lvl>
   </w:abstractNum>
-  <w:abstractNum w:abstractNumId="13" w15:restartNumberingAfterBreak="0">
+  <w:abstractNum w:abstractNumId="14" w15:restartNumberingAfterBreak="0">
     <w:nsid w:val="2581706E"/>
     <w:multiLevelType w:val="multilevel"/>
     <w:tmpl w:val="7E84EA12"/>
@@ -42754,7 +44397,7 @@
       </w:pPr>
     </w:lvl>
   </w:abstractNum>
-  <w:abstractNum w:abstractNumId="14" w15:restartNumberingAfterBreak="0">
+  <w:abstractNum w:abstractNumId="15" w15:restartNumberingAfterBreak="0">
     <w:nsid w:val="25D8119B"/>
     <w:multiLevelType w:val="multilevel"/>
     <w:tmpl w:val="DF3A7940"/>
@@ -42867,7 +44510,7 @@
       </w:pPr>
     </w:lvl>
   </w:abstractNum>
-  <w:abstractNum w:abstractNumId="15" w15:restartNumberingAfterBreak="0">
+  <w:abstractNum w:abstractNumId="16" w15:restartNumberingAfterBreak="0">
     <w:nsid w:val="26C747CC"/>
     <w:multiLevelType w:val="multilevel"/>
     <w:tmpl w:val="44C4A870"/>
@@ -42980,7 +44623,7 @@
       </w:pPr>
     </w:lvl>
   </w:abstractNum>
-  <w:abstractNum w:abstractNumId="16" w15:restartNumberingAfterBreak="0">
+  <w:abstractNum w:abstractNumId="17" w15:restartNumberingAfterBreak="0">
     <w:nsid w:val="26D911F9"/>
     <w:multiLevelType w:val="multilevel"/>
     <w:tmpl w:val="63620D58"/>
@@ -43093,7 +44736,7 @@
       </w:pPr>
     </w:lvl>
   </w:abstractNum>
-  <w:abstractNum w:abstractNumId="17" w15:restartNumberingAfterBreak="0">
+  <w:abstractNum w:abstractNumId="18" w15:restartNumberingAfterBreak="0">
     <w:nsid w:val="291B3637"/>
     <w:multiLevelType w:val="multilevel"/>
     <w:tmpl w:val="3FA034AA"/>
@@ -43206,7 +44849,7 @@
       </w:pPr>
     </w:lvl>
   </w:abstractNum>
-  <w:abstractNum w:abstractNumId="18" w15:restartNumberingAfterBreak="0">
+  <w:abstractNum w:abstractNumId="19" w15:restartNumberingAfterBreak="0">
     <w:nsid w:val="2BDF465F"/>
     <w:multiLevelType w:val="hybridMultilevel"/>
     <w:tmpl w:val="645E017E"/>
@@ -43295,7 +44938,7 @@
       </w:pPr>
     </w:lvl>
   </w:abstractNum>
-  <w:abstractNum w:abstractNumId="19" w15:restartNumberingAfterBreak="0">
+  <w:abstractNum w:abstractNumId="20" w15:restartNumberingAfterBreak="0">
     <w:nsid w:val="32B171D6"/>
     <w:multiLevelType w:val="multilevel"/>
     <w:tmpl w:val="BEF8A280"/>
@@ -43408,7 +45051,7 @@
       </w:pPr>
     </w:lvl>
   </w:abstractNum>
-  <w:abstractNum w:abstractNumId="20" w15:restartNumberingAfterBreak="0">
+  <w:abstractNum w:abstractNumId="21" w15:restartNumberingAfterBreak="0">
     <w:nsid w:val="33601608"/>
     <w:multiLevelType w:val="multilevel"/>
     <w:tmpl w:val="B3F2F212"/>
@@ -43521,7 +45164,7 @@
       </w:pPr>
     </w:lvl>
   </w:abstractNum>
-  <w:abstractNum w:abstractNumId="21" w15:restartNumberingAfterBreak="0">
+  <w:abstractNum w:abstractNumId="22" w15:restartNumberingAfterBreak="0">
     <w:nsid w:val="33BE2F38"/>
     <w:multiLevelType w:val="hybridMultilevel"/>
     <w:tmpl w:val="70A294EC"/>
@@ -43610,7 +45253,7 @@
       </w:pPr>
     </w:lvl>
   </w:abstractNum>
-  <w:abstractNum w:abstractNumId="22" w15:restartNumberingAfterBreak="0">
+  <w:abstractNum w:abstractNumId="23" w15:restartNumberingAfterBreak="0">
     <w:nsid w:val="38DF0DDD"/>
     <w:multiLevelType w:val="multilevel"/>
     <w:tmpl w:val="05CCBEA4"/>
@@ -43723,7 +45366,7 @@
       </w:pPr>
     </w:lvl>
   </w:abstractNum>
-  <w:abstractNum w:abstractNumId="23" w15:restartNumberingAfterBreak="0">
+  <w:abstractNum w:abstractNumId="24" w15:restartNumberingAfterBreak="0">
     <w:nsid w:val="3F142A5D"/>
     <w:multiLevelType w:val="multilevel"/>
     <w:tmpl w:val="CD48BE36"/>
@@ -43836,7 +45479,7 @@
       </w:pPr>
     </w:lvl>
   </w:abstractNum>
-  <w:abstractNum w:abstractNumId="24" w15:restartNumberingAfterBreak="0">
+  <w:abstractNum w:abstractNumId="25" w15:restartNumberingAfterBreak="0">
     <w:nsid w:val="43857F76"/>
     <w:multiLevelType w:val="multilevel"/>
     <w:tmpl w:val="576A1788"/>
@@ -43949,7 +45592,7 @@
       </w:pPr>
     </w:lvl>
   </w:abstractNum>
-  <w:abstractNum w:abstractNumId="25" w15:restartNumberingAfterBreak="0">
+  <w:abstractNum w:abstractNumId="26" w15:restartNumberingAfterBreak="0">
     <w:nsid w:val="47C804C0"/>
     <w:multiLevelType w:val="multilevel"/>
     <w:tmpl w:val="DF3A7940"/>
@@ -44062,7 +45705,7 @@
       </w:pPr>
     </w:lvl>
   </w:abstractNum>
-  <w:abstractNum w:abstractNumId="26" w15:restartNumberingAfterBreak="0">
+  <w:abstractNum w:abstractNumId="27" w15:restartNumberingAfterBreak="0">
     <w:nsid w:val="47CF0DB6"/>
     <w:multiLevelType w:val="multilevel"/>
     <w:tmpl w:val="DF3A7940"/>
@@ -44175,7 +45818,7 @@
       </w:pPr>
     </w:lvl>
   </w:abstractNum>
-  <w:abstractNum w:abstractNumId="27" w15:restartNumberingAfterBreak="0">
+  <w:abstractNum w:abstractNumId="28" w15:restartNumberingAfterBreak="0">
     <w:nsid w:val="4DE878C9"/>
     <w:multiLevelType w:val="multilevel"/>
     <w:tmpl w:val="ECF414F2"/>
@@ -44288,7 +45931,7 @@
       </w:pPr>
     </w:lvl>
   </w:abstractNum>
-  <w:abstractNum w:abstractNumId="28" w15:restartNumberingAfterBreak="0">
+  <w:abstractNum w:abstractNumId="29" w15:restartNumberingAfterBreak="0">
     <w:nsid w:val="4F4F4AD0"/>
     <w:multiLevelType w:val="multilevel"/>
     <w:tmpl w:val="7E84EA12"/>
@@ -44401,7 +46044,7 @@
       </w:pPr>
     </w:lvl>
   </w:abstractNum>
-  <w:abstractNum w:abstractNumId="29" w15:restartNumberingAfterBreak="0">
+  <w:abstractNum w:abstractNumId="30" w15:restartNumberingAfterBreak="0">
     <w:nsid w:val="501A3DAD"/>
     <w:multiLevelType w:val="multilevel"/>
     <w:tmpl w:val="CFDA62F2"/>
@@ -44514,7 +46157,7 @@
       </w:pPr>
     </w:lvl>
   </w:abstractNum>
-  <w:abstractNum w:abstractNumId="30" w15:restartNumberingAfterBreak="0">
+  <w:abstractNum w:abstractNumId="31" w15:restartNumberingAfterBreak="0">
     <w:nsid w:val="50394FAD"/>
     <w:multiLevelType w:val="multilevel"/>
     <w:tmpl w:val="A7E0C956"/>
@@ -44627,7 +46270,7 @@
       </w:pPr>
     </w:lvl>
   </w:abstractNum>
-  <w:abstractNum w:abstractNumId="31" w15:restartNumberingAfterBreak="0">
+  <w:abstractNum w:abstractNumId="32" w15:restartNumberingAfterBreak="0">
     <w:nsid w:val="5088455C"/>
     <w:multiLevelType w:val="multilevel"/>
     <w:tmpl w:val="7E84EA12"/>
@@ -44740,7 +46383,7 @@
       </w:pPr>
     </w:lvl>
   </w:abstractNum>
-  <w:abstractNum w:abstractNumId="32" w15:restartNumberingAfterBreak="0">
+  <w:abstractNum w:abstractNumId="33" w15:restartNumberingAfterBreak="0">
     <w:nsid w:val="53A23DD9"/>
     <w:multiLevelType w:val="multilevel"/>
     <w:tmpl w:val="E49CE62E"/>
@@ -44853,7 +46496,7 @@
       </w:pPr>
     </w:lvl>
   </w:abstractNum>
-  <w:abstractNum w:abstractNumId="33" w15:restartNumberingAfterBreak="0">
+  <w:abstractNum w:abstractNumId="34" w15:restartNumberingAfterBreak="0">
     <w:nsid w:val="544638B0"/>
     <w:multiLevelType w:val="multilevel"/>
     <w:tmpl w:val="DF3A7940"/>
@@ -44966,7 +46609,7 @@
       </w:pPr>
     </w:lvl>
   </w:abstractNum>
-  <w:abstractNum w:abstractNumId="34" w15:restartNumberingAfterBreak="0">
+  <w:abstractNum w:abstractNumId="35" w15:restartNumberingAfterBreak="0">
     <w:nsid w:val="54F57730"/>
     <w:multiLevelType w:val="multilevel"/>
     <w:tmpl w:val="921CA3CE"/>
@@ -45079,7 +46722,7 @@
       </w:pPr>
     </w:lvl>
   </w:abstractNum>
-  <w:abstractNum w:abstractNumId="35" w15:restartNumberingAfterBreak="0">
+  <w:abstractNum w:abstractNumId="36" w15:restartNumberingAfterBreak="0">
     <w:nsid w:val="594B69E8"/>
     <w:multiLevelType w:val="multilevel"/>
     <w:tmpl w:val="6E90E8DC"/>
@@ -45192,7 +46835,7 @@
       </w:pPr>
     </w:lvl>
   </w:abstractNum>
-  <w:abstractNum w:abstractNumId="36" w15:restartNumberingAfterBreak="0">
+  <w:abstractNum w:abstractNumId="37" w15:restartNumberingAfterBreak="0">
     <w:nsid w:val="60B37A2C"/>
     <w:multiLevelType w:val="multilevel"/>
     <w:tmpl w:val="6792E010"/>
@@ -45305,7 +46948,7 @@
       </w:pPr>
     </w:lvl>
   </w:abstractNum>
-  <w:abstractNum w:abstractNumId="37" w15:restartNumberingAfterBreak="0">
+  <w:abstractNum w:abstractNumId="38" w15:restartNumberingAfterBreak="0">
     <w:nsid w:val="62F1109D"/>
     <w:multiLevelType w:val="multilevel"/>
     <w:tmpl w:val="DF3A7940"/>
@@ -45418,7 +47061,7 @@
       </w:pPr>
     </w:lvl>
   </w:abstractNum>
-  <w:abstractNum w:abstractNumId="38" w15:restartNumberingAfterBreak="0">
+  <w:abstractNum w:abstractNumId="39" w15:restartNumberingAfterBreak="0">
     <w:nsid w:val="65443253"/>
     <w:multiLevelType w:val="multilevel"/>
     <w:tmpl w:val="6792E010"/>
@@ -45531,7 +47174,7 @@
       </w:pPr>
     </w:lvl>
   </w:abstractNum>
-  <w:abstractNum w:abstractNumId="39" w15:restartNumberingAfterBreak="0">
+  <w:abstractNum w:abstractNumId="40" w15:restartNumberingAfterBreak="0">
     <w:nsid w:val="66423E85"/>
     <w:multiLevelType w:val="multilevel"/>
     <w:tmpl w:val="6BA63A36"/>
@@ -45644,7 +47287,7 @@
       </w:pPr>
     </w:lvl>
   </w:abstractNum>
-  <w:abstractNum w:abstractNumId="40" w15:restartNumberingAfterBreak="0">
+  <w:abstractNum w:abstractNumId="41" w15:restartNumberingAfterBreak="0">
     <w:nsid w:val="6AED4844"/>
     <w:multiLevelType w:val="multilevel"/>
     <w:tmpl w:val="5BDED6C0"/>
@@ -45757,7 +47400,7 @@
       </w:pPr>
     </w:lvl>
   </w:abstractNum>
-  <w:abstractNum w:abstractNumId="41" w15:restartNumberingAfterBreak="0">
+  <w:abstractNum w:abstractNumId="42" w15:restartNumberingAfterBreak="0">
     <w:nsid w:val="6E7B444F"/>
     <w:multiLevelType w:val="multilevel"/>
     <w:tmpl w:val="DF3A7940"/>
@@ -45870,7 +47513,7 @@
       </w:pPr>
     </w:lvl>
   </w:abstractNum>
-  <w:abstractNum w:abstractNumId="42" w15:restartNumberingAfterBreak="0">
+  <w:abstractNum w:abstractNumId="43" w15:restartNumberingAfterBreak="0">
     <w:nsid w:val="701474B9"/>
     <w:multiLevelType w:val="multilevel"/>
     <w:tmpl w:val="58C29F86"/>
@@ -45983,7 +47626,7 @@
       </w:pPr>
     </w:lvl>
   </w:abstractNum>
-  <w:abstractNum w:abstractNumId="43" w15:restartNumberingAfterBreak="0">
+  <w:abstractNum w:abstractNumId="44" w15:restartNumberingAfterBreak="0">
     <w:nsid w:val="71E37002"/>
     <w:multiLevelType w:val="multilevel"/>
     <w:tmpl w:val="76A408E0"/>
@@ -46096,7 +47739,7 @@
       </w:pPr>
     </w:lvl>
   </w:abstractNum>
-  <w:abstractNum w:abstractNumId="44" w15:restartNumberingAfterBreak="0">
+  <w:abstractNum w:abstractNumId="45" w15:restartNumberingAfterBreak="0">
     <w:nsid w:val="762E1709"/>
     <w:multiLevelType w:val="multilevel"/>
     <w:tmpl w:val="C53E7766"/>
@@ -46209,7 +47852,7 @@
       </w:pPr>
     </w:lvl>
   </w:abstractNum>
-  <w:abstractNum w:abstractNumId="45" w15:restartNumberingAfterBreak="0">
+  <w:abstractNum w:abstractNumId="46" w15:restartNumberingAfterBreak="0">
     <w:nsid w:val="79131FC2"/>
     <w:multiLevelType w:val="multilevel"/>
     <w:tmpl w:val="DF3A7940"/>
@@ -46322,7 +47965,7 @@
       </w:pPr>
     </w:lvl>
   </w:abstractNum>
-  <w:abstractNum w:abstractNumId="46" w15:restartNumberingAfterBreak="0">
+  <w:abstractNum w:abstractNumId="47" w15:restartNumberingAfterBreak="0">
     <w:nsid w:val="79BD2C2B"/>
     <w:multiLevelType w:val="multilevel"/>
     <w:tmpl w:val="DF3A7940"/>
@@ -46435,7 +48078,7 @@
       </w:pPr>
     </w:lvl>
   </w:abstractNum>
-  <w:abstractNum w:abstractNumId="47" w15:restartNumberingAfterBreak="0">
+  <w:abstractNum w:abstractNumId="48" w15:restartNumberingAfterBreak="0">
     <w:nsid w:val="79F32E8B"/>
     <w:multiLevelType w:val="multilevel"/>
     <w:tmpl w:val="B28AF088"/>
@@ -46548,7 +48191,7 @@
       </w:pPr>
     </w:lvl>
   </w:abstractNum>
-  <w:abstractNum w:abstractNumId="48" w15:restartNumberingAfterBreak="0">
+  <w:abstractNum w:abstractNumId="49" w15:restartNumberingAfterBreak="0">
     <w:nsid w:val="7AAD12FC"/>
     <w:multiLevelType w:val="multilevel"/>
     <w:tmpl w:val="E1563A6A"/>
@@ -46661,7 +48304,7 @@
       </w:pPr>
     </w:lvl>
   </w:abstractNum>
-  <w:abstractNum w:abstractNumId="49" w15:restartNumberingAfterBreak="0">
+  <w:abstractNum w:abstractNumId="50" w15:restartNumberingAfterBreak="0">
     <w:nsid w:val="7CBD3476"/>
     <w:multiLevelType w:val="multilevel"/>
     <w:tmpl w:val="80E43BD0"/>
@@ -46774,7 +48417,7 @@
       </w:pPr>
     </w:lvl>
   </w:abstractNum>
-  <w:abstractNum w:abstractNumId="50" w15:restartNumberingAfterBreak="0">
+  <w:abstractNum w:abstractNumId="51" w15:restartNumberingAfterBreak="0">
     <w:nsid w:val="7D167E86"/>
     <w:multiLevelType w:val="multilevel"/>
     <w:tmpl w:val="7E84EA12"/>
@@ -46887,7 +48530,7 @@
       </w:pPr>
     </w:lvl>
   </w:abstractNum>
-  <w:abstractNum w:abstractNumId="51" w15:restartNumberingAfterBreak="0">
+  <w:abstractNum w:abstractNumId="52" w15:restartNumberingAfterBreak="0">
     <w:nsid w:val="7D2B405B"/>
     <w:multiLevelType w:val="multilevel"/>
     <w:tmpl w:val="4F7A5C76"/>
@@ -47001,52 +48644,52 @@
     </w:lvl>
   </w:abstractNum>
   <w:num w:numId="1">
-    <w:abstractNumId w:val="36"/>
+    <w:abstractNumId w:val="37"/>
   </w:num>
   <w:num w:numId="2">
-    <w:abstractNumId w:val="22"/>
+    <w:abstractNumId w:val="23"/>
   </w:num>
   <w:num w:numId="3">
-    <w:abstractNumId w:val="47"/>
+    <w:abstractNumId w:val="48"/>
   </w:num>
   <w:num w:numId="4">
-    <w:abstractNumId w:val="28"/>
+    <w:abstractNumId w:val="29"/>
   </w:num>
   <w:num w:numId="5">
-    <w:abstractNumId w:val="15"/>
+    <w:abstractNumId w:val="16"/>
   </w:num>
   <w:num w:numId="6">
-    <w:abstractNumId w:val="24"/>
+    <w:abstractNumId w:val="25"/>
   </w:num>
   <w:num w:numId="7">
     <w:abstractNumId w:val="1"/>
   </w:num>
   <w:num w:numId="8">
-    <w:abstractNumId w:val="40"/>
+    <w:abstractNumId w:val="41"/>
   </w:num>
   <w:num w:numId="9">
-    <w:abstractNumId w:val="38"/>
+    <w:abstractNumId w:val="39"/>
   </w:num>
   <w:num w:numId="10">
-    <w:abstractNumId w:val="13"/>
+    <w:abstractNumId w:val="14"/>
   </w:num>
   <w:num w:numId="11">
-    <w:abstractNumId w:val="21"/>
+    <w:abstractNumId w:val="22"/>
   </w:num>
   <w:num w:numId="12">
-    <w:abstractNumId w:val="31"/>
+    <w:abstractNumId w:val="32"/>
   </w:num>
   <w:num w:numId="13">
-    <w:abstractNumId w:val="50"/>
+    <w:abstractNumId w:val="51"/>
   </w:num>
   <w:num w:numId="14">
-    <w:abstractNumId w:val="19"/>
+    <w:abstractNumId w:val="20"/>
   </w:num>
   <w:num w:numId="15">
     <w:abstractNumId w:val="9"/>
   </w:num>
   <w:num w:numId="16">
-    <w:abstractNumId w:val="18"/>
+    <w:abstractNumId w:val="19"/>
   </w:num>
   <w:num w:numId="17">
     <w:abstractNumId w:val="3"/>
@@ -47055,46 +48698,46 @@
     <w:abstractNumId w:val="6"/>
   </w:num>
   <w:num w:numId="19">
-    <w:abstractNumId w:val="16"/>
+    <w:abstractNumId w:val="17"/>
   </w:num>
   <w:num w:numId="20">
-    <w:abstractNumId w:val="23"/>
+    <w:abstractNumId w:val="24"/>
   </w:num>
   <w:num w:numId="21">
-    <w:abstractNumId w:val="17"/>
+    <w:abstractNumId w:val="18"/>
   </w:num>
   <w:num w:numId="22">
+    <w:abstractNumId w:val="36"/>
+  </w:num>
+  <w:num w:numId="23">
+    <w:abstractNumId w:val="30"/>
+  </w:num>
+  <w:num w:numId="24">
     <w:abstractNumId w:val="35"/>
   </w:num>
-  <w:num w:numId="23">
-    <w:abstractNumId w:val="29"/>
-  </w:num>
-  <w:num w:numId="24">
-    <w:abstractNumId w:val="34"/>
-  </w:num>
   <w:num w:numId="25">
-    <w:abstractNumId w:val="27"/>
+    <w:abstractNumId w:val="28"/>
   </w:num>
   <w:num w:numId="26">
-    <w:abstractNumId w:val="51"/>
+    <w:abstractNumId w:val="52"/>
   </w:num>
   <w:num w:numId="27">
     <w:abstractNumId w:val="8"/>
   </w:num>
   <w:num w:numId="28">
-    <w:abstractNumId w:val="48"/>
+    <w:abstractNumId w:val="49"/>
   </w:num>
   <w:num w:numId="29">
-    <w:abstractNumId w:val="39"/>
+    <w:abstractNumId w:val="40"/>
   </w:num>
   <w:num w:numId="30">
     <w:abstractNumId w:val="0"/>
   </w:num>
   <w:num w:numId="31">
-    <w:abstractNumId w:val="30"/>
+    <w:abstractNumId w:val="31"/>
   </w:num>
   <w:num w:numId="32">
-    <w:abstractNumId w:val="49"/>
+    <w:abstractNumId w:val="50"/>
   </w:num>
   <w:num w:numId="33">
     <w:abstractNumId w:val="7"/>
@@ -47103,13 +48746,13 @@
     <w:abstractNumId w:val="5"/>
   </w:num>
   <w:num w:numId="35">
-    <w:abstractNumId w:val="12"/>
+    <w:abstractNumId w:val="13"/>
   </w:num>
   <w:num w:numId="36">
-    <w:abstractNumId w:val="43"/>
+    <w:abstractNumId w:val="44"/>
   </w:num>
   <w:num w:numId="37">
-    <w:abstractNumId w:val="32"/>
+    <w:abstractNumId w:val="33"/>
   </w:num>
   <w:num w:numId="38">
     <w:abstractNumId w:val="10"/>
@@ -47118,43 +48761,46 @@
     <w:abstractNumId w:val="11"/>
   </w:num>
   <w:num w:numId="40">
-    <w:abstractNumId w:val="20"/>
+    <w:abstractNumId w:val="21"/>
   </w:num>
   <w:num w:numId="41">
+    <w:abstractNumId w:val="43"/>
+  </w:num>
+  <w:num w:numId="42">
+    <w:abstractNumId w:val="45"/>
+  </w:num>
+  <w:num w:numId="43">
+    <w:abstractNumId w:val="34"/>
+  </w:num>
+  <w:num w:numId="44">
+    <w:abstractNumId w:val="26"/>
+  </w:num>
+  <w:num w:numId="45">
+    <w:abstractNumId w:val="46"/>
+  </w:num>
+  <w:num w:numId="46">
+    <w:abstractNumId w:val="47"/>
+  </w:num>
+  <w:num w:numId="47">
     <w:abstractNumId w:val="42"/>
   </w:num>
-  <w:num w:numId="42">
-    <w:abstractNumId w:val="44"/>
-  </w:num>
-  <w:num w:numId="43">
-    <w:abstractNumId w:val="33"/>
-  </w:num>
-  <w:num w:numId="44">
-    <w:abstractNumId w:val="25"/>
-  </w:num>
-  <w:num w:numId="45">
-    <w:abstractNumId w:val="45"/>
-  </w:num>
-  <w:num w:numId="46">
-    <w:abstractNumId w:val="46"/>
-  </w:num>
-  <w:num w:numId="47">
-    <w:abstractNumId w:val="41"/>
-  </w:num>
   <w:num w:numId="48">
-    <w:abstractNumId w:val="14"/>
+    <w:abstractNumId w:val="15"/>
   </w:num>
   <w:num w:numId="49">
     <w:abstractNumId w:val="2"/>
   </w:num>
   <w:num w:numId="50">
-    <w:abstractNumId w:val="37"/>
+    <w:abstractNumId w:val="38"/>
   </w:num>
   <w:num w:numId="51">
     <w:abstractNumId w:val="4"/>
   </w:num>
   <w:num w:numId="52">
-    <w:abstractNumId w:val="26"/>
+    <w:abstractNumId w:val="27"/>
+  </w:num>
+  <w:num w:numId="53">
+    <w:abstractNumId w:val="12"/>
   </w:num>
   <w:numIdMacAtCleanup w:val="50"/>
 </w:numbering>
@@ -47174,7 +48820,7 @@
     </w:rPrDefault>
     <w:pPrDefault/>
   </w:docDefaults>
-  <w:latentStyles w:defLockedState="0" w:defUIPriority="99" w:defSemiHidden="0" w:defUnhideWhenUsed="0" w:defQFormat="0" w:count="375">
+  <w:latentStyles w:defLockedState="0" w:defUIPriority="99" w:defSemiHidden="0" w:defUnhideWhenUsed="0" w:defQFormat="0" w:count="376">
     <w:lsdException w:name="Normal" w:uiPriority="0" w:qFormat="1"/>
     <w:lsdException w:name="heading 1" w:uiPriority="9" w:qFormat="1"/>
     <w:lsdException w:name="heading 2" w:semiHidden="1" w:uiPriority="9" w:unhideWhenUsed="1" w:qFormat="1"/>
@@ -47280,7 +48926,6 @@
     <w:lsdException w:name="HTML Sample" w:semiHidden="1" w:unhideWhenUsed="1"/>
     <w:lsdException w:name="HTML Typewriter" w:semiHidden="1" w:unhideWhenUsed="1"/>
     <w:lsdException w:name="HTML Variable" w:semiHidden="1" w:unhideWhenUsed="1"/>
-    <w:lsdException w:name="Normal Table" w:semiHidden="1" w:unhideWhenUsed="1"/>
     <w:lsdException w:name="annotation subject" w:semiHidden="1" w:unhideWhenUsed="1"/>
     <w:lsdException w:name="No List" w:semiHidden="1" w:unhideWhenUsed="1"/>
     <w:lsdException w:name="Outline List 1" w:semiHidden="1" w:unhideWhenUsed="1"/>
@@ -47327,10 +48972,8 @@
     <w:lsdException w:name="Table Subtle 2" w:semiHidden="1" w:unhideWhenUsed="1"/>
     <w:lsdException w:name="Table Web 1" w:semiHidden="1" w:unhideWhenUsed="1"/>
     <w:lsdException w:name="Table Web 2" w:semiHidden="1" w:unhideWhenUsed="1"/>
-    <w:lsdException w:name="Table Web 3" w:semiHidden="1" w:unhideWhenUsed="1"/>
     <w:lsdException w:name="Balloon Text" w:semiHidden="1" w:unhideWhenUsed="1"/>
     <w:lsdException w:name="Table Grid" w:uiPriority="39"/>
-    <w:lsdException w:name="Table Theme" w:semiHidden="1" w:unhideWhenUsed="1"/>
     <w:lsdException w:name="Placeholder Text" w:semiHidden="1"/>
     <w:lsdException w:name="No Spacing" w:uiPriority="1" w:qFormat="1"/>
     <w:lsdException w:name="Light Shading" w:uiPriority="60"/>
@@ -47550,6 +49193,7 @@
     <w:lsdException w:name="Smart Hyperlink" w:semiHidden="1" w:unhideWhenUsed="1"/>
     <w:lsdException w:name="Hashtag" w:semiHidden="1" w:unhideWhenUsed="1"/>
     <w:lsdException w:name="Unresolved Mention" w:semiHidden="1" w:unhideWhenUsed="1"/>
+    <w:lsdException w:name="Smart Link" w:semiHidden="1" w:unhideWhenUsed="1"/>
   </w:latentStyles>
   <w:style w:type="paragraph" w:default="1" w:styleId="a">
     <w:name w:val="Normal"/>

</xml_diff>

<commit_message>
update  benefit_collect_operation , beneficiary_assign_operation for docx
</commit_message>
<xml_diff>
--- a/tests/hardfork05_update.docx
+++ b/tests/hardfork05_update.docx
@@ -25787,7 +25787,7 @@
         <w:widowControl/>
         <w:numPr>
           <w:ilvl w:val="0"/>
-          <w:numId w:val="52"/>
+          <w:numId w:val="51"/>
         </w:numPr>
         <w:pBdr>
           <w:left w:val="single" w:sz="18" w:space="0" w:color="6CE26C"/>
@@ -25857,7 +25857,7 @@
         <w:widowControl/>
         <w:numPr>
           <w:ilvl w:val="0"/>
-          <w:numId w:val="52"/>
+          <w:numId w:val="51"/>
         </w:numPr>
         <w:pBdr>
           <w:left w:val="single" w:sz="18" w:space="0" w:color="6CE26C"/>
@@ -25890,7 +25890,7 @@
         <w:widowControl/>
         <w:numPr>
           <w:ilvl w:val="0"/>
-          <w:numId w:val="52"/>
+          <w:numId w:val="51"/>
         </w:numPr>
         <w:pBdr>
           <w:left w:val="single" w:sz="18" w:space="0" w:color="6CE26C"/>
@@ -25947,7 +25947,7 @@
         <w:widowControl/>
         <w:numPr>
           <w:ilvl w:val="0"/>
-          <w:numId w:val="52"/>
+          <w:numId w:val="51"/>
         </w:numPr>
         <w:pBdr>
           <w:left w:val="single" w:sz="18" w:space="0" w:color="6CE26C"/>
@@ -26004,7 +26004,7 @@
         <w:widowControl/>
         <w:numPr>
           <w:ilvl w:val="0"/>
-          <w:numId w:val="52"/>
+          <w:numId w:val="51"/>
         </w:numPr>
         <w:pBdr>
           <w:left w:val="single" w:sz="18" w:space="0" w:color="6CE26C"/>
@@ -26037,7 +26037,7 @@
         <w:widowControl/>
         <w:numPr>
           <w:ilvl w:val="0"/>
-          <w:numId w:val="52"/>
+          <w:numId w:val="51"/>
         </w:numPr>
         <w:pBdr>
           <w:left w:val="single" w:sz="18" w:space="0" w:color="6CE26C"/>
@@ -26092,7 +26092,7 @@
         <w:widowControl/>
         <w:numPr>
           <w:ilvl w:val="0"/>
-          <w:numId w:val="52"/>
+          <w:numId w:val="51"/>
         </w:numPr>
         <w:pBdr>
           <w:left w:val="single" w:sz="18" w:space="0" w:color="6CE26C"/>
@@ -26147,7 +26147,7 @@
         <w:widowControl/>
         <w:numPr>
           <w:ilvl w:val="0"/>
-          <w:numId w:val="52"/>
+          <w:numId w:val="51"/>
         </w:numPr>
         <w:pBdr>
           <w:left w:val="single" w:sz="18" w:space="0" w:color="6CE26C"/>
@@ -26202,7 +26202,7 @@
         <w:widowControl/>
         <w:numPr>
           <w:ilvl w:val="0"/>
-          <w:numId w:val="52"/>
+          <w:numId w:val="51"/>
         </w:numPr>
         <w:pBdr>
           <w:left w:val="single" w:sz="18" w:space="0" w:color="6CE26C"/>
@@ -26257,7 +26257,7 @@
         <w:widowControl/>
         <w:numPr>
           <w:ilvl w:val="0"/>
-          <w:numId w:val="52"/>
+          <w:numId w:val="51"/>
         </w:numPr>
         <w:pBdr>
           <w:left w:val="single" w:sz="18" w:space="0" w:color="6CE26C"/>
@@ -26312,7 +26312,7 @@
         <w:widowControl/>
         <w:numPr>
           <w:ilvl w:val="0"/>
-          <w:numId w:val="52"/>
+          <w:numId w:val="51"/>
         </w:numPr>
         <w:pBdr>
           <w:left w:val="single" w:sz="18" w:space="0" w:color="6CE26C"/>
@@ -26345,7 +26345,7 @@
         <w:widowControl/>
         <w:numPr>
           <w:ilvl w:val="0"/>
-          <w:numId w:val="52"/>
+          <w:numId w:val="51"/>
         </w:numPr>
         <w:pBdr>
           <w:left w:val="single" w:sz="18" w:space="0" w:color="6CE26C"/>
@@ -26378,7 +26378,7 @@
         <w:widowControl/>
         <w:numPr>
           <w:ilvl w:val="0"/>
-          <w:numId w:val="52"/>
+          <w:numId w:val="51"/>
         </w:numPr>
         <w:pBdr>
           <w:left w:val="single" w:sz="18" w:space="0" w:color="6CE26C"/>
@@ -26459,7 +26459,7 @@
         <w:widowControl/>
         <w:numPr>
           <w:ilvl w:val="0"/>
-          <w:numId w:val="52"/>
+          <w:numId w:val="51"/>
         </w:numPr>
         <w:pBdr>
           <w:left w:val="single" w:sz="18" w:space="0" w:color="6CE26C"/>
@@ -26540,7 +26540,7 @@
         <w:widowControl/>
         <w:numPr>
           <w:ilvl w:val="0"/>
-          <w:numId w:val="52"/>
+          <w:numId w:val="51"/>
         </w:numPr>
         <w:pBdr>
           <w:left w:val="single" w:sz="18" w:space="0" w:color="6CE26C"/>
@@ -26573,7 +26573,7 @@
         <w:widowControl/>
         <w:numPr>
           <w:ilvl w:val="0"/>
-          <w:numId w:val="52"/>
+          <w:numId w:val="51"/>
         </w:numPr>
         <w:pBdr>
           <w:left w:val="single" w:sz="18" w:space="0" w:color="6CE26C"/>
@@ -26628,7 +26628,7 @@
         <w:widowControl/>
         <w:numPr>
           <w:ilvl w:val="0"/>
-          <w:numId w:val="52"/>
+          <w:numId w:val="51"/>
         </w:numPr>
         <w:pBdr>
           <w:left w:val="single" w:sz="18" w:space="0" w:color="6CE26C"/>
@@ -26661,7 +26661,7 @@
         <w:widowControl/>
         <w:numPr>
           <w:ilvl w:val="0"/>
-          <w:numId w:val="52"/>
+          <w:numId w:val="51"/>
         </w:numPr>
         <w:pBdr>
           <w:left w:val="single" w:sz="18" w:space="0" w:color="6CE26C"/>
@@ -26716,7 +26716,7 @@
         <w:widowControl/>
         <w:numPr>
           <w:ilvl w:val="0"/>
-          <w:numId w:val="52"/>
+          <w:numId w:val="51"/>
         </w:numPr>
         <w:pBdr>
           <w:left w:val="single" w:sz="18" w:space="0" w:color="6CE26C"/>
@@ -26749,7 +26749,7 @@
         <w:widowControl/>
         <w:numPr>
           <w:ilvl w:val="0"/>
-          <w:numId w:val="52"/>
+          <w:numId w:val="51"/>
         </w:numPr>
         <w:pBdr>
           <w:left w:val="single" w:sz="18" w:space="0" w:color="6CE26C"/>
@@ -26804,7 +26804,7 @@
         <w:widowControl/>
         <w:numPr>
           <w:ilvl w:val="0"/>
-          <w:numId w:val="52"/>
+          <w:numId w:val="51"/>
         </w:numPr>
         <w:pBdr>
           <w:left w:val="single" w:sz="18" w:space="0" w:color="6CE26C"/>
@@ -26837,7 +26837,7 @@
         <w:widowControl/>
         <w:numPr>
           <w:ilvl w:val="0"/>
-          <w:numId w:val="52"/>
+          <w:numId w:val="51"/>
         </w:numPr>
         <w:pBdr>
           <w:left w:val="single" w:sz="18" w:space="0" w:color="6CE26C"/>
@@ -26892,7 +26892,7 @@
         <w:widowControl/>
         <w:numPr>
           <w:ilvl w:val="0"/>
-          <w:numId w:val="52"/>
+          <w:numId w:val="51"/>
         </w:numPr>
         <w:pBdr>
           <w:left w:val="single" w:sz="18" w:space="0" w:color="6CE26C"/>
@@ -26958,7 +26958,7 @@
         <w:widowControl/>
         <w:numPr>
           <w:ilvl w:val="0"/>
-          <w:numId w:val="52"/>
+          <w:numId w:val="51"/>
         </w:numPr>
         <w:pBdr>
           <w:left w:val="single" w:sz="18" w:space="0" w:color="6CE26C"/>
@@ -27013,7 +27013,7 @@
         <w:widowControl/>
         <w:numPr>
           <w:ilvl w:val="0"/>
-          <w:numId w:val="52"/>
+          <w:numId w:val="51"/>
         </w:numPr>
         <w:pBdr>
           <w:left w:val="single" w:sz="18" w:space="0" w:color="6CE26C"/>
@@ -27046,7 +27046,7 @@
         <w:widowControl/>
         <w:numPr>
           <w:ilvl w:val="0"/>
-          <w:numId w:val="52"/>
+          <w:numId w:val="51"/>
         </w:numPr>
         <w:pBdr>
           <w:left w:val="single" w:sz="18" w:space="0" w:color="6CE26C"/>
@@ -27101,7 +27101,7 @@
         <w:widowControl/>
         <w:numPr>
           <w:ilvl w:val="0"/>
-          <w:numId w:val="52"/>
+          <w:numId w:val="51"/>
         </w:numPr>
         <w:pBdr>
           <w:left w:val="single" w:sz="18" w:space="0" w:color="6CE26C"/>
@@ -27134,7 +27134,7 @@
         <w:widowControl/>
         <w:numPr>
           <w:ilvl w:val="0"/>
-          <w:numId w:val="52"/>
+          <w:numId w:val="51"/>
         </w:numPr>
         <w:pBdr>
           <w:left w:val="single" w:sz="18" w:space="0" w:color="6CE26C"/>
@@ -27189,7 +27189,7 @@
         <w:widowControl/>
         <w:numPr>
           <w:ilvl w:val="0"/>
-          <w:numId w:val="52"/>
+          <w:numId w:val="51"/>
         </w:numPr>
         <w:pBdr>
           <w:left w:val="single" w:sz="18" w:space="0" w:color="6CE26C"/>
@@ -27222,7 +27222,7 @@
         <w:widowControl/>
         <w:numPr>
           <w:ilvl w:val="0"/>
-          <w:numId w:val="52"/>
+          <w:numId w:val="51"/>
         </w:numPr>
         <w:pBdr>
           <w:left w:val="single" w:sz="18" w:space="0" w:color="6CE26C"/>
@@ -27255,7 +27255,7 @@
         <w:widowControl/>
         <w:numPr>
           <w:ilvl w:val="0"/>
-          <w:numId w:val="52"/>
+          <w:numId w:val="51"/>
         </w:numPr>
         <w:pBdr>
           <w:left w:val="single" w:sz="18" w:space="0" w:color="6CE26C"/>
@@ -27288,7 +27288,7 @@
         <w:widowControl/>
         <w:numPr>
           <w:ilvl w:val="0"/>
-          <w:numId w:val="52"/>
+          <w:numId w:val="51"/>
         </w:numPr>
         <w:pBdr>
           <w:left w:val="single" w:sz="18" w:space="0" w:color="6CE26C"/>
@@ -27343,7 +27343,7 @@
         <w:widowControl/>
         <w:numPr>
           <w:ilvl w:val="0"/>
-          <w:numId w:val="52"/>
+          <w:numId w:val="51"/>
         </w:numPr>
         <w:pBdr>
           <w:left w:val="single" w:sz="18" w:space="0" w:color="6CE26C"/>
@@ -27376,7 +27376,7 @@
         <w:widowControl/>
         <w:numPr>
           <w:ilvl w:val="0"/>
-          <w:numId w:val="52"/>
+          <w:numId w:val="51"/>
         </w:numPr>
         <w:pBdr>
           <w:left w:val="single" w:sz="18" w:space="0" w:color="6CE26C"/>
@@ -27409,7 +27409,7 @@
         <w:widowControl/>
         <w:numPr>
           <w:ilvl w:val="0"/>
-          <w:numId w:val="52"/>
+          <w:numId w:val="51"/>
         </w:numPr>
         <w:pBdr>
           <w:left w:val="single" w:sz="18" w:space="0" w:color="6CE26C"/>
@@ -27442,7 +27442,7 @@
         <w:widowControl/>
         <w:numPr>
           <w:ilvl w:val="0"/>
-          <w:numId w:val="52"/>
+          <w:numId w:val="51"/>
         </w:numPr>
         <w:pBdr>
           <w:left w:val="single" w:sz="18" w:space="0" w:color="6CE26C"/>
@@ -27475,7 +27475,7 @@
         <w:widowControl/>
         <w:numPr>
           <w:ilvl w:val="0"/>
-          <w:numId w:val="52"/>
+          <w:numId w:val="51"/>
         </w:numPr>
         <w:pBdr>
           <w:left w:val="single" w:sz="18" w:space="0" w:color="6CE26C"/>
@@ -27508,7 +27508,7 @@
         <w:widowControl/>
         <w:numPr>
           <w:ilvl w:val="0"/>
-          <w:numId w:val="52"/>
+          <w:numId w:val="51"/>
         </w:numPr>
         <w:pBdr>
           <w:left w:val="single" w:sz="18" w:space="0" w:color="6CE26C"/>
@@ -27541,7 +27541,7 @@
         <w:widowControl/>
         <w:numPr>
           <w:ilvl w:val="0"/>
-          <w:numId w:val="52"/>
+          <w:numId w:val="51"/>
         </w:numPr>
         <w:pBdr>
           <w:left w:val="single" w:sz="18" w:space="0" w:color="6CE26C"/>
@@ -27596,7 +27596,7 @@
         <w:widowControl/>
         <w:numPr>
           <w:ilvl w:val="0"/>
-          <w:numId w:val="52"/>
+          <w:numId w:val="51"/>
         </w:numPr>
         <w:pBdr>
           <w:left w:val="single" w:sz="18" w:space="0" w:color="6CE26C"/>
@@ -27629,7 +27629,7 @@
         <w:widowControl/>
         <w:numPr>
           <w:ilvl w:val="0"/>
-          <w:numId w:val="52"/>
+          <w:numId w:val="51"/>
         </w:numPr>
         <w:pBdr>
           <w:left w:val="single" w:sz="18" w:space="0" w:color="6CE26C"/>
@@ -27662,7 +27662,7 @@
         <w:widowControl/>
         <w:numPr>
           <w:ilvl w:val="0"/>
-          <w:numId w:val="52"/>
+          <w:numId w:val="51"/>
         </w:numPr>
         <w:pBdr>
           <w:left w:val="single" w:sz="18" w:space="0" w:color="6CE26C"/>
@@ -27695,7 +27695,7 @@
         <w:widowControl/>
         <w:numPr>
           <w:ilvl w:val="0"/>
-          <w:numId w:val="52"/>
+          <w:numId w:val="51"/>
         </w:numPr>
         <w:pBdr>
           <w:left w:val="single" w:sz="18" w:space="0" w:color="6CE26C"/>
@@ -27776,107 +27776,107 @@
         <w:widowControl/>
         <w:numPr>
           <w:ilvl w:val="0"/>
+          <w:numId w:val="51"/>
+        </w:numPr>
+        <w:pBdr>
+          <w:left w:val="single" w:sz="18" w:space="0" w:color="6CE26C"/>
+        </w:pBdr>
+        <w:shd w:val="clear" w:color="auto" w:fill="F8F8F8"/>
+        <w:spacing w:beforeAutospacing="1" w:afterAutospacing="1" w:line="210" w:lineRule="atLeast"/>
+        <w:jc w:val="left"/>
+        <w:rPr>
+          <w:rFonts w:ascii="Consolas" w:eastAsia="宋体" w:hAnsi="Consolas" w:cs="宋体"/>
+          <w:color w:val="5C5C5C"/>
+          <w:kern w:val="0"/>
+          <w:sz w:val="18"/>
+          <w:szCs w:val="18"/>
+        </w:rPr>
+      </w:pPr>
+      <w:r>
+        <w:rPr>
+          <w:rFonts w:ascii="Consolas" w:eastAsia="宋体" w:hAnsi="Consolas" w:cs="宋体"/>
+          <w:color w:val="000000"/>
+          <w:kern w:val="0"/>
+          <w:sz w:val="18"/>
+          <w:szCs w:val="18"/>
+          <w:bdr w:val="none" w:sz="0" w:space="0" w:color="auto" w:frame="1"/>
+        </w:rPr>
+        <w:t>}; </w:t>
+      </w:r>
+    </w:p>
+    <w:p>
+      <w:r>
+        <w:rPr>
+          <w:rFonts w:hint="eastAsia"/>
+        </w:rPr>
+        <w:t>更新说明：新增</w:t>
+      </w:r>
+      <w:r>
+        <w:t>post_operation::Post_Type</w:t>
+      </w:r>
+      <w:r>
+        <w:rPr>
+          <w:rFonts w:hint="eastAsia"/>
+        </w:rPr>
+        <w:t>，</w:t>
+      </w:r>
+      <w:r>
+        <w:rPr>
+          <w:rFonts w:hint="eastAsia"/>
+        </w:rPr>
+        <w:t>用于记录文章类型，区分文章是发文，评论，转发，转发与修改；hard</w:t>
+      </w:r>
+      <w:r>
+        <w:t>fork_04</w:t>
+      </w:r>
+      <w:r>
+        <w:rPr>
+          <w:rFonts w:hint="eastAsia"/>
+        </w:rPr>
+        <w:t>之前的文章统一默认为发文；</w:t>
+      </w:r>
+      <w:r>
+        <w:rPr>
+          <w:rFonts w:hint="eastAsia"/>
+        </w:rPr>
+        <w:t xml:space="preserve"> </w:t>
+      </w:r>
+    </w:p>
+    <w:p>
+      <w:pPr>
+        <w:pStyle w:val="2"/>
+      </w:pPr>
+      <w:r>
+        <w:rPr>
+          <w:rFonts w:hint="eastAsia"/>
+        </w:rPr>
+        <w:t>4.16</w:t>
+      </w:r>
+      <w:r>
+        <w:t xml:space="preserve"> </w:t>
+      </w:r>
+      <w:r>
+        <w:rPr>
+          <w:rFonts w:hint="eastAsia"/>
+        </w:rPr>
+        <w:t>修改</w:t>
+      </w:r>
+      <w:r>
+        <w:t>asset_options</w:t>
+      </w:r>
+      <w:r>
+        <w:rPr>
+          <w:rFonts w:hint="eastAsia"/>
+        </w:rPr>
+        <w:t>结构</w:t>
+      </w:r>
+    </w:p>
+    <w:p>
+      <w:pPr>
+        <w:widowControl/>
+        <w:numPr>
+          <w:ilvl w:val="0"/>
           <w:numId w:val="52"/>
-        </w:numPr>
-        <w:pBdr>
-          <w:left w:val="single" w:sz="18" w:space="0" w:color="6CE26C"/>
-        </w:pBdr>
-        <w:shd w:val="clear" w:color="auto" w:fill="F8F8F8"/>
-        <w:spacing w:beforeAutospacing="1" w:afterAutospacing="1" w:line="210" w:lineRule="atLeast"/>
-        <w:jc w:val="left"/>
-        <w:rPr>
-          <w:rFonts w:ascii="Consolas" w:eastAsia="宋体" w:hAnsi="Consolas" w:cs="宋体"/>
-          <w:color w:val="5C5C5C"/>
-          <w:kern w:val="0"/>
-          <w:sz w:val="18"/>
-          <w:szCs w:val="18"/>
-        </w:rPr>
-      </w:pPr>
-      <w:r>
-        <w:rPr>
-          <w:rFonts w:ascii="Consolas" w:eastAsia="宋体" w:hAnsi="Consolas" w:cs="宋体"/>
-          <w:color w:val="000000"/>
-          <w:kern w:val="0"/>
-          <w:sz w:val="18"/>
-          <w:szCs w:val="18"/>
-          <w:bdr w:val="none" w:sz="0" w:space="0" w:color="auto" w:frame="1"/>
-        </w:rPr>
-        <w:t>}; </w:t>
-      </w:r>
-    </w:p>
-    <w:p>
-      <w:r>
-        <w:rPr>
-          <w:rFonts w:hint="eastAsia"/>
-        </w:rPr>
-        <w:t>更新说明：新增</w:t>
-      </w:r>
-      <w:r>
-        <w:t>post_operation::Post_Type</w:t>
-      </w:r>
-      <w:r>
-        <w:rPr>
-          <w:rFonts w:hint="eastAsia"/>
-        </w:rPr>
-        <w:t>，</w:t>
-      </w:r>
-      <w:r>
-        <w:rPr>
-          <w:rFonts w:hint="eastAsia"/>
-        </w:rPr>
-        <w:t>用于记录文章类型，区分文章是发文，评论，转发，转发与修改；hard</w:t>
-      </w:r>
-      <w:r>
-        <w:t>fork_04</w:t>
-      </w:r>
-      <w:r>
-        <w:rPr>
-          <w:rFonts w:hint="eastAsia"/>
-        </w:rPr>
-        <w:t>之前的文章统一默认为发文；</w:t>
-      </w:r>
-      <w:r>
-        <w:rPr>
-          <w:rFonts w:hint="eastAsia"/>
-        </w:rPr>
-        <w:t xml:space="preserve"> </w:t>
-      </w:r>
-    </w:p>
-    <w:p>
-      <w:pPr>
-        <w:pStyle w:val="2"/>
-      </w:pPr>
-      <w:r>
-        <w:rPr>
-          <w:rFonts w:hint="eastAsia"/>
-        </w:rPr>
-        <w:t>4.16</w:t>
-      </w:r>
-      <w:r>
-        <w:t xml:space="preserve"> </w:t>
-      </w:r>
-      <w:r>
-        <w:rPr>
-          <w:rFonts w:hint="eastAsia"/>
-        </w:rPr>
-        <w:t>修改</w:t>
-      </w:r>
-      <w:r>
-        <w:t>asset_options</w:t>
-      </w:r>
-      <w:r>
-        <w:rPr>
-          <w:rFonts w:hint="eastAsia"/>
-        </w:rPr>
-        <w:t>结构</w:t>
-      </w:r>
-    </w:p>
-    <w:p>
-      <w:pPr>
-        <w:widowControl/>
-        <w:numPr>
-          <w:ilvl w:val="0"/>
-          <w:numId w:val="53"/>
         </w:numPr>
         <w:pBdr>
           <w:left w:val="single" w:sz="18" w:space="0" w:color="6CE26C"/>
@@ -27922,7 +27922,7 @@
         <w:widowControl/>
         <w:numPr>
           <w:ilvl w:val="0"/>
-          <w:numId w:val="53"/>
+          <w:numId w:val="52"/>
         </w:numPr>
         <w:pBdr>
           <w:left w:val="single" w:sz="18" w:space="0" w:color="6CE26C"/>
@@ -27955,7 +27955,7 @@
         <w:widowControl/>
         <w:numPr>
           <w:ilvl w:val="0"/>
-          <w:numId w:val="53"/>
+          <w:numId w:val="52"/>
         </w:numPr>
         <w:pBdr>
           <w:left w:val="single" w:sz="18" w:space="0" w:color="6CE26C"/>
@@ -27988,7 +27988,7 @@
         <w:widowControl/>
         <w:numPr>
           <w:ilvl w:val="0"/>
-          <w:numId w:val="53"/>
+          <w:numId w:val="52"/>
         </w:numPr>
         <w:pBdr>
           <w:left w:val="single" w:sz="18" w:space="0" w:color="6CE26C"/>
@@ -28021,7 +28021,7 @@
         <w:widowControl/>
         <w:numPr>
           <w:ilvl w:val="0"/>
-          <w:numId w:val="53"/>
+          <w:numId w:val="52"/>
         </w:numPr>
         <w:pBdr>
           <w:left w:val="single" w:sz="18" w:space="0" w:color="6CE26C"/>
@@ -28098,6 +28098,1487 @@
           <w:rFonts w:hint="eastAsia"/>
         </w:rPr>
         <w:t>详情见上文资产交易手续费执行流程。</w:t>
+      </w:r>
+    </w:p>
+    <w:p>
+      <w:pPr>
+        <w:pStyle w:val="2"/>
+      </w:pPr>
+      <w:r>
+        <w:rPr>
+          <w:rFonts w:hint="eastAsia"/>
+        </w:rPr>
+        <w:t>4.17</w:t>
+      </w:r>
+      <w:r>
+        <w:t xml:space="preserve"> </w:t>
+      </w:r>
+      <w:r>
+        <w:rPr>
+          <w:rFonts w:hint="eastAsia"/>
+        </w:rPr>
+        <w:t>新增</w:t>
+      </w:r>
+      <w:r>
+        <w:t>beneficiary_assign_operation</w:t>
+      </w:r>
+    </w:p>
+    <w:p>
+      <w:pPr>
+        <w:widowControl/>
+        <w:numPr>
+          <w:ilvl w:val="0"/>
+          <w:numId w:val="56"/>
+        </w:numPr>
+        <w:pBdr>
+          <w:left w:val="single" w:sz="18" w:space="0" w:color="6CE26C"/>
+        </w:pBdr>
+        <w:shd w:val="clear" w:color="auto" w:fill="F8F8F8"/>
+        <w:spacing w:beforeAutospacing="1" w:afterAutospacing="1" w:line="210" w:lineRule="atLeast"/>
+        <w:jc w:val="left"/>
+        <w:rPr>
+          <w:rFonts w:ascii="Consolas" w:eastAsia="宋体" w:hAnsi="Consolas" w:cs="宋体"/>
+          <w:color w:val="5C5C5C"/>
+          <w:kern w:val="0"/>
+          <w:sz w:val="18"/>
+          <w:szCs w:val="18"/>
+        </w:rPr>
+      </w:pPr>
+      <w:r>
+        <w:rPr>
+          <w:rFonts w:ascii="Consolas" w:eastAsia="宋体" w:hAnsi="Consolas" w:cs="宋体"/>
+          <w:b/>
+          <w:bCs/>
+          <w:color w:val="006699"/>
+          <w:kern w:val="0"/>
+          <w:sz w:val="18"/>
+          <w:szCs w:val="18"/>
+          <w:bdr w:val="none" w:sz="0" w:space="0" w:color="auto" w:frame="1"/>
+        </w:rPr>
+        <w:t>struct</w:t>
+      </w:r>
+      <w:r>
+        <w:rPr>
+          <w:rFonts w:ascii="Consolas" w:eastAsia="宋体" w:hAnsi="Consolas" w:cs="宋体"/>
+          <w:color w:val="000000"/>
+          <w:kern w:val="0"/>
+          <w:sz w:val="18"/>
+          <w:szCs w:val="18"/>
+          <w:bdr w:val="none" w:sz="0" w:space="0" w:color="auto" w:frame="1"/>
+        </w:rPr>
+        <w:t> beneficiary_assign_operation : </w:t>
+      </w:r>
+      <w:r>
+        <w:rPr>
+          <w:rFonts w:ascii="Consolas" w:eastAsia="宋体" w:hAnsi="Consolas" w:cs="宋体"/>
+          <w:b/>
+          <w:bCs/>
+          <w:color w:val="006699"/>
+          <w:kern w:val="0"/>
+          <w:sz w:val="18"/>
+          <w:szCs w:val="18"/>
+          <w:bdr w:val="none" w:sz="0" w:space="0" w:color="auto" w:frame="1"/>
+        </w:rPr>
+        <w:t>public</w:t>
+      </w:r>
+      <w:r>
+        <w:rPr>
+          <w:rFonts w:ascii="Consolas" w:eastAsia="宋体" w:hAnsi="Consolas" w:cs="宋体"/>
+          <w:color w:val="000000"/>
+          <w:kern w:val="0"/>
+          <w:sz w:val="18"/>
+          <w:szCs w:val="18"/>
+          <w:bdr w:val="none" w:sz="0" w:space="0" w:color="auto" w:frame="1"/>
+        </w:rPr>
+        <w:t> base_operation  </w:t>
+      </w:r>
+    </w:p>
+    <w:p>
+      <w:pPr>
+        <w:widowControl/>
+        <w:numPr>
+          <w:ilvl w:val="0"/>
+          <w:numId w:val="56"/>
+        </w:numPr>
+        <w:pBdr>
+          <w:left w:val="single" w:sz="18" w:space="0" w:color="6CE26C"/>
+        </w:pBdr>
+        <w:shd w:val="clear" w:color="auto" w:fill="FFFFFF"/>
+        <w:spacing w:beforeAutospacing="1" w:afterAutospacing="1" w:line="210" w:lineRule="atLeast"/>
+        <w:jc w:val="left"/>
+        <w:rPr>
+          <w:rFonts w:ascii="Consolas" w:eastAsia="宋体" w:hAnsi="Consolas" w:cs="宋体"/>
+          <w:color w:val="5C5C5C"/>
+          <w:kern w:val="0"/>
+          <w:sz w:val="18"/>
+          <w:szCs w:val="18"/>
+        </w:rPr>
+      </w:pPr>
+      <w:r>
+        <w:rPr>
+          <w:rFonts w:ascii="Consolas" w:eastAsia="宋体" w:hAnsi="Consolas" w:cs="宋体"/>
+          <w:color w:val="000000"/>
+          <w:kern w:val="0"/>
+          <w:sz w:val="18"/>
+          <w:szCs w:val="18"/>
+          <w:bdr w:val="none" w:sz="0" w:space="0" w:color="auto" w:frame="1"/>
+        </w:rPr>
+        <w:t>{  </w:t>
+      </w:r>
+    </w:p>
+    <w:p>
+      <w:pPr>
+        <w:widowControl/>
+        <w:numPr>
+          <w:ilvl w:val="0"/>
+          <w:numId w:val="56"/>
+        </w:numPr>
+        <w:pBdr>
+          <w:left w:val="single" w:sz="18" w:space="0" w:color="6CE26C"/>
+        </w:pBdr>
+        <w:shd w:val="clear" w:color="auto" w:fill="F8F8F8"/>
+        <w:spacing w:beforeAutospacing="1" w:afterAutospacing="1" w:line="210" w:lineRule="atLeast"/>
+        <w:jc w:val="left"/>
+        <w:rPr>
+          <w:rFonts w:ascii="Consolas" w:eastAsia="宋体" w:hAnsi="Consolas" w:cs="宋体"/>
+          <w:color w:val="5C5C5C"/>
+          <w:kern w:val="0"/>
+          <w:sz w:val="18"/>
+          <w:szCs w:val="18"/>
+        </w:rPr>
+      </w:pPr>
+      <w:r>
+        <w:rPr>
+          <w:rFonts w:ascii="Consolas" w:eastAsia="宋体" w:hAnsi="Consolas" w:cs="宋体"/>
+          <w:color w:val="000000"/>
+          <w:kern w:val="0"/>
+          <w:sz w:val="18"/>
+          <w:szCs w:val="18"/>
+          <w:bdr w:val="none" w:sz="0" w:space="0" w:color="auto" w:frame="1"/>
+        </w:rPr>
+        <w:t>   fee_type         fee;             </w:t>
+      </w:r>
+      <w:r>
+        <w:rPr>
+          <w:rFonts w:ascii="Consolas" w:eastAsia="宋体" w:hAnsi="Consolas" w:cs="宋体"/>
+          <w:color w:val="008200"/>
+          <w:kern w:val="0"/>
+          <w:sz w:val="18"/>
+          <w:szCs w:val="18"/>
+          <w:bdr w:val="none" w:sz="0" w:space="0" w:color="auto" w:frame="1"/>
+        </w:rPr>
+        <w:t>//</w:t>
+      </w:r>
+      <w:r>
+        <w:rPr>
+          <w:rFonts w:ascii="Consolas" w:eastAsia="宋体" w:hAnsi="Consolas" w:cs="宋体"/>
+          <w:color w:val="008200"/>
+          <w:kern w:val="0"/>
+          <w:sz w:val="18"/>
+          <w:szCs w:val="18"/>
+          <w:bdr w:val="none" w:sz="0" w:space="0" w:color="auto" w:frame="1"/>
+        </w:rPr>
+        <w:t>手续费</w:t>
+      </w:r>
+      <w:r>
+        <w:rPr>
+          <w:rFonts w:ascii="Consolas" w:eastAsia="宋体" w:hAnsi="Consolas" w:cs="宋体"/>
+          <w:color w:val="000000"/>
+          <w:kern w:val="0"/>
+          <w:sz w:val="18"/>
+          <w:szCs w:val="18"/>
+          <w:bdr w:val="none" w:sz="0" w:space="0" w:color="auto" w:frame="1"/>
+        </w:rPr>
+        <w:t>  </w:t>
+      </w:r>
+    </w:p>
+    <w:p>
+      <w:pPr>
+        <w:widowControl/>
+        <w:numPr>
+          <w:ilvl w:val="0"/>
+          <w:numId w:val="56"/>
+        </w:numPr>
+        <w:pBdr>
+          <w:left w:val="single" w:sz="18" w:space="0" w:color="6CE26C"/>
+        </w:pBdr>
+        <w:shd w:val="clear" w:color="auto" w:fill="FFFFFF"/>
+        <w:spacing w:beforeAutospacing="1" w:afterAutospacing="1" w:line="210" w:lineRule="atLeast"/>
+        <w:jc w:val="left"/>
+        <w:rPr>
+          <w:rFonts w:ascii="Consolas" w:eastAsia="宋体" w:hAnsi="Consolas" w:cs="宋体"/>
+          <w:color w:val="5C5C5C"/>
+          <w:kern w:val="0"/>
+          <w:sz w:val="18"/>
+          <w:szCs w:val="18"/>
+        </w:rPr>
+      </w:pPr>
+      <w:r>
+        <w:rPr>
+          <w:rFonts w:ascii="Consolas" w:eastAsia="宋体" w:hAnsi="Consolas" w:cs="宋体"/>
+          <w:color w:val="000000"/>
+          <w:kern w:val="0"/>
+          <w:sz w:val="18"/>
+          <w:szCs w:val="18"/>
+          <w:bdr w:val="none" w:sz="0" w:space="0" w:color="auto" w:frame="1"/>
+        </w:rPr>
+        <w:t>   account_uid_type owner;           </w:t>
+      </w:r>
+      <w:r>
+        <w:rPr>
+          <w:rFonts w:ascii="Consolas" w:eastAsia="宋体" w:hAnsi="Consolas" w:cs="宋体"/>
+          <w:color w:val="008200"/>
+          <w:kern w:val="0"/>
+          <w:sz w:val="18"/>
+          <w:szCs w:val="18"/>
+          <w:bdr w:val="none" w:sz="0" w:space="0" w:color="auto" w:frame="1"/>
+        </w:rPr>
+        <w:t>//</w:t>
+      </w:r>
+      <w:r>
+        <w:rPr>
+          <w:rFonts w:ascii="Consolas" w:eastAsia="宋体" w:hAnsi="Consolas" w:cs="宋体"/>
+          <w:color w:val="008200"/>
+          <w:kern w:val="0"/>
+          <w:sz w:val="18"/>
+          <w:szCs w:val="18"/>
+          <w:bdr w:val="none" w:sz="0" w:space="0" w:color="auto" w:frame="1"/>
+        </w:rPr>
+        <w:t>账户</w:t>
+      </w:r>
+      <w:r>
+        <w:rPr>
+          <w:rFonts w:ascii="Consolas" w:eastAsia="宋体" w:hAnsi="Consolas" w:cs="宋体"/>
+          <w:color w:val="000000"/>
+          <w:kern w:val="0"/>
+          <w:sz w:val="18"/>
+          <w:szCs w:val="18"/>
+          <w:bdr w:val="none" w:sz="0" w:space="0" w:color="auto" w:frame="1"/>
+        </w:rPr>
+        <w:t>  </w:t>
+      </w:r>
+    </w:p>
+    <w:p>
+      <w:pPr>
+        <w:widowControl/>
+        <w:numPr>
+          <w:ilvl w:val="0"/>
+          <w:numId w:val="56"/>
+        </w:numPr>
+        <w:pBdr>
+          <w:left w:val="single" w:sz="18" w:space="0" w:color="6CE26C"/>
+        </w:pBdr>
+        <w:shd w:val="clear" w:color="auto" w:fill="F8F8F8"/>
+        <w:spacing w:beforeAutospacing="1" w:afterAutospacing="1" w:line="210" w:lineRule="atLeast"/>
+        <w:jc w:val="left"/>
+        <w:rPr>
+          <w:rFonts w:ascii="Consolas" w:eastAsia="宋体" w:hAnsi="Consolas" w:cs="宋体"/>
+          <w:color w:val="5C5C5C"/>
+          <w:kern w:val="0"/>
+          <w:sz w:val="18"/>
+          <w:szCs w:val="18"/>
+        </w:rPr>
+      </w:pPr>
+      <w:r>
+        <w:rPr>
+          <w:rFonts w:ascii="Consolas" w:eastAsia="宋体" w:hAnsi="Consolas" w:cs="宋体"/>
+          <w:color w:val="000000"/>
+          <w:kern w:val="0"/>
+          <w:sz w:val="18"/>
+          <w:szCs w:val="18"/>
+          <w:bdr w:val="none" w:sz="0" w:space="0" w:color="auto" w:frame="1"/>
+        </w:rPr>
+        <w:t>   account_uid_type new_beneficiary; </w:t>
+      </w:r>
+      <w:r>
+        <w:rPr>
+          <w:rFonts w:ascii="Consolas" w:eastAsia="宋体" w:hAnsi="Consolas" w:cs="宋体"/>
+          <w:color w:val="008200"/>
+          <w:kern w:val="0"/>
+          <w:sz w:val="18"/>
+          <w:szCs w:val="18"/>
+          <w:bdr w:val="none" w:sz="0" w:space="0" w:color="auto" w:frame="1"/>
+        </w:rPr>
+        <w:t>//</w:t>
+      </w:r>
+      <w:r>
+        <w:rPr>
+          <w:rFonts w:ascii="Consolas" w:eastAsia="宋体" w:hAnsi="Consolas" w:cs="宋体"/>
+          <w:color w:val="008200"/>
+          <w:kern w:val="0"/>
+          <w:sz w:val="18"/>
+          <w:szCs w:val="18"/>
+          <w:bdr w:val="none" w:sz="0" w:space="0" w:color="auto" w:frame="1"/>
+        </w:rPr>
+        <w:t>新的受益人</w:t>
+      </w:r>
+      <w:r>
+        <w:rPr>
+          <w:rFonts w:ascii="Consolas" w:eastAsia="宋体" w:hAnsi="Consolas" w:cs="宋体"/>
+          <w:color w:val="000000"/>
+          <w:kern w:val="0"/>
+          <w:sz w:val="18"/>
+          <w:szCs w:val="18"/>
+          <w:bdr w:val="none" w:sz="0" w:space="0" w:color="auto" w:frame="1"/>
+        </w:rPr>
+        <w:t>  </w:t>
+      </w:r>
+    </w:p>
+    <w:p>
+      <w:pPr>
+        <w:widowControl/>
+        <w:numPr>
+          <w:ilvl w:val="0"/>
+          <w:numId w:val="56"/>
+        </w:numPr>
+        <w:pBdr>
+          <w:left w:val="single" w:sz="18" w:space="0" w:color="6CE26C"/>
+        </w:pBdr>
+        <w:shd w:val="clear" w:color="auto" w:fill="FFFFFF"/>
+        <w:spacing w:beforeAutospacing="1" w:afterAutospacing="1" w:line="210" w:lineRule="atLeast"/>
+        <w:jc w:val="left"/>
+        <w:rPr>
+          <w:rFonts w:ascii="Consolas" w:eastAsia="宋体" w:hAnsi="Consolas" w:cs="宋体"/>
+          <w:color w:val="5C5C5C"/>
+          <w:kern w:val="0"/>
+          <w:sz w:val="18"/>
+          <w:szCs w:val="18"/>
+        </w:rPr>
+      </w:pPr>
+      <w:r>
+        <w:rPr>
+          <w:rFonts w:ascii="Consolas" w:eastAsia="宋体" w:hAnsi="Consolas" w:cs="宋体"/>
+          <w:color w:val="000000"/>
+          <w:kern w:val="0"/>
+          <w:sz w:val="18"/>
+          <w:szCs w:val="18"/>
+          <w:bdr w:val="none" w:sz="0" w:space="0" w:color="auto" w:frame="1"/>
+        </w:rPr>
+        <w:t>     </w:t>
+      </w:r>
+    </w:p>
+    <w:p>
+      <w:pPr>
+        <w:widowControl/>
+        <w:numPr>
+          <w:ilvl w:val="0"/>
+          <w:numId w:val="56"/>
+        </w:numPr>
+        <w:pBdr>
+          <w:left w:val="single" w:sz="18" w:space="0" w:color="6CE26C"/>
+        </w:pBdr>
+        <w:shd w:val="clear" w:color="auto" w:fill="F8F8F8"/>
+        <w:spacing w:beforeAutospacing="1" w:afterAutospacing="1" w:line="210" w:lineRule="atLeast"/>
+        <w:jc w:val="left"/>
+        <w:rPr>
+          <w:rFonts w:ascii="Consolas" w:eastAsia="宋体" w:hAnsi="Consolas" w:cs="宋体"/>
+          <w:color w:val="5C5C5C"/>
+          <w:kern w:val="0"/>
+          <w:sz w:val="18"/>
+          <w:szCs w:val="18"/>
+        </w:rPr>
+      </w:pPr>
+      <w:r>
+        <w:rPr>
+          <w:rFonts w:ascii="Consolas" w:eastAsia="宋体" w:hAnsi="Consolas" w:cs="宋体"/>
+          <w:color w:val="000000"/>
+          <w:kern w:val="0"/>
+          <w:sz w:val="18"/>
+          <w:szCs w:val="18"/>
+          <w:bdr w:val="none" w:sz="0" w:space="0" w:color="auto" w:frame="1"/>
+        </w:rPr>
+        <w:t>   extensions_type  extensions;      </w:t>
+      </w:r>
+      <w:r>
+        <w:rPr>
+          <w:rFonts w:ascii="Consolas" w:eastAsia="宋体" w:hAnsi="Consolas" w:cs="宋体"/>
+          <w:color w:val="008200"/>
+          <w:kern w:val="0"/>
+          <w:sz w:val="18"/>
+          <w:szCs w:val="18"/>
+          <w:bdr w:val="none" w:sz="0" w:space="0" w:color="auto" w:frame="1"/>
+        </w:rPr>
+        <w:t>//</w:t>
+      </w:r>
+      <w:r>
+        <w:rPr>
+          <w:rFonts w:ascii="Consolas" w:eastAsia="宋体" w:hAnsi="Consolas" w:cs="宋体"/>
+          <w:color w:val="008200"/>
+          <w:kern w:val="0"/>
+          <w:sz w:val="18"/>
+          <w:szCs w:val="18"/>
+          <w:bdr w:val="none" w:sz="0" w:space="0" w:color="auto" w:frame="1"/>
+        </w:rPr>
+        <w:t>扩展参数</w:t>
+      </w:r>
+      <w:r>
+        <w:rPr>
+          <w:rFonts w:ascii="Consolas" w:eastAsia="宋体" w:hAnsi="Consolas" w:cs="宋体"/>
+          <w:color w:val="000000"/>
+          <w:kern w:val="0"/>
+          <w:sz w:val="18"/>
+          <w:szCs w:val="18"/>
+          <w:bdr w:val="none" w:sz="0" w:space="0" w:color="auto" w:frame="1"/>
+        </w:rPr>
+        <w:t>  </w:t>
+      </w:r>
+    </w:p>
+    <w:p>
+      <w:pPr>
+        <w:widowControl/>
+        <w:numPr>
+          <w:ilvl w:val="0"/>
+          <w:numId w:val="56"/>
+        </w:numPr>
+        <w:pBdr>
+          <w:left w:val="single" w:sz="18" w:space="0" w:color="6CE26C"/>
+        </w:pBdr>
+        <w:shd w:val="clear" w:color="auto" w:fill="FFFFFF"/>
+        <w:spacing w:beforeAutospacing="1" w:afterAutospacing="1" w:line="210" w:lineRule="atLeast"/>
+        <w:jc w:val="left"/>
+        <w:rPr>
+          <w:rFonts w:ascii="Consolas" w:eastAsia="宋体" w:hAnsi="Consolas" w:cs="宋体"/>
+          <w:color w:val="5C5C5C"/>
+          <w:kern w:val="0"/>
+          <w:sz w:val="18"/>
+          <w:szCs w:val="18"/>
+        </w:rPr>
+      </w:pPr>
+      <w:r>
+        <w:rPr>
+          <w:rFonts w:ascii="Consolas" w:eastAsia="宋体" w:hAnsi="Consolas" w:cs="宋体"/>
+          <w:color w:val="000000"/>
+          <w:kern w:val="0"/>
+          <w:sz w:val="18"/>
+          <w:szCs w:val="18"/>
+          <w:bdr w:val="none" w:sz="0" w:space="0" w:color="auto" w:frame="1"/>
+        </w:rPr>
+        <w:t>};  </w:t>
+      </w:r>
+    </w:p>
+    <w:p>
+      <w:pPr>
+        <w:rPr>
+          <w:rFonts w:hint="eastAsia"/>
+        </w:rPr>
+      </w:pPr>
+      <w:r>
+        <w:rPr>
+          <w:rFonts w:hint="eastAsia"/>
+        </w:rPr>
+        <w:t>新增</w:t>
+      </w:r>
+      <w:r>
+        <w:t>beneficiary_assign_operation</w:t>
+      </w:r>
+      <w:r>
+        <w:rPr>
+          <w:rFonts w:hint="eastAsia"/>
+        </w:rPr>
+        <w:t>用于指定账户的受益人，收益的类型为见证人工资或锁仓产生的积分。</w:t>
+      </w:r>
+    </w:p>
+    <w:p>
+      <w:pPr>
+        <w:pStyle w:val="2"/>
+      </w:pPr>
+      <w:r>
+        <w:rPr>
+          <w:rFonts w:hint="eastAsia"/>
+        </w:rPr>
+        <w:t>4.18</w:t>
+      </w:r>
+      <w:r>
+        <w:t xml:space="preserve"> </w:t>
+      </w:r>
+      <w:r>
+        <w:rPr>
+          <w:rFonts w:hint="eastAsia"/>
+        </w:rPr>
+        <w:t>新增</w:t>
+      </w:r>
+      <w:r>
+        <w:t>benefit_collect_operation</w:t>
+      </w:r>
+    </w:p>
+    <w:p>
+      <w:pPr>
+        <w:widowControl/>
+        <w:numPr>
+          <w:ilvl w:val="0"/>
+          <w:numId w:val="57"/>
+        </w:numPr>
+        <w:pBdr>
+          <w:left w:val="single" w:sz="18" w:space="0" w:color="6CE26C"/>
+        </w:pBdr>
+        <w:shd w:val="clear" w:color="auto" w:fill="FFFFFF"/>
+        <w:spacing w:beforeAutospacing="1" w:afterAutospacing="1" w:line="210" w:lineRule="atLeast"/>
+        <w:jc w:val="left"/>
+        <w:rPr>
+          <w:rFonts w:ascii="Consolas" w:eastAsia="宋体" w:hAnsi="Consolas" w:cs="宋体"/>
+          <w:color w:val="5C5C5C"/>
+          <w:kern w:val="0"/>
+          <w:sz w:val="18"/>
+          <w:szCs w:val="18"/>
+        </w:rPr>
+      </w:pPr>
+      <w:r>
+        <w:rPr>
+          <w:rFonts w:ascii="Consolas" w:eastAsia="宋体" w:hAnsi="Consolas" w:cs="宋体"/>
+          <w:b/>
+          <w:bCs/>
+          <w:color w:val="006699"/>
+          <w:kern w:val="0"/>
+          <w:sz w:val="18"/>
+          <w:szCs w:val="18"/>
+          <w:bdr w:val="none" w:sz="0" w:space="0" w:color="auto" w:frame="1"/>
+        </w:rPr>
+        <w:t>struct</w:t>
+      </w:r>
+      <w:r>
+        <w:rPr>
+          <w:rFonts w:ascii="Consolas" w:eastAsia="宋体" w:hAnsi="Consolas" w:cs="宋体"/>
+          <w:color w:val="000000"/>
+          <w:kern w:val="0"/>
+          <w:sz w:val="18"/>
+          <w:szCs w:val="18"/>
+          <w:bdr w:val="none" w:sz="0" w:space="0" w:color="auto" w:frame="1"/>
+        </w:rPr>
+        <w:t> benefit_collect_operation : </w:t>
+      </w:r>
+      <w:r>
+        <w:rPr>
+          <w:rFonts w:ascii="Consolas" w:eastAsia="宋体" w:hAnsi="Consolas" w:cs="宋体"/>
+          <w:b/>
+          <w:bCs/>
+          <w:color w:val="006699"/>
+          <w:kern w:val="0"/>
+          <w:sz w:val="18"/>
+          <w:szCs w:val="18"/>
+          <w:bdr w:val="none" w:sz="0" w:space="0" w:color="auto" w:frame="1"/>
+        </w:rPr>
+        <w:t>public</w:t>
+      </w:r>
+      <w:r>
+        <w:rPr>
+          <w:rFonts w:ascii="Consolas" w:eastAsia="宋体" w:hAnsi="Consolas" w:cs="宋体"/>
+          <w:color w:val="000000"/>
+          <w:kern w:val="0"/>
+          <w:sz w:val="18"/>
+          <w:szCs w:val="18"/>
+          <w:bdr w:val="none" w:sz="0" w:space="0" w:color="auto" w:frame="1"/>
+        </w:rPr>
+        <w:t> base_operation  </w:t>
+      </w:r>
+    </w:p>
+    <w:p>
+      <w:pPr>
+        <w:widowControl/>
+        <w:numPr>
+          <w:ilvl w:val="0"/>
+          <w:numId w:val="57"/>
+        </w:numPr>
+        <w:pBdr>
+          <w:left w:val="single" w:sz="18" w:space="0" w:color="6CE26C"/>
+        </w:pBdr>
+        <w:shd w:val="clear" w:color="auto" w:fill="F8F8F8"/>
+        <w:spacing w:beforeAutospacing="1" w:afterAutospacing="1" w:line="210" w:lineRule="atLeast"/>
+        <w:jc w:val="left"/>
+        <w:rPr>
+          <w:rFonts w:ascii="Consolas" w:eastAsia="宋体" w:hAnsi="Consolas" w:cs="宋体"/>
+          <w:color w:val="5C5C5C"/>
+          <w:kern w:val="0"/>
+          <w:sz w:val="18"/>
+          <w:szCs w:val="18"/>
+        </w:rPr>
+      </w:pPr>
+      <w:r>
+        <w:rPr>
+          <w:rFonts w:ascii="Consolas" w:eastAsia="宋体" w:hAnsi="Consolas" w:cs="宋体"/>
+          <w:color w:val="000000"/>
+          <w:kern w:val="0"/>
+          <w:sz w:val="18"/>
+          <w:szCs w:val="18"/>
+          <w:bdr w:val="none" w:sz="0" w:space="0" w:color="auto" w:frame="1"/>
+        </w:rPr>
+        <w:t>{  </w:t>
+      </w:r>
+    </w:p>
+    <w:p>
+      <w:pPr>
+        <w:widowControl/>
+        <w:numPr>
+          <w:ilvl w:val="0"/>
+          <w:numId w:val="57"/>
+        </w:numPr>
+        <w:pBdr>
+          <w:left w:val="single" w:sz="18" w:space="0" w:color="6CE26C"/>
+        </w:pBdr>
+        <w:shd w:val="clear" w:color="auto" w:fill="FFFFFF"/>
+        <w:spacing w:beforeAutospacing="1" w:afterAutospacing="1" w:line="210" w:lineRule="atLeast"/>
+        <w:jc w:val="left"/>
+        <w:rPr>
+          <w:rFonts w:ascii="Consolas" w:eastAsia="宋体" w:hAnsi="Consolas" w:cs="宋体"/>
+          <w:color w:val="5C5C5C"/>
+          <w:kern w:val="0"/>
+          <w:sz w:val="18"/>
+          <w:szCs w:val="18"/>
+        </w:rPr>
+      </w:pPr>
+      <w:r>
+        <w:rPr>
+          <w:rFonts w:ascii="Consolas" w:eastAsia="宋体" w:hAnsi="Consolas" w:cs="宋体"/>
+          <w:color w:val="000000"/>
+          <w:kern w:val="0"/>
+          <w:sz w:val="18"/>
+          <w:szCs w:val="18"/>
+          <w:bdr w:val="none" w:sz="0" w:space="0" w:color="auto" w:frame="1"/>
+        </w:rPr>
+        <w:t>   </w:t>
+      </w:r>
+      <w:r>
+        <w:rPr>
+          <w:rFonts w:ascii="Consolas" w:eastAsia="宋体" w:hAnsi="Consolas" w:cs="宋体"/>
+          <w:b/>
+          <w:bCs/>
+          <w:color w:val="006699"/>
+          <w:kern w:val="0"/>
+          <w:sz w:val="18"/>
+          <w:szCs w:val="18"/>
+          <w:bdr w:val="none" w:sz="0" w:space="0" w:color="auto" w:frame="1"/>
+        </w:rPr>
+        <w:t>enum</w:t>
+      </w:r>
+      <w:r>
+        <w:rPr>
+          <w:rFonts w:ascii="Consolas" w:eastAsia="宋体" w:hAnsi="Consolas" w:cs="宋体"/>
+          <w:color w:val="000000"/>
+          <w:kern w:val="0"/>
+          <w:sz w:val="18"/>
+          <w:szCs w:val="18"/>
+          <w:bdr w:val="none" w:sz="0" w:space="0" w:color="auto" w:frame="1"/>
+        </w:rPr>
+        <w:t> BENEFIT_TYPE{  </w:t>
+      </w:r>
+    </w:p>
+    <w:p>
+      <w:pPr>
+        <w:widowControl/>
+        <w:numPr>
+          <w:ilvl w:val="0"/>
+          <w:numId w:val="57"/>
+        </w:numPr>
+        <w:pBdr>
+          <w:left w:val="single" w:sz="18" w:space="0" w:color="6CE26C"/>
+        </w:pBdr>
+        <w:shd w:val="clear" w:color="auto" w:fill="F8F8F8"/>
+        <w:spacing w:beforeAutospacing="1" w:afterAutospacing="1" w:line="210" w:lineRule="atLeast"/>
+        <w:jc w:val="left"/>
+        <w:rPr>
+          <w:rFonts w:ascii="Consolas" w:eastAsia="宋体" w:hAnsi="Consolas" w:cs="宋体"/>
+          <w:color w:val="5C5C5C"/>
+          <w:kern w:val="0"/>
+          <w:sz w:val="18"/>
+          <w:szCs w:val="18"/>
+        </w:rPr>
+      </w:pPr>
+      <w:r>
+        <w:rPr>
+          <w:rFonts w:ascii="Consolas" w:eastAsia="宋体" w:hAnsi="Consolas" w:cs="宋体"/>
+          <w:color w:val="000000"/>
+          <w:kern w:val="0"/>
+          <w:sz w:val="18"/>
+          <w:szCs w:val="18"/>
+          <w:bdr w:val="none" w:sz="0" w:space="0" w:color="auto" w:frame="1"/>
+        </w:rPr>
+        <w:t>      BENEFIT_TYPE_CSAF = 0,    </w:t>
+      </w:r>
+      <w:r>
+        <w:rPr>
+          <w:rFonts w:ascii="Consolas" w:eastAsia="宋体" w:hAnsi="Consolas" w:cs="宋体"/>
+          <w:color w:val="008200"/>
+          <w:kern w:val="0"/>
+          <w:sz w:val="18"/>
+          <w:szCs w:val="18"/>
+          <w:bdr w:val="none" w:sz="0" w:space="0" w:color="auto" w:frame="1"/>
+        </w:rPr>
+        <w:t>//</w:t>
+      </w:r>
+      <w:r>
+        <w:rPr>
+          <w:rFonts w:ascii="Consolas" w:eastAsia="宋体" w:hAnsi="Consolas" w:cs="宋体"/>
+          <w:color w:val="008200"/>
+          <w:kern w:val="0"/>
+          <w:sz w:val="18"/>
+          <w:szCs w:val="18"/>
+          <w:bdr w:val="none" w:sz="0" w:space="0" w:color="auto" w:frame="1"/>
+        </w:rPr>
+        <w:t>锁仓积分</w:t>
+      </w:r>
+      <w:r>
+        <w:rPr>
+          <w:rFonts w:ascii="Consolas" w:eastAsia="宋体" w:hAnsi="Consolas" w:cs="宋体"/>
+          <w:color w:val="000000"/>
+          <w:kern w:val="0"/>
+          <w:sz w:val="18"/>
+          <w:szCs w:val="18"/>
+          <w:bdr w:val="none" w:sz="0" w:space="0" w:color="auto" w:frame="1"/>
+        </w:rPr>
+        <w:t>  </w:t>
+      </w:r>
+    </w:p>
+    <w:p>
+      <w:pPr>
+        <w:widowControl/>
+        <w:numPr>
+          <w:ilvl w:val="0"/>
+          <w:numId w:val="57"/>
+        </w:numPr>
+        <w:pBdr>
+          <w:left w:val="single" w:sz="18" w:space="0" w:color="6CE26C"/>
+        </w:pBdr>
+        <w:shd w:val="clear" w:color="auto" w:fill="FFFFFF"/>
+        <w:spacing w:beforeAutospacing="1" w:afterAutospacing="1" w:line="210" w:lineRule="atLeast"/>
+        <w:jc w:val="left"/>
+        <w:rPr>
+          <w:rFonts w:ascii="Consolas" w:eastAsia="宋体" w:hAnsi="Consolas" w:cs="宋体"/>
+          <w:color w:val="5C5C5C"/>
+          <w:kern w:val="0"/>
+          <w:sz w:val="18"/>
+          <w:szCs w:val="18"/>
+        </w:rPr>
+      </w:pPr>
+      <w:r>
+        <w:rPr>
+          <w:rFonts w:ascii="Consolas" w:eastAsia="宋体" w:hAnsi="Consolas" w:cs="宋体"/>
+          <w:color w:val="000000"/>
+          <w:kern w:val="0"/>
+          <w:sz w:val="18"/>
+          <w:szCs w:val="18"/>
+          <w:bdr w:val="none" w:sz="0" w:space="0" w:color="auto" w:frame="1"/>
+        </w:rPr>
+        <w:t>      BENEFIT_TYPE_WITNESS = 1  </w:t>
+      </w:r>
+      <w:r>
+        <w:rPr>
+          <w:rFonts w:ascii="Consolas" w:eastAsia="宋体" w:hAnsi="Consolas" w:cs="宋体"/>
+          <w:color w:val="008200"/>
+          <w:kern w:val="0"/>
+          <w:sz w:val="18"/>
+          <w:szCs w:val="18"/>
+          <w:bdr w:val="none" w:sz="0" w:space="0" w:color="auto" w:frame="1"/>
+        </w:rPr>
+        <w:t>//</w:t>
+      </w:r>
+      <w:r>
+        <w:rPr>
+          <w:rFonts w:ascii="Consolas" w:eastAsia="宋体" w:hAnsi="Consolas" w:cs="宋体"/>
+          <w:color w:val="008200"/>
+          <w:kern w:val="0"/>
+          <w:sz w:val="18"/>
+          <w:szCs w:val="18"/>
+          <w:bdr w:val="none" w:sz="0" w:space="0" w:color="auto" w:frame="1"/>
+        </w:rPr>
+        <w:t>见证人工资</w:t>
+      </w:r>
+      <w:r>
+        <w:rPr>
+          <w:rFonts w:ascii="Consolas" w:eastAsia="宋体" w:hAnsi="Consolas" w:cs="宋体"/>
+          <w:color w:val="000000"/>
+          <w:kern w:val="0"/>
+          <w:sz w:val="18"/>
+          <w:szCs w:val="18"/>
+          <w:bdr w:val="none" w:sz="0" w:space="0" w:color="auto" w:frame="1"/>
+        </w:rPr>
+        <w:t>  </w:t>
+      </w:r>
+    </w:p>
+    <w:p>
+      <w:pPr>
+        <w:widowControl/>
+        <w:numPr>
+          <w:ilvl w:val="0"/>
+          <w:numId w:val="57"/>
+        </w:numPr>
+        <w:pBdr>
+          <w:left w:val="single" w:sz="18" w:space="0" w:color="6CE26C"/>
+        </w:pBdr>
+        <w:shd w:val="clear" w:color="auto" w:fill="F8F8F8"/>
+        <w:spacing w:beforeAutospacing="1" w:afterAutospacing="1" w:line="210" w:lineRule="atLeast"/>
+        <w:jc w:val="left"/>
+        <w:rPr>
+          <w:rFonts w:ascii="Consolas" w:eastAsia="宋体" w:hAnsi="Consolas" w:cs="宋体"/>
+          <w:color w:val="5C5C5C"/>
+          <w:kern w:val="0"/>
+          <w:sz w:val="18"/>
+          <w:szCs w:val="18"/>
+        </w:rPr>
+      </w:pPr>
+      <w:r>
+        <w:rPr>
+          <w:rFonts w:ascii="Consolas" w:eastAsia="宋体" w:hAnsi="Consolas" w:cs="宋体"/>
+          <w:color w:val="000000"/>
+          <w:kern w:val="0"/>
+          <w:sz w:val="18"/>
+          <w:szCs w:val="18"/>
+          <w:bdr w:val="none" w:sz="0" w:space="0" w:color="auto" w:frame="1"/>
+        </w:rPr>
+        <w:t>   };  </w:t>
+      </w:r>
+    </w:p>
+    <w:p>
+      <w:pPr>
+        <w:widowControl/>
+        <w:numPr>
+          <w:ilvl w:val="0"/>
+          <w:numId w:val="57"/>
+        </w:numPr>
+        <w:pBdr>
+          <w:left w:val="single" w:sz="18" w:space="0" w:color="6CE26C"/>
+        </w:pBdr>
+        <w:shd w:val="clear" w:color="auto" w:fill="FFFFFF"/>
+        <w:spacing w:beforeAutospacing="1" w:afterAutospacing="1" w:line="210" w:lineRule="atLeast"/>
+        <w:jc w:val="left"/>
+        <w:rPr>
+          <w:rFonts w:ascii="Consolas" w:eastAsia="宋体" w:hAnsi="Consolas" w:cs="宋体"/>
+          <w:color w:val="5C5C5C"/>
+          <w:kern w:val="0"/>
+          <w:sz w:val="18"/>
+          <w:szCs w:val="18"/>
+        </w:rPr>
+      </w:pPr>
+      <w:r>
+        <w:rPr>
+          <w:rFonts w:ascii="Consolas" w:eastAsia="宋体" w:hAnsi="Consolas" w:cs="宋体"/>
+          <w:color w:val="000000"/>
+          <w:kern w:val="0"/>
+          <w:sz w:val="18"/>
+          <w:szCs w:val="18"/>
+          <w:bdr w:val="none" w:sz="0" w:space="0" w:color="auto" w:frame="1"/>
+        </w:rPr>
+        <w:t>  </w:t>
+      </w:r>
+    </w:p>
+    <w:p>
+      <w:pPr>
+        <w:widowControl/>
+        <w:numPr>
+          <w:ilvl w:val="0"/>
+          <w:numId w:val="57"/>
+        </w:numPr>
+        <w:pBdr>
+          <w:left w:val="single" w:sz="18" w:space="0" w:color="6CE26C"/>
+        </w:pBdr>
+        <w:shd w:val="clear" w:color="auto" w:fill="F8F8F8"/>
+        <w:spacing w:beforeAutospacing="1" w:afterAutospacing="1" w:line="210" w:lineRule="atLeast"/>
+        <w:jc w:val="left"/>
+        <w:rPr>
+          <w:rFonts w:ascii="Consolas" w:eastAsia="宋体" w:hAnsi="Consolas" w:cs="宋体"/>
+          <w:color w:val="5C5C5C"/>
+          <w:kern w:val="0"/>
+          <w:sz w:val="18"/>
+          <w:szCs w:val="18"/>
+        </w:rPr>
+      </w:pPr>
+      <w:r>
+        <w:rPr>
+          <w:rFonts w:ascii="Consolas" w:eastAsia="宋体" w:hAnsi="Consolas" w:cs="宋体"/>
+          <w:color w:val="000000"/>
+          <w:kern w:val="0"/>
+          <w:sz w:val="18"/>
+          <w:szCs w:val="18"/>
+          <w:bdr w:val="none" w:sz="0" w:space="0" w:color="auto" w:frame="1"/>
+        </w:rPr>
+        <w:t>   fee_type                   fee;          </w:t>
+      </w:r>
+      <w:r>
+        <w:rPr>
+          <w:rFonts w:ascii="Consolas" w:eastAsia="宋体" w:hAnsi="Consolas" w:cs="宋体"/>
+          <w:color w:val="008200"/>
+          <w:kern w:val="0"/>
+          <w:sz w:val="18"/>
+          <w:szCs w:val="18"/>
+          <w:bdr w:val="none" w:sz="0" w:space="0" w:color="auto" w:frame="1"/>
+        </w:rPr>
+        <w:t>//</w:t>
+      </w:r>
+      <w:r>
+        <w:rPr>
+          <w:rFonts w:ascii="Consolas" w:eastAsia="宋体" w:hAnsi="Consolas" w:cs="宋体"/>
+          <w:color w:val="008200"/>
+          <w:kern w:val="0"/>
+          <w:sz w:val="18"/>
+          <w:szCs w:val="18"/>
+          <w:bdr w:val="none" w:sz="0" w:space="0" w:color="auto" w:frame="1"/>
+        </w:rPr>
+        <w:t>手续费</w:t>
+      </w:r>
+      <w:r>
+        <w:rPr>
+          <w:rFonts w:ascii="Consolas" w:eastAsia="宋体" w:hAnsi="Consolas" w:cs="宋体"/>
+          <w:color w:val="000000"/>
+          <w:kern w:val="0"/>
+          <w:sz w:val="18"/>
+          <w:szCs w:val="18"/>
+          <w:bdr w:val="none" w:sz="0" w:space="0" w:color="auto" w:frame="1"/>
+        </w:rPr>
+        <w:t>  </w:t>
+      </w:r>
+    </w:p>
+    <w:p>
+      <w:pPr>
+        <w:widowControl/>
+        <w:numPr>
+          <w:ilvl w:val="0"/>
+          <w:numId w:val="57"/>
+        </w:numPr>
+        <w:pBdr>
+          <w:left w:val="single" w:sz="18" w:space="0" w:color="6CE26C"/>
+        </w:pBdr>
+        <w:shd w:val="clear" w:color="auto" w:fill="FFFFFF"/>
+        <w:spacing w:beforeAutospacing="1" w:afterAutospacing="1" w:line="210" w:lineRule="atLeast"/>
+        <w:jc w:val="left"/>
+        <w:rPr>
+          <w:rFonts w:ascii="Consolas" w:eastAsia="宋体" w:hAnsi="Consolas" w:cs="宋体"/>
+          <w:color w:val="5C5C5C"/>
+          <w:kern w:val="0"/>
+          <w:sz w:val="18"/>
+          <w:szCs w:val="18"/>
+        </w:rPr>
+      </w:pPr>
+      <w:r>
+        <w:rPr>
+          <w:rFonts w:ascii="Consolas" w:eastAsia="宋体" w:hAnsi="Consolas" w:cs="宋体"/>
+          <w:color w:val="000000"/>
+          <w:kern w:val="0"/>
+          <w:sz w:val="18"/>
+          <w:szCs w:val="18"/>
+          <w:bdr w:val="none" w:sz="0" w:space="0" w:color="auto" w:frame="1"/>
+        </w:rPr>
+        <w:t>   account_uid_type           issuer;       </w:t>
+      </w:r>
+      <w:r>
+        <w:rPr>
+          <w:rFonts w:ascii="Consolas" w:eastAsia="宋体" w:hAnsi="Consolas" w:cs="宋体"/>
+          <w:color w:val="008200"/>
+          <w:kern w:val="0"/>
+          <w:sz w:val="18"/>
+          <w:szCs w:val="18"/>
+          <w:bdr w:val="none" w:sz="0" w:space="0" w:color="auto" w:frame="1"/>
+        </w:rPr>
+        <w:t>//</w:t>
+      </w:r>
+      <w:r>
+        <w:rPr>
+          <w:rFonts w:ascii="Consolas" w:eastAsia="宋体" w:hAnsi="Consolas" w:cs="宋体"/>
+          <w:color w:val="008200"/>
+          <w:kern w:val="0"/>
+          <w:sz w:val="18"/>
+          <w:szCs w:val="18"/>
+          <w:bdr w:val="none" w:sz="0" w:space="0" w:color="auto" w:frame="1"/>
+        </w:rPr>
+        <w:t>受益人</w:t>
+      </w:r>
+      <w:r>
+        <w:rPr>
+          <w:rFonts w:ascii="Consolas" w:eastAsia="宋体" w:hAnsi="Consolas" w:cs="宋体"/>
+          <w:color w:val="000000"/>
+          <w:kern w:val="0"/>
+          <w:sz w:val="18"/>
+          <w:szCs w:val="18"/>
+          <w:bdr w:val="none" w:sz="0" w:space="0" w:color="auto" w:frame="1"/>
+        </w:rPr>
+        <w:t>  </w:t>
+      </w:r>
+    </w:p>
+    <w:p>
+      <w:pPr>
+        <w:widowControl/>
+        <w:numPr>
+          <w:ilvl w:val="0"/>
+          <w:numId w:val="57"/>
+        </w:numPr>
+        <w:pBdr>
+          <w:left w:val="single" w:sz="18" w:space="0" w:color="6CE26C"/>
+        </w:pBdr>
+        <w:shd w:val="clear" w:color="auto" w:fill="F8F8F8"/>
+        <w:spacing w:beforeAutospacing="1" w:afterAutospacing="1" w:line="210" w:lineRule="atLeast"/>
+        <w:jc w:val="left"/>
+        <w:rPr>
+          <w:rFonts w:ascii="Consolas" w:eastAsia="宋体" w:hAnsi="Consolas" w:cs="宋体"/>
+          <w:color w:val="5C5C5C"/>
+          <w:kern w:val="0"/>
+          <w:sz w:val="18"/>
+          <w:szCs w:val="18"/>
+        </w:rPr>
+      </w:pPr>
+      <w:r>
+        <w:rPr>
+          <w:rFonts w:ascii="Consolas" w:eastAsia="宋体" w:hAnsi="Consolas" w:cs="宋体"/>
+          <w:color w:val="000000"/>
+          <w:kern w:val="0"/>
+          <w:sz w:val="18"/>
+          <w:szCs w:val="18"/>
+          <w:bdr w:val="none" w:sz="0" w:space="0" w:color="auto" w:frame="1"/>
+        </w:rPr>
+        <w:t>   account_uid_type           from;         </w:t>
+      </w:r>
+      <w:r>
+        <w:rPr>
+          <w:rFonts w:ascii="Consolas" w:eastAsia="宋体" w:hAnsi="Consolas" w:cs="宋体"/>
+          <w:color w:val="008200"/>
+          <w:kern w:val="0"/>
+          <w:sz w:val="18"/>
+          <w:szCs w:val="18"/>
+          <w:bdr w:val="none" w:sz="0" w:space="0" w:color="auto" w:frame="1"/>
+        </w:rPr>
+        <w:t>//</w:t>
+      </w:r>
+      <w:r>
+        <w:rPr>
+          <w:rFonts w:ascii="Consolas" w:eastAsia="宋体" w:hAnsi="Consolas" w:cs="宋体"/>
+          <w:color w:val="008200"/>
+          <w:kern w:val="0"/>
+          <w:sz w:val="18"/>
+          <w:szCs w:val="18"/>
+          <w:bdr w:val="none" w:sz="0" w:space="0" w:color="auto" w:frame="1"/>
+        </w:rPr>
+        <w:t>转出的账户</w:t>
+      </w:r>
+      <w:r>
+        <w:rPr>
+          <w:rFonts w:ascii="Consolas" w:eastAsia="宋体" w:hAnsi="Consolas" w:cs="宋体"/>
+          <w:color w:val="000000"/>
+          <w:kern w:val="0"/>
+          <w:sz w:val="18"/>
+          <w:szCs w:val="18"/>
+          <w:bdr w:val="none" w:sz="0" w:space="0" w:color="auto" w:frame="1"/>
+        </w:rPr>
+        <w:t>  </w:t>
+      </w:r>
+    </w:p>
+    <w:p>
+      <w:pPr>
+        <w:widowControl/>
+        <w:numPr>
+          <w:ilvl w:val="0"/>
+          <w:numId w:val="57"/>
+        </w:numPr>
+        <w:pBdr>
+          <w:left w:val="single" w:sz="18" w:space="0" w:color="6CE26C"/>
+        </w:pBdr>
+        <w:shd w:val="clear" w:color="auto" w:fill="FFFFFF"/>
+        <w:spacing w:beforeAutospacing="1" w:afterAutospacing="1" w:line="210" w:lineRule="atLeast"/>
+        <w:jc w:val="left"/>
+        <w:rPr>
+          <w:rFonts w:ascii="Consolas" w:eastAsia="宋体" w:hAnsi="Consolas" w:cs="宋体"/>
+          <w:color w:val="5C5C5C"/>
+          <w:kern w:val="0"/>
+          <w:sz w:val="18"/>
+          <w:szCs w:val="18"/>
+        </w:rPr>
+      </w:pPr>
+      <w:r>
+        <w:rPr>
+          <w:rFonts w:ascii="Consolas" w:eastAsia="宋体" w:hAnsi="Consolas" w:cs="宋体"/>
+          <w:color w:val="000000"/>
+          <w:kern w:val="0"/>
+          <w:sz w:val="18"/>
+          <w:szCs w:val="18"/>
+          <w:bdr w:val="none" w:sz="0" w:space="0" w:color="auto" w:frame="1"/>
+        </w:rPr>
+        <w:t>   asset                      amount;       </w:t>
+      </w:r>
+      <w:r>
+        <w:rPr>
+          <w:rFonts w:ascii="Consolas" w:eastAsia="宋体" w:hAnsi="Consolas" w:cs="宋体"/>
+          <w:color w:val="008200"/>
+          <w:kern w:val="0"/>
+          <w:sz w:val="18"/>
+          <w:szCs w:val="18"/>
+          <w:bdr w:val="none" w:sz="0" w:space="0" w:color="auto" w:frame="1"/>
+        </w:rPr>
+        <w:t>//</w:t>
+      </w:r>
+      <w:r>
+        <w:rPr>
+          <w:rFonts w:ascii="Consolas" w:eastAsia="宋体" w:hAnsi="Consolas" w:cs="宋体"/>
+          <w:color w:val="008200"/>
+          <w:kern w:val="0"/>
+          <w:sz w:val="18"/>
+          <w:szCs w:val="18"/>
+          <w:bdr w:val="none" w:sz="0" w:space="0" w:color="auto" w:frame="1"/>
+        </w:rPr>
+        <w:t>资产数量</w:t>
+      </w:r>
+      <w:r>
+        <w:rPr>
+          <w:rFonts w:ascii="Consolas" w:eastAsia="宋体" w:hAnsi="Consolas" w:cs="宋体"/>
+          <w:color w:val="000000"/>
+          <w:kern w:val="0"/>
+          <w:sz w:val="18"/>
+          <w:szCs w:val="18"/>
+          <w:bdr w:val="none" w:sz="0" w:space="0" w:color="auto" w:frame="1"/>
+        </w:rPr>
+        <w:t>  </w:t>
+      </w:r>
+    </w:p>
+    <w:p>
+      <w:pPr>
+        <w:widowControl/>
+        <w:numPr>
+          <w:ilvl w:val="0"/>
+          <w:numId w:val="57"/>
+        </w:numPr>
+        <w:pBdr>
+          <w:left w:val="single" w:sz="18" w:space="0" w:color="6CE26C"/>
+        </w:pBdr>
+        <w:shd w:val="clear" w:color="auto" w:fill="F8F8F8"/>
+        <w:spacing w:beforeAutospacing="1" w:afterAutospacing="1" w:line="210" w:lineRule="atLeast"/>
+        <w:jc w:val="left"/>
+        <w:rPr>
+          <w:rFonts w:ascii="Consolas" w:eastAsia="宋体" w:hAnsi="Consolas" w:cs="宋体"/>
+          <w:color w:val="5C5C5C"/>
+          <w:kern w:val="0"/>
+          <w:sz w:val="18"/>
+          <w:szCs w:val="18"/>
+        </w:rPr>
+      </w:pPr>
+      <w:r>
+        <w:rPr>
+          <w:rFonts w:ascii="Consolas" w:eastAsia="宋体" w:hAnsi="Consolas" w:cs="宋体"/>
+          <w:color w:val="000000"/>
+          <w:kern w:val="0"/>
+          <w:sz w:val="18"/>
+          <w:szCs w:val="18"/>
+          <w:bdr w:val="none" w:sz="0" w:space="0" w:color="auto" w:frame="1"/>
+        </w:rPr>
+        <w:t>   uint8_t                    benefit_type; </w:t>
+      </w:r>
+      <w:r>
+        <w:rPr>
+          <w:rFonts w:ascii="Consolas" w:eastAsia="宋体" w:hAnsi="Consolas" w:cs="宋体"/>
+          <w:color w:val="008200"/>
+          <w:kern w:val="0"/>
+          <w:sz w:val="18"/>
+          <w:szCs w:val="18"/>
+          <w:bdr w:val="none" w:sz="0" w:space="0" w:color="auto" w:frame="1"/>
+        </w:rPr>
+        <w:t>//</w:t>
+      </w:r>
+      <w:r>
+        <w:rPr>
+          <w:rFonts w:ascii="Consolas" w:eastAsia="宋体" w:hAnsi="Consolas" w:cs="宋体"/>
+          <w:color w:val="008200"/>
+          <w:kern w:val="0"/>
+          <w:sz w:val="18"/>
+          <w:szCs w:val="18"/>
+          <w:bdr w:val="none" w:sz="0" w:space="0" w:color="auto" w:frame="1"/>
+        </w:rPr>
+        <w:t>类型</w:t>
+      </w:r>
+      <w:r>
+        <w:rPr>
+          <w:rFonts w:ascii="Consolas" w:eastAsia="宋体" w:hAnsi="Consolas" w:cs="宋体"/>
+          <w:color w:val="000000"/>
+          <w:kern w:val="0"/>
+          <w:sz w:val="18"/>
+          <w:szCs w:val="18"/>
+          <w:bdr w:val="none" w:sz="0" w:space="0" w:color="auto" w:frame="1"/>
+        </w:rPr>
+        <w:t>  </w:t>
+      </w:r>
+    </w:p>
+    <w:p>
+      <w:pPr>
+        <w:widowControl/>
+        <w:numPr>
+          <w:ilvl w:val="0"/>
+          <w:numId w:val="57"/>
+        </w:numPr>
+        <w:pBdr>
+          <w:left w:val="single" w:sz="18" w:space="0" w:color="6CE26C"/>
+        </w:pBdr>
+        <w:shd w:val="clear" w:color="auto" w:fill="FFFFFF"/>
+        <w:spacing w:beforeAutospacing="1" w:afterAutospacing="1" w:line="210" w:lineRule="atLeast"/>
+        <w:jc w:val="left"/>
+        <w:rPr>
+          <w:rFonts w:ascii="Consolas" w:eastAsia="宋体" w:hAnsi="Consolas" w:cs="宋体"/>
+          <w:color w:val="5C5C5C"/>
+          <w:kern w:val="0"/>
+          <w:sz w:val="18"/>
+          <w:szCs w:val="18"/>
+        </w:rPr>
+      </w:pPr>
+      <w:r>
+        <w:rPr>
+          <w:rFonts w:ascii="Consolas" w:eastAsia="宋体" w:hAnsi="Consolas" w:cs="宋体"/>
+          <w:color w:val="000000"/>
+          <w:kern w:val="0"/>
+          <w:sz w:val="18"/>
+          <w:szCs w:val="18"/>
+          <w:bdr w:val="none" w:sz="0" w:space="0" w:color="auto" w:frame="1"/>
+        </w:rPr>
+        <w:t>   optional&lt;account_uid_type&gt; to;           </w:t>
+      </w:r>
+      <w:r>
+        <w:rPr>
+          <w:rFonts w:ascii="Consolas" w:eastAsia="宋体" w:hAnsi="Consolas" w:cs="宋体"/>
+          <w:color w:val="008200"/>
+          <w:kern w:val="0"/>
+          <w:sz w:val="18"/>
+          <w:szCs w:val="18"/>
+          <w:bdr w:val="none" w:sz="0" w:space="0" w:color="auto" w:frame="1"/>
+        </w:rPr>
+        <w:t>//</w:t>
+      </w:r>
+      <w:r>
+        <w:rPr>
+          <w:rFonts w:ascii="Consolas" w:eastAsia="宋体" w:hAnsi="Consolas" w:cs="宋体"/>
+          <w:color w:val="008200"/>
+          <w:kern w:val="0"/>
+          <w:sz w:val="18"/>
+          <w:szCs w:val="18"/>
+          <w:bdr w:val="none" w:sz="0" w:space="0" w:color="auto" w:frame="1"/>
+        </w:rPr>
+        <w:t>转到的账户</w:t>
+      </w:r>
+      <w:r>
+        <w:rPr>
+          <w:rFonts w:ascii="Consolas" w:eastAsia="宋体" w:hAnsi="Consolas" w:cs="宋体"/>
+          <w:color w:val="000000"/>
+          <w:kern w:val="0"/>
+          <w:sz w:val="18"/>
+          <w:szCs w:val="18"/>
+          <w:bdr w:val="none" w:sz="0" w:space="0" w:color="auto" w:frame="1"/>
+        </w:rPr>
+        <w:t>  </w:t>
+      </w:r>
+    </w:p>
+    <w:p>
+      <w:pPr>
+        <w:widowControl/>
+        <w:numPr>
+          <w:ilvl w:val="0"/>
+          <w:numId w:val="57"/>
+        </w:numPr>
+        <w:pBdr>
+          <w:left w:val="single" w:sz="18" w:space="0" w:color="6CE26C"/>
+        </w:pBdr>
+        <w:shd w:val="clear" w:color="auto" w:fill="F8F8F8"/>
+        <w:spacing w:beforeAutospacing="1" w:afterAutospacing="1" w:line="210" w:lineRule="atLeast"/>
+        <w:jc w:val="left"/>
+        <w:rPr>
+          <w:rFonts w:ascii="Consolas" w:eastAsia="宋体" w:hAnsi="Consolas" w:cs="宋体"/>
+          <w:color w:val="5C5C5C"/>
+          <w:kern w:val="0"/>
+          <w:sz w:val="18"/>
+          <w:szCs w:val="18"/>
+        </w:rPr>
+      </w:pPr>
+      <w:r>
+        <w:rPr>
+          <w:rFonts w:ascii="Consolas" w:eastAsia="宋体" w:hAnsi="Consolas" w:cs="宋体"/>
+          <w:color w:val="000000"/>
+          <w:kern w:val="0"/>
+          <w:sz w:val="18"/>
+          <w:szCs w:val="18"/>
+          <w:bdr w:val="none" w:sz="0" w:space="0" w:color="auto" w:frame="1"/>
+        </w:rPr>
+        <w:t>   optional&lt;time_point_sec&gt;   time;         </w:t>
+      </w:r>
+      <w:r>
+        <w:rPr>
+          <w:rFonts w:ascii="Consolas" w:eastAsia="宋体" w:hAnsi="Consolas" w:cs="宋体"/>
+          <w:color w:val="008200"/>
+          <w:kern w:val="0"/>
+          <w:sz w:val="18"/>
+          <w:szCs w:val="18"/>
+          <w:bdr w:val="none" w:sz="0" w:space="0" w:color="auto" w:frame="1"/>
+        </w:rPr>
+        <w:t>//</w:t>
+      </w:r>
+      <w:r>
+        <w:rPr>
+          <w:rFonts w:ascii="Consolas" w:eastAsia="宋体" w:hAnsi="Consolas" w:cs="宋体"/>
+          <w:color w:val="008200"/>
+          <w:kern w:val="0"/>
+          <w:sz w:val="18"/>
+          <w:szCs w:val="18"/>
+          <w:bdr w:val="none" w:sz="0" w:space="0" w:color="auto" w:frame="1"/>
+        </w:rPr>
+        <w:t>时间</w:t>
+      </w:r>
+      <w:r>
+        <w:rPr>
+          <w:rFonts w:ascii="Consolas" w:eastAsia="宋体" w:hAnsi="Consolas" w:cs="宋体"/>
+          <w:color w:val="000000"/>
+          <w:kern w:val="0"/>
+          <w:sz w:val="18"/>
+          <w:szCs w:val="18"/>
+          <w:bdr w:val="none" w:sz="0" w:space="0" w:color="auto" w:frame="1"/>
+        </w:rPr>
+        <w:t>  </w:t>
+      </w:r>
+    </w:p>
+    <w:p>
+      <w:pPr>
+        <w:widowControl/>
+        <w:numPr>
+          <w:ilvl w:val="0"/>
+          <w:numId w:val="57"/>
+        </w:numPr>
+        <w:pBdr>
+          <w:left w:val="single" w:sz="18" w:space="0" w:color="6CE26C"/>
+        </w:pBdr>
+        <w:shd w:val="clear" w:color="auto" w:fill="FFFFFF"/>
+        <w:spacing w:beforeAutospacing="1" w:afterAutospacing="1" w:line="210" w:lineRule="atLeast"/>
+        <w:jc w:val="left"/>
+        <w:rPr>
+          <w:rFonts w:ascii="Consolas" w:eastAsia="宋体" w:hAnsi="Consolas" w:cs="宋体"/>
+          <w:color w:val="5C5C5C"/>
+          <w:kern w:val="0"/>
+          <w:sz w:val="18"/>
+          <w:szCs w:val="18"/>
+        </w:rPr>
+      </w:pPr>
+      <w:r>
+        <w:rPr>
+          <w:rFonts w:ascii="Consolas" w:eastAsia="宋体" w:hAnsi="Consolas" w:cs="宋体"/>
+          <w:color w:val="000000"/>
+          <w:kern w:val="0"/>
+          <w:sz w:val="18"/>
+          <w:szCs w:val="18"/>
+          <w:bdr w:val="none" w:sz="0" w:space="0" w:color="auto" w:frame="1"/>
+        </w:rPr>
+        <w:t>  </w:t>
+      </w:r>
+    </w:p>
+    <w:p>
+      <w:pPr>
+        <w:widowControl/>
+        <w:numPr>
+          <w:ilvl w:val="0"/>
+          <w:numId w:val="57"/>
+        </w:numPr>
+        <w:pBdr>
+          <w:left w:val="single" w:sz="18" w:space="0" w:color="6CE26C"/>
+        </w:pBdr>
+        <w:shd w:val="clear" w:color="auto" w:fill="F8F8F8"/>
+        <w:spacing w:beforeAutospacing="1" w:afterAutospacing="1" w:line="210" w:lineRule="atLeast"/>
+        <w:jc w:val="left"/>
+        <w:rPr>
+          <w:rFonts w:ascii="Consolas" w:eastAsia="宋体" w:hAnsi="Consolas" w:cs="宋体"/>
+          <w:color w:val="5C5C5C"/>
+          <w:kern w:val="0"/>
+          <w:sz w:val="18"/>
+          <w:szCs w:val="18"/>
+        </w:rPr>
+      </w:pPr>
+      <w:r>
+        <w:rPr>
+          <w:rFonts w:ascii="Consolas" w:eastAsia="宋体" w:hAnsi="Consolas" w:cs="宋体"/>
+          <w:color w:val="000000"/>
+          <w:kern w:val="0"/>
+          <w:sz w:val="18"/>
+          <w:szCs w:val="18"/>
+          <w:bdr w:val="none" w:sz="0" w:space="0" w:color="auto" w:frame="1"/>
+        </w:rPr>
+        <w:t>   extensions_type            extensions;   </w:t>
+      </w:r>
+      <w:r>
+        <w:rPr>
+          <w:rFonts w:ascii="Consolas" w:eastAsia="宋体" w:hAnsi="Consolas" w:cs="宋体"/>
+          <w:color w:val="008200"/>
+          <w:kern w:val="0"/>
+          <w:sz w:val="18"/>
+          <w:szCs w:val="18"/>
+          <w:bdr w:val="none" w:sz="0" w:space="0" w:color="auto" w:frame="1"/>
+        </w:rPr>
+        <w:t>//</w:t>
+      </w:r>
+      <w:r>
+        <w:rPr>
+          <w:rFonts w:ascii="Consolas" w:eastAsia="宋体" w:hAnsi="Consolas" w:cs="宋体"/>
+          <w:color w:val="008200"/>
+          <w:kern w:val="0"/>
+          <w:sz w:val="18"/>
+          <w:szCs w:val="18"/>
+          <w:bdr w:val="none" w:sz="0" w:space="0" w:color="auto" w:frame="1"/>
+        </w:rPr>
+        <w:t>扩展参数</w:t>
+      </w:r>
+      <w:r>
+        <w:rPr>
+          <w:rFonts w:ascii="Consolas" w:eastAsia="宋体" w:hAnsi="Consolas" w:cs="宋体"/>
+          <w:color w:val="000000"/>
+          <w:kern w:val="0"/>
+          <w:sz w:val="18"/>
+          <w:szCs w:val="18"/>
+          <w:bdr w:val="none" w:sz="0" w:space="0" w:color="auto" w:frame="1"/>
+        </w:rPr>
+        <w:t>  </w:t>
+      </w:r>
+    </w:p>
+    <w:p>
+      <w:pPr>
+        <w:widowControl/>
+        <w:numPr>
+          <w:ilvl w:val="0"/>
+          <w:numId w:val="57"/>
+        </w:numPr>
+        <w:pBdr>
+          <w:left w:val="single" w:sz="18" w:space="0" w:color="6CE26C"/>
+        </w:pBdr>
+        <w:shd w:val="clear" w:color="auto" w:fill="FFFFFF"/>
+        <w:spacing w:beforeAutospacing="1" w:afterAutospacing="1" w:line="210" w:lineRule="atLeast"/>
+        <w:jc w:val="left"/>
+        <w:rPr>
+          <w:rFonts w:ascii="Consolas" w:eastAsia="宋体" w:hAnsi="Consolas" w:cs="宋体"/>
+          <w:color w:val="5C5C5C"/>
+          <w:kern w:val="0"/>
+          <w:sz w:val="18"/>
+          <w:szCs w:val="18"/>
+        </w:rPr>
+      </w:pPr>
+      <w:r>
+        <w:rPr>
+          <w:rFonts w:ascii="Consolas" w:eastAsia="宋体" w:hAnsi="Consolas" w:cs="宋体"/>
+          <w:color w:val="000000"/>
+          <w:kern w:val="0"/>
+          <w:sz w:val="18"/>
+          <w:szCs w:val="18"/>
+          <w:bdr w:val="none" w:sz="0" w:space="0" w:color="auto" w:frame="1"/>
+        </w:rPr>
+        <w:t>}; </w:t>
+      </w:r>
+    </w:p>
+    <w:p>
+      <w:pPr>
+        <w:rPr>
+          <w:rFonts w:hint="eastAsia"/>
+        </w:rPr>
+      </w:pPr>
+      <w:r>
+        <w:rPr>
+          <w:rFonts w:hint="eastAsia"/>
+        </w:rPr>
+        <w:t>新增</w:t>
+      </w:r>
+      <w:r>
+        <w:t>benefit_collect_operation</w:t>
+      </w:r>
+      <w:r>
+        <w:rPr>
+          <w:rFonts w:hint="eastAsia"/>
+        </w:rPr>
+        <w:t>，用于账户的受益人领取收益，</w:t>
+      </w:r>
+      <w:r>
+        <w:rPr>
+          <w:rFonts w:hint="eastAsia"/>
+        </w:rPr>
+        <w:t>收益的类型为见证人工资或锁仓产生的积分。</w:t>
       </w:r>
     </w:p>
     <w:p>
@@ -33285,7 +34766,7 @@
         <w:widowControl/>
         <w:numPr>
           <w:ilvl w:val="0"/>
-          <w:numId w:val="58"/>
+          <w:numId w:val="54"/>
         </w:numPr>
         <w:pBdr>
           <w:left w:val="single" w:sz="18" w:space="0" w:color="6CE26C"/>
@@ -33375,7 +34856,7 @@
         <w:widowControl/>
         <w:numPr>
           <w:ilvl w:val="0"/>
-          <w:numId w:val="58"/>
+          <w:numId w:val="54"/>
         </w:numPr>
         <w:pBdr>
           <w:left w:val="single" w:sz="18" w:space="0" w:color="6CE26C"/>
@@ -33452,7 +34933,7 @@
         <w:widowControl/>
         <w:numPr>
           <w:ilvl w:val="0"/>
-          <w:numId w:val="58"/>
+          <w:numId w:val="54"/>
         </w:numPr>
         <w:pBdr>
           <w:left w:val="single" w:sz="18" w:space="0" w:color="6CE26C"/>
@@ -33525,11 +35006,6 @@
       </w:r>
     </w:p>
     <w:p>
-      <w:pPr>
-        <w:rPr>
-          <w:rFonts w:hint="eastAsia"/>
-        </w:rPr>
-      </w:pPr>
       <w:r>
         <w:rPr>
           <w:rFonts w:hint="eastAsia"/>
@@ -42869,7 +44345,7 @@
         <w:widowControl/>
         <w:numPr>
           <w:ilvl w:val="0"/>
-          <w:numId w:val="59"/>
+          <w:numId w:val="55"/>
         </w:numPr>
         <w:pBdr>
           <w:left w:val="single" w:sz="18" w:space="0" w:color="6CE26C"/>
@@ -42959,7 +44435,7 @@
         <w:widowControl/>
         <w:numPr>
           <w:ilvl w:val="0"/>
-          <w:numId w:val="59"/>
+          <w:numId w:val="55"/>
         </w:numPr>
         <w:pBdr>
           <w:left w:val="single" w:sz="18" w:space="0" w:color="6CE26C"/>
@@ -43025,7 +44501,7 @@
         <w:widowControl/>
         <w:numPr>
           <w:ilvl w:val="0"/>
-          <w:numId w:val="59"/>
+          <w:numId w:val="55"/>
         </w:numPr>
         <w:pBdr>
           <w:left w:val="single" w:sz="18" w:space="0" w:color="6CE26C"/>
@@ -43116,22 +44592,24 @@
     </w:p>
     <w:p>
       <w:pPr>
-        <w:rPr>
-          <w:rFonts w:hint="eastAsia"/>
-        </w:rPr>
-      </w:pPr>
-      <w:r>
-        <w:rPr>
-          <w:rFonts w:hint="eastAsia"/>
-        </w:rPr>
-        <w:t>示例：</w:t>
-      </w:r>
-      <w:r>
         <w:rPr>
           <w:rFonts w:ascii="Consolas" w:hAnsi="Consolas"/>
           <w:iCs/>
           <w:color w:val="2E74B5" w:themeColor="accent5" w:themeShade="BF"/>
         </w:rPr>
+      </w:pPr>
+      <w:r>
+        <w:rPr>
+          <w:rFonts w:hint="eastAsia"/>
+        </w:rPr>
+        <w:t>示例：</w:t>
+      </w:r>
+      <w:r>
+        <w:rPr>
+          <w:rFonts w:ascii="Consolas" w:hAnsi="Consolas"/>
+          <w:iCs/>
+          <w:color w:val="2E74B5" w:themeColor="accent5" w:themeShade="BF"/>
+        </w:rPr>
         <w:t>get_account_</w:t>
       </w:r>
       <w:r>
@@ -43182,21 +44660,16 @@
         </w:rPr>
         <w:t xml:space="preserve"> 100 1.12.0</w:t>
       </w:r>
-      <w:bookmarkStart w:id="1" w:name="_GoBack"/>
-      <w:bookmarkEnd w:id="1"/>
-    </w:p>
-    <w:p>
-      <w:pPr>
-        <w:pStyle w:val="1"/>
-      </w:pPr>
-      <w:r>
-        <w:t>8</w:t>
-      </w:r>
-      <w:r>
-        <w:rPr>
-          <w:rFonts w:hint="eastAsia"/>
-        </w:rPr>
-        <w:t>.</w:t>
+    </w:p>
+    <w:p>
+      <w:pPr>
+        <w:pStyle w:val="2"/>
+      </w:pPr>
+      <w:r>
+        <w:rPr>
+          <w:rFonts w:hint="eastAsia"/>
+        </w:rPr>
+        <w:t>7.22</w:t>
       </w:r>
       <w:r>
         <w:t xml:space="preserve"> </w:t>
@@ -43205,53 +44678,438 @@
         <w:rPr>
           <w:rFonts w:hint="eastAsia"/>
         </w:rPr>
-        <w:t>启动命令行参数修改</w:t>
-      </w:r>
-    </w:p>
-    <w:p>
-      <w:r>
-        <w:rPr>
-          <w:rFonts w:hint="eastAsia"/>
-        </w:rPr>
-        <w:t>将</w:t>
-      </w:r>
-      <w:r>
-        <w:rPr>
-          <w:rFonts w:hint="eastAsia"/>
-        </w:rPr>
-        <w:t>enable</w:t>
-      </w:r>
-      <w:r>
-        <w:t>_check_invariants</w:t>
-      </w:r>
-      <w:r>
-        <w:rPr>
-          <w:rFonts w:hint="eastAsia"/>
-        </w:rPr>
-        <w:t>改为</w:t>
-      </w:r>
-      <w:r>
+        <w:t>新增</w:t>
+      </w:r>
+      <w:r>
+        <w:t>assign_beneficiary</w:t>
+      </w:r>
+    </w:p>
+    <w:p>
+      <w:pPr>
+        <w:widowControl/>
+        <w:numPr>
+          <w:ilvl w:val="0"/>
+          <w:numId w:val="58"/>
+        </w:numPr>
+        <w:pBdr>
+          <w:left w:val="single" w:sz="18" w:space="0" w:color="6CE26C"/>
+        </w:pBdr>
+        <w:shd w:val="clear" w:color="auto" w:fill="FFFFFF"/>
+        <w:spacing w:beforeAutospacing="1" w:afterAutospacing="1" w:line="210" w:lineRule="atLeast"/>
+        <w:jc w:val="left"/>
+        <w:rPr>
+          <w:rFonts w:ascii="Consolas" w:eastAsia="宋体" w:hAnsi="Consolas" w:cs="宋体"/>
+          <w:color w:val="5C5C5C"/>
+          <w:kern w:val="0"/>
+          <w:sz w:val="18"/>
+          <w:szCs w:val="18"/>
+        </w:rPr>
+      </w:pPr>
+      <w:r>
+        <w:rPr>
+          <w:rFonts w:ascii="Consolas" w:eastAsia="宋体" w:hAnsi="Consolas" w:cs="宋体"/>
+          <w:color w:val="000000"/>
+          <w:kern w:val="0"/>
+          <w:sz w:val="18"/>
+          <w:szCs w:val="18"/>
+          <w:bdr w:val="none" w:sz="0" w:space="0" w:color="auto" w:frame="1"/>
+        </w:rPr>
+        <w:t>signed_transaction assign_beneficiary(string   account,            </w:t>
+      </w:r>
+      <w:r>
+        <w:rPr>
+          <w:rFonts w:ascii="Consolas" w:eastAsia="宋体" w:hAnsi="Consolas" w:cs="宋体"/>
+          <w:color w:val="008200"/>
+          <w:kern w:val="0"/>
+          <w:sz w:val="18"/>
+          <w:szCs w:val="18"/>
+          <w:bdr w:val="none" w:sz="0" w:space="0" w:color="auto" w:frame="1"/>
+        </w:rPr>
+        <w:t>//</w:t>
+      </w:r>
+      <w:r>
+        <w:rPr>
+          <w:rFonts w:ascii="Consolas" w:eastAsia="宋体" w:hAnsi="Consolas" w:cs="宋体"/>
+          <w:color w:val="008200"/>
+          <w:kern w:val="0"/>
+          <w:sz w:val="18"/>
+          <w:szCs w:val="18"/>
+          <w:bdr w:val="none" w:sz="0" w:space="0" w:color="auto" w:frame="1"/>
+        </w:rPr>
+        <w:t>账户名</w:t>
+      </w:r>
+      <w:r>
+        <w:rPr>
+          <w:rFonts w:ascii="Consolas" w:eastAsia="宋体" w:hAnsi="Consolas" w:cs="宋体"/>
+          <w:color w:val="000000"/>
+          <w:kern w:val="0"/>
+          <w:sz w:val="18"/>
+          <w:szCs w:val="18"/>
+          <w:bdr w:val="none" w:sz="0" w:space="0" w:color="auto" w:frame="1"/>
+        </w:rPr>
+        <w:t>  </w:t>
+      </w:r>
+    </w:p>
+    <w:p>
+      <w:pPr>
+        <w:widowControl/>
+        <w:numPr>
+          <w:ilvl w:val="0"/>
+          <w:numId w:val="58"/>
+        </w:numPr>
+        <w:pBdr>
+          <w:left w:val="single" w:sz="18" w:space="0" w:color="6CE26C"/>
+        </w:pBdr>
+        <w:shd w:val="clear" w:color="auto" w:fill="F8F8F8"/>
+        <w:spacing w:beforeAutospacing="1" w:afterAutospacing="1" w:line="210" w:lineRule="atLeast"/>
+        <w:jc w:val="left"/>
+        <w:rPr>
+          <w:rFonts w:ascii="Consolas" w:eastAsia="宋体" w:hAnsi="Consolas" w:cs="宋体"/>
+          <w:color w:val="5C5C5C"/>
+          <w:kern w:val="0"/>
+          <w:sz w:val="18"/>
+          <w:szCs w:val="18"/>
+        </w:rPr>
+      </w:pPr>
+      <w:r>
+        <w:rPr>
+          <w:rFonts w:ascii="Consolas" w:eastAsia="宋体" w:hAnsi="Consolas" w:cs="宋体"/>
+          <w:color w:val="000000"/>
+          <w:kern w:val="0"/>
+          <w:sz w:val="18"/>
+          <w:szCs w:val="18"/>
+          <w:bdr w:val="none" w:sz="0" w:space="0" w:color="auto" w:frame="1"/>
+        </w:rPr>
+        <w:t>                                      string   new_beneficiary,    </w:t>
+      </w:r>
+      <w:r>
+        <w:rPr>
+          <w:rFonts w:ascii="Consolas" w:eastAsia="宋体" w:hAnsi="Consolas" w:cs="宋体"/>
+          <w:color w:val="008200"/>
+          <w:kern w:val="0"/>
+          <w:sz w:val="18"/>
+          <w:szCs w:val="18"/>
+          <w:bdr w:val="none" w:sz="0" w:space="0" w:color="auto" w:frame="1"/>
+        </w:rPr>
+        <w:t>//</w:t>
+      </w:r>
+      <w:r>
+        <w:rPr>
+          <w:rFonts w:ascii="Consolas" w:eastAsia="宋体" w:hAnsi="Consolas" w:cs="宋体"/>
+          <w:color w:val="008200"/>
+          <w:kern w:val="0"/>
+          <w:sz w:val="18"/>
+          <w:szCs w:val="18"/>
+          <w:bdr w:val="none" w:sz="0" w:space="0" w:color="auto" w:frame="1"/>
+        </w:rPr>
+        <w:t>新的受益人</w:t>
+      </w:r>
+      <w:r>
+        <w:rPr>
+          <w:rFonts w:ascii="Consolas" w:eastAsia="宋体" w:hAnsi="Consolas" w:cs="宋体"/>
+          <w:color w:val="000000"/>
+          <w:kern w:val="0"/>
+          <w:sz w:val="18"/>
+          <w:szCs w:val="18"/>
+          <w:bdr w:val="none" w:sz="0" w:space="0" w:color="auto" w:frame="1"/>
+        </w:rPr>
+        <w:t>  </w:t>
+      </w:r>
+    </w:p>
+    <w:p>
+      <w:pPr>
+        <w:widowControl/>
+        <w:numPr>
+          <w:ilvl w:val="0"/>
+          <w:numId w:val="58"/>
+        </w:numPr>
+        <w:pBdr>
+          <w:left w:val="single" w:sz="18" w:space="0" w:color="6CE26C"/>
+        </w:pBdr>
+        <w:shd w:val="clear" w:color="auto" w:fill="FFFFFF"/>
+        <w:spacing w:beforeAutospacing="1" w:afterAutospacing="1" w:line="210" w:lineRule="atLeast"/>
+        <w:jc w:val="left"/>
+        <w:rPr>
+          <w:rFonts w:ascii="Consolas" w:eastAsia="宋体" w:hAnsi="Consolas" w:cs="宋体"/>
+          <w:color w:val="5C5C5C"/>
+          <w:kern w:val="0"/>
+          <w:sz w:val="18"/>
+          <w:szCs w:val="18"/>
+        </w:rPr>
+      </w:pPr>
+      <w:r>
+        <w:rPr>
+          <w:rFonts w:ascii="Consolas" w:eastAsia="宋体" w:hAnsi="Consolas" w:cs="宋体"/>
+          <w:color w:val="000000"/>
+          <w:kern w:val="0"/>
+          <w:sz w:val="18"/>
+          <w:szCs w:val="18"/>
+          <w:bdr w:val="none" w:sz="0" w:space="0" w:color="auto" w:frame="1"/>
+        </w:rPr>
+        <w:t>                                      </w:t>
+      </w:r>
+      <w:r>
+        <w:rPr>
+          <w:rFonts w:ascii="Consolas" w:eastAsia="宋体" w:hAnsi="Consolas" w:cs="宋体"/>
+          <w:b/>
+          <w:bCs/>
+          <w:color w:val="2E8B57"/>
+          <w:kern w:val="0"/>
+          <w:sz w:val="18"/>
+          <w:szCs w:val="18"/>
+          <w:bdr w:val="none" w:sz="0" w:space="0" w:color="auto" w:frame="1"/>
+        </w:rPr>
+        <w:t>bool</w:t>
+      </w:r>
+      <w:r>
+        <w:rPr>
+          <w:rFonts w:ascii="Consolas" w:eastAsia="宋体" w:hAnsi="Consolas" w:cs="宋体"/>
+          <w:color w:val="000000"/>
+          <w:kern w:val="0"/>
+          <w:sz w:val="18"/>
+          <w:szCs w:val="18"/>
+          <w:bdr w:val="none" w:sz="0" w:space="0" w:color="auto" w:frame="1"/>
+        </w:rPr>
+        <w:t>     csaf_fee = </w:t>
+      </w:r>
+      <w:r>
+        <w:rPr>
+          <w:rFonts w:ascii="Consolas" w:eastAsia="宋体" w:hAnsi="Consolas" w:cs="宋体"/>
+          <w:b/>
+          <w:bCs/>
+          <w:color w:val="006699"/>
+          <w:kern w:val="0"/>
+          <w:sz w:val="18"/>
+          <w:szCs w:val="18"/>
+          <w:bdr w:val="none" w:sz="0" w:space="0" w:color="auto" w:frame="1"/>
+        </w:rPr>
+        <w:t>true</w:t>
+      </w:r>
+      <w:r>
+        <w:rPr>
+          <w:rFonts w:ascii="Consolas" w:eastAsia="宋体" w:hAnsi="Consolas" w:cs="宋体"/>
+          <w:color w:val="000000"/>
+          <w:kern w:val="0"/>
+          <w:sz w:val="18"/>
+          <w:szCs w:val="18"/>
+          <w:bdr w:val="none" w:sz="0" w:space="0" w:color="auto" w:frame="1"/>
+        </w:rPr>
+        <w:t>,    </w:t>
+      </w:r>
+      <w:r>
+        <w:rPr>
+          <w:rFonts w:ascii="Consolas" w:eastAsia="宋体" w:hAnsi="Consolas" w:cs="宋体"/>
+          <w:color w:val="008200"/>
+          <w:kern w:val="0"/>
+          <w:sz w:val="18"/>
+          <w:szCs w:val="18"/>
+          <w:bdr w:val="none" w:sz="0" w:space="0" w:color="auto" w:frame="1"/>
+        </w:rPr>
+        <w:t>//</w:t>
+      </w:r>
+      <w:r>
+        <w:rPr>
+          <w:rFonts w:ascii="Consolas" w:eastAsia="宋体" w:hAnsi="Consolas" w:cs="宋体"/>
+          <w:color w:val="008200"/>
+          <w:kern w:val="0"/>
+          <w:sz w:val="18"/>
+          <w:szCs w:val="18"/>
+          <w:bdr w:val="none" w:sz="0" w:space="0" w:color="auto" w:frame="1"/>
+        </w:rPr>
+        <w:t>是否使用积分付手续费</w:t>
+      </w:r>
+      <w:r>
+        <w:rPr>
+          <w:rFonts w:ascii="Consolas" w:eastAsia="宋体" w:hAnsi="Consolas" w:cs="宋体"/>
+          <w:color w:val="000000"/>
+          <w:kern w:val="0"/>
+          <w:sz w:val="18"/>
+          <w:szCs w:val="18"/>
+          <w:bdr w:val="none" w:sz="0" w:space="0" w:color="auto" w:frame="1"/>
+        </w:rPr>
+        <w:t>  </w:t>
+      </w:r>
+    </w:p>
+    <w:p>
+      <w:pPr>
+        <w:widowControl/>
+        <w:numPr>
+          <w:ilvl w:val="0"/>
+          <w:numId w:val="58"/>
+        </w:numPr>
+        <w:pBdr>
+          <w:left w:val="single" w:sz="18" w:space="0" w:color="6CE26C"/>
+        </w:pBdr>
+        <w:shd w:val="clear" w:color="auto" w:fill="F8F8F8"/>
+        <w:spacing w:beforeAutospacing="1" w:afterAutospacing="1" w:line="210" w:lineRule="atLeast"/>
+        <w:jc w:val="left"/>
+        <w:rPr>
+          <w:rFonts w:ascii="Consolas" w:eastAsia="宋体" w:hAnsi="Consolas" w:cs="宋体"/>
+          <w:color w:val="5C5C5C"/>
+          <w:kern w:val="0"/>
+          <w:sz w:val="18"/>
+          <w:szCs w:val="18"/>
+        </w:rPr>
+      </w:pPr>
+      <w:r>
+        <w:rPr>
+          <w:rFonts w:ascii="Consolas" w:eastAsia="宋体" w:hAnsi="Consolas" w:cs="宋体"/>
+          <w:color w:val="000000"/>
+          <w:kern w:val="0"/>
+          <w:sz w:val="18"/>
+          <w:szCs w:val="18"/>
+          <w:bdr w:val="none" w:sz="0" w:space="0" w:color="auto" w:frame="1"/>
+        </w:rPr>
+        <w:t>                                      </w:t>
+      </w:r>
+      <w:r>
+        <w:rPr>
+          <w:rFonts w:ascii="Consolas" w:eastAsia="宋体" w:hAnsi="Consolas" w:cs="宋体"/>
+          <w:b/>
+          <w:bCs/>
+          <w:color w:val="2E8B57"/>
+          <w:kern w:val="0"/>
+          <w:sz w:val="18"/>
+          <w:szCs w:val="18"/>
+          <w:bdr w:val="none" w:sz="0" w:space="0" w:color="auto" w:frame="1"/>
+        </w:rPr>
+        <w:t>bool</w:t>
+      </w:r>
+      <w:r>
+        <w:rPr>
+          <w:rFonts w:ascii="Consolas" w:eastAsia="宋体" w:hAnsi="Consolas" w:cs="宋体"/>
+          <w:color w:val="000000"/>
+          <w:kern w:val="0"/>
+          <w:sz w:val="18"/>
+          <w:szCs w:val="18"/>
+          <w:bdr w:val="none" w:sz="0" w:space="0" w:color="auto" w:frame="1"/>
+        </w:rPr>
+        <w:t>     broadcast = </w:t>
+      </w:r>
+      <w:r>
+        <w:rPr>
+          <w:rFonts w:ascii="Consolas" w:eastAsia="宋体" w:hAnsi="Consolas" w:cs="宋体"/>
+          <w:b/>
+          <w:bCs/>
+          <w:color w:val="006699"/>
+          <w:kern w:val="0"/>
+          <w:sz w:val="18"/>
+          <w:szCs w:val="18"/>
+          <w:bdr w:val="none" w:sz="0" w:space="0" w:color="auto" w:frame="1"/>
+        </w:rPr>
+        <w:t>false</w:t>
+      </w:r>
+      <w:r>
+        <w:rPr>
+          <w:rFonts w:ascii="Consolas" w:eastAsia="宋体" w:hAnsi="Consolas" w:cs="宋体"/>
+          <w:color w:val="000000"/>
+          <w:kern w:val="0"/>
+          <w:sz w:val="18"/>
+          <w:szCs w:val="18"/>
+          <w:bdr w:val="none" w:sz="0" w:space="0" w:color="auto" w:frame="1"/>
+        </w:rPr>
+        <w:t>); </w:t>
+      </w:r>
+      <w:r>
+        <w:rPr>
+          <w:rFonts w:ascii="Consolas" w:eastAsia="宋体" w:hAnsi="Consolas" w:cs="宋体"/>
+          <w:color w:val="008200"/>
+          <w:kern w:val="0"/>
+          <w:sz w:val="18"/>
+          <w:szCs w:val="18"/>
+          <w:bdr w:val="none" w:sz="0" w:space="0" w:color="auto" w:frame="1"/>
+        </w:rPr>
+        <w:t>//</w:t>
+      </w:r>
+      <w:r>
+        <w:rPr>
+          <w:rFonts w:ascii="Consolas" w:eastAsia="宋体" w:hAnsi="Consolas" w:cs="宋体"/>
+          <w:color w:val="008200"/>
+          <w:kern w:val="0"/>
+          <w:sz w:val="18"/>
+          <w:szCs w:val="18"/>
+          <w:bdr w:val="none" w:sz="0" w:space="0" w:color="auto" w:frame="1"/>
+        </w:rPr>
+        <w:t>是否广播</w:t>
+      </w:r>
+      <w:r>
+        <w:rPr>
+          <w:rFonts w:ascii="Consolas" w:eastAsia="宋体" w:hAnsi="Consolas" w:cs="宋体"/>
+          <w:color w:val="000000"/>
+          <w:kern w:val="0"/>
+          <w:sz w:val="18"/>
+          <w:szCs w:val="18"/>
+          <w:bdr w:val="none" w:sz="0" w:space="0" w:color="auto" w:frame="1"/>
+        </w:rPr>
+        <w:t> </w:t>
+      </w:r>
+    </w:p>
+    <w:p>
+      <w:r>
+        <w:rPr>
+          <w:rFonts w:hint="eastAsia"/>
+        </w:rPr>
+        <w:t>更新说明：</w:t>
+      </w:r>
+      <w:r>
+        <w:rPr>
+          <w:rFonts w:hint="eastAsia"/>
+        </w:rPr>
+        <w:t>新增</w:t>
+      </w:r>
+      <w:r>
+        <w:rPr>
+          <w:rFonts w:ascii="Consolas" w:hAnsi="Consolas"/>
+          <w:color w:val="000000"/>
+          <w:sz w:val="18"/>
+          <w:szCs w:val="18"/>
+          <w:shd w:val="clear" w:color="auto" w:fill="FFFFFF"/>
+        </w:rPr>
+        <w:t>assign_beneficiary</w:t>
+      </w:r>
+      <w:r>
+        <w:rPr>
+          <w:rFonts w:ascii="Consolas" w:hAnsi="Consolas" w:hint="eastAsia"/>
+          <w:color w:val="000000"/>
+          <w:sz w:val="18"/>
+          <w:szCs w:val="18"/>
+          <w:shd w:val="clear" w:color="auto" w:fill="FFFFFF"/>
+        </w:rPr>
+        <w:t>，用于账户指定受益人</w:t>
+      </w:r>
+      <w:r>
+        <w:rPr>
+          <w:rFonts w:ascii="Consolas" w:hAnsi="Consolas" w:hint="eastAsia"/>
+          <w:color w:val="000000"/>
+          <w:sz w:val="18"/>
+          <w:szCs w:val="18"/>
+          <w:shd w:val="clear" w:color="auto" w:fill="FFFFFF"/>
+        </w:rPr>
+        <w:t>。</w:t>
+      </w:r>
+    </w:p>
+    <w:p>
+      <w:r>
+        <w:rPr>
+          <w:rFonts w:hint="eastAsia"/>
+        </w:rPr>
+        <w:t>示例：</w:t>
+      </w:r>
+      <w:r>
+        <w:rPr>
+          <w:rFonts w:ascii="Consolas" w:hAnsi="Consolas"/>
+          <w:iCs/>
+          <w:color w:val="2E74B5" w:themeColor="accent5" w:themeShade="BF"/>
+        </w:rPr>
+        <w:t>assign_beneficiary</w:t>
+      </w:r>
+      <w:r>
+        <w:rPr>
+          <w:rFonts w:ascii="Consolas" w:hAnsi="Consolas"/>
+          <w:iCs/>
+          <w:color w:val="2E74B5" w:themeColor="accent5" w:themeShade="BF"/>
+        </w:rPr>
         <w:t xml:space="preserve"> </w:t>
-      </w:r>
-      <w:r>
-        <w:t>check_invariants_interval</w:t>
-      </w:r>
-      <w:r>
-        <w:rPr>
-          <w:rFonts w:hint="eastAsia"/>
-        </w:rPr>
-        <w:t>的类型为了uint3</w:t>
-      </w:r>
-      <w:r>
-        <w:t>2_t</w:t>
-      </w:r>
-    </w:p>
-    <w:p>
-      <w:r>
-        <w:rPr>
-          <w:rFonts w:hint="eastAsia"/>
-        </w:rPr>
-        <w:t>示例：</w:t>
       </w:r>
       <w:r>
         <w:rPr>
@@ -43259,7 +45117,7 @@
           <w:iCs/>
           <w:color w:val="2E74B5" w:themeColor="accent5" w:themeShade="BF"/>
         </w:rPr>
-        <w:t>--</w:t>
+        <w:t>test1</w:t>
       </w:r>
       <w:r>
         <w:rPr>
@@ -43267,7 +45125,756 @@
           <w:iCs/>
           <w:color w:val="2E74B5" w:themeColor="accent5" w:themeShade="BF"/>
         </w:rPr>
-        <w:t>check_invariants_interval</w:t>
+        <w:t xml:space="preserve"> test2 true true</w:t>
+      </w:r>
+    </w:p>
+    <w:p>
+      <w:pPr>
+        <w:pStyle w:val="2"/>
+      </w:pPr>
+      <w:r>
+        <w:rPr>
+          <w:rFonts w:hint="eastAsia"/>
+        </w:rPr>
+        <w:t>7.23</w:t>
+      </w:r>
+      <w:r>
+        <w:t xml:space="preserve"> </w:t>
+      </w:r>
+      <w:r>
+        <w:rPr>
+          <w:rFonts w:hint="eastAsia"/>
+        </w:rPr>
+        <w:t>新增</w:t>
+      </w:r>
+      <w:r>
+        <w:t>collect_benefit</w:t>
+      </w:r>
+    </w:p>
+    <w:p>
+      <w:pPr>
+        <w:widowControl/>
+        <w:numPr>
+          <w:ilvl w:val="0"/>
+          <w:numId w:val="59"/>
+        </w:numPr>
+        <w:pBdr>
+          <w:left w:val="single" w:sz="18" w:space="0" w:color="6CE26C"/>
+        </w:pBdr>
+        <w:shd w:val="clear" w:color="auto" w:fill="F8F8F8"/>
+        <w:spacing w:beforeAutospacing="1" w:afterAutospacing="1" w:line="210" w:lineRule="atLeast"/>
+        <w:jc w:val="left"/>
+        <w:rPr>
+          <w:rFonts w:ascii="Consolas" w:eastAsia="宋体" w:hAnsi="Consolas" w:cs="宋体"/>
+          <w:color w:val="5C5C5C"/>
+          <w:kern w:val="0"/>
+          <w:sz w:val="18"/>
+          <w:szCs w:val="18"/>
+        </w:rPr>
+      </w:pPr>
+      <w:r>
+        <w:rPr>
+          <w:rFonts w:ascii="Consolas" w:eastAsia="宋体" w:hAnsi="Consolas" w:cs="宋体"/>
+          <w:color w:val="000000"/>
+          <w:kern w:val="0"/>
+          <w:sz w:val="18"/>
+          <w:szCs w:val="18"/>
+          <w:bdr w:val="none" w:sz="0" w:space="0" w:color="auto" w:frame="1"/>
+        </w:rPr>
+        <w:t>signed_transaction collect_benefit(string              issuer,             </w:t>
+      </w:r>
+      <w:r>
+        <w:rPr>
+          <w:rFonts w:ascii="Consolas" w:eastAsia="宋体" w:hAnsi="Consolas" w:cs="宋体"/>
+          <w:color w:val="008200"/>
+          <w:kern w:val="0"/>
+          <w:sz w:val="18"/>
+          <w:szCs w:val="18"/>
+          <w:bdr w:val="none" w:sz="0" w:space="0" w:color="auto" w:frame="1"/>
+        </w:rPr>
+        <w:t>//</w:t>
+      </w:r>
+      <w:r>
+        <w:rPr>
+          <w:rFonts w:ascii="Consolas" w:eastAsia="宋体" w:hAnsi="Consolas" w:cs="宋体"/>
+          <w:color w:val="008200"/>
+          <w:kern w:val="0"/>
+          <w:sz w:val="18"/>
+          <w:szCs w:val="18"/>
+          <w:bdr w:val="none" w:sz="0" w:space="0" w:color="auto" w:frame="1"/>
+        </w:rPr>
+        <w:t>受益人</w:t>
+      </w:r>
+      <w:r>
+        <w:rPr>
+          <w:rFonts w:ascii="Consolas" w:eastAsia="宋体" w:hAnsi="Consolas" w:cs="宋体"/>
+          <w:color w:val="000000"/>
+          <w:kern w:val="0"/>
+          <w:sz w:val="18"/>
+          <w:szCs w:val="18"/>
+          <w:bdr w:val="none" w:sz="0" w:space="0" w:color="auto" w:frame="1"/>
+        </w:rPr>
+        <w:t>  </w:t>
+      </w:r>
+    </w:p>
+    <w:p>
+      <w:pPr>
+        <w:widowControl/>
+        <w:numPr>
+          <w:ilvl w:val="0"/>
+          <w:numId w:val="59"/>
+        </w:numPr>
+        <w:pBdr>
+          <w:left w:val="single" w:sz="18" w:space="0" w:color="6CE26C"/>
+        </w:pBdr>
+        <w:shd w:val="clear" w:color="auto" w:fill="FFFFFF"/>
+        <w:spacing w:beforeAutospacing="1" w:afterAutospacing="1" w:line="210" w:lineRule="atLeast"/>
+        <w:jc w:val="left"/>
+        <w:rPr>
+          <w:rFonts w:ascii="Consolas" w:eastAsia="宋体" w:hAnsi="Consolas" w:cs="宋体"/>
+          <w:color w:val="5C5C5C"/>
+          <w:kern w:val="0"/>
+          <w:sz w:val="18"/>
+          <w:szCs w:val="18"/>
+        </w:rPr>
+      </w:pPr>
+      <w:r>
+        <w:rPr>
+          <w:rFonts w:ascii="Consolas" w:eastAsia="宋体" w:hAnsi="Consolas" w:cs="宋体"/>
+          <w:color w:val="000000"/>
+          <w:kern w:val="0"/>
+          <w:sz w:val="18"/>
+          <w:szCs w:val="18"/>
+          <w:bdr w:val="none" w:sz="0" w:space="0" w:color="auto" w:frame="1"/>
+        </w:rPr>
+        <w:t>                                   string              from,               </w:t>
+      </w:r>
+      <w:r>
+        <w:rPr>
+          <w:rFonts w:ascii="Consolas" w:eastAsia="宋体" w:hAnsi="Consolas" w:cs="宋体"/>
+          <w:color w:val="008200"/>
+          <w:kern w:val="0"/>
+          <w:sz w:val="18"/>
+          <w:szCs w:val="18"/>
+          <w:bdr w:val="none" w:sz="0" w:space="0" w:color="auto" w:frame="1"/>
+        </w:rPr>
+        <w:t>//</w:t>
+      </w:r>
+      <w:r>
+        <w:rPr>
+          <w:rFonts w:ascii="Consolas" w:eastAsia="宋体" w:hAnsi="Consolas" w:cs="宋体"/>
+          <w:color w:val="008200"/>
+          <w:kern w:val="0"/>
+          <w:sz w:val="18"/>
+          <w:szCs w:val="18"/>
+          <w:bdr w:val="none" w:sz="0" w:space="0" w:color="auto" w:frame="1"/>
+        </w:rPr>
+        <w:t>转出账户</w:t>
+      </w:r>
+      <w:r>
+        <w:rPr>
+          <w:rFonts w:ascii="Consolas" w:eastAsia="宋体" w:hAnsi="Consolas" w:cs="宋体"/>
+          <w:color w:val="000000"/>
+          <w:kern w:val="0"/>
+          <w:sz w:val="18"/>
+          <w:szCs w:val="18"/>
+          <w:bdr w:val="none" w:sz="0" w:space="0" w:color="auto" w:frame="1"/>
+        </w:rPr>
+        <w:t>  </w:t>
+      </w:r>
+    </w:p>
+    <w:p>
+      <w:pPr>
+        <w:widowControl/>
+        <w:numPr>
+          <w:ilvl w:val="0"/>
+          <w:numId w:val="59"/>
+        </w:numPr>
+        <w:pBdr>
+          <w:left w:val="single" w:sz="18" w:space="0" w:color="6CE26C"/>
+        </w:pBdr>
+        <w:shd w:val="clear" w:color="auto" w:fill="F8F8F8"/>
+        <w:spacing w:beforeAutospacing="1" w:afterAutospacing="1" w:line="210" w:lineRule="atLeast"/>
+        <w:jc w:val="left"/>
+        <w:rPr>
+          <w:rFonts w:ascii="Consolas" w:eastAsia="宋体" w:hAnsi="Consolas" w:cs="宋体"/>
+          <w:color w:val="5C5C5C"/>
+          <w:kern w:val="0"/>
+          <w:sz w:val="18"/>
+          <w:szCs w:val="18"/>
+        </w:rPr>
+      </w:pPr>
+      <w:r>
+        <w:rPr>
+          <w:rFonts w:ascii="Consolas" w:eastAsia="宋体" w:hAnsi="Consolas" w:cs="宋体"/>
+          <w:color w:val="000000"/>
+          <w:kern w:val="0"/>
+          <w:sz w:val="18"/>
+          <w:szCs w:val="18"/>
+          <w:bdr w:val="none" w:sz="0" w:space="0" w:color="auto" w:frame="1"/>
+        </w:rPr>
+        <w:t>                                   uint8_t             benefit_type,       </w:t>
+      </w:r>
+      <w:r>
+        <w:rPr>
+          <w:rFonts w:ascii="Consolas" w:eastAsia="宋体" w:hAnsi="Consolas" w:cs="宋体"/>
+          <w:color w:val="008200"/>
+          <w:kern w:val="0"/>
+          <w:sz w:val="18"/>
+          <w:szCs w:val="18"/>
+          <w:bdr w:val="none" w:sz="0" w:space="0" w:color="auto" w:frame="1"/>
+        </w:rPr>
+        <w:t>//</w:t>
+      </w:r>
+      <w:r>
+        <w:rPr>
+          <w:rFonts w:ascii="Consolas" w:eastAsia="宋体" w:hAnsi="Consolas" w:cs="宋体"/>
+          <w:color w:val="008200"/>
+          <w:kern w:val="0"/>
+          <w:sz w:val="18"/>
+          <w:szCs w:val="18"/>
+          <w:bdr w:val="none" w:sz="0" w:space="0" w:color="auto" w:frame="1"/>
+        </w:rPr>
+        <w:t>收益类型</w:t>
+      </w:r>
+      <w:r>
+        <w:rPr>
+          <w:rFonts w:ascii="Consolas" w:eastAsia="宋体" w:hAnsi="Consolas" w:cs="宋体"/>
+          <w:color w:val="000000"/>
+          <w:kern w:val="0"/>
+          <w:sz w:val="18"/>
+          <w:szCs w:val="18"/>
+          <w:bdr w:val="none" w:sz="0" w:space="0" w:color="auto" w:frame="1"/>
+        </w:rPr>
+        <w:t>  </w:t>
+      </w:r>
+    </w:p>
+    <w:p>
+      <w:pPr>
+        <w:widowControl/>
+        <w:numPr>
+          <w:ilvl w:val="0"/>
+          <w:numId w:val="59"/>
+        </w:numPr>
+        <w:pBdr>
+          <w:left w:val="single" w:sz="18" w:space="0" w:color="6CE26C"/>
+        </w:pBdr>
+        <w:shd w:val="clear" w:color="auto" w:fill="FFFFFF"/>
+        <w:spacing w:beforeAutospacing="1" w:afterAutospacing="1" w:line="210" w:lineRule="atLeast"/>
+        <w:jc w:val="left"/>
+        <w:rPr>
+          <w:rFonts w:ascii="Consolas" w:eastAsia="宋体" w:hAnsi="Consolas" w:cs="宋体"/>
+          <w:color w:val="5C5C5C"/>
+          <w:kern w:val="0"/>
+          <w:sz w:val="18"/>
+          <w:szCs w:val="18"/>
+        </w:rPr>
+      </w:pPr>
+      <w:r>
+        <w:rPr>
+          <w:rFonts w:ascii="Consolas" w:eastAsia="宋体" w:hAnsi="Consolas" w:cs="宋体"/>
+          <w:color w:val="000000"/>
+          <w:kern w:val="0"/>
+          <w:sz w:val="18"/>
+          <w:szCs w:val="18"/>
+          <w:bdr w:val="none" w:sz="0" w:space="0" w:color="auto" w:frame="1"/>
+        </w:rPr>
+        <w:t>                                   string              amount,             </w:t>
+      </w:r>
+      <w:r>
+        <w:rPr>
+          <w:rFonts w:ascii="Consolas" w:eastAsia="宋体" w:hAnsi="Consolas" w:cs="宋体"/>
+          <w:color w:val="008200"/>
+          <w:kern w:val="0"/>
+          <w:sz w:val="18"/>
+          <w:szCs w:val="18"/>
+          <w:bdr w:val="none" w:sz="0" w:space="0" w:color="auto" w:frame="1"/>
+        </w:rPr>
+        <w:t>//</w:t>
+      </w:r>
+      <w:r>
+        <w:rPr>
+          <w:rFonts w:ascii="Consolas" w:eastAsia="宋体" w:hAnsi="Consolas" w:cs="宋体"/>
+          <w:color w:val="008200"/>
+          <w:kern w:val="0"/>
+          <w:sz w:val="18"/>
+          <w:szCs w:val="18"/>
+          <w:bdr w:val="none" w:sz="0" w:space="0" w:color="auto" w:frame="1"/>
+        </w:rPr>
+        <w:t>资产数量</w:t>
+      </w:r>
+      <w:r>
+        <w:rPr>
+          <w:rFonts w:ascii="Consolas" w:eastAsia="宋体" w:hAnsi="Consolas" w:cs="宋体"/>
+          <w:color w:val="000000"/>
+          <w:kern w:val="0"/>
+          <w:sz w:val="18"/>
+          <w:szCs w:val="18"/>
+          <w:bdr w:val="none" w:sz="0" w:space="0" w:color="auto" w:frame="1"/>
+        </w:rPr>
+        <w:t>  </w:t>
+      </w:r>
+    </w:p>
+    <w:p>
+      <w:pPr>
+        <w:widowControl/>
+        <w:numPr>
+          <w:ilvl w:val="0"/>
+          <w:numId w:val="59"/>
+        </w:numPr>
+        <w:pBdr>
+          <w:left w:val="single" w:sz="18" w:space="0" w:color="6CE26C"/>
+        </w:pBdr>
+        <w:shd w:val="clear" w:color="auto" w:fill="F8F8F8"/>
+        <w:spacing w:beforeAutospacing="1" w:afterAutospacing="1" w:line="210" w:lineRule="atLeast"/>
+        <w:jc w:val="left"/>
+        <w:rPr>
+          <w:rFonts w:ascii="Consolas" w:eastAsia="宋体" w:hAnsi="Consolas" w:cs="宋体"/>
+          <w:color w:val="5C5C5C"/>
+          <w:kern w:val="0"/>
+          <w:sz w:val="18"/>
+          <w:szCs w:val="18"/>
+        </w:rPr>
+      </w:pPr>
+      <w:r>
+        <w:rPr>
+          <w:rFonts w:ascii="Consolas" w:eastAsia="宋体" w:hAnsi="Consolas" w:cs="宋体"/>
+          <w:color w:val="000000"/>
+          <w:kern w:val="0"/>
+          <w:sz w:val="18"/>
+          <w:szCs w:val="18"/>
+          <w:bdr w:val="none" w:sz="0" w:space="0" w:color="auto" w:frame="1"/>
+        </w:rPr>
+        <w:t>                                   string              asset_symbol,       </w:t>
+      </w:r>
+      <w:r>
+        <w:rPr>
+          <w:rFonts w:ascii="Consolas" w:eastAsia="宋体" w:hAnsi="Consolas" w:cs="宋体"/>
+          <w:color w:val="008200"/>
+          <w:kern w:val="0"/>
+          <w:sz w:val="18"/>
+          <w:szCs w:val="18"/>
+          <w:bdr w:val="none" w:sz="0" w:space="0" w:color="auto" w:frame="1"/>
+        </w:rPr>
+        <w:t>//</w:t>
+      </w:r>
+      <w:r>
+        <w:rPr>
+          <w:rFonts w:ascii="Consolas" w:eastAsia="宋体" w:hAnsi="Consolas" w:cs="宋体"/>
+          <w:color w:val="008200"/>
+          <w:kern w:val="0"/>
+          <w:sz w:val="18"/>
+          <w:szCs w:val="18"/>
+          <w:bdr w:val="none" w:sz="0" w:space="0" w:color="auto" w:frame="1"/>
+        </w:rPr>
+        <w:t>资产符号</w:t>
+      </w:r>
+      <w:r>
+        <w:rPr>
+          <w:rFonts w:ascii="Consolas" w:eastAsia="宋体" w:hAnsi="Consolas" w:cs="宋体"/>
+          <w:color w:val="000000"/>
+          <w:kern w:val="0"/>
+          <w:sz w:val="18"/>
+          <w:szCs w:val="18"/>
+          <w:bdr w:val="none" w:sz="0" w:space="0" w:color="auto" w:frame="1"/>
+        </w:rPr>
+        <w:t>  </w:t>
+      </w:r>
+    </w:p>
+    <w:p>
+      <w:pPr>
+        <w:widowControl/>
+        <w:numPr>
+          <w:ilvl w:val="0"/>
+          <w:numId w:val="59"/>
+        </w:numPr>
+        <w:pBdr>
+          <w:left w:val="single" w:sz="18" w:space="0" w:color="6CE26C"/>
+        </w:pBdr>
+        <w:shd w:val="clear" w:color="auto" w:fill="FFFFFF"/>
+        <w:spacing w:beforeAutospacing="1" w:afterAutospacing="1" w:line="210" w:lineRule="atLeast"/>
+        <w:jc w:val="left"/>
+        <w:rPr>
+          <w:rFonts w:ascii="Consolas" w:eastAsia="宋体" w:hAnsi="Consolas" w:cs="宋体"/>
+          <w:color w:val="5C5C5C"/>
+          <w:kern w:val="0"/>
+          <w:sz w:val="18"/>
+          <w:szCs w:val="18"/>
+        </w:rPr>
+      </w:pPr>
+      <w:r>
+        <w:rPr>
+          <w:rFonts w:ascii="Consolas" w:eastAsia="宋体" w:hAnsi="Consolas" w:cs="宋体"/>
+          <w:color w:val="000000"/>
+          <w:kern w:val="0"/>
+          <w:sz w:val="18"/>
+          <w:szCs w:val="18"/>
+          <w:bdr w:val="none" w:sz="0" w:space="0" w:color="auto" w:frame="1"/>
+        </w:rPr>
+        <w:t>                                   optional&lt;string&gt;    to,                 </w:t>
+      </w:r>
+      <w:r>
+        <w:rPr>
+          <w:rFonts w:ascii="Consolas" w:eastAsia="宋体" w:hAnsi="Consolas" w:cs="宋体"/>
+          <w:color w:val="008200"/>
+          <w:kern w:val="0"/>
+          <w:sz w:val="18"/>
+          <w:szCs w:val="18"/>
+          <w:bdr w:val="none" w:sz="0" w:space="0" w:color="auto" w:frame="1"/>
+        </w:rPr>
+        <w:t>//</w:t>
+      </w:r>
+      <w:r>
+        <w:rPr>
+          <w:rFonts w:ascii="Consolas" w:eastAsia="宋体" w:hAnsi="Consolas" w:cs="宋体"/>
+          <w:color w:val="008200"/>
+          <w:kern w:val="0"/>
+          <w:sz w:val="18"/>
+          <w:szCs w:val="18"/>
+          <w:bdr w:val="none" w:sz="0" w:space="0" w:color="auto" w:frame="1"/>
+        </w:rPr>
+        <w:t>转到的账户</w:t>
+      </w:r>
+      <w:r>
+        <w:rPr>
+          <w:rFonts w:ascii="Consolas" w:eastAsia="宋体" w:hAnsi="Consolas" w:cs="宋体"/>
+          <w:color w:val="000000"/>
+          <w:kern w:val="0"/>
+          <w:sz w:val="18"/>
+          <w:szCs w:val="18"/>
+          <w:bdr w:val="none" w:sz="0" w:space="0" w:color="auto" w:frame="1"/>
+        </w:rPr>
+        <w:t>  </w:t>
+      </w:r>
+    </w:p>
+    <w:p>
+      <w:pPr>
+        <w:widowControl/>
+        <w:numPr>
+          <w:ilvl w:val="0"/>
+          <w:numId w:val="59"/>
+        </w:numPr>
+        <w:pBdr>
+          <w:left w:val="single" w:sz="18" w:space="0" w:color="6CE26C"/>
+        </w:pBdr>
+        <w:shd w:val="clear" w:color="auto" w:fill="F8F8F8"/>
+        <w:spacing w:beforeAutospacing="1" w:afterAutospacing="1" w:line="210" w:lineRule="atLeast"/>
+        <w:jc w:val="left"/>
+        <w:rPr>
+          <w:rFonts w:ascii="Consolas" w:eastAsia="宋体" w:hAnsi="Consolas" w:cs="宋体"/>
+          <w:color w:val="5C5C5C"/>
+          <w:kern w:val="0"/>
+          <w:sz w:val="18"/>
+          <w:szCs w:val="18"/>
+        </w:rPr>
+      </w:pPr>
+      <w:r>
+        <w:rPr>
+          <w:rFonts w:ascii="Consolas" w:eastAsia="宋体" w:hAnsi="Consolas" w:cs="宋体"/>
+          <w:color w:val="000000"/>
+          <w:kern w:val="0"/>
+          <w:sz w:val="18"/>
+          <w:szCs w:val="18"/>
+          <w:bdr w:val="none" w:sz="0" w:space="0" w:color="auto" w:frame="1"/>
+        </w:rPr>
+        <w:t>                                   optional&lt;uint32_t&gt;  time,               </w:t>
+      </w:r>
+      <w:r>
+        <w:rPr>
+          <w:rFonts w:ascii="Consolas" w:eastAsia="宋体" w:hAnsi="Consolas" w:cs="宋体"/>
+          <w:color w:val="008200"/>
+          <w:kern w:val="0"/>
+          <w:sz w:val="18"/>
+          <w:szCs w:val="18"/>
+          <w:bdr w:val="none" w:sz="0" w:space="0" w:color="auto" w:frame="1"/>
+        </w:rPr>
+        <w:t>//</w:t>
+      </w:r>
+      <w:r>
+        <w:rPr>
+          <w:rFonts w:ascii="Consolas" w:eastAsia="宋体" w:hAnsi="Consolas" w:cs="宋体"/>
+          <w:color w:val="008200"/>
+          <w:kern w:val="0"/>
+          <w:sz w:val="18"/>
+          <w:szCs w:val="18"/>
+          <w:bdr w:val="none" w:sz="0" w:space="0" w:color="auto" w:frame="1"/>
+        </w:rPr>
+        <w:t>时间</w:t>
+      </w:r>
+      <w:r>
+        <w:rPr>
+          <w:rFonts w:ascii="Consolas" w:eastAsia="宋体" w:hAnsi="Consolas" w:cs="宋体"/>
+          <w:color w:val="000000"/>
+          <w:kern w:val="0"/>
+          <w:sz w:val="18"/>
+          <w:szCs w:val="18"/>
+          <w:bdr w:val="none" w:sz="0" w:space="0" w:color="auto" w:frame="1"/>
+        </w:rPr>
+        <w:t>  </w:t>
+      </w:r>
+    </w:p>
+    <w:p>
+      <w:pPr>
+        <w:widowControl/>
+        <w:numPr>
+          <w:ilvl w:val="0"/>
+          <w:numId w:val="59"/>
+        </w:numPr>
+        <w:pBdr>
+          <w:left w:val="single" w:sz="18" w:space="0" w:color="6CE26C"/>
+        </w:pBdr>
+        <w:shd w:val="clear" w:color="auto" w:fill="FFFFFF"/>
+        <w:spacing w:beforeAutospacing="1" w:afterAutospacing="1" w:line="210" w:lineRule="atLeast"/>
+        <w:jc w:val="left"/>
+        <w:rPr>
+          <w:rFonts w:ascii="Consolas" w:eastAsia="宋体" w:hAnsi="Consolas" w:cs="宋体"/>
+          <w:color w:val="5C5C5C"/>
+          <w:kern w:val="0"/>
+          <w:sz w:val="18"/>
+          <w:szCs w:val="18"/>
+        </w:rPr>
+      </w:pPr>
+      <w:r>
+        <w:rPr>
+          <w:rFonts w:ascii="Consolas" w:eastAsia="宋体" w:hAnsi="Consolas" w:cs="宋体"/>
+          <w:color w:val="000000"/>
+          <w:kern w:val="0"/>
+          <w:sz w:val="18"/>
+          <w:szCs w:val="18"/>
+          <w:bdr w:val="none" w:sz="0" w:space="0" w:color="auto" w:frame="1"/>
+        </w:rPr>
+        <w:t>                                   </w:t>
+      </w:r>
+      <w:r>
+        <w:rPr>
+          <w:rFonts w:ascii="Consolas" w:eastAsia="宋体" w:hAnsi="Consolas" w:cs="宋体"/>
+          <w:b/>
+          <w:bCs/>
+          <w:color w:val="2E8B57"/>
+          <w:kern w:val="0"/>
+          <w:sz w:val="18"/>
+          <w:szCs w:val="18"/>
+          <w:bdr w:val="none" w:sz="0" w:space="0" w:color="auto" w:frame="1"/>
+        </w:rPr>
+        <w:t>bool</w:t>
+      </w:r>
+      <w:r>
+        <w:rPr>
+          <w:rFonts w:ascii="Consolas" w:eastAsia="宋体" w:hAnsi="Consolas" w:cs="宋体"/>
+          <w:color w:val="000000"/>
+          <w:kern w:val="0"/>
+          <w:sz w:val="18"/>
+          <w:szCs w:val="18"/>
+          <w:bdr w:val="none" w:sz="0" w:space="0" w:color="auto" w:frame="1"/>
+        </w:rPr>
+        <w:t>                csaf_fee =  </w:t>
+      </w:r>
+      <w:r>
+        <w:rPr>
+          <w:rFonts w:ascii="Consolas" w:eastAsia="宋体" w:hAnsi="Consolas" w:cs="宋体"/>
+          <w:b/>
+          <w:bCs/>
+          <w:color w:val="006699"/>
+          <w:kern w:val="0"/>
+          <w:sz w:val="18"/>
+          <w:szCs w:val="18"/>
+          <w:bdr w:val="none" w:sz="0" w:space="0" w:color="auto" w:frame="1"/>
+        </w:rPr>
+        <w:t>true</w:t>
+      </w:r>
+      <w:r>
+        <w:rPr>
+          <w:rFonts w:ascii="Consolas" w:eastAsia="宋体" w:hAnsi="Consolas" w:cs="宋体"/>
+          <w:color w:val="000000"/>
+          <w:kern w:val="0"/>
+          <w:sz w:val="18"/>
+          <w:szCs w:val="18"/>
+          <w:bdr w:val="none" w:sz="0" w:space="0" w:color="auto" w:frame="1"/>
+        </w:rPr>
+        <w:t>,   </w:t>
+      </w:r>
+      <w:r>
+        <w:rPr>
+          <w:rFonts w:ascii="Consolas" w:eastAsia="宋体" w:hAnsi="Consolas" w:cs="宋体"/>
+          <w:color w:val="008200"/>
+          <w:kern w:val="0"/>
+          <w:sz w:val="18"/>
+          <w:szCs w:val="18"/>
+          <w:bdr w:val="none" w:sz="0" w:space="0" w:color="auto" w:frame="1"/>
+        </w:rPr>
+        <w:t>//</w:t>
+      </w:r>
+      <w:r>
+        <w:rPr>
+          <w:rFonts w:ascii="Consolas" w:eastAsia="宋体" w:hAnsi="Consolas" w:cs="宋体"/>
+          <w:color w:val="008200"/>
+          <w:kern w:val="0"/>
+          <w:sz w:val="18"/>
+          <w:szCs w:val="18"/>
+          <w:bdr w:val="none" w:sz="0" w:space="0" w:color="auto" w:frame="1"/>
+        </w:rPr>
+        <w:t>是否使用积分付手续费</w:t>
+      </w:r>
+      <w:r>
+        <w:rPr>
+          <w:rFonts w:ascii="Consolas" w:eastAsia="宋体" w:hAnsi="Consolas" w:cs="宋体"/>
+          <w:color w:val="000000"/>
+          <w:kern w:val="0"/>
+          <w:sz w:val="18"/>
+          <w:szCs w:val="18"/>
+          <w:bdr w:val="none" w:sz="0" w:space="0" w:color="auto" w:frame="1"/>
+        </w:rPr>
+        <w:t>  </w:t>
+      </w:r>
+    </w:p>
+    <w:p>
+      <w:pPr>
+        <w:widowControl/>
+        <w:numPr>
+          <w:ilvl w:val="0"/>
+          <w:numId w:val="59"/>
+        </w:numPr>
+        <w:pBdr>
+          <w:left w:val="single" w:sz="18" w:space="0" w:color="6CE26C"/>
+        </w:pBdr>
+        <w:shd w:val="clear" w:color="auto" w:fill="F8F8F8"/>
+        <w:spacing w:beforeAutospacing="1" w:afterAutospacing="1" w:line="210" w:lineRule="atLeast"/>
+        <w:jc w:val="left"/>
+        <w:rPr>
+          <w:rFonts w:ascii="Consolas" w:eastAsia="宋体" w:hAnsi="Consolas" w:cs="宋体"/>
+          <w:color w:val="5C5C5C"/>
+          <w:kern w:val="0"/>
+          <w:sz w:val="18"/>
+          <w:szCs w:val="18"/>
+        </w:rPr>
+      </w:pPr>
+      <w:r>
+        <w:rPr>
+          <w:rFonts w:ascii="Consolas" w:eastAsia="宋体" w:hAnsi="Consolas" w:cs="宋体"/>
+          <w:color w:val="000000"/>
+          <w:kern w:val="0"/>
+          <w:sz w:val="18"/>
+          <w:szCs w:val="18"/>
+          <w:bdr w:val="none" w:sz="0" w:space="0" w:color="auto" w:frame="1"/>
+        </w:rPr>
+        <w:t>                                   </w:t>
+      </w:r>
+      <w:r>
+        <w:rPr>
+          <w:rFonts w:ascii="Consolas" w:eastAsia="宋体" w:hAnsi="Consolas" w:cs="宋体"/>
+          <w:b/>
+          <w:bCs/>
+          <w:color w:val="2E8B57"/>
+          <w:kern w:val="0"/>
+          <w:sz w:val="18"/>
+          <w:szCs w:val="18"/>
+          <w:bdr w:val="none" w:sz="0" w:space="0" w:color="auto" w:frame="1"/>
+        </w:rPr>
+        <w:t>bool</w:t>
+      </w:r>
+      <w:r>
+        <w:rPr>
+          <w:rFonts w:ascii="Consolas" w:eastAsia="宋体" w:hAnsi="Consolas" w:cs="宋体"/>
+          <w:color w:val="000000"/>
+          <w:kern w:val="0"/>
+          <w:sz w:val="18"/>
+          <w:szCs w:val="18"/>
+          <w:bdr w:val="none" w:sz="0" w:space="0" w:color="auto" w:frame="1"/>
+        </w:rPr>
+        <w:t>                broadcast = </w:t>
+      </w:r>
+      <w:r>
+        <w:rPr>
+          <w:rFonts w:ascii="Consolas" w:eastAsia="宋体" w:hAnsi="Consolas" w:cs="宋体"/>
+          <w:b/>
+          <w:bCs/>
+          <w:color w:val="006699"/>
+          <w:kern w:val="0"/>
+          <w:sz w:val="18"/>
+          <w:szCs w:val="18"/>
+          <w:bdr w:val="none" w:sz="0" w:space="0" w:color="auto" w:frame="1"/>
+        </w:rPr>
+        <w:t>false</w:t>
+      </w:r>
+      <w:r>
+        <w:rPr>
+          <w:rFonts w:ascii="Consolas" w:eastAsia="宋体" w:hAnsi="Consolas" w:cs="宋体"/>
+          <w:color w:val="000000"/>
+          <w:kern w:val="0"/>
+          <w:sz w:val="18"/>
+          <w:szCs w:val="18"/>
+          <w:bdr w:val="none" w:sz="0" w:space="0" w:color="auto" w:frame="1"/>
+        </w:rPr>
+        <w:t>); </w:t>
+      </w:r>
+      <w:r>
+        <w:rPr>
+          <w:rFonts w:ascii="Consolas" w:eastAsia="宋体" w:hAnsi="Consolas" w:cs="宋体"/>
+          <w:color w:val="008200"/>
+          <w:kern w:val="0"/>
+          <w:sz w:val="18"/>
+          <w:szCs w:val="18"/>
+          <w:bdr w:val="none" w:sz="0" w:space="0" w:color="auto" w:frame="1"/>
+        </w:rPr>
+        <w:t>//</w:t>
+      </w:r>
+      <w:r>
+        <w:rPr>
+          <w:rFonts w:ascii="Consolas" w:eastAsia="宋体" w:hAnsi="Consolas" w:cs="宋体"/>
+          <w:color w:val="008200"/>
+          <w:kern w:val="0"/>
+          <w:sz w:val="18"/>
+          <w:szCs w:val="18"/>
+          <w:bdr w:val="none" w:sz="0" w:space="0" w:color="auto" w:frame="1"/>
+        </w:rPr>
+        <w:t>是否广播</w:t>
+      </w:r>
+      <w:r>
+        <w:rPr>
+          <w:rFonts w:ascii="Consolas" w:eastAsia="宋体" w:hAnsi="Consolas" w:cs="宋体"/>
+          <w:color w:val="000000"/>
+          <w:kern w:val="0"/>
+          <w:sz w:val="18"/>
+          <w:szCs w:val="18"/>
+          <w:bdr w:val="none" w:sz="0" w:space="0" w:color="auto" w:frame="1"/>
+        </w:rPr>
+        <w:t>  </w:t>
+      </w:r>
+    </w:p>
+    <w:p>
+      <w:r>
+        <w:rPr>
+          <w:rFonts w:hint="eastAsia"/>
+        </w:rPr>
+        <w:t>更新说明：</w:t>
+      </w:r>
+      <w:r>
+        <w:rPr>
+          <w:rFonts w:hint="eastAsia"/>
+        </w:rPr>
+        <w:t>新增</w:t>
+      </w:r>
+      <w:r>
+        <w:t>collect_benefit</w:t>
+      </w:r>
+      <w:r>
+        <w:rPr>
+          <w:rFonts w:hint="eastAsia"/>
+        </w:rPr>
+        <w:t>，用于账户的受益人领取收益。</w:t>
+      </w:r>
+    </w:p>
+    <w:p>
+      <w:pPr>
+        <w:rPr>
+          <w:rFonts w:hint="eastAsia"/>
+        </w:rPr>
+      </w:pPr>
+      <w:r>
+        <w:rPr>
+          <w:rFonts w:hint="eastAsia"/>
+        </w:rPr>
+        <w:t>示例：</w:t>
       </w:r>
       <w:r>
         <w:rPr>
@@ -43275,6 +45882,14 @@
           <w:iCs/>
           <w:color w:val="2E74B5" w:themeColor="accent5" w:themeShade="BF"/>
         </w:rPr>
+        <w:t>collect_benefit</w:t>
+      </w:r>
+      <w:r>
+        <w:rPr>
+          <w:rFonts w:ascii="Consolas" w:hAnsi="Consolas"/>
+          <w:iCs/>
+          <w:color w:val="2E74B5" w:themeColor="accent5" w:themeShade="BF"/>
+        </w:rPr>
         <w:t xml:space="preserve"> </w:t>
       </w:r>
       <w:r>
@@ -43283,7 +45898,7 @@
           <w:iCs/>
           <w:color w:val="2E74B5" w:themeColor="accent5" w:themeShade="BF"/>
         </w:rPr>
-        <w:t>=</w:t>
+        <w:t>test</w:t>
       </w:r>
       <w:r>
         <w:rPr>
@@ -43291,7 +45906,78 @@
           <w:iCs/>
           <w:color w:val="2E74B5" w:themeColor="accent5" w:themeShade="BF"/>
         </w:rPr>
+        <w:t>1 test2 1 1000 YOYO null null true true</w:t>
+      </w:r>
+      <w:bookmarkStart w:id="1" w:name="_GoBack"/>
+      <w:bookmarkEnd w:id="1"/>
+    </w:p>
+    <w:p>
+      <w:pPr>
+        <w:pStyle w:val="1"/>
+      </w:pPr>
+      <w:r>
+        <w:t>8</w:t>
+      </w:r>
+      <w:r>
+        <w:rPr>
+          <w:rFonts w:hint="eastAsia"/>
+        </w:rPr>
+        <w:t>.</w:t>
+      </w:r>
+      <w:r>
         <w:t xml:space="preserve"> </w:t>
+      </w:r>
+      <w:r>
+        <w:rPr>
+          <w:rFonts w:hint="eastAsia"/>
+        </w:rPr>
+        <w:t>启动命令行参数修改</w:t>
+      </w:r>
+    </w:p>
+    <w:p>
+      <w:r>
+        <w:rPr>
+          <w:rFonts w:hint="eastAsia"/>
+        </w:rPr>
+        <w:t>将</w:t>
+      </w:r>
+      <w:r>
+        <w:rPr>
+          <w:rFonts w:hint="eastAsia"/>
+        </w:rPr>
+        <w:t>enable</w:t>
+      </w:r>
+      <w:r>
+        <w:t>_check_invariants</w:t>
+      </w:r>
+      <w:r>
+        <w:rPr>
+          <w:rFonts w:hint="eastAsia"/>
+        </w:rPr>
+        <w:t>改为</w:t>
+      </w:r>
+      <w:r>
+        <w:t xml:space="preserve"> </w:t>
+      </w:r>
+      <w:r>
+        <w:t>check_invariants_interval</w:t>
+      </w:r>
+      <w:r>
+        <w:rPr>
+          <w:rFonts w:hint="eastAsia"/>
+        </w:rPr>
+        <w:t>的类型为了uint3</w:t>
+      </w:r>
+      <w:r>
+        <w:t>2_t</w:t>
+      </w:r>
+    </w:p>
+    <w:p>
+      <w:r>
+        <w:rPr>
+          <w:rFonts w:hint="eastAsia"/>
+        </w:rPr>
+        <w:t>示例：</w:t>
       </w:r>
       <w:r>
         <w:rPr>
@@ -43299,7 +45985,7 @@
           <w:iCs/>
           <w:color w:val="2E74B5" w:themeColor="accent5" w:themeShade="BF"/>
         </w:rPr>
-        <w:t>9</w:t>
+        <w:t>--</w:t>
       </w:r>
       <w:r>
         <w:rPr>
@@ -43307,9 +45993,49 @@
           <w:iCs/>
           <w:color w:val="2E74B5" w:themeColor="accent5" w:themeShade="BF"/>
         </w:rPr>
+        <w:t>check_invariants_interval</w:t>
+      </w:r>
+      <w:r>
+        <w:rPr>
+          <w:rFonts w:ascii="Consolas" w:hAnsi="Consolas"/>
+          <w:iCs/>
+          <w:color w:val="2E74B5" w:themeColor="accent5" w:themeShade="BF"/>
+        </w:rPr>
         <w:t xml:space="preserve"> </w:t>
       </w:r>
       <w:r>
+        <w:rPr>
+          <w:rFonts w:ascii="Consolas" w:hAnsi="Consolas" w:hint="eastAsia"/>
+          <w:iCs/>
+          <w:color w:val="2E74B5" w:themeColor="accent5" w:themeShade="BF"/>
+        </w:rPr>
+        <w:t>=</w:t>
+      </w:r>
+      <w:r>
+        <w:rPr>
+          <w:rFonts w:ascii="Consolas" w:hAnsi="Consolas"/>
+          <w:iCs/>
+          <w:color w:val="2E74B5" w:themeColor="accent5" w:themeShade="BF"/>
+        </w:rPr>
+        <w:t xml:space="preserve"> </w:t>
+      </w:r>
+      <w:r>
+        <w:rPr>
+          <w:rFonts w:ascii="Consolas" w:hAnsi="Consolas" w:hint="eastAsia"/>
+          <w:iCs/>
+          <w:color w:val="2E74B5" w:themeColor="accent5" w:themeShade="BF"/>
+        </w:rPr>
+        <w:t>9</w:t>
+      </w:r>
+      <w:r>
+        <w:rPr>
+          <w:rFonts w:ascii="Consolas" w:hAnsi="Consolas"/>
+          <w:iCs/>
+          <w:color w:val="2E74B5" w:themeColor="accent5" w:themeShade="BF"/>
+        </w:rPr>
+        <w:t xml:space="preserve"> </w:t>
+      </w:r>
+      <w:r>
         <w:t xml:space="preserve">   </w:t>
       </w:r>
       <w:r>
@@ -43363,7 +46089,7 @@
         <w:widowControl/>
         <w:numPr>
           <w:ilvl w:val="0"/>
-          <w:numId w:val="56"/>
+          <w:numId w:val="53"/>
         </w:numPr>
         <w:pBdr>
           <w:left w:val="single" w:sz="18" w:space="0" w:color="6CE26C"/>
@@ -43409,7 +46135,7 @@
         <w:widowControl/>
         <w:numPr>
           <w:ilvl w:val="0"/>
-          <w:numId w:val="56"/>
+          <w:numId w:val="53"/>
         </w:numPr>
         <w:pBdr>
           <w:left w:val="single" w:sz="18" w:space="0" w:color="6CE26C"/>
@@ -43442,7 +46168,7 @@
         <w:widowControl/>
         <w:numPr>
           <w:ilvl w:val="0"/>
-          <w:numId w:val="56"/>
+          <w:numId w:val="53"/>
         </w:numPr>
         <w:pBdr>
           <w:left w:val="single" w:sz="18" w:space="0" w:color="6CE26C"/>
@@ -43508,7 +46234,7 @@
         <w:widowControl/>
         <w:numPr>
           <w:ilvl w:val="0"/>
-          <w:numId w:val="56"/>
+          <w:numId w:val="53"/>
         </w:numPr>
         <w:pBdr>
           <w:left w:val="single" w:sz="18" w:space="0" w:color="6CE26C"/>
@@ -43574,7 +46300,7 @@
         <w:widowControl/>
         <w:numPr>
           <w:ilvl w:val="0"/>
-          <w:numId w:val="56"/>
+          <w:numId w:val="53"/>
         </w:numPr>
         <w:pBdr>
           <w:left w:val="single" w:sz="18" w:space="0" w:color="6CE26C"/>
@@ -43640,7 +46366,7 @@
         <w:widowControl/>
         <w:numPr>
           <w:ilvl w:val="0"/>
-          <w:numId w:val="56"/>
+          <w:numId w:val="53"/>
         </w:numPr>
         <w:pBdr>
           <w:left w:val="single" w:sz="18" w:space="0" w:color="6CE26C"/>
@@ -43706,7 +46432,7 @@
         <w:widowControl/>
         <w:numPr>
           <w:ilvl w:val="0"/>
-          <w:numId w:val="56"/>
+          <w:numId w:val="53"/>
         </w:numPr>
         <w:pBdr>
           <w:left w:val="single" w:sz="18" w:space="0" w:color="6CE26C"/>
@@ -43739,7 +46465,7 @@
         <w:widowControl/>
         <w:numPr>
           <w:ilvl w:val="0"/>
-          <w:numId w:val="56"/>
+          <w:numId w:val="53"/>
         </w:numPr>
         <w:pBdr>
           <w:left w:val="single" w:sz="18" w:space="0" w:color="6CE26C"/>
@@ -43820,7 +46546,7 @@
         <w:widowControl/>
         <w:numPr>
           <w:ilvl w:val="0"/>
-          <w:numId w:val="56"/>
+          <w:numId w:val="53"/>
         </w:numPr>
         <w:pBdr>
           <w:left w:val="single" w:sz="18" w:space="0" w:color="6CE26C"/>
@@ -43853,7 +46579,7 @@
         <w:widowControl/>
         <w:numPr>
           <w:ilvl w:val="0"/>
-          <w:numId w:val="56"/>
+          <w:numId w:val="53"/>
         </w:numPr>
         <w:pBdr>
           <w:left w:val="single" w:sz="18" w:space="0" w:color="6CE26C"/>
@@ -43899,7 +46625,7 @@
         <w:widowControl/>
         <w:numPr>
           <w:ilvl w:val="0"/>
-          <w:numId w:val="56"/>
+          <w:numId w:val="53"/>
         </w:numPr>
         <w:pBdr>
           <w:left w:val="single" w:sz="18" w:space="0" w:color="6CE26C"/>
@@ -43932,7 +46658,7 @@
         <w:widowControl/>
         <w:numPr>
           <w:ilvl w:val="0"/>
-          <w:numId w:val="56"/>
+          <w:numId w:val="53"/>
         </w:numPr>
         <w:pBdr>
           <w:left w:val="single" w:sz="18" w:space="0" w:color="6CE26C"/>
@@ -43965,7 +46691,7 @@
         <w:widowControl/>
         <w:numPr>
           <w:ilvl w:val="0"/>
-          <w:numId w:val="56"/>
+          <w:numId w:val="53"/>
         </w:numPr>
         <w:pBdr>
           <w:left w:val="single" w:sz="18" w:space="0" w:color="6CE26C"/>
@@ -43998,7 +46724,7 @@
         <w:widowControl/>
         <w:numPr>
           <w:ilvl w:val="0"/>
-          <w:numId w:val="56"/>
+          <w:numId w:val="53"/>
         </w:numPr>
         <w:pBdr>
           <w:left w:val="single" w:sz="18" w:space="0" w:color="6CE26C"/>
@@ -44031,7 +46757,7 @@
         <w:widowControl/>
         <w:numPr>
           <w:ilvl w:val="0"/>
-          <w:numId w:val="56"/>
+          <w:numId w:val="53"/>
         </w:numPr>
         <w:pBdr>
           <w:left w:val="single" w:sz="18" w:space="0" w:color="6CE26C"/>
@@ -44097,7 +46823,7 @@
         <w:widowControl/>
         <w:numPr>
           <w:ilvl w:val="0"/>
-          <w:numId w:val="56"/>
+          <w:numId w:val="53"/>
         </w:numPr>
         <w:pBdr>
           <w:left w:val="single" w:sz="18" w:space="0" w:color="6CE26C"/>
@@ -44449,9 +47175,9 @@
     </w:lvl>
   </w:abstractNum>
   <w:abstractNum w:abstractNumId="2" w15:restartNumberingAfterBreak="0">
-    <w:nsid w:val="072368C6"/>
+    <w:nsid w:val="032F5561"/>
     <w:multiLevelType w:val="multilevel"/>
-    <w:tmpl w:val="865E6EB2"/>
+    <w:tmpl w:val="7E18C950"/>
     <w:lvl w:ilvl="0">
       <w:start w:val="1"/>
       <w:numFmt w:val="decimal"/>
@@ -44788,119 +47514,6 @@
     </w:lvl>
   </w:abstractNum>
   <w:abstractNum w:abstractNumId="5" w15:restartNumberingAfterBreak="0">
-    <w:nsid w:val="0CCF1D5F"/>
-    <w:multiLevelType w:val="multilevel"/>
-    <w:tmpl w:val="DF3A7940"/>
-    <w:lvl w:ilvl="0">
-      <w:start w:val="1"/>
-      <w:numFmt w:val="decimal"/>
-      <w:lvlText w:val="%1."/>
-      <w:lvlJc w:val="left"/>
-      <w:pPr>
-        <w:tabs>
-          <w:tab w:val="num" w:pos="720"/>
-        </w:tabs>
-        <w:ind w:left="720" w:hanging="360"/>
-      </w:pPr>
-    </w:lvl>
-    <w:lvl w:ilvl="1" w:tentative="1">
-      <w:start w:val="1"/>
-      <w:numFmt w:val="decimal"/>
-      <w:lvlText w:val="%2."/>
-      <w:lvlJc w:val="left"/>
-      <w:pPr>
-        <w:tabs>
-          <w:tab w:val="num" w:pos="1440"/>
-        </w:tabs>
-        <w:ind w:left="1440" w:hanging="360"/>
-      </w:pPr>
-    </w:lvl>
-    <w:lvl w:ilvl="2" w:tentative="1">
-      <w:start w:val="1"/>
-      <w:numFmt w:val="decimal"/>
-      <w:lvlText w:val="%3."/>
-      <w:lvlJc w:val="left"/>
-      <w:pPr>
-        <w:tabs>
-          <w:tab w:val="num" w:pos="2160"/>
-        </w:tabs>
-        <w:ind w:left="2160" w:hanging="360"/>
-      </w:pPr>
-    </w:lvl>
-    <w:lvl w:ilvl="3" w:tentative="1">
-      <w:start w:val="1"/>
-      <w:numFmt w:val="decimal"/>
-      <w:lvlText w:val="%4."/>
-      <w:lvlJc w:val="left"/>
-      <w:pPr>
-        <w:tabs>
-          <w:tab w:val="num" w:pos="2880"/>
-        </w:tabs>
-        <w:ind w:left="2880" w:hanging="360"/>
-      </w:pPr>
-    </w:lvl>
-    <w:lvl w:ilvl="4" w:tentative="1">
-      <w:start w:val="1"/>
-      <w:numFmt w:val="decimal"/>
-      <w:lvlText w:val="%5."/>
-      <w:lvlJc w:val="left"/>
-      <w:pPr>
-        <w:tabs>
-          <w:tab w:val="num" w:pos="3600"/>
-        </w:tabs>
-        <w:ind w:left="3600" w:hanging="360"/>
-      </w:pPr>
-    </w:lvl>
-    <w:lvl w:ilvl="5" w:tentative="1">
-      <w:start w:val="1"/>
-      <w:numFmt w:val="decimal"/>
-      <w:lvlText w:val="%6."/>
-      <w:lvlJc w:val="left"/>
-      <w:pPr>
-        <w:tabs>
-          <w:tab w:val="num" w:pos="4320"/>
-        </w:tabs>
-        <w:ind w:left="4320" w:hanging="360"/>
-      </w:pPr>
-    </w:lvl>
-    <w:lvl w:ilvl="6" w:tentative="1">
-      <w:start w:val="1"/>
-      <w:numFmt w:val="decimal"/>
-      <w:lvlText w:val="%7."/>
-      <w:lvlJc w:val="left"/>
-      <w:pPr>
-        <w:tabs>
-          <w:tab w:val="num" w:pos="5040"/>
-        </w:tabs>
-        <w:ind w:left="5040" w:hanging="360"/>
-      </w:pPr>
-    </w:lvl>
-    <w:lvl w:ilvl="7" w:tentative="1">
-      <w:start w:val="1"/>
-      <w:numFmt w:val="decimal"/>
-      <w:lvlText w:val="%8."/>
-      <w:lvlJc w:val="left"/>
-      <w:pPr>
-        <w:tabs>
-          <w:tab w:val="num" w:pos="5760"/>
-        </w:tabs>
-        <w:ind w:left="5760" w:hanging="360"/>
-      </w:pPr>
-    </w:lvl>
-    <w:lvl w:ilvl="8" w:tentative="1">
-      <w:start w:val="1"/>
-      <w:numFmt w:val="decimal"/>
-      <w:lvlText w:val="%9."/>
-      <w:lvlJc w:val="left"/>
-      <w:pPr>
-        <w:tabs>
-          <w:tab w:val="num" w:pos="6480"/>
-        </w:tabs>
-        <w:ind w:left="6480" w:hanging="360"/>
-      </w:pPr>
-    </w:lvl>
-  </w:abstractNum>
-  <w:abstractNum w:abstractNumId="6" w15:restartNumberingAfterBreak="0">
     <w:nsid w:val="0F8C1237"/>
     <w:multiLevelType w:val="multilevel"/>
     <w:tmpl w:val="FC24A00A"/>
@@ -45013,7 +47626,7 @@
       </w:pPr>
     </w:lvl>
   </w:abstractNum>
-  <w:abstractNum w:abstractNumId="7" w15:restartNumberingAfterBreak="0">
+  <w:abstractNum w:abstractNumId="6" w15:restartNumberingAfterBreak="0">
     <w:nsid w:val="1156414A"/>
     <w:multiLevelType w:val="multilevel"/>
     <w:tmpl w:val="07E8B712"/>
@@ -45126,7 +47739,7 @@
       </w:pPr>
     </w:lvl>
   </w:abstractNum>
-  <w:abstractNum w:abstractNumId="8" w15:restartNumberingAfterBreak="0">
+  <w:abstractNum w:abstractNumId="7" w15:restartNumberingAfterBreak="0">
     <w:nsid w:val="12E8084C"/>
     <w:multiLevelType w:val="multilevel"/>
     <w:tmpl w:val="EC68ED6C"/>
@@ -45239,7 +47852,7 @@
       </w:pPr>
     </w:lvl>
   </w:abstractNum>
-  <w:abstractNum w:abstractNumId="9" w15:restartNumberingAfterBreak="0">
+  <w:abstractNum w:abstractNumId="8" w15:restartNumberingAfterBreak="0">
     <w:nsid w:val="18FD45B4"/>
     <w:multiLevelType w:val="multilevel"/>
     <w:tmpl w:val="94040208"/>
@@ -45352,7 +47965,7 @@
       </w:pPr>
     </w:lvl>
   </w:abstractNum>
-  <w:abstractNum w:abstractNumId="10" w15:restartNumberingAfterBreak="0">
+  <w:abstractNum w:abstractNumId="9" w15:restartNumberingAfterBreak="0">
     <w:nsid w:val="198B1D10"/>
     <w:multiLevelType w:val="multilevel"/>
     <w:tmpl w:val="3E244C4C"/>
@@ -45465,7 +48078,7 @@
       </w:pPr>
     </w:lvl>
   </w:abstractNum>
-  <w:abstractNum w:abstractNumId="11" w15:restartNumberingAfterBreak="0">
+  <w:abstractNum w:abstractNumId="10" w15:restartNumberingAfterBreak="0">
     <w:nsid w:val="1A1666D0"/>
     <w:multiLevelType w:val="multilevel"/>
     <w:tmpl w:val="25660804"/>
@@ -45578,7 +48191,7 @@
       </w:pPr>
     </w:lvl>
   </w:abstractNum>
-  <w:abstractNum w:abstractNumId="12" w15:restartNumberingAfterBreak="0">
+  <w:abstractNum w:abstractNumId="11" w15:restartNumberingAfterBreak="0">
     <w:nsid w:val="1D795734"/>
     <w:multiLevelType w:val="multilevel"/>
     <w:tmpl w:val="7A9AEDCE"/>
@@ -45691,10 +48304,123 @@
       </w:pPr>
     </w:lvl>
   </w:abstractNum>
-  <w:abstractNum w:abstractNumId="13" w15:restartNumberingAfterBreak="0">
+  <w:abstractNum w:abstractNumId="12" w15:restartNumberingAfterBreak="0">
     <w:nsid w:val="1F0C36A2"/>
     <w:multiLevelType w:val="multilevel"/>
     <w:tmpl w:val="342CEF1A"/>
+    <w:lvl w:ilvl="0">
+      <w:start w:val="1"/>
+      <w:numFmt w:val="decimal"/>
+      <w:lvlText w:val="%1."/>
+      <w:lvlJc w:val="left"/>
+      <w:pPr>
+        <w:tabs>
+          <w:tab w:val="num" w:pos="720"/>
+        </w:tabs>
+        <w:ind w:left="720" w:hanging="360"/>
+      </w:pPr>
+    </w:lvl>
+    <w:lvl w:ilvl="1" w:tentative="1">
+      <w:start w:val="1"/>
+      <w:numFmt w:val="decimal"/>
+      <w:lvlText w:val="%2."/>
+      <w:lvlJc w:val="left"/>
+      <w:pPr>
+        <w:tabs>
+          <w:tab w:val="num" w:pos="1440"/>
+        </w:tabs>
+        <w:ind w:left="1440" w:hanging="360"/>
+      </w:pPr>
+    </w:lvl>
+    <w:lvl w:ilvl="2" w:tentative="1">
+      <w:start w:val="1"/>
+      <w:numFmt w:val="decimal"/>
+      <w:lvlText w:val="%3."/>
+      <w:lvlJc w:val="left"/>
+      <w:pPr>
+        <w:tabs>
+          <w:tab w:val="num" w:pos="2160"/>
+        </w:tabs>
+        <w:ind w:left="2160" w:hanging="360"/>
+      </w:pPr>
+    </w:lvl>
+    <w:lvl w:ilvl="3" w:tentative="1">
+      <w:start w:val="1"/>
+      <w:numFmt w:val="decimal"/>
+      <w:lvlText w:val="%4."/>
+      <w:lvlJc w:val="left"/>
+      <w:pPr>
+        <w:tabs>
+          <w:tab w:val="num" w:pos="2880"/>
+        </w:tabs>
+        <w:ind w:left="2880" w:hanging="360"/>
+      </w:pPr>
+    </w:lvl>
+    <w:lvl w:ilvl="4" w:tentative="1">
+      <w:start w:val="1"/>
+      <w:numFmt w:val="decimal"/>
+      <w:lvlText w:val="%5."/>
+      <w:lvlJc w:val="left"/>
+      <w:pPr>
+        <w:tabs>
+          <w:tab w:val="num" w:pos="3600"/>
+        </w:tabs>
+        <w:ind w:left="3600" w:hanging="360"/>
+      </w:pPr>
+    </w:lvl>
+    <w:lvl w:ilvl="5" w:tentative="1">
+      <w:start w:val="1"/>
+      <w:numFmt w:val="decimal"/>
+      <w:lvlText w:val="%6."/>
+      <w:lvlJc w:val="left"/>
+      <w:pPr>
+        <w:tabs>
+          <w:tab w:val="num" w:pos="4320"/>
+        </w:tabs>
+        <w:ind w:left="4320" w:hanging="360"/>
+      </w:pPr>
+    </w:lvl>
+    <w:lvl w:ilvl="6" w:tentative="1">
+      <w:start w:val="1"/>
+      <w:numFmt w:val="decimal"/>
+      <w:lvlText w:val="%7."/>
+      <w:lvlJc w:val="left"/>
+      <w:pPr>
+        <w:tabs>
+          <w:tab w:val="num" w:pos="5040"/>
+        </w:tabs>
+        <w:ind w:left="5040" w:hanging="360"/>
+      </w:pPr>
+    </w:lvl>
+    <w:lvl w:ilvl="7" w:tentative="1">
+      <w:start w:val="1"/>
+      <w:numFmt w:val="decimal"/>
+      <w:lvlText w:val="%8."/>
+      <w:lvlJc w:val="left"/>
+      <w:pPr>
+        <w:tabs>
+          <w:tab w:val="num" w:pos="5760"/>
+        </w:tabs>
+        <w:ind w:left="5760" w:hanging="360"/>
+      </w:pPr>
+    </w:lvl>
+    <w:lvl w:ilvl="8" w:tentative="1">
+      <w:start w:val="1"/>
+      <w:numFmt w:val="decimal"/>
+      <w:lvlText w:val="%9."/>
+      <w:lvlJc w:val="left"/>
+      <w:pPr>
+        <w:tabs>
+          <w:tab w:val="num" w:pos="6480"/>
+        </w:tabs>
+        <w:ind w:left="6480" w:hanging="360"/>
+      </w:pPr>
+    </w:lvl>
+  </w:abstractNum>
+  <w:abstractNum w:abstractNumId="13" w15:restartNumberingAfterBreak="0">
+    <w:nsid w:val="214E5413"/>
+    <w:multiLevelType w:val="multilevel"/>
+    <w:tmpl w:val="4042B08E"/>
     <w:lvl w:ilvl="0">
       <w:start w:val="1"/>
       <w:numFmt w:val="decimal"/>
@@ -46370,119 +49096,6 @@
     </w:lvl>
   </w:abstractNum>
   <w:abstractNum w:abstractNumId="19" w15:restartNumberingAfterBreak="0">
-    <w:nsid w:val="278C5278"/>
-    <w:multiLevelType w:val="multilevel"/>
-    <w:tmpl w:val="F8DCC3BC"/>
-    <w:lvl w:ilvl="0">
-      <w:start w:val="1"/>
-      <w:numFmt w:val="decimal"/>
-      <w:lvlText w:val="%1."/>
-      <w:lvlJc w:val="left"/>
-      <w:pPr>
-        <w:tabs>
-          <w:tab w:val="num" w:pos="720"/>
-        </w:tabs>
-        <w:ind w:left="720" w:hanging="360"/>
-      </w:pPr>
-    </w:lvl>
-    <w:lvl w:ilvl="1" w:tentative="1">
-      <w:start w:val="1"/>
-      <w:numFmt w:val="decimal"/>
-      <w:lvlText w:val="%2."/>
-      <w:lvlJc w:val="left"/>
-      <w:pPr>
-        <w:tabs>
-          <w:tab w:val="num" w:pos="1440"/>
-        </w:tabs>
-        <w:ind w:left="1440" w:hanging="360"/>
-      </w:pPr>
-    </w:lvl>
-    <w:lvl w:ilvl="2" w:tentative="1">
-      <w:start w:val="1"/>
-      <w:numFmt w:val="decimal"/>
-      <w:lvlText w:val="%3."/>
-      <w:lvlJc w:val="left"/>
-      <w:pPr>
-        <w:tabs>
-          <w:tab w:val="num" w:pos="2160"/>
-        </w:tabs>
-        <w:ind w:left="2160" w:hanging="360"/>
-      </w:pPr>
-    </w:lvl>
-    <w:lvl w:ilvl="3" w:tentative="1">
-      <w:start w:val="1"/>
-      <w:numFmt w:val="decimal"/>
-      <w:lvlText w:val="%4."/>
-      <w:lvlJc w:val="left"/>
-      <w:pPr>
-        <w:tabs>
-          <w:tab w:val="num" w:pos="2880"/>
-        </w:tabs>
-        <w:ind w:left="2880" w:hanging="360"/>
-      </w:pPr>
-    </w:lvl>
-    <w:lvl w:ilvl="4" w:tentative="1">
-      <w:start w:val="1"/>
-      <w:numFmt w:val="decimal"/>
-      <w:lvlText w:val="%5."/>
-      <w:lvlJc w:val="left"/>
-      <w:pPr>
-        <w:tabs>
-          <w:tab w:val="num" w:pos="3600"/>
-        </w:tabs>
-        <w:ind w:left="3600" w:hanging="360"/>
-      </w:pPr>
-    </w:lvl>
-    <w:lvl w:ilvl="5" w:tentative="1">
-      <w:start w:val="1"/>
-      <w:numFmt w:val="decimal"/>
-      <w:lvlText w:val="%6."/>
-      <w:lvlJc w:val="left"/>
-      <w:pPr>
-        <w:tabs>
-          <w:tab w:val="num" w:pos="4320"/>
-        </w:tabs>
-        <w:ind w:left="4320" w:hanging="360"/>
-      </w:pPr>
-    </w:lvl>
-    <w:lvl w:ilvl="6" w:tentative="1">
-      <w:start w:val="1"/>
-      <w:numFmt w:val="decimal"/>
-      <w:lvlText w:val="%7."/>
-      <w:lvlJc w:val="left"/>
-      <w:pPr>
-        <w:tabs>
-          <w:tab w:val="num" w:pos="5040"/>
-        </w:tabs>
-        <w:ind w:left="5040" w:hanging="360"/>
-      </w:pPr>
-    </w:lvl>
-    <w:lvl w:ilvl="7" w:tentative="1">
-      <w:start w:val="1"/>
-      <w:numFmt w:val="decimal"/>
-      <w:lvlText w:val="%8."/>
-      <w:lvlJc w:val="left"/>
-      <w:pPr>
-        <w:tabs>
-          <w:tab w:val="num" w:pos="5760"/>
-        </w:tabs>
-        <w:ind w:left="5760" w:hanging="360"/>
-      </w:pPr>
-    </w:lvl>
-    <w:lvl w:ilvl="8" w:tentative="1">
-      <w:start w:val="1"/>
-      <w:numFmt w:val="decimal"/>
-      <w:lvlText w:val="%9."/>
-      <w:lvlJc w:val="left"/>
-      <w:pPr>
-        <w:tabs>
-          <w:tab w:val="num" w:pos="6480"/>
-        </w:tabs>
-        <w:ind w:left="6480" w:hanging="360"/>
-      </w:pPr>
-    </w:lvl>
-  </w:abstractNum>
-  <w:abstractNum w:abstractNumId="20" w15:restartNumberingAfterBreak="0">
     <w:nsid w:val="289A5668"/>
     <w:multiLevelType w:val="multilevel"/>
     <w:tmpl w:val="294216C8"/>
@@ -46595,7 +49208,7 @@
       </w:pPr>
     </w:lvl>
   </w:abstractNum>
-  <w:abstractNum w:abstractNumId="21" w15:restartNumberingAfterBreak="0">
+  <w:abstractNum w:abstractNumId="20" w15:restartNumberingAfterBreak="0">
     <w:nsid w:val="291B3637"/>
     <w:multiLevelType w:val="multilevel"/>
     <w:tmpl w:val="3FA034AA"/>
@@ -46708,7 +49321,7 @@
       </w:pPr>
     </w:lvl>
   </w:abstractNum>
-  <w:abstractNum w:abstractNumId="22" w15:restartNumberingAfterBreak="0">
+  <w:abstractNum w:abstractNumId="21" w15:restartNumberingAfterBreak="0">
     <w:nsid w:val="2BDF465F"/>
     <w:multiLevelType w:val="hybridMultilevel"/>
     <w:tmpl w:val="645E017E"/>
@@ -46797,10 +49410,123 @@
       </w:pPr>
     </w:lvl>
   </w:abstractNum>
-  <w:abstractNum w:abstractNumId="23" w15:restartNumberingAfterBreak="0">
+  <w:abstractNum w:abstractNumId="22" w15:restartNumberingAfterBreak="0">
     <w:nsid w:val="32B171D6"/>
     <w:multiLevelType w:val="multilevel"/>
     <w:tmpl w:val="BEF8A280"/>
+    <w:lvl w:ilvl="0">
+      <w:start w:val="1"/>
+      <w:numFmt w:val="decimal"/>
+      <w:lvlText w:val="%1."/>
+      <w:lvlJc w:val="left"/>
+      <w:pPr>
+        <w:tabs>
+          <w:tab w:val="num" w:pos="720"/>
+        </w:tabs>
+        <w:ind w:left="720" w:hanging="360"/>
+      </w:pPr>
+    </w:lvl>
+    <w:lvl w:ilvl="1" w:tentative="1">
+      <w:start w:val="1"/>
+      <w:numFmt w:val="decimal"/>
+      <w:lvlText w:val="%2."/>
+      <w:lvlJc w:val="left"/>
+      <w:pPr>
+        <w:tabs>
+          <w:tab w:val="num" w:pos="1440"/>
+        </w:tabs>
+        <w:ind w:left="1440" w:hanging="360"/>
+      </w:pPr>
+    </w:lvl>
+    <w:lvl w:ilvl="2" w:tentative="1">
+      <w:start w:val="1"/>
+      <w:numFmt w:val="decimal"/>
+      <w:lvlText w:val="%3."/>
+      <w:lvlJc w:val="left"/>
+      <w:pPr>
+        <w:tabs>
+          <w:tab w:val="num" w:pos="2160"/>
+        </w:tabs>
+        <w:ind w:left="2160" w:hanging="360"/>
+      </w:pPr>
+    </w:lvl>
+    <w:lvl w:ilvl="3" w:tentative="1">
+      <w:start w:val="1"/>
+      <w:numFmt w:val="decimal"/>
+      <w:lvlText w:val="%4."/>
+      <w:lvlJc w:val="left"/>
+      <w:pPr>
+        <w:tabs>
+          <w:tab w:val="num" w:pos="2880"/>
+        </w:tabs>
+        <w:ind w:left="2880" w:hanging="360"/>
+      </w:pPr>
+    </w:lvl>
+    <w:lvl w:ilvl="4" w:tentative="1">
+      <w:start w:val="1"/>
+      <w:numFmt w:val="decimal"/>
+      <w:lvlText w:val="%5."/>
+      <w:lvlJc w:val="left"/>
+      <w:pPr>
+        <w:tabs>
+          <w:tab w:val="num" w:pos="3600"/>
+        </w:tabs>
+        <w:ind w:left="3600" w:hanging="360"/>
+      </w:pPr>
+    </w:lvl>
+    <w:lvl w:ilvl="5" w:tentative="1">
+      <w:start w:val="1"/>
+      <w:numFmt w:val="decimal"/>
+      <w:lvlText w:val="%6."/>
+      <w:lvlJc w:val="left"/>
+      <w:pPr>
+        <w:tabs>
+          <w:tab w:val="num" w:pos="4320"/>
+        </w:tabs>
+        <w:ind w:left="4320" w:hanging="360"/>
+      </w:pPr>
+    </w:lvl>
+    <w:lvl w:ilvl="6" w:tentative="1">
+      <w:start w:val="1"/>
+      <w:numFmt w:val="decimal"/>
+      <w:lvlText w:val="%7."/>
+      <w:lvlJc w:val="left"/>
+      <w:pPr>
+        <w:tabs>
+          <w:tab w:val="num" w:pos="5040"/>
+        </w:tabs>
+        <w:ind w:left="5040" w:hanging="360"/>
+      </w:pPr>
+    </w:lvl>
+    <w:lvl w:ilvl="7" w:tentative="1">
+      <w:start w:val="1"/>
+      <w:numFmt w:val="decimal"/>
+      <w:lvlText w:val="%8."/>
+      <w:lvlJc w:val="left"/>
+      <w:pPr>
+        <w:tabs>
+          <w:tab w:val="num" w:pos="5760"/>
+        </w:tabs>
+        <w:ind w:left="5760" w:hanging="360"/>
+      </w:pPr>
+    </w:lvl>
+    <w:lvl w:ilvl="8" w:tentative="1">
+      <w:start w:val="1"/>
+      <w:numFmt w:val="decimal"/>
+      <w:lvlText w:val="%9."/>
+      <w:lvlJc w:val="left"/>
+      <w:pPr>
+        <w:tabs>
+          <w:tab w:val="num" w:pos="6480"/>
+        </w:tabs>
+        <w:ind w:left="6480" w:hanging="360"/>
+      </w:pPr>
+    </w:lvl>
+  </w:abstractNum>
+  <w:abstractNum w:abstractNumId="23" w15:restartNumberingAfterBreak="0">
+    <w:nsid w:val="32CD0FC7"/>
+    <w:multiLevelType w:val="multilevel"/>
+    <w:tmpl w:val="DC262D94"/>
     <w:lvl w:ilvl="0">
       <w:start w:val="1"/>
       <w:numFmt w:val="decimal"/>
@@ -47226,6 +49952,119 @@
     </w:lvl>
   </w:abstractNum>
   <w:abstractNum w:abstractNumId="27" w15:restartNumberingAfterBreak="0">
+    <w:nsid w:val="374B6848"/>
+    <w:multiLevelType w:val="multilevel"/>
+    <w:tmpl w:val="B8FC2CD4"/>
+    <w:lvl w:ilvl="0">
+      <w:start w:val="1"/>
+      <w:numFmt w:val="decimal"/>
+      <w:lvlText w:val="%1."/>
+      <w:lvlJc w:val="left"/>
+      <w:pPr>
+        <w:tabs>
+          <w:tab w:val="num" w:pos="720"/>
+        </w:tabs>
+        <w:ind w:left="720" w:hanging="360"/>
+      </w:pPr>
+    </w:lvl>
+    <w:lvl w:ilvl="1" w:tentative="1">
+      <w:start w:val="1"/>
+      <w:numFmt w:val="decimal"/>
+      <w:lvlText w:val="%2."/>
+      <w:lvlJc w:val="left"/>
+      <w:pPr>
+        <w:tabs>
+          <w:tab w:val="num" w:pos="1440"/>
+        </w:tabs>
+        <w:ind w:left="1440" w:hanging="360"/>
+      </w:pPr>
+    </w:lvl>
+    <w:lvl w:ilvl="2" w:tentative="1">
+      <w:start w:val="1"/>
+      <w:numFmt w:val="decimal"/>
+      <w:lvlText w:val="%3."/>
+      <w:lvlJc w:val="left"/>
+      <w:pPr>
+        <w:tabs>
+          <w:tab w:val="num" w:pos="2160"/>
+        </w:tabs>
+        <w:ind w:left="2160" w:hanging="360"/>
+      </w:pPr>
+    </w:lvl>
+    <w:lvl w:ilvl="3" w:tentative="1">
+      <w:start w:val="1"/>
+      <w:numFmt w:val="decimal"/>
+      <w:lvlText w:val="%4."/>
+      <w:lvlJc w:val="left"/>
+      <w:pPr>
+        <w:tabs>
+          <w:tab w:val="num" w:pos="2880"/>
+        </w:tabs>
+        <w:ind w:left="2880" w:hanging="360"/>
+      </w:pPr>
+    </w:lvl>
+    <w:lvl w:ilvl="4" w:tentative="1">
+      <w:start w:val="1"/>
+      <w:numFmt w:val="decimal"/>
+      <w:lvlText w:val="%5."/>
+      <w:lvlJc w:val="left"/>
+      <w:pPr>
+        <w:tabs>
+          <w:tab w:val="num" w:pos="3600"/>
+        </w:tabs>
+        <w:ind w:left="3600" w:hanging="360"/>
+      </w:pPr>
+    </w:lvl>
+    <w:lvl w:ilvl="5" w:tentative="1">
+      <w:start w:val="1"/>
+      <w:numFmt w:val="decimal"/>
+      <w:lvlText w:val="%6."/>
+      <w:lvlJc w:val="left"/>
+      <w:pPr>
+        <w:tabs>
+          <w:tab w:val="num" w:pos="4320"/>
+        </w:tabs>
+        <w:ind w:left="4320" w:hanging="360"/>
+      </w:pPr>
+    </w:lvl>
+    <w:lvl w:ilvl="6" w:tentative="1">
+      <w:start w:val="1"/>
+      <w:numFmt w:val="decimal"/>
+      <w:lvlText w:val="%7."/>
+      <w:lvlJc w:val="left"/>
+      <w:pPr>
+        <w:tabs>
+          <w:tab w:val="num" w:pos="5040"/>
+        </w:tabs>
+        <w:ind w:left="5040" w:hanging="360"/>
+      </w:pPr>
+    </w:lvl>
+    <w:lvl w:ilvl="7" w:tentative="1">
+      <w:start w:val="1"/>
+      <w:numFmt w:val="decimal"/>
+      <w:lvlText w:val="%8."/>
+      <w:lvlJc w:val="left"/>
+      <w:pPr>
+        <w:tabs>
+          <w:tab w:val="num" w:pos="5760"/>
+        </w:tabs>
+        <w:ind w:left="5760" w:hanging="360"/>
+      </w:pPr>
+    </w:lvl>
+    <w:lvl w:ilvl="8" w:tentative="1">
+      <w:start w:val="1"/>
+      <w:numFmt w:val="decimal"/>
+      <w:lvlText w:val="%9."/>
+      <w:lvlJc w:val="left"/>
+      <w:pPr>
+        <w:tabs>
+          <w:tab w:val="num" w:pos="6480"/>
+        </w:tabs>
+        <w:ind w:left="6480" w:hanging="360"/>
+      </w:pPr>
+    </w:lvl>
+  </w:abstractNum>
+  <w:abstractNum w:abstractNumId="28" w15:restartNumberingAfterBreak="0">
     <w:nsid w:val="38DF0DDD"/>
     <w:multiLevelType w:val="multilevel"/>
     <w:tmpl w:val="05CCBEA4"/>
@@ -47338,7 +50177,7 @@
       </w:pPr>
     </w:lvl>
   </w:abstractNum>
-  <w:abstractNum w:abstractNumId="28" w15:restartNumberingAfterBreak="0">
+  <w:abstractNum w:abstractNumId="29" w15:restartNumberingAfterBreak="0">
     <w:nsid w:val="3F142A5D"/>
     <w:multiLevelType w:val="multilevel"/>
     <w:tmpl w:val="CD48BE36"/>
@@ -47451,7 +50290,7 @@
       </w:pPr>
     </w:lvl>
   </w:abstractNum>
-  <w:abstractNum w:abstractNumId="29" w15:restartNumberingAfterBreak="0">
+  <w:abstractNum w:abstractNumId="30" w15:restartNumberingAfterBreak="0">
     <w:nsid w:val="43857F76"/>
     <w:multiLevelType w:val="multilevel"/>
     <w:tmpl w:val="576A1788"/>
@@ -47564,7 +50403,7 @@
       </w:pPr>
     </w:lvl>
   </w:abstractNum>
-  <w:abstractNum w:abstractNumId="30" w15:restartNumberingAfterBreak="0">
+  <w:abstractNum w:abstractNumId="31" w15:restartNumberingAfterBreak="0">
     <w:nsid w:val="47C804C0"/>
     <w:multiLevelType w:val="multilevel"/>
     <w:tmpl w:val="DF3A7940"/>
@@ -47677,123 +50516,10 @@
       </w:pPr>
     </w:lvl>
   </w:abstractNum>
-  <w:abstractNum w:abstractNumId="31" w15:restartNumberingAfterBreak="0">
+  <w:abstractNum w:abstractNumId="32" w15:restartNumberingAfterBreak="0">
     <w:nsid w:val="47CF0DB6"/>
     <w:multiLevelType w:val="multilevel"/>
     <w:tmpl w:val="DF3A7940"/>
-    <w:lvl w:ilvl="0">
-      <w:start w:val="1"/>
-      <w:numFmt w:val="decimal"/>
-      <w:lvlText w:val="%1."/>
-      <w:lvlJc w:val="left"/>
-      <w:pPr>
-        <w:tabs>
-          <w:tab w:val="num" w:pos="720"/>
-        </w:tabs>
-        <w:ind w:left="720" w:hanging="360"/>
-      </w:pPr>
-    </w:lvl>
-    <w:lvl w:ilvl="1" w:tentative="1">
-      <w:start w:val="1"/>
-      <w:numFmt w:val="decimal"/>
-      <w:lvlText w:val="%2."/>
-      <w:lvlJc w:val="left"/>
-      <w:pPr>
-        <w:tabs>
-          <w:tab w:val="num" w:pos="1440"/>
-        </w:tabs>
-        <w:ind w:left="1440" w:hanging="360"/>
-      </w:pPr>
-    </w:lvl>
-    <w:lvl w:ilvl="2" w:tentative="1">
-      <w:start w:val="1"/>
-      <w:numFmt w:val="decimal"/>
-      <w:lvlText w:val="%3."/>
-      <w:lvlJc w:val="left"/>
-      <w:pPr>
-        <w:tabs>
-          <w:tab w:val="num" w:pos="2160"/>
-        </w:tabs>
-        <w:ind w:left="2160" w:hanging="360"/>
-      </w:pPr>
-    </w:lvl>
-    <w:lvl w:ilvl="3" w:tentative="1">
-      <w:start w:val="1"/>
-      <w:numFmt w:val="decimal"/>
-      <w:lvlText w:val="%4."/>
-      <w:lvlJc w:val="left"/>
-      <w:pPr>
-        <w:tabs>
-          <w:tab w:val="num" w:pos="2880"/>
-        </w:tabs>
-        <w:ind w:left="2880" w:hanging="360"/>
-      </w:pPr>
-    </w:lvl>
-    <w:lvl w:ilvl="4" w:tentative="1">
-      <w:start w:val="1"/>
-      <w:numFmt w:val="decimal"/>
-      <w:lvlText w:val="%5."/>
-      <w:lvlJc w:val="left"/>
-      <w:pPr>
-        <w:tabs>
-          <w:tab w:val="num" w:pos="3600"/>
-        </w:tabs>
-        <w:ind w:left="3600" w:hanging="360"/>
-      </w:pPr>
-    </w:lvl>
-    <w:lvl w:ilvl="5" w:tentative="1">
-      <w:start w:val="1"/>
-      <w:numFmt w:val="decimal"/>
-      <w:lvlText w:val="%6."/>
-      <w:lvlJc w:val="left"/>
-      <w:pPr>
-        <w:tabs>
-          <w:tab w:val="num" w:pos="4320"/>
-        </w:tabs>
-        <w:ind w:left="4320" w:hanging="360"/>
-      </w:pPr>
-    </w:lvl>
-    <w:lvl w:ilvl="6" w:tentative="1">
-      <w:start w:val="1"/>
-      <w:numFmt w:val="decimal"/>
-      <w:lvlText w:val="%7."/>
-      <w:lvlJc w:val="left"/>
-      <w:pPr>
-        <w:tabs>
-          <w:tab w:val="num" w:pos="5040"/>
-        </w:tabs>
-        <w:ind w:left="5040" w:hanging="360"/>
-      </w:pPr>
-    </w:lvl>
-    <w:lvl w:ilvl="7" w:tentative="1">
-      <w:start w:val="1"/>
-      <w:numFmt w:val="decimal"/>
-      <w:lvlText w:val="%8."/>
-      <w:lvlJc w:val="left"/>
-      <w:pPr>
-        <w:tabs>
-          <w:tab w:val="num" w:pos="5760"/>
-        </w:tabs>
-        <w:ind w:left="5760" w:hanging="360"/>
-      </w:pPr>
-    </w:lvl>
-    <w:lvl w:ilvl="8" w:tentative="1">
-      <w:start w:val="1"/>
-      <w:numFmt w:val="decimal"/>
-      <w:lvlText w:val="%9."/>
-      <w:lvlJc w:val="left"/>
-      <w:pPr>
-        <w:tabs>
-          <w:tab w:val="num" w:pos="6480"/>
-        </w:tabs>
-        <w:ind w:left="6480" w:hanging="360"/>
-      </w:pPr>
-    </w:lvl>
-  </w:abstractNum>
-  <w:abstractNum w:abstractNumId="32" w15:restartNumberingAfterBreak="0">
-    <w:nsid w:val="48C156B1"/>
-    <w:multiLevelType w:val="multilevel"/>
-    <w:tmpl w:val="0232BAD2"/>
     <w:lvl w:ilvl="0">
       <w:start w:val="1"/>
       <w:numFmt w:val="decimal"/>
@@ -50845,7 +53571,7 @@
     <w:abstractNumId w:val="43"/>
   </w:num>
   <w:num w:numId="2">
-    <w:abstractNumId w:val="27"/>
+    <w:abstractNumId w:val="28"/>
   </w:num>
   <w:num w:numId="3">
     <w:abstractNumId w:val="54"/>
@@ -50857,7 +53583,7 @@
     <w:abstractNumId w:val="17"/>
   </w:num>
   <w:num w:numId="6">
-    <w:abstractNumId w:val="29"/>
+    <w:abstractNumId w:val="30"/>
   </w:num>
   <w:num w:numId="7">
     <w:abstractNumId w:val="1"/>
@@ -50881,28 +53607,28 @@
     <w:abstractNumId w:val="57"/>
   </w:num>
   <w:num w:numId="14">
-    <w:abstractNumId w:val="23"/>
+    <w:abstractNumId w:val="22"/>
   </w:num>
   <w:num w:numId="15">
-    <w:abstractNumId w:val="10"/>
+    <w:abstractNumId w:val="9"/>
   </w:num>
   <w:num w:numId="16">
-    <w:abstractNumId w:val="22"/>
+    <w:abstractNumId w:val="21"/>
   </w:num>
   <w:num w:numId="17">
     <w:abstractNumId w:val="4"/>
   </w:num>
   <w:num w:numId="18">
-    <w:abstractNumId w:val="7"/>
+    <w:abstractNumId w:val="6"/>
   </w:num>
   <w:num w:numId="19">
     <w:abstractNumId w:val="18"/>
   </w:num>
   <w:num w:numId="20">
-    <w:abstractNumId w:val="28"/>
+    <w:abstractNumId w:val="29"/>
   </w:num>
   <w:num w:numId="21">
-    <w:abstractNumId w:val="21"/>
+    <w:abstractNumId w:val="20"/>
   </w:num>
   <w:num w:numId="22">
     <w:abstractNumId w:val="41"/>
@@ -50920,7 +53646,7 @@
     <w:abstractNumId w:val="58"/>
   </w:num>
   <w:num w:numId="27">
-    <w:abstractNumId w:val="9"/>
+    <w:abstractNumId w:val="8"/>
   </w:num>
   <w:num w:numId="28">
     <w:abstractNumId w:val="55"/>
@@ -50938,10 +53664,10 @@
     <w:abstractNumId w:val="56"/>
   </w:num>
   <w:num w:numId="33">
-    <w:abstractNumId w:val="8"/>
+    <w:abstractNumId w:val="7"/>
   </w:num>
   <w:num w:numId="34">
-    <w:abstractNumId w:val="6"/>
+    <w:abstractNumId w:val="5"/>
   </w:num>
   <w:num w:numId="35">
     <w:abstractNumId w:val="14"/>
@@ -50953,10 +53679,10 @@
     <w:abstractNumId w:val="38"/>
   </w:num>
   <w:num w:numId="38">
-    <w:abstractNumId w:val="11"/>
+    <w:abstractNumId w:val="10"/>
   </w:num>
   <w:num w:numId="39">
-    <w:abstractNumId w:val="12"/>
+    <w:abstractNumId w:val="11"/>
   </w:num>
   <w:num w:numId="40">
     <w:abstractNumId w:val="24"/>
@@ -50971,7 +53697,7 @@
     <w:abstractNumId w:val="39"/>
   </w:num>
   <w:num w:numId="44">
-    <w:abstractNumId w:val="30"/>
+    <w:abstractNumId w:val="31"/>
   </w:num>
   <w:num w:numId="45">
     <w:abstractNumId w:val="52"/>
@@ -50992,33 +53718,33 @@
     <w:abstractNumId w:val="44"/>
   </w:num>
   <w:num w:numId="51">
-    <w:abstractNumId w:val="5"/>
+    <w:abstractNumId w:val="32"/>
   </w:num>
   <w:num w:numId="52">
-    <w:abstractNumId w:val="31"/>
+    <w:abstractNumId w:val="12"/>
   </w:num>
   <w:num w:numId="53">
+    <w:abstractNumId w:val="19"/>
+  </w:num>
+  <w:num w:numId="54">
+    <w:abstractNumId w:val="42"/>
+  </w:num>
+  <w:num w:numId="55">
+    <w:abstractNumId w:val="26"/>
+  </w:num>
+  <w:num w:numId="56">
+    <w:abstractNumId w:val="2"/>
+  </w:num>
+  <w:num w:numId="57">
+    <w:abstractNumId w:val="27"/>
+  </w:num>
+  <w:num w:numId="58">
     <w:abstractNumId w:val="13"/>
   </w:num>
-  <w:num w:numId="54">
-    <w:abstractNumId w:val="19"/>
+  <w:num w:numId="59">
+    <w:abstractNumId w:val="23"/>
   </w:num>
-  <w:num w:numId="55">
-    <w:abstractNumId w:val="32"/>
-  </w:num>
-  <w:num w:numId="56">
-    <w:abstractNumId w:val="20"/>
-  </w:num>
-  <w:num w:numId="57">
-    <w:abstractNumId w:val="2"/>
-  </w:num>
-  <w:num w:numId="58">
-    <w:abstractNumId w:val="42"/>
-  </w:num>
-  <w:num w:numId="59">
-    <w:abstractNumId w:val="26"/>
-  </w:num>
-  <w:numIdMacAtCleanup w:val="50"/>
+  <w:numIdMacAtCleanup w:val="59"/>
 </w:numbering>
 </file>
 
@@ -51142,6 +53868,7 @@
     <w:lsdException w:name="HTML Sample" w:semiHidden="1" w:unhideWhenUsed="1"/>
     <w:lsdException w:name="HTML Typewriter" w:semiHidden="1" w:unhideWhenUsed="1"/>
     <w:lsdException w:name="HTML Variable" w:semiHidden="1" w:unhideWhenUsed="1"/>
+    <w:lsdException w:name="Normal Table" w:semiHidden="1" w:unhideWhenUsed="1"/>
     <w:lsdException w:name="annotation subject" w:semiHidden="1" w:unhideWhenUsed="1"/>
     <w:lsdException w:name="No List" w:semiHidden="1" w:unhideWhenUsed="1"/>
     <w:lsdException w:name="Outline List 1" w:semiHidden="1" w:unhideWhenUsed="1"/>
@@ -51188,8 +53915,10 @@
     <w:lsdException w:name="Table Subtle 2" w:semiHidden="1" w:unhideWhenUsed="1"/>
     <w:lsdException w:name="Table Web 1" w:semiHidden="1" w:unhideWhenUsed="1"/>
     <w:lsdException w:name="Table Web 2" w:semiHidden="1" w:unhideWhenUsed="1"/>
+    <w:lsdException w:name="Table Web 3" w:semiHidden="1" w:unhideWhenUsed="1"/>
     <w:lsdException w:name="Balloon Text" w:semiHidden="1" w:unhideWhenUsed="1"/>
     <w:lsdException w:name="Table Grid" w:uiPriority="39"/>
+    <w:lsdException w:name="Table Theme" w:semiHidden="1" w:unhideWhenUsed="1"/>
     <w:lsdException w:name="Placeholder Text" w:semiHidden="1"/>
     <w:lsdException w:name="No Spacing" w:uiPriority="1" w:qFormat="1"/>
     <w:lsdException w:name="Light Shading" w:uiPriority="60"/>
@@ -51911,7 +54640,7 @@
 </file>
 
 <file path=customXml/itemProps1.xml><?xml version="1.0" encoding="utf-8"?>
-<ds:datastoreItem xmlns:ds="http://schemas.openxmlformats.org/officeDocument/2006/customXml" ds:itemID="{D9518F7F-8FC9-4CF6-844F-2779A7AB8D4F}">
+<ds:datastoreItem xmlns:ds="http://schemas.openxmlformats.org/officeDocument/2006/customXml" ds:itemID="{BE889E61-EACB-490C-94E6-48B28931B367}">
   <ds:schemaRefs>
     <ds:schemaRef ds:uri="http://schemas.openxmlformats.org/officeDocument/2006/bibliography"/>
   </ds:schemaRefs>

</xml_diff>

<commit_message>
update destory asset and budget pool detail  by word
</commit_message>
<xml_diff>
--- a/tests/hardfork05_update.docx
+++ b/tests/hardfork05_update.docx
@@ -3655,7 +3655,90 @@
         <w:t>，默认是10000）之和；</w:t>
       </w:r>
     </w:p>
-    <w:p/>
+    <w:p>
+      <w:pPr>
+        <w:pStyle w:val="2"/>
+      </w:pPr>
+      <w:r>
+        <w:rPr>
+          <w:rFonts w:hint="eastAsia"/>
+        </w:rPr>
+        <w:t>1.</w:t>
+      </w:r>
+      <w:r>
+        <w:t xml:space="preserve">13 </w:t>
+      </w:r>
+      <w:r>
+        <w:rPr>
+          <w:rFonts w:hint="eastAsia"/>
+        </w:rPr>
+        <w:t>新增资产销毁功能</w:t>
+      </w:r>
+    </w:p>
+    <w:p>
+      <w:pPr>
+        <w:rPr>
+          <w:rFonts w:hint="eastAsia"/>
+        </w:rPr>
+      </w:pPr>
+      <w:r>
+        <w:t>HARD_FORK_05</w:t>
+      </w:r>
+      <w:r>
+        <w:rPr>
+          <w:rFonts w:hint="eastAsia"/>
+        </w:rPr>
+        <w:t>之后，新增账户可对自己账户下的资产销毁的操作，账户下的被销毁资产减少销毁的数目，该资产的供应量相应减少。</w:t>
+      </w:r>
+    </w:p>
+    <w:p>
+      <w:pPr>
+        <w:pStyle w:val="2"/>
+        <w:rPr>
+          <w:rFonts w:hint="eastAsia"/>
+        </w:rPr>
+      </w:pPr>
+      <w:r>
+        <w:rPr>
+          <w:rFonts w:hint="eastAsia"/>
+        </w:rPr>
+        <w:t>1.</w:t>
+      </w:r>
+      <w:r>
+        <w:t xml:space="preserve">14 </w:t>
+      </w:r>
+      <w:r>
+        <w:rPr>
+          <w:rFonts w:hint="eastAsia"/>
+        </w:rPr>
+        <w:t>新增理事会可对资金池的销毁的提案</w:t>
+      </w:r>
+    </w:p>
+    <w:p>
+      <w:pPr>
+        <w:rPr>
+          <w:rFonts w:hint="eastAsia"/>
+        </w:rPr>
+      </w:pPr>
+      <w:r>
+        <w:t>HARD_FORK_05</w:t>
+      </w:r>
+      <w:r>
+        <w:rPr>
+          <w:rFonts w:hint="eastAsia"/>
+        </w:rPr>
+        <w:t>之后，理事会可对奖励资金池进行销毁的提案，提案得到理事会8</w:t>
+      </w:r>
+      <w:r>
+        <w:t>0</w:t>
+      </w:r>
+      <w:r>
+        <w:rPr>
+          <w:rFonts w:hint="eastAsia"/>
+        </w:rPr>
+        <w:t>%及以上投票通过，会减少需销毁的数目，核心资产供应量也会相应减少。</w:t>
+      </w:r>
+    </w:p>
     <w:p>
       <w:pPr>
         <w:pStyle w:val="1"/>
@@ -31183,6 +31266,706 @@
           <w:rFonts w:hint="eastAsia"/>
         </w:rPr>
         <w:t>，用于账户的受益人领取收益，收益的类型为见证人工资或锁仓产生的积分。</w:t>
+      </w:r>
+    </w:p>
+    <w:p>
+      <w:pPr>
+        <w:pStyle w:val="2"/>
+      </w:pPr>
+      <w:r>
+        <w:rPr>
+          <w:rFonts w:hint="eastAsia"/>
+        </w:rPr>
+        <w:t>4.</w:t>
+      </w:r>
+      <w:r>
+        <w:t>19</w:t>
+      </w:r>
+      <w:r>
+        <w:rPr>
+          <w:rFonts w:hint="eastAsia"/>
+        </w:rPr>
+        <w:t>新增</w:t>
+      </w:r>
+      <w:r>
+        <w:t>asset_destroy_operation</w:t>
+      </w:r>
+    </w:p>
+    <w:p>
+      <w:pPr>
+        <w:widowControl/>
+        <w:numPr>
+          <w:ilvl w:val="0"/>
+          <w:numId w:val="65"/>
+        </w:numPr>
+        <w:pBdr>
+          <w:left w:val="single" w:sz="18" w:space="0" w:color="6CE26C"/>
+        </w:pBdr>
+        <w:shd w:val="clear" w:color="auto" w:fill="FFFFFF"/>
+        <w:spacing w:beforeAutospacing="1" w:afterAutospacing="1" w:line="210" w:lineRule="atLeast"/>
+        <w:jc w:val="left"/>
+        <w:rPr>
+          <w:rFonts w:ascii="Consolas" w:eastAsia="宋体" w:hAnsi="Consolas" w:cs="宋体"/>
+          <w:color w:val="5C5C5C"/>
+          <w:kern w:val="0"/>
+          <w:sz w:val="18"/>
+          <w:szCs w:val="18"/>
+        </w:rPr>
+      </w:pPr>
+      <w:r>
+        <w:rPr>
+          <w:rFonts w:ascii="Consolas" w:eastAsia="宋体" w:hAnsi="Consolas" w:cs="宋体"/>
+          <w:b/>
+          <w:bCs/>
+          <w:color w:val="006699"/>
+          <w:kern w:val="0"/>
+          <w:sz w:val="18"/>
+          <w:szCs w:val="18"/>
+          <w:bdr w:val="none" w:sz="0" w:space="0" w:color="auto" w:frame="1"/>
+        </w:rPr>
+        <w:t>struct</w:t>
+      </w:r>
+      <w:r>
+        <w:rPr>
+          <w:rFonts w:ascii="Consolas" w:eastAsia="宋体" w:hAnsi="Consolas" w:cs="宋体"/>
+          <w:color w:val="000000"/>
+          <w:kern w:val="0"/>
+          <w:sz w:val="18"/>
+          <w:szCs w:val="18"/>
+          <w:bdr w:val="none" w:sz="0" w:space="0" w:color="auto" w:frame="1"/>
+        </w:rPr>
+        <w:t> asset_destroy_operation : </w:t>
+      </w:r>
+      <w:r>
+        <w:rPr>
+          <w:rFonts w:ascii="Consolas" w:eastAsia="宋体" w:hAnsi="Consolas" w:cs="宋体"/>
+          <w:b/>
+          <w:bCs/>
+          <w:color w:val="006699"/>
+          <w:kern w:val="0"/>
+          <w:sz w:val="18"/>
+          <w:szCs w:val="18"/>
+          <w:bdr w:val="none" w:sz="0" w:space="0" w:color="auto" w:frame="1"/>
+        </w:rPr>
+        <w:t>public</w:t>
+      </w:r>
+      <w:r>
+        <w:rPr>
+          <w:rFonts w:ascii="Consolas" w:eastAsia="宋体" w:hAnsi="Consolas" w:cs="宋体"/>
+          <w:color w:val="000000"/>
+          <w:kern w:val="0"/>
+          <w:sz w:val="18"/>
+          <w:szCs w:val="18"/>
+          <w:bdr w:val="none" w:sz="0" w:space="0" w:color="auto" w:frame="1"/>
+        </w:rPr>
+        <w:t> base_operation  </w:t>
+      </w:r>
+    </w:p>
+    <w:p>
+      <w:pPr>
+        <w:widowControl/>
+        <w:numPr>
+          <w:ilvl w:val="0"/>
+          <w:numId w:val="65"/>
+        </w:numPr>
+        <w:pBdr>
+          <w:left w:val="single" w:sz="18" w:space="0" w:color="6CE26C"/>
+        </w:pBdr>
+        <w:shd w:val="clear" w:color="auto" w:fill="F8F8F8"/>
+        <w:spacing w:beforeAutospacing="1" w:afterAutospacing="1" w:line="210" w:lineRule="atLeast"/>
+        <w:jc w:val="left"/>
+        <w:rPr>
+          <w:rFonts w:ascii="Consolas" w:eastAsia="宋体" w:hAnsi="Consolas" w:cs="宋体"/>
+          <w:color w:val="5C5C5C"/>
+          <w:kern w:val="0"/>
+          <w:sz w:val="18"/>
+          <w:szCs w:val="18"/>
+        </w:rPr>
+      </w:pPr>
+      <w:r>
+        <w:rPr>
+          <w:rFonts w:ascii="Consolas" w:eastAsia="宋体" w:hAnsi="Consolas" w:cs="宋体"/>
+          <w:color w:val="000000"/>
+          <w:kern w:val="0"/>
+          <w:sz w:val="18"/>
+          <w:szCs w:val="18"/>
+          <w:bdr w:val="none" w:sz="0" w:space="0" w:color="auto" w:frame="1"/>
+        </w:rPr>
+        <w:t>{  </w:t>
+      </w:r>
+    </w:p>
+    <w:p>
+      <w:pPr>
+        <w:widowControl/>
+        <w:numPr>
+          <w:ilvl w:val="0"/>
+          <w:numId w:val="65"/>
+        </w:numPr>
+        <w:pBdr>
+          <w:left w:val="single" w:sz="18" w:space="0" w:color="6CE26C"/>
+        </w:pBdr>
+        <w:shd w:val="clear" w:color="auto" w:fill="FFFFFF"/>
+        <w:spacing w:beforeAutospacing="1" w:afterAutospacing="1" w:line="210" w:lineRule="atLeast"/>
+        <w:jc w:val="left"/>
+        <w:rPr>
+          <w:rFonts w:ascii="Consolas" w:eastAsia="宋体" w:hAnsi="Consolas" w:cs="宋体"/>
+          <w:color w:val="5C5C5C"/>
+          <w:kern w:val="0"/>
+          <w:sz w:val="18"/>
+          <w:szCs w:val="18"/>
+        </w:rPr>
+      </w:pPr>
+      <w:r>
+        <w:rPr>
+          <w:rFonts w:ascii="Consolas" w:eastAsia="宋体" w:hAnsi="Consolas" w:cs="宋体"/>
+          <w:color w:val="000000"/>
+          <w:kern w:val="0"/>
+          <w:sz w:val="18"/>
+          <w:szCs w:val="18"/>
+          <w:bdr w:val="none" w:sz="0" w:space="0" w:color="auto" w:frame="1"/>
+        </w:rPr>
+        <w:t>   </w:t>
+      </w:r>
+      <w:r>
+        <w:rPr>
+          <w:rFonts w:ascii="Consolas" w:eastAsia="宋体" w:hAnsi="Consolas" w:cs="宋体"/>
+          <w:b/>
+          <w:bCs/>
+          <w:color w:val="006699"/>
+          <w:kern w:val="0"/>
+          <w:sz w:val="18"/>
+          <w:szCs w:val="18"/>
+          <w:bdr w:val="none" w:sz="0" w:space="0" w:color="auto" w:frame="1"/>
+        </w:rPr>
+        <w:t>struct</w:t>
+      </w:r>
+      <w:r>
+        <w:rPr>
+          <w:rFonts w:ascii="Consolas" w:eastAsia="宋体" w:hAnsi="Consolas" w:cs="宋体"/>
+          <w:color w:val="000000"/>
+          <w:kern w:val="0"/>
+          <w:sz w:val="18"/>
+          <w:szCs w:val="18"/>
+          <w:bdr w:val="none" w:sz="0" w:space="0" w:color="auto" w:frame="1"/>
+        </w:rPr>
+        <w:t> fee_parameters_type {  </w:t>
+      </w:r>
+    </w:p>
+    <w:p>
+      <w:pPr>
+        <w:widowControl/>
+        <w:numPr>
+          <w:ilvl w:val="0"/>
+          <w:numId w:val="65"/>
+        </w:numPr>
+        <w:pBdr>
+          <w:left w:val="single" w:sz="18" w:space="0" w:color="6CE26C"/>
+        </w:pBdr>
+        <w:shd w:val="clear" w:color="auto" w:fill="F8F8F8"/>
+        <w:spacing w:beforeAutospacing="1" w:afterAutospacing="1" w:line="210" w:lineRule="atLeast"/>
+        <w:jc w:val="left"/>
+        <w:rPr>
+          <w:rFonts w:ascii="Consolas" w:eastAsia="宋体" w:hAnsi="Consolas" w:cs="宋体"/>
+          <w:color w:val="5C5C5C"/>
+          <w:kern w:val="0"/>
+          <w:sz w:val="18"/>
+          <w:szCs w:val="18"/>
+        </w:rPr>
+      </w:pPr>
+      <w:r>
+        <w:rPr>
+          <w:rFonts w:ascii="Consolas" w:eastAsia="宋体" w:hAnsi="Consolas" w:cs="宋体"/>
+          <w:color w:val="000000"/>
+          <w:kern w:val="0"/>
+          <w:sz w:val="18"/>
+          <w:szCs w:val="18"/>
+          <w:bdr w:val="none" w:sz="0" w:space="0" w:color="auto" w:frame="1"/>
+        </w:rPr>
+        <w:t>      uint64_t fee = 10 * GRAPHENE_BLOCKCHAIN_PRECISION;  </w:t>
+      </w:r>
+    </w:p>
+    <w:p>
+      <w:pPr>
+        <w:widowControl/>
+        <w:numPr>
+          <w:ilvl w:val="0"/>
+          <w:numId w:val="65"/>
+        </w:numPr>
+        <w:pBdr>
+          <w:left w:val="single" w:sz="18" w:space="0" w:color="6CE26C"/>
+        </w:pBdr>
+        <w:shd w:val="clear" w:color="auto" w:fill="FFFFFF"/>
+        <w:spacing w:beforeAutospacing="1" w:afterAutospacing="1" w:line="210" w:lineRule="atLeast"/>
+        <w:jc w:val="left"/>
+        <w:rPr>
+          <w:rFonts w:ascii="Consolas" w:eastAsia="宋体" w:hAnsi="Consolas" w:cs="宋体"/>
+          <w:color w:val="5C5C5C"/>
+          <w:kern w:val="0"/>
+          <w:sz w:val="18"/>
+          <w:szCs w:val="18"/>
+        </w:rPr>
+      </w:pPr>
+      <w:r>
+        <w:rPr>
+          <w:rFonts w:ascii="Consolas" w:eastAsia="宋体" w:hAnsi="Consolas" w:cs="宋体"/>
+          <w:color w:val="000000"/>
+          <w:kern w:val="0"/>
+          <w:sz w:val="18"/>
+          <w:szCs w:val="18"/>
+          <w:bdr w:val="none" w:sz="0" w:space="0" w:color="auto" w:frame="1"/>
+        </w:rPr>
+        <w:t>      uint64_t min_real_fee = 0;  </w:t>
+      </w:r>
+    </w:p>
+    <w:p>
+      <w:pPr>
+        <w:widowControl/>
+        <w:numPr>
+          <w:ilvl w:val="0"/>
+          <w:numId w:val="65"/>
+        </w:numPr>
+        <w:pBdr>
+          <w:left w:val="single" w:sz="18" w:space="0" w:color="6CE26C"/>
+        </w:pBdr>
+        <w:shd w:val="clear" w:color="auto" w:fill="F8F8F8"/>
+        <w:spacing w:beforeAutospacing="1" w:afterAutospacing="1" w:line="210" w:lineRule="atLeast"/>
+        <w:jc w:val="left"/>
+        <w:rPr>
+          <w:rFonts w:ascii="Consolas" w:eastAsia="宋体" w:hAnsi="Consolas" w:cs="宋体"/>
+          <w:color w:val="5C5C5C"/>
+          <w:kern w:val="0"/>
+          <w:sz w:val="18"/>
+          <w:szCs w:val="18"/>
+        </w:rPr>
+      </w:pPr>
+      <w:r>
+        <w:rPr>
+          <w:rFonts w:ascii="Consolas" w:eastAsia="宋体" w:hAnsi="Consolas" w:cs="宋体"/>
+          <w:color w:val="000000"/>
+          <w:kern w:val="0"/>
+          <w:sz w:val="18"/>
+          <w:szCs w:val="18"/>
+          <w:bdr w:val="none" w:sz="0" w:space="0" w:color="auto" w:frame="1"/>
+        </w:rPr>
+        <w:t>      uint16_t min_rf_percent = 0;  </w:t>
+      </w:r>
+    </w:p>
+    <w:p>
+      <w:pPr>
+        <w:widowControl/>
+        <w:numPr>
+          <w:ilvl w:val="0"/>
+          <w:numId w:val="65"/>
+        </w:numPr>
+        <w:pBdr>
+          <w:left w:val="single" w:sz="18" w:space="0" w:color="6CE26C"/>
+        </w:pBdr>
+        <w:shd w:val="clear" w:color="auto" w:fill="FFFFFF"/>
+        <w:spacing w:beforeAutospacing="1" w:afterAutospacing="1" w:line="210" w:lineRule="atLeast"/>
+        <w:jc w:val="left"/>
+        <w:rPr>
+          <w:rFonts w:ascii="Consolas" w:eastAsia="宋体" w:hAnsi="Consolas" w:cs="宋体"/>
+          <w:color w:val="5C5C5C"/>
+          <w:kern w:val="0"/>
+          <w:sz w:val="18"/>
+          <w:szCs w:val="18"/>
+        </w:rPr>
+      </w:pPr>
+      <w:r>
+        <w:rPr>
+          <w:rFonts w:ascii="Consolas" w:eastAsia="宋体" w:hAnsi="Consolas" w:cs="宋体"/>
+          <w:color w:val="000000"/>
+          <w:kern w:val="0"/>
+          <w:sz w:val="18"/>
+          <w:szCs w:val="18"/>
+          <w:bdr w:val="none" w:sz="0" w:space="0" w:color="auto" w:frame="1"/>
+        </w:rPr>
+        <w:t>      extensions_type   extensions;  </w:t>
+      </w:r>
+    </w:p>
+    <w:p>
+      <w:pPr>
+        <w:widowControl/>
+        <w:numPr>
+          <w:ilvl w:val="0"/>
+          <w:numId w:val="65"/>
+        </w:numPr>
+        <w:pBdr>
+          <w:left w:val="single" w:sz="18" w:space="0" w:color="6CE26C"/>
+        </w:pBdr>
+        <w:shd w:val="clear" w:color="auto" w:fill="F8F8F8"/>
+        <w:spacing w:beforeAutospacing="1" w:afterAutospacing="1" w:line="210" w:lineRule="atLeast"/>
+        <w:jc w:val="left"/>
+        <w:rPr>
+          <w:rFonts w:ascii="Consolas" w:eastAsia="宋体" w:hAnsi="Consolas" w:cs="宋体"/>
+          <w:color w:val="5C5C5C"/>
+          <w:kern w:val="0"/>
+          <w:sz w:val="18"/>
+          <w:szCs w:val="18"/>
+        </w:rPr>
+      </w:pPr>
+      <w:r>
+        <w:rPr>
+          <w:rFonts w:ascii="Consolas" w:eastAsia="宋体" w:hAnsi="Consolas" w:cs="宋体"/>
+          <w:color w:val="000000"/>
+          <w:kern w:val="0"/>
+          <w:sz w:val="18"/>
+          <w:szCs w:val="18"/>
+          <w:bdr w:val="none" w:sz="0" w:space="0" w:color="auto" w:frame="1"/>
+        </w:rPr>
+        <w:t>   };  </w:t>
+      </w:r>
+    </w:p>
+    <w:p>
+      <w:pPr>
+        <w:widowControl/>
+        <w:numPr>
+          <w:ilvl w:val="0"/>
+          <w:numId w:val="65"/>
+        </w:numPr>
+        <w:pBdr>
+          <w:left w:val="single" w:sz="18" w:space="0" w:color="6CE26C"/>
+        </w:pBdr>
+        <w:shd w:val="clear" w:color="auto" w:fill="FFFFFF"/>
+        <w:spacing w:beforeAutospacing="1" w:afterAutospacing="1" w:line="210" w:lineRule="atLeast"/>
+        <w:jc w:val="left"/>
+        <w:rPr>
+          <w:rFonts w:ascii="Consolas" w:eastAsia="宋体" w:hAnsi="Consolas" w:cs="宋体"/>
+          <w:color w:val="5C5C5C"/>
+          <w:kern w:val="0"/>
+          <w:sz w:val="18"/>
+          <w:szCs w:val="18"/>
+        </w:rPr>
+      </w:pPr>
+      <w:r>
+        <w:rPr>
+          <w:rFonts w:ascii="Consolas" w:eastAsia="宋体" w:hAnsi="Consolas" w:cs="宋体"/>
+          <w:color w:val="000000"/>
+          <w:kern w:val="0"/>
+          <w:sz w:val="18"/>
+          <w:szCs w:val="18"/>
+          <w:bdr w:val="none" w:sz="0" w:space="0" w:color="auto" w:frame="1"/>
+        </w:rPr>
+        <w:t>  </w:t>
+      </w:r>
+    </w:p>
+    <w:p>
+      <w:pPr>
+        <w:widowControl/>
+        <w:numPr>
+          <w:ilvl w:val="0"/>
+          <w:numId w:val="65"/>
+        </w:numPr>
+        <w:pBdr>
+          <w:left w:val="single" w:sz="18" w:space="0" w:color="6CE26C"/>
+        </w:pBdr>
+        <w:shd w:val="clear" w:color="auto" w:fill="F8F8F8"/>
+        <w:spacing w:beforeAutospacing="1" w:afterAutospacing="1" w:line="210" w:lineRule="atLeast"/>
+        <w:jc w:val="left"/>
+        <w:rPr>
+          <w:rFonts w:ascii="Consolas" w:eastAsia="宋体" w:hAnsi="Consolas" w:cs="宋体"/>
+          <w:color w:val="5C5C5C"/>
+          <w:kern w:val="0"/>
+          <w:sz w:val="18"/>
+          <w:szCs w:val="18"/>
+        </w:rPr>
+      </w:pPr>
+      <w:r>
+        <w:rPr>
+          <w:rFonts w:ascii="Consolas" w:eastAsia="宋体" w:hAnsi="Consolas" w:cs="宋体"/>
+          <w:color w:val="000000"/>
+          <w:kern w:val="0"/>
+          <w:sz w:val="18"/>
+          <w:szCs w:val="18"/>
+          <w:bdr w:val="none" w:sz="0" w:space="0" w:color="auto" w:frame="1"/>
+        </w:rPr>
+        <w:t>   fee_type         fee;               </w:t>
+      </w:r>
+      <w:r>
+        <w:rPr>
+          <w:rFonts w:ascii="Consolas" w:eastAsia="宋体" w:hAnsi="Consolas" w:cs="宋体"/>
+          <w:color w:val="008200"/>
+          <w:kern w:val="0"/>
+          <w:sz w:val="18"/>
+          <w:szCs w:val="18"/>
+          <w:bdr w:val="none" w:sz="0" w:space="0" w:color="auto" w:frame="1"/>
+        </w:rPr>
+        <w:t>//</w:t>
+      </w:r>
+      <w:r>
+        <w:rPr>
+          <w:rFonts w:ascii="Consolas" w:eastAsia="宋体" w:hAnsi="Consolas" w:cs="宋体"/>
+          <w:color w:val="008200"/>
+          <w:kern w:val="0"/>
+          <w:sz w:val="18"/>
+          <w:szCs w:val="18"/>
+          <w:bdr w:val="none" w:sz="0" w:space="0" w:color="auto" w:frame="1"/>
+        </w:rPr>
+        <w:t>操作手续费</w:t>
+      </w:r>
+      <w:r>
+        <w:rPr>
+          <w:rFonts w:ascii="Consolas" w:eastAsia="宋体" w:hAnsi="Consolas" w:cs="宋体"/>
+          <w:color w:val="000000"/>
+          <w:kern w:val="0"/>
+          <w:sz w:val="18"/>
+          <w:szCs w:val="18"/>
+          <w:bdr w:val="none" w:sz="0" w:space="0" w:color="auto" w:frame="1"/>
+        </w:rPr>
+        <w:t>  </w:t>
+      </w:r>
+    </w:p>
+    <w:p>
+      <w:pPr>
+        <w:widowControl/>
+        <w:numPr>
+          <w:ilvl w:val="0"/>
+          <w:numId w:val="65"/>
+        </w:numPr>
+        <w:pBdr>
+          <w:left w:val="single" w:sz="18" w:space="0" w:color="6CE26C"/>
+        </w:pBdr>
+        <w:shd w:val="clear" w:color="auto" w:fill="FFFFFF"/>
+        <w:spacing w:beforeAutospacing="1" w:afterAutospacing="1" w:line="210" w:lineRule="atLeast"/>
+        <w:jc w:val="left"/>
+        <w:rPr>
+          <w:rFonts w:ascii="Consolas" w:eastAsia="宋体" w:hAnsi="Consolas" w:cs="宋体"/>
+          <w:color w:val="5C5C5C"/>
+          <w:kern w:val="0"/>
+          <w:sz w:val="18"/>
+          <w:szCs w:val="18"/>
+        </w:rPr>
+      </w:pPr>
+      <w:r>
+        <w:rPr>
+          <w:rFonts w:ascii="Consolas" w:eastAsia="宋体" w:hAnsi="Consolas" w:cs="宋体"/>
+          <w:color w:val="000000"/>
+          <w:kern w:val="0"/>
+          <w:sz w:val="18"/>
+          <w:szCs w:val="18"/>
+          <w:bdr w:val="none" w:sz="0" w:space="0" w:color="auto" w:frame="1"/>
+        </w:rPr>
+        <w:t>   account_uid_type issuer;            </w:t>
+      </w:r>
+      <w:r>
+        <w:rPr>
+          <w:rFonts w:ascii="Consolas" w:eastAsia="宋体" w:hAnsi="Consolas" w:cs="宋体"/>
+          <w:color w:val="008200"/>
+          <w:kern w:val="0"/>
+          <w:sz w:val="18"/>
+          <w:szCs w:val="18"/>
+          <w:bdr w:val="none" w:sz="0" w:space="0" w:color="auto" w:frame="1"/>
+        </w:rPr>
+        <w:t>//</w:t>
+      </w:r>
+      <w:r>
+        <w:rPr>
+          <w:rFonts w:ascii="Consolas" w:eastAsia="宋体" w:hAnsi="Consolas" w:cs="宋体"/>
+          <w:color w:val="008200"/>
+          <w:kern w:val="0"/>
+          <w:sz w:val="18"/>
+          <w:szCs w:val="18"/>
+          <w:bdr w:val="none" w:sz="0" w:space="0" w:color="auto" w:frame="1"/>
+        </w:rPr>
+        <w:t>销毁资产发起人</w:t>
+      </w:r>
+      <w:r>
+        <w:rPr>
+          <w:rFonts w:ascii="Consolas" w:eastAsia="宋体" w:hAnsi="Consolas" w:cs="宋体"/>
+          <w:color w:val="000000"/>
+          <w:kern w:val="0"/>
+          <w:sz w:val="18"/>
+          <w:szCs w:val="18"/>
+          <w:bdr w:val="none" w:sz="0" w:space="0" w:color="auto" w:frame="1"/>
+        </w:rPr>
+        <w:t>  </w:t>
+      </w:r>
+    </w:p>
+    <w:p>
+      <w:pPr>
+        <w:widowControl/>
+        <w:numPr>
+          <w:ilvl w:val="0"/>
+          <w:numId w:val="65"/>
+        </w:numPr>
+        <w:pBdr>
+          <w:left w:val="single" w:sz="18" w:space="0" w:color="6CE26C"/>
+        </w:pBdr>
+        <w:shd w:val="clear" w:color="auto" w:fill="F8F8F8"/>
+        <w:spacing w:beforeAutospacing="1" w:afterAutospacing="1" w:line="210" w:lineRule="atLeast"/>
+        <w:jc w:val="left"/>
+        <w:rPr>
+          <w:rFonts w:ascii="Consolas" w:eastAsia="宋体" w:hAnsi="Consolas" w:cs="宋体"/>
+          <w:color w:val="5C5C5C"/>
+          <w:kern w:val="0"/>
+          <w:sz w:val="18"/>
+          <w:szCs w:val="18"/>
+        </w:rPr>
+      </w:pPr>
+      <w:r>
+        <w:rPr>
+          <w:rFonts w:ascii="Consolas" w:eastAsia="宋体" w:hAnsi="Consolas" w:cs="宋体"/>
+          <w:color w:val="000000"/>
+          <w:kern w:val="0"/>
+          <w:sz w:val="18"/>
+          <w:szCs w:val="18"/>
+          <w:bdr w:val="none" w:sz="0" w:space="0" w:color="auto" w:frame="1"/>
+        </w:rPr>
+        <w:t>   asset            amount_to_destroy; </w:t>
+      </w:r>
+      <w:r>
+        <w:rPr>
+          <w:rFonts w:ascii="Consolas" w:eastAsia="宋体" w:hAnsi="Consolas" w:cs="宋体"/>
+          <w:color w:val="008200"/>
+          <w:kern w:val="0"/>
+          <w:sz w:val="18"/>
+          <w:szCs w:val="18"/>
+          <w:bdr w:val="none" w:sz="0" w:space="0" w:color="auto" w:frame="1"/>
+        </w:rPr>
+        <w:t>//</w:t>
+      </w:r>
+      <w:r>
+        <w:rPr>
+          <w:rFonts w:ascii="Consolas" w:eastAsia="宋体" w:hAnsi="Consolas" w:cs="宋体"/>
+          <w:color w:val="008200"/>
+          <w:kern w:val="0"/>
+          <w:sz w:val="18"/>
+          <w:szCs w:val="18"/>
+          <w:bdr w:val="none" w:sz="0" w:space="0" w:color="auto" w:frame="1"/>
+        </w:rPr>
+        <w:t>需要销毁的资产</w:t>
+      </w:r>
+      <w:r>
+        <w:rPr>
+          <w:rFonts w:ascii="Consolas" w:eastAsia="宋体" w:hAnsi="Consolas" w:cs="宋体"/>
+          <w:color w:val="000000"/>
+          <w:kern w:val="0"/>
+          <w:sz w:val="18"/>
+          <w:szCs w:val="18"/>
+          <w:bdr w:val="none" w:sz="0" w:space="0" w:color="auto" w:frame="1"/>
+        </w:rPr>
+        <w:t>  </w:t>
+      </w:r>
+    </w:p>
+    <w:p>
+      <w:pPr>
+        <w:widowControl/>
+        <w:numPr>
+          <w:ilvl w:val="0"/>
+          <w:numId w:val="65"/>
+        </w:numPr>
+        <w:pBdr>
+          <w:left w:val="single" w:sz="18" w:space="0" w:color="6CE26C"/>
+        </w:pBdr>
+        <w:shd w:val="clear" w:color="auto" w:fill="FFFFFF"/>
+        <w:spacing w:beforeAutospacing="1" w:afterAutospacing="1" w:line="210" w:lineRule="atLeast"/>
+        <w:jc w:val="left"/>
+        <w:rPr>
+          <w:rFonts w:ascii="Consolas" w:eastAsia="宋体" w:hAnsi="Consolas" w:cs="宋体"/>
+          <w:color w:val="5C5C5C"/>
+          <w:kern w:val="0"/>
+          <w:sz w:val="18"/>
+          <w:szCs w:val="18"/>
+        </w:rPr>
+      </w:pPr>
+      <w:r>
+        <w:rPr>
+          <w:rFonts w:ascii="Consolas" w:eastAsia="宋体" w:hAnsi="Consolas" w:cs="宋体"/>
+          <w:color w:val="000000"/>
+          <w:kern w:val="0"/>
+          <w:sz w:val="18"/>
+          <w:szCs w:val="18"/>
+          <w:bdr w:val="none" w:sz="0" w:space="0" w:color="auto" w:frame="1"/>
+        </w:rPr>
+        <w:t>   extensions_type  extensions;        </w:t>
+      </w:r>
+      <w:r>
+        <w:rPr>
+          <w:rFonts w:ascii="Consolas" w:eastAsia="宋体" w:hAnsi="Consolas" w:cs="宋体"/>
+          <w:color w:val="008200"/>
+          <w:kern w:val="0"/>
+          <w:sz w:val="18"/>
+          <w:szCs w:val="18"/>
+          <w:bdr w:val="none" w:sz="0" w:space="0" w:color="auto" w:frame="1"/>
+        </w:rPr>
+        <w:t>//</w:t>
+      </w:r>
+      <w:r>
+        <w:rPr>
+          <w:rFonts w:ascii="Consolas" w:eastAsia="宋体" w:hAnsi="Consolas" w:cs="宋体"/>
+          <w:color w:val="008200"/>
+          <w:kern w:val="0"/>
+          <w:sz w:val="18"/>
+          <w:szCs w:val="18"/>
+          <w:bdr w:val="none" w:sz="0" w:space="0" w:color="auto" w:frame="1"/>
+        </w:rPr>
+        <w:t>备用的扩展参数</w:t>
+      </w:r>
+      <w:r>
+        <w:rPr>
+          <w:rFonts w:ascii="Consolas" w:eastAsia="宋体" w:hAnsi="Consolas" w:cs="宋体"/>
+          <w:color w:val="000000"/>
+          <w:kern w:val="0"/>
+          <w:sz w:val="18"/>
+          <w:szCs w:val="18"/>
+          <w:bdr w:val="none" w:sz="0" w:space="0" w:color="auto" w:frame="1"/>
+        </w:rPr>
+        <w:t>  </w:t>
+      </w:r>
+    </w:p>
+    <w:p>
+      <w:pPr>
+        <w:widowControl/>
+        <w:numPr>
+          <w:ilvl w:val="0"/>
+          <w:numId w:val="65"/>
+        </w:numPr>
+        <w:pBdr>
+          <w:left w:val="single" w:sz="18" w:space="0" w:color="6CE26C"/>
+        </w:pBdr>
+        <w:shd w:val="clear" w:color="auto" w:fill="F8F8F8"/>
+        <w:spacing w:beforeAutospacing="1" w:afterAutospacing="1" w:line="210" w:lineRule="atLeast"/>
+        <w:jc w:val="left"/>
+        <w:rPr>
+          <w:rFonts w:ascii="Consolas" w:eastAsia="宋体" w:hAnsi="Consolas" w:cs="宋体"/>
+          <w:color w:val="5C5C5C"/>
+          <w:kern w:val="0"/>
+          <w:sz w:val="18"/>
+          <w:szCs w:val="18"/>
+        </w:rPr>
+      </w:pPr>
+      <w:r>
+        <w:rPr>
+          <w:rFonts w:ascii="Consolas" w:eastAsia="宋体" w:hAnsi="Consolas" w:cs="宋体"/>
+          <w:color w:val="000000"/>
+          <w:kern w:val="0"/>
+          <w:sz w:val="18"/>
+          <w:szCs w:val="18"/>
+          <w:bdr w:val="none" w:sz="0" w:space="0" w:color="auto" w:frame="1"/>
+        </w:rPr>
+        <w:t>}; </w:t>
+      </w:r>
+    </w:p>
+    <w:p>
+      <w:pPr>
+        <w:rPr>
+          <w:rFonts w:hint="eastAsia"/>
+        </w:rPr>
+      </w:pPr>
+      <w:r>
+        <w:rPr>
+          <w:rFonts w:hint="eastAsia"/>
+        </w:rPr>
+        <w:t>新增</w:t>
+      </w:r>
+      <w:r>
+        <w:t>asset_destroy_operation</w:t>
+      </w:r>
+      <w:r>
+        <w:rPr>
+          <w:rFonts w:hint="eastAsia"/>
+        </w:rPr>
+        <w:t>，用于账户销毁自己的资产，销毁的资产从该账户下减去，该类型资产的供应量也将减少。</w:t>
       </w:r>
     </w:p>
     <w:p>
@@ -48125,18 +48908,25 @@
       </w:r>
     </w:p>
     <w:p>
-      <w:r>
-        <w:rPr>
-          <w:rFonts w:hint="eastAsia"/>
-        </w:rPr>
-        <w:t>示例：</w:t>
-      </w:r>
-      <w:r>
+      <w:pPr>
         <w:rPr>
           <w:rFonts w:ascii="Consolas" w:hAnsi="Consolas"/>
           <w:iCs/>
           <w:color w:val="2E74B5" w:themeColor="accent5" w:themeShade="BF"/>
         </w:rPr>
+      </w:pPr>
+      <w:r>
+        <w:rPr>
+          <w:rFonts w:hint="eastAsia"/>
+        </w:rPr>
+        <w:t>示例：</w:t>
+      </w:r>
+      <w:r>
+        <w:rPr>
+          <w:rFonts w:ascii="Consolas" w:hAnsi="Consolas"/>
+          <w:iCs/>
+          <w:color w:val="2E74B5" w:themeColor="accent5" w:themeShade="BF"/>
+        </w:rPr>
         <w:t xml:space="preserve">get_fill_order_history </w:t>
       </w:r>
       <w:r>
@@ -48182,6 +48972,493 @@
     </w:p>
     <w:p>
       <w:pPr>
+        <w:pStyle w:val="2"/>
+      </w:pPr>
+      <w:r>
+        <w:rPr>
+          <w:rFonts w:hint="eastAsia"/>
+        </w:rPr>
+        <w:t>7.25</w:t>
+      </w:r>
+      <w:r>
+        <w:t xml:space="preserve"> </w:t>
+      </w:r>
+      <w:r>
+        <w:rPr>
+          <w:rFonts w:hint="eastAsia"/>
+        </w:rPr>
+        <w:t>新增</w:t>
+      </w:r>
+      <w:r>
+        <w:t>destroy_asset</w:t>
+      </w:r>
+    </w:p>
+    <w:p>
+      <w:pPr>
+        <w:widowControl/>
+        <w:numPr>
+          <w:ilvl w:val="0"/>
+          <w:numId w:val="66"/>
+        </w:numPr>
+        <w:pBdr>
+          <w:left w:val="single" w:sz="18" w:space="0" w:color="6CE26C"/>
+        </w:pBdr>
+        <w:shd w:val="clear" w:color="auto" w:fill="FFFFFF"/>
+        <w:spacing w:beforeAutospacing="1" w:afterAutospacing="1" w:line="210" w:lineRule="atLeast"/>
+        <w:jc w:val="left"/>
+        <w:rPr>
+          <w:rFonts w:ascii="Consolas" w:eastAsia="宋体" w:hAnsi="Consolas" w:cs="宋体"/>
+          <w:color w:val="5C5C5C"/>
+          <w:kern w:val="0"/>
+          <w:sz w:val="18"/>
+          <w:szCs w:val="18"/>
+        </w:rPr>
+      </w:pPr>
+      <w:r>
+        <w:rPr>
+          <w:rFonts w:ascii="Consolas" w:eastAsia="宋体" w:hAnsi="Consolas" w:cs="宋体"/>
+          <w:color w:val="000000"/>
+          <w:kern w:val="0"/>
+          <w:sz w:val="18"/>
+          <w:szCs w:val="18"/>
+          <w:bdr w:val="none" w:sz="0" w:space="0" w:color="auto" w:frame="1"/>
+        </w:rPr>
+        <w:t>signed_transaction destroy_asset(string issuer,            </w:t>
+      </w:r>
+      <w:r>
+        <w:rPr>
+          <w:rFonts w:ascii="Consolas" w:eastAsia="宋体" w:hAnsi="Consolas" w:cs="宋体"/>
+          <w:color w:val="008200"/>
+          <w:kern w:val="0"/>
+          <w:sz w:val="18"/>
+          <w:szCs w:val="18"/>
+          <w:bdr w:val="none" w:sz="0" w:space="0" w:color="auto" w:frame="1"/>
+        </w:rPr>
+        <w:t>//</w:t>
+      </w:r>
+      <w:r>
+        <w:rPr>
+          <w:rFonts w:ascii="Consolas" w:eastAsia="宋体" w:hAnsi="Consolas" w:cs="宋体"/>
+          <w:color w:val="008200"/>
+          <w:kern w:val="0"/>
+          <w:sz w:val="18"/>
+          <w:szCs w:val="18"/>
+          <w:bdr w:val="none" w:sz="0" w:space="0" w:color="auto" w:frame="1"/>
+        </w:rPr>
+        <w:t>销毁资产发起人</w:t>
+      </w:r>
+      <w:r>
+        <w:rPr>
+          <w:rFonts w:ascii="Consolas" w:eastAsia="宋体" w:hAnsi="Consolas" w:cs="宋体"/>
+          <w:color w:val="000000"/>
+          <w:kern w:val="0"/>
+          <w:sz w:val="18"/>
+          <w:szCs w:val="18"/>
+          <w:bdr w:val="none" w:sz="0" w:space="0" w:color="auto" w:frame="1"/>
+        </w:rPr>
+        <w:t>  </w:t>
+      </w:r>
+    </w:p>
+    <w:p>
+      <w:pPr>
+        <w:widowControl/>
+        <w:numPr>
+          <w:ilvl w:val="0"/>
+          <w:numId w:val="66"/>
+        </w:numPr>
+        <w:pBdr>
+          <w:left w:val="single" w:sz="18" w:space="0" w:color="6CE26C"/>
+        </w:pBdr>
+        <w:shd w:val="clear" w:color="auto" w:fill="F8F8F8"/>
+        <w:spacing w:beforeAutospacing="1" w:afterAutospacing="1" w:line="210" w:lineRule="atLeast"/>
+        <w:jc w:val="left"/>
+        <w:rPr>
+          <w:rFonts w:ascii="Consolas" w:eastAsia="宋体" w:hAnsi="Consolas" w:cs="宋体"/>
+          <w:color w:val="5C5C5C"/>
+          <w:kern w:val="0"/>
+          <w:sz w:val="18"/>
+          <w:szCs w:val="18"/>
+        </w:rPr>
+      </w:pPr>
+      <w:r>
+        <w:rPr>
+          <w:rFonts w:ascii="Consolas" w:eastAsia="宋体" w:hAnsi="Consolas" w:cs="宋体"/>
+          <w:color w:val="000000"/>
+          <w:kern w:val="0"/>
+          <w:sz w:val="18"/>
+          <w:szCs w:val="18"/>
+          <w:bdr w:val="none" w:sz="0" w:space="0" w:color="auto" w:frame="1"/>
+        </w:rPr>
+        <w:t>                                 string amount,            </w:t>
+      </w:r>
+      <w:r>
+        <w:rPr>
+          <w:rFonts w:ascii="Consolas" w:eastAsia="宋体" w:hAnsi="Consolas" w:cs="宋体"/>
+          <w:color w:val="008200"/>
+          <w:kern w:val="0"/>
+          <w:sz w:val="18"/>
+          <w:szCs w:val="18"/>
+          <w:bdr w:val="none" w:sz="0" w:space="0" w:color="auto" w:frame="1"/>
+        </w:rPr>
+        <w:t>//</w:t>
+      </w:r>
+      <w:r>
+        <w:rPr>
+          <w:rFonts w:ascii="Consolas" w:eastAsia="宋体" w:hAnsi="Consolas" w:cs="宋体"/>
+          <w:color w:val="008200"/>
+          <w:kern w:val="0"/>
+          <w:sz w:val="18"/>
+          <w:szCs w:val="18"/>
+          <w:bdr w:val="none" w:sz="0" w:space="0" w:color="auto" w:frame="1"/>
+        </w:rPr>
+        <w:t>需要销毁的资产的数量</w:t>
+      </w:r>
+      <w:r>
+        <w:rPr>
+          <w:rFonts w:ascii="Consolas" w:eastAsia="宋体" w:hAnsi="Consolas" w:cs="宋体"/>
+          <w:color w:val="000000"/>
+          <w:kern w:val="0"/>
+          <w:sz w:val="18"/>
+          <w:szCs w:val="18"/>
+          <w:bdr w:val="none" w:sz="0" w:space="0" w:color="auto" w:frame="1"/>
+        </w:rPr>
+        <w:t>  </w:t>
+      </w:r>
+    </w:p>
+    <w:p>
+      <w:pPr>
+        <w:widowControl/>
+        <w:numPr>
+          <w:ilvl w:val="0"/>
+          <w:numId w:val="66"/>
+        </w:numPr>
+        <w:pBdr>
+          <w:left w:val="single" w:sz="18" w:space="0" w:color="6CE26C"/>
+        </w:pBdr>
+        <w:shd w:val="clear" w:color="auto" w:fill="FFFFFF"/>
+        <w:spacing w:beforeAutospacing="1" w:afterAutospacing="1" w:line="210" w:lineRule="atLeast"/>
+        <w:jc w:val="left"/>
+        <w:rPr>
+          <w:rFonts w:ascii="Consolas" w:eastAsia="宋体" w:hAnsi="Consolas" w:cs="宋体"/>
+          <w:color w:val="5C5C5C"/>
+          <w:kern w:val="0"/>
+          <w:sz w:val="18"/>
+          <w:szCs w:val="18"/>
+        </w:rPr>
+      </w:pPr>
+      <w:r>
+        <w:rPr>
+          <w:rFonts w:ascii="Consolas" w:eastAsia="宋体" w:hAnsi="Consolas" w:cs="宋体"/>
+          <w:color w:val="000000"/>
+          <w:kern w:val="0"/>
+          <w:sz w:val="18"/>
+          <w:szCs w:val="18"/>
+          <w:bdr w:val="none" w:sz="0" w:space="0" w:color="auto" w:frame="1"/>
+        </w:rPr>
+        <w:t>                                 string symbol,            </w:t>
+      </w:r>
+      <w:r>
+        <w:rPr>
+          <w:rFonts w:ascii="Consolas" w:eastAsia="宋体" w:hAnsi="Consolas" w:cs="宋体"/>
+          <w:color w:val="008200"/>
+          <w:kern w:val="0"/>
+          <w:sz w:val="18"/>
+          <w:szCs w:val="18"/>
+          <w:bdr w:val="none" w:sz="0" w:space="0" w:color="auto" w:frame="1"/>
+        </w:rPr>
+        <w:t>//</w:t>
+      </w:r>
+      <w:r>
+        <w:rPr>
+          <w:rFonts w:ascii="Consolas" w:eastAsia="宋体" w:hAnsi="Consolas" w:cs="宋体"/>
+          <w:color w:val="008200"/>
+          <w:kern w:val="0"/>
+          <w:sz w:val="18"/>
+          <w:szCs w:val="18"/>
+          <w:bdr w:val="none" w:sz="0" w:space="0" w:color="auto" w:frame="1"/>
+        </w:rPr>
+        <w:t>需要销毁的资产的符号</w:t>
+      </w:r>
+      <w:r>
+        <w:rPr>
+          <w:rFonts w:ascii="Consolas" w:eastAsia="宋体" w:hAnsi="Consolas" w:cs="宋体"/>
+          <w:color w:val="000000"/>
+          <w:kern w:val="0"/>
+          <w:sz w:val="18"/>
+          <w:szCs w:val="18"/>
+          <w:bdr w:val="none" w:sz="0" w:space="0" w:color="auto" w:frame="1"/>
+        </w:rPr>
+        <w:t>  </w:t>
+      </w:r>
+    </w:p>
+    <w:p>
+      <w:pPr>
+        <w:widowControl/>
+        <w:numPr>
+          <w:ilvl w:val="0"/>
+          <w:numId w:val="66"/>
+        </w:numPr>
+        <w:pBdr>
+          <w:left w:val="single" w:sz="18" w:space="0" w:color="6CE26C"/>
+        </w:pBdr>
+        <w:shd w:val="clear" w:color="auto" w:fill="F8F8F8"/>
+        <w:spacing w:beforeAutospacing="1" w:afterAutospacing="1" w:line="210" w:lineRule="atLeast"/>
+        <w:jc w:val="left"/>
+        <w:rPr>
+          <w:rFonts w:ascii="Consolas" w:eastAsia="宋体" w:hAnsi="Consolas" w:cs="宋体"/>
+          <w:color w:val="5C5C5C"/>
+          <w:kern w:val="0"/>
+          <w:sz w:val="18"/>
+          <w:szCs w:val="18"/>
+        </w:rPr>
+      </w:pPr>
+      <w:r>
+        <w:rPr>
+          <w:rFonts w:ascii="Consolas" w:eastAsia="宋体" w:hAnsi="Consolas" w:cs="宋体"/>
+          <w:color w:val="000000"/>
+          <w:kern w:val="0"/>
+          <w:sz w:val="18"/>
+          <w:szCs w:val="18"/>
+          <w:bdr w:val="none" w:sz="0" w:space="0" w:color="auto" w:frame="1"/>
+        </w:rPr>
+        <w:t>                                 </w:t>
+      </w:r>
+      <w:r>
+        <w:rPr>
+          <w:rFonts w:ascii="Consolas" w:eastAsia="宋体" w:hAnsi="Consolas" w:cs="宋体"/>
+          <w:b/>
+          <w:bCs/>
+          <w:color w:val="2E8B57"/>
+          <w:kern w:val="0"/>
+          <w:sz w:val="18"/>
+          <w:szCs w:val="18"/>
+          <w:bdr w:val="none" w:sz="0" w:space="0" w:color="auto" w:frame="1"/>
+        </w:rPr>
+        <w:t>bool</w:t>
+      </w:r>
+      <w:r>
+        <w:rPr>
+          <w:rFonts w:ascii="Consolas" w:eastAsia="宋体" w:hAnsi="Consolas" w:cs="宋体"/>
+          <w:color w:val="000000"/>
+          <w:kern w:val="0"/>
+          <w:sz w:val="18"/>
+          <w:szCs w:val="18"/>
+          <w:bdr w:val="none" w:sz="0" w:space="0" w:color="auto" w:frame="1"/>
+        </w:rPr>
+        <w:t> csaf_fee = </w:t>
+      </w:r>
+      <w:r>
+        <w:rPr>
+          <w:rFonts w:ascii="Consolas" w:eastAsia="宋体" w:hAnsi="Consolas" w:cs="宋体"/>
+          <w:b/>
+          <w:bCs/>
+          <w:color w:val="006699"/>
+          <w:kern w:val="0"/>
+          <w:sz w:val="18"/>
+          <w:szCs w:val="18"/>
+          <w:bdr w:val="none" w:sz="0" w:space="0" w:color="auto" w:frame="1"/>
+        </w:rPr>
+        <w:t>true</w:t>
+      </w:r>
+      <w:r>
+        <w:rPr>
+          <w:rFonts w:ascii="Consolas" w:eastAsia="宋体" w:hAnsi="Consolas" w:cs="宋体"/>
+          <w:color w:val="000000"/>
+          <w:kern w:val="0"/>
+          <w:sz w:val="18"/>
+          <w:szCs w:val="18"/>
+          <w:bdr w:val="none" w:sz="0" w:space="0" w:color="auto" w:frame="1"/>
+        </w:rPr>
+        <w:t>,     </w:t>
+      </w:r>
+      <w:r>
+        <w:rPr>
+          <w:rFonts w:ascii="Consolas" w:eastAsia="宋体" w:hAnsi="Consolas" w:cs="宋体"/>
+          <w:color w:val="008200"/>
+          <w:kern w:val="0"/>
+          <w:sz w:val="18"/>
+          <w:szCs w:val="18"/>
+          <w:bdr w:val="none" w:sz="0" w:space="0" w:color="auto" w:frame="1"/>
+        </w:rPr>
+        <w:t>//</w:t>
+      </w:r>
+      <w:r>
+        <w:rPr>
+          <w:rFonts w:ascii="Consolas" w:eastAsia="宋体" w:hAnsi="Consolas" w:cs="宋体"/>
+          <w:color w:val="008200"/>
+          <w:kern w:val="0"/>
+          <w:sz w:val="18"/>
+          <w:szCs w:val="18"/>
+          <w:bdr w:val="none" w:sz="0" w:space="0" w:color="auto" w:frame="1"/>
+        </w:rPr>
+        <w:t>是否用积分支付手续费</w:t>
+      </w:r>
+      <w:r>
+        <w:rPr>
+          <w:rFonts w:ascii="Consolas" w:eastAsia="宋体" w:hAnsi="Consolas" w:cs="宋体"/>
+          <w:color w:val="000000"/>
+          <w:kern w:val="0"/>
+          <w:sz w:val="18"/>
+          <w:szCs w:val="18"/>
+          <w:bdr w:val="none" w:sz="0" w:space="0" w:color="auto" w:frame="1"/>
+        </w:rPr>
+        <w:t>  </w:t>
+      </w:r>
+    </w:p>
+    <w:p>
+      <w:pPr>
+        <w:widowControl/>
+        <w:numPr>
+          <w:ilvl w:val="0"/>
+          <w:numId w:val="66"/>
+        </w:numPr>
+        <w:pBdr>
+          <w:left w:val="single" w:sz="18" w:space="0" w:color="6CE26C"/>
+        </w:pBdr>
+        <w:shd w:val="clear" w:color="auto" w:fill="FFFFFF"/>
+        <w:spacing w:beforeAutospacing="1" w:afterAutospacing="1" w:line="210" w:lineRule="atLeast"/>
+        <w:jc w:val="left"/>
+        <w:rPr>
+          <w:rFonts w:ascii="Consolas" w:eastAsia="宋体" w:hAnsi="Consolas" w:cs="宋体"/>
+          <w:color w:val="5C5C5C"/>
+          <w:kern w:val="0"/>
+          <w:sz w:val="18"/>
+          <w:szCs w:val="18"/>
+        </w:rPr>
+      </w:pPr>
+      <w:r>
+        <w:rPr>
+          <w:rFonts w:ascii="Consolas" w:eastAsia="宋体" w:hAnsi="Consolas" w:cs="宋体"/>
+          <w:color w:val="000000"/>
+          <w:kern w:val="0"/>
+          <w:sz w:val="18"/>
+          <w:szCs w:val="18"/>
+          <w:bdr w:val="none" w:sz="0" w:space="0" w:color="auto" w:frame="1"/>
+        </w:rPr>
+        <w:t>                                 </w:t>
+      </w:r>
+      <w:r>
+        <w:rPr>
+          <w:rFonts w:ascii="Consolas" w:eastAsia="宋体" w:hAnsi="Consolas" w:cs="宋体"/>
+          <w:b/>
+          <w:bCs/>
+          <w:color w:val="2E8B57"/>
+          <w:kern w:val="0"/>
+          <w:sz w:val="18"/>
+          <w:szCs w:val="18"/>
+          <w:bdr w:val="none" w:sz="0" w:space="0" w:color="auto" w:frame="1"/>
+        </w:rPr>
+        <w:t>bool</w:t>
+      </w:r>
+      <w:r>
+        <w:rPr>
+          <w:rFonts w:ascii="Consolas" w:eastAsia="宋体" w:hAnsi="Consolas" w:cs="宋体"/>
+          <w:color w:val="000000"/>
+          <w:kern w:val="0"/>
+          <w:sz w:val="18"/>
+          <w:szCs w:val="18"/>
+          <w:bdr w:val="none" w:sz="0" w:space="0" w:color="auto" w:frame="1"/>
+        </w:rPr>
+        <w:t> broadcast = </w:t>
+      </w:r>
+      <w:r>
+        <w:rPr>
+          <w:rFonts w:ascii="Consolas" w:eastAsia="宋体" w:hAnsi="Consolas" w:cs="宋体"/>
+          <w:b/>
+          <w:bCs/>
+          <w:color w:val="006699"/>
+          <w:kern w:val="0"/>
+          <w:sz w:val="18"/>
+          <w:szCs w:val="18"/>
+          <w:bdr w:val="none" w:sz="0" w:space="0" w:color="auto" w:frame="1"/>
+        </w:rPr>
+        <w:t>false</w:t>
+      </w:r>
+      <w:r>
+        <w:rPr>
+          <w:rFonts w:ascii="Consolas" w:eastAsia="宋体" w:hAnsi="Consolas" w:cs="宋体"/>
+          <w:color w:val="000000"/>
+          <w:kern w:val="0"/>
+          <w:sz w:val="18"/>
+          <w:szCs w:val="18"/>
+          <w:bdr w:val="none" w:sz="0" w:space="0" w:color="auto" w:frame="1"/>
+        </w:rPr>
+        <w:t>);  </w:t>
+      </w:r>
+      <w:r>
+        <w:rPr>
+          <w:rFonts w:ascii="Consolas" w:eastAsia="宋体" w:hAnsi="Consolas" w:cs="宋体"/>
+          <w:color w:val="008200"/>
+          <w:kern w:val="0"/>
+          <w:sz w:val="18"/>
+          <w:szCs w:val="18"/>
+          <w:bdr w:val="none" w:sz="0" w:space="0" w:color="auto" w:frame="1"/>
+        </w:rPr>
+        <w:t>//</w:t>
+      </w:r>
+      <w:r>
+        <w:rPr>
+          <w:rFonts w:ascii="Consolas" w:eastAsia="宋体" w:hAnsi="Consolas" w:cs="宋体"/>
+          <w:color w:val="008200"/>
+          <w:kern w:val="0"/>
+          <w:sz w:val="18"/>
+          <w:szCs w:val="18"/>
+          <w:bdr w:val="none" w:sz="0" w:space="0" w:color="auto" w:frame="1"/>
+        </w:rPr>
+        <w:t>是否广播</w:t>
+      </w:r>
+      <w:r>
+        <w:rPr>
+          <w:rFonts w:ascii="Consolas" w:eastAsia="宋体" w:hAnsi="Consolas" w:cs="宋体"/>
+          <w:color w:val="000000"/>
+          <w:kern w:val="0"/>
+          <w:sz w:val="18"/>
+          <w:szCs w:val="18"/>
+          <w:bdr w:val="none" w:sz="0" w:space="0" w:color="auto" w:frame="1"/>
+        </w:rPr>
+        <w:t>  </w:t>
+      </w:r>
+    </w:p>
+    <w:p>
+      <w:r>
+        <w:rPr>
+          <w:rFonts w:hint="eastAsia"/>
+        </w:rPr>
+        <w:t>更新说明：新增</w:t>
+      </w:r>
+      <w:r>
+        <w:t>destroy_asset</w:t>
+      </w:r>
+      <w:r>
+        <w:rPr>
+          <w:rFonts w:hint="eastAsia"/>
+        </w:rPr>
+        <w:t>，用于账户销毁自己的资产</w:t>
+      </w:r>
+    </w:p>
+    <w:p>
+      <w:pPr>
+        <w:rPr>
+          <w:rFonts w:hint="eastAsia"/>
+        </w:rPr>
+      </w:pPr>
+      <w:r>
+        <w:rPr>
+          <w:rFonts w:hint="eastAsia"/>
+        </w:rPr>
+        <w:t>示例：</w:t>
+      </w:r>
+      <w:r>
+        <w:rPr>
+          <w:rFonts w:ascii="Consolas" w:hAnsi="Consolas"/>
+          <w:iCs/>
+          <w:color w:val="2E74B5" w:themeColor="accent5" w:themeShade="BF"/>
+        </w:rPr>
+        <w:t>destroy_asset test1 1000000 YOYO true true</w:t>
+      </w:r>
+    </w:p>
+    <w:p>
+      <w:pPr>
         <w:pStyle w:val="1"/>
       </w:pPr>
       <w:r>
@@ -49160,74 +50437,334 @@
       </w:r>
     </w:p>
     <w:p/>
-    <w:p/>
-    <w:p>
-      <w:pPr>
-        <w:pStyle w:val="1"/>
-      </w:pPr>
-      <w:r>
-        <w:rPr>
-          <w:rFonts w:hint="eastAsia"/>
-        </w:rPr>
-        <w:t>10.</w:t>
-      </w:r>
-      <w:r>
-        <w:t xml:space="preserve"> </w:t>
-      </w:r>
-      <w:r>
-        <w:rPr>
-          <w:rFonts w:hint="eastAsia"/>
-        </w:rPr>
-        <w:t>详细说明</w:t>
-      </w:r>
-    </w:p>
-    <w:p>
-      <w:pPr>
-        <w:pStyle w:val="2"/>
-      </w:pPr>
-      <w:r>
-        <w:rPr>
-          <w:rFonts w:hint="eastAsia"/>
-        </w:rPr>
-        <w:t>10.1</w:t>
-      </w:r>
-      <w:r>
-        <w:t xml:space="preserve"> </w:t>
-      </w:r>
-      <w:r>
-        <w:rPr>
-          <w:rFonts w:hint="eastAsia"/>
-        </w:rPr>
-        <w:t>抵押挖矿奖励清算</w:t>
-      </w:r>
-      <w:r>
-        <w:rPr>
-          <w:rFonts w:hint="eastAsia"/>
-        </w:rPr>
-        <w:t>情形</w:t>
-      </w:r>
-    </w:p>
-    <w:p>
-      <w:pPr>
-        <w:pStyle w:val="3"/>
-      </w:pPr>
-      <w:r>
-        <w:rPr>
-          <w:rFonts w:hint="eastAsia"/>
-        </w:rPr>
-        <w:t>10.1.1</w:t>
-      </w:r>
-      <w:r>
-        <w:t xml:space="preserve"> </w:t>
-      </w:r>
-      <w:r>
-        <w:rPr>
-          <w:rFonts w:hint="eastAsia"/>
-        </w:rPr>
-        <w:t>更新挖矿抵押</w:t>
+    <w:p>
+      <w:pPr>
+        <w:widowControl/>
+        <w:numPr>
+          <w:ilvl w:val="0"/>
+          <w:numId w:val="67"/>
+        </w:numPr>
+        <w:pBdr>
+          <w:left w:val="single" w:sz="18" w:space="0" w:color="6CE26C"/>
+        </w:pBdr>
+        <w:shd w:val="clear" w:color="auto" w:fill="FFFFFF"/>
+        <w:spacing w:beforeAutospacing="1" w:afterAutospacing="1" w:line="210" w:lineRule="atLeast"/>
+        <w:jc w:val="left"/>
+        <w:rPr>
+          <w:rFonts w:ascii="Consolas" w:eastAsia="宋体" w:hAnsi="Consolas" w:cs="宋体"/>
+          <w:color w:val="5C5C5C"/>
+          <w:kern w:val="0"/>
+          <w:sz w:val="18"/>
+          <w:szCs w:val="18"/>
+        </w:rPr>
+      </w:pPr>
+      <w:r>
+        <w:rPr>
+          <w:rFonts w:ascii="Consolas" w:eastAsia="宋体" w:hAnsi="Consolas" w:cs="宋体"/>
+          <w:b/>
+          <w:bCs/>
+          <w:color w:val="006699"/>
+          <w:kern w:val="0"/>
+          <w:sz w:val="18"/>
+          <w:szCs w:val="18"/>
+          <w:bdr w:val="none" w:sz="0" w:space="0" w:color="auto" w:frame="1"/>
+        </w:rPr>
+        <w:t>struct</w:t>
+      </w:r>
+      <w:r>
+        <w:rPr>
+          <w:rFonts w:ascii="Consolas" w:eastAsia="宋体" w:hAnsi="Consolas" w:cs="宋体"/>
+          <w:color w:val="000000"/>
+          <w:kern w:val="0"/>
+          <w:sz w:val="18"/>
+          <w:szCs w:val="18"/>
+          <w:bdr w:val="none" w:sz="0" w:space="0" w:color="auto" w:frame="1"/>
+        </w:rPr>
+        <w:t> committee_destroy_budget_pool_item_type  </w:t>
+      </w:r>
+    </w:p>
+    <w:p>
+      <w:pPr>
+        <w:widowControl/>
+        <w:numPr>
+          <w:ilvl w:val="0"/>
+          <w:numId w:val="67"/>
+        </w:numPr>
+        <w:pBdr>
+          <w:left w:val="single" w:sz="18" w:space="0" w:color="6CE26C"/>
+        </w:pBdr>
+        <w:shd w:val="clear" w:color="auto" w:fill="F8F8F8"/>
+        <w:spacing w:beforeAutospacing="1" w:afterAutospacing="1" w:line="210" w:lineRule="atLeast"/>
+        <w:jc w:val="left"/>
+        <w:rPr>
+          <w:rFonts w:ascii="Consolas" w:eastAsia="宋体" w:hAnsi="Consolas" w:cs="宋体"/>
+          <w:color w:val="5C5C5C"/>
+          <w:kern w:val="0"/>
+          <w:sz w:val="18"/>
+          <w:szCs w:val="18"/>
+        </w:rPr>
+      </w:pPr>
+      <w:r>
+        <w:rPr>
+          <w:rFonts w:ascii="Consolas" w:eastAsia="宋体" w:hAnsi="Consolas" w:cs="宋体"/>
+          <w:color w:val="000000"/>
+          <w:kern w:val="0"/>
+          <w:sz w:val="18"/>
+          <w:szCs w:val="18"/>
+          <w:bdr w:val="none" w:sz="0" w:space="0" w:color="auto" w:frame="1"/>
+        </w:rPr>
+        <w:t>{  </w:t>
+      </w:r>
+    </w:p>
+    <w:p>
+      <w:pPr>
+        <w:widowControl/>
+        <w:numPr>
+          <w:ilvl w:val="0"/>
+          <w:numId w:val="67"/>
+        </w:numPr>
+        <w:pBdr>
+          <w:left w:val="single" w:sz="18" w:space="0" w:color="6CE26C"/>
+        </w:pBdr>
+        <w:shd w:val="clear" w:color="auto" w:fill="FFFFFF"/>
+        <w:spacing w:beforeAutospacing="1" w:afterAutospacing="1" w:line="210" w:lineRule="atLeast"/>
+        <w:jc w:val="left"/>
+        <w:rPr>
+          <w:rFonts w:ascii="Consolas" w:eastAsia="宋体" w:hAnsi="Consolas" w:cs="宋体"/>
+          <w:color w:val="5C5C5C"/>
+          <w:kern w:val="0"/>
+          <w:sz w:val="18"/>
+          <w:szCs w:val="18"/>
+        </w:rPr>
+      </w:pPr>
+      <w:r>
+        <w:rPr>
+          <w:rFonts w:ascii="Consolas" w:eastAsia="宋体" w:hAnsi="Consolas" w:cs="宋体"/>
+          <w:color w:val="000000"/>
+          <w:kern w:val="0"/>
+          <w:sz w:val="18"/>
+          <w:szCs w:val="18"/>
+          <w:bdr w:val="none" w:sz="0" w:space="0" w:color="auto" w:frame="1"/>
+        </w:rPr>
+        <w:t>   share_type          destroy_amount;  </w:t>
+      </w:r>
+      <w:r>
+        <w:rPr>
+          <w:rFonts w:ascii="Consolas" w:eastAsia="宋体" w:hAnsi="Consolas" w:cs="宋体"/>
+          <w:color w:val="008200"/>
+          <w:kern w:val="0"/>
+          <w:sz w:val="18"/>
+          <w:szCs w:val="18"/>
+          <w:bdr w:val="none" w:sz="0" w:space="0" w:color="auto" w:frame="1"/>
+        </w:rPr>
+        <w:t>//</w:t>
+      </w:r>
+      <w:r>
+        <w:rPr>
+          <w:rFonts w:ascii="Consolas" w:eastAsia="宋体" w:hAnsi="Consolas" w:cs="宋体"/>
+          <w:color w:val="008200"/>
+          <w:kern w:val="0"/>
+          <w:sz w:val="18"/>
+          <w:szCs w:val="18"/>
+          <w:bdr w:val="none" w:sz="0" w:space="0" w:color="auto" w:frame="1"/>
+        </w:rPr>
+        <w:t>资金池销毁的数量</w:t>
+      </w:r>
+      <w:r>
+        <w:rPr>
+          <w:rFonts w:ascii="Consolas" w:eastAsia="宋体" w:hAnsi="Consolas" w:cs="宋体"/>
+          <w:color w:val="000000"/>
+          <w:kern w:val="0"/>
+          <w:sz w:val="18"/>
+          <w:szCs w:val="18"/>
+          <w:bdr w:val="none" w:sz="0" w:space="0" w:color="auto" w:frame="1"/>
+        </w:rPr>
+        <w:t>  </w:t>
+      </w:r>
+    </w:p>
+    <w:p>
+      <w:pPr>
+        <w:widowControl/>
+        <w:numPr>
+          <w:ilvl w:val="0"/>
+          <w:numId w:val="67"/>
+        </w:numPr>
+        <w:pBdr>
+          <w:left w:val="single" w:sz="18" w:space="0" w:color="6CE26C"/>
+        </w:pBdr>
+        <w:shd w:val="clear" w:color="auto" w:fill="F8F8F8"/>
+        <w:spacing w:beforeAutospacing="1" w:afterAutospacing="1" w:line="210" w:lineRule="atLeast"/>
+        <w:jc w:val="left"/>
+        <w:rPr>
+          <w:rFonts w:ascii="Consolas" w:eastAsia="宋体" w:hAnsi="Consolas" w:cs="宋体"/>
+          <w:color w:val="5C5C5C"/>
+          <w:kern w:val="0"/>
+          <w:sz w:val="18"/>
+          <w:szCs w:val="18"/>
+        </w:rPr>
+      </w:pPr>
+      <w:r>
+        <w:rPr>
+          <w:rFonts w:ascii="Consolas" w:eastAsia="宋体" w:hAnsi="Consolas" w:cs="宋体"/>
+          <w:color w:val="000000"/>
+          <w:kern w:val="0"/>
+          <w:sz w:val="18"/>
+          <w:szCs w:val="18"/>
+          <w:bdr w:val="none" w:sz="0" w:space="0" w:color="auto" w:frame="1"/>
+        </w:rPr>
+        <w:t>   extensions_type     extensions;      </w:t>
+      </w:r>
+      <w:r>
+        <w:rPr>
+          <w:rFonts w:ascii="Consolas" w:eastAsia="宋体" w:hAnsi="Consolas" w:cs="宋体"/>
+          <w:color w:val="008200"/>
+          <w:kern w:val="0"/>
+          <w:sz w:val="18"/>
+          <w:szCs w:val="18"/>
+          <w:bdr w:val="none" w:sz="0" w:space="0" w:color="auto" w:frame="1"/>
+        </w:rPr>
+        <w:t>//</w:t>
+      </w:r>
+      <w:r>
+        <w:rPr>
+          <w:rFonts w:ascii="Consolas" w:eastAsia="宋体" w:hAnsi="Consolas" w:cs="宋体"/>
+          <w:color w:val="008200"/>
+          <w:kern w:val="0"/>
+          <w:sz w:val="18"/>
+          <w:szCs w:val="18"/>
+          <w:bdr w:val="none" w:sz="0" w:space="0" w:color="auto" w:frame="1"/>
+        </w:rPr>
+        <w:t>备用的扩展参数</w:t>
+      </w:r>
+      <w:r>
+        <w:rPr>
+          <w:rFonts w:ascii="Consolas" w:eastAsia="宋体" w:hAnsi="Consolas" w:cs="宋体"/>
+          <w:color w:val="000000"/>
+          <w:kern w:val="0"/>
+          <w:sz w:val="18"/>
+          <w:szCs w:val="18"/>
+          <w:bdr w:val="none" w:sz="0" w:space="0" w:color="auto" w:frame="1"/>
+        </w:rPr>
+        <w:t>  </w:t>
+      </w:r>
+    </w:p>
+    <w:p>
+      <w:pPr>
+        <w:widowControl/>
+        <w:numPr>
+          <w:ilvl w:val="0"/>
+          <w:numId w:val="67"/>
+        </w:numPr>
+        <w:pBdr>
+          <w:left w:val="single" w:sz="18" w:space="0" w:color="6CE26C"/>
+        </w:pBdr>
+        <w:shd w:val="clear" w:color="auto" w:fill="FFFFFF"/>
+        <w:spacing w:beforeAutospacing="1" w:afterAutospacing="1" w:line="210" w:lineRule="atLeast"/>
+        <w:jc w:val="left"/>
+        <w:rPr>
+          <w:rFonts w:ascii="Consolas" w:eastAsia="宋体" w:hAnsi="Consolas" w:cs="宋体"/>
+          <w:color w:val="5C5C5C"/>
+          <w:kern w:val="0"/>
+          <w:sz w:val="18"/>
+          <w:szCs w:val="18"/>
+        </w:rPr>
+      </w:pPr>
+      <w:r>
+        <w:rPr>
+          <w:rFonts w:ascii="Consolas" w:eastAsia="宋体" w:hAnsi="Consolas" w:cs="宋体"/>
+          <w:color w:val="000000"/>
+          <w:kern w:val="0"/>
+          <w:sz w:val="18"/>
+          <w:szCs w:val="18"/>
+          <w:bdr w:val="none" w:sz="0" w:space="0" w:color="auto" w:frame="1"/>
+        </w:rPr>
+        <w:t>};  </w:t>
+      </w:r>
+    </w:p>
+    <w:p>
+      <w:r>
+        <w:rPr>
+          <w:rFonts w:hint="eastAsia"/>
+        </w:rPr>
+        <w:t>新增理事会提案类型</w:t>
+      </w:r>
+      <w:r>
+        <w:t>committee_destroy_budget_pool_item_type</w:t>
+      </w:r>
+      <w:r>
+        <w:rPr>
+          <w:rFonts w:hint="eastAsia"/>
+        </w:rPr>
+        <w:t>，用于销毁资金池的资产，该类型提案需要理事会80%以上的赞成投票才能执行。提案执行后，资金池减少销毁的数量，核心资产的供应量也将减少销毁的数量。</w:t>
       </w:r>
       <w:bookmarkStart w:id="1" w:name="_GoBack"/>
       <w:bookmarkEnd w:id="1"/>
+    </w:p>
+    <w:p>
+      <w:pPr>
+        <w:pStyle w:val="1"/>
+      </w:pPr>
+      <w:r>
+        <w:rPr>
+          <w:rFonts w:hint="eastAsia"/>
+        </w:rPr>
+        <w:t>10.</w:t>
+      </w:r>
+      <w:r>
+        <w:t xml:space="preserve"> </w:t>
+      </w:r>
+      <w:r>
+        <w:rPr>
+          <w:rFonts w:hint="eastAsia"/>
+        </w:rPr>
+        <w:t>详细说明</w:t>
+      </w:r>
+    </w:p>
+    <w:p>
+      <w:pPr>
+        <w:pStyle w:val="2"/>
+      </w:pPr>
+      <w:r>
+        <w:rPr>
+          <w:rFonts w:hint="eastAsia"/>
+        </w:rPr>
+        <w:t>10.1</w:t>
+      </w:r>
+      <w:r>
+        <w:t xml:space="preserve"> </w:t>
+      </w:r>
+      <w:r>
+        <w:rPr>
+          <w:rFonts w:hint="eastAsia"/>
+        </w:rPr>
+        <w:t>抵押挖矿奖励清算</w:t>
+      </w:r>
+      <w:r>
+        <w:rPr>
+          <w:rFonts w:hint="eastAsia"/>
+        </w:rPr>
+        <w:t>情形</w:t>
+      </w:r>
+    </w:p>
+    <w:p>
+      <w:pPr>
+        <w:pStyle w:val="3"/>
+      </w:pPr>
+      <w:r>
+        <w:rPr>
+          <w:rFonts w:hint="eastAsia"/>
+        </w:rPr>
+        <w:t>10.1.1</w:t>
+      </w:r>
+      <w:r>
+        <w:t xml:space="preserve"> </w:t>
+      </w:r>
+      <w:r>
+        <w:rPr>
+          <w:rFonts w:hint="eastAsia"/>
+        </w:rPr>
+        <w:t>更新挖矿抵押</w:t>
+      </w:r>
     </w:p>
     <w:p>
       <w:pPr>
@@ -51843,6 +53380,119 @@
     </w:lvl>
   </w:abstractNum>
   <w:abstractNum w:abstractNumId="21" w15:restartNumberingAfterBreak="0">
+    <w:nsid w:val="27646E75"/>
+    <w:multiLevelType w:val="multilevel"/>
+    <w:tmpl w:val="B35687B0"/>
+    <w:lvl w:ilvl="0">
+      <w:start w:val="1"/>
+      <w:numFmt w:val="decimal"/>
+      <w:lvlText w:val="%1."/>
+      <w:lvlJc w:val="left"/>
+      <w:pPr>
+        <w:tabs>
+          <w:tab w:val="num" w:pos="720"/>
+        </w:tabs>
+        <w:ind w:left="720" w:hanging="360"/>
+      </w:pPr>
+    </w:lvl>
+    <w:lvl w:ilvl="1" w:tentative="1">
+      <w:start w:val="1"/>
+      <w:numFmt w:val="decimal"/>
+      <w:lvlText w:val="%2."/>
+      <w:lvlJc w:val="left"/>
+      <w:pPr>
+        <w:tabs>
+          <w:tab w:val="num" w:pos="1440"/>
+        </w:tabs>
+        <w:ind w:left="1440" w:hanging="360"/>
+      </w:pPr>
+    </w:lvl>
+    <w:lvl w:ilvl="2" w:tentative="1">
+      <w:start w:val="1"/>
+      <w:numFmt w:val="decimal"/>
+      <w:lvlText w:val="%3."/>
+      <w:lvlJc w:val="left"/>
+      <w:pPr>
+        <w:tabs>
+          <w:tab w:val="num" w:pos="2160"/>
+        </w:tabs>
+        <w:ind w:left="2160" w:hanging="360"/>
+      </w:pPr>
+    </w:lvl>
+    <w:lvl w:ilvl="3" w:tentative="1">
+      <w:start w:val="1"/>
+      <w:numFmt w:val="decimal"/>
+      <w:lvlText w:val="%4."/>
+      <w:lvlJc w:val="left"/>
+      <w:pPr>
+        <w:tabs>
+          <w:tab w:val="num" w:pos="2880"/>
+        </w:tabs>
+        <w:ind w:left="2880" w:hanging="360"/>
+      </w:pPr>
+    </w:lvl>
+    <w:lvl w:ilvl="4" w:tentative="1">
+      <w:start w:val="1"/>
+      <w:numFmt w:val="decimal"/>
+      <w:lvlText w:val="%5."/>
+      <w:lvlJc w:val="left"/>
+      <w:pPr>
+        <w:tabs>
+          <w:tab w:val="num" w:pos="3600"/>
+        </w:tabs>
+        <w:ind w:left="3600" w:hanging="360"/>
+      </w:pPr>
+    </w:lvl>
+    <w:lvl w:ilvl="5" w:tentative="1">
+      <w:start w:val="1"/>
+      <w:numFmt w:val="decimal"/>
+      <w:lvlText w:val="%6."/>
+      <w:lvlJc w:val="left"/>
+      <w:pPr>
+        <w:tabs>
+          <w:tab w:val="num" w:pos="4320"/>
+        </w:tabs>
+        <w:ind w:left="4320" w:hanging="360"/>
+      </w:pPr>
+    </w:lvl>
+    <w:lvl w:ilvl="6" w:tentative="1">
+      <w:start w:val="1"/>
+      <w:numFmt w:val="decimal"/>
+      <w:lvlText w:val="%7."/>
+      <w:lvlJc w:val="left"/>
+      <w:pPr>
+        <w:tabs>
+          <w:tab w:val="num" w:pos="5040"/>
+        </w:tabs>
+        <w:ind w:left="5040" w:hanging="360"/>
+      </w:pPr>
+    </w:lvl>
+    <w:lvl w:ilvl="7" w:tentative="1">
+      <w:start w:val="1"/>
+      <w:numFmt w:val="decimal"/>
+      <w:lvlText w:val="%8."/>
+      <w:lvlJc w:val="left"/>
+      <w:pPr>
+        <w:tabs>
+          <w:tab w:val="num" w:pos="5760"/>
+        </w:tabs>
+        <w:ind w:left="5760" w:hanging="360"/>
+      </w:pPr>
+    </w:lvl>
+    <w:lvl w:ilvl="8" w:tentative="1">
+      <w:start w:val="1"/>
+      <w:numFmt w:val="decimal"/>
+      <w:lvlText w:val="%9."/>
+      <w:lvlJc w:val="left"/>
+      <w:pPr>
+        <w:tabs>
+          <w:tab w:val="num" w:pos="6480"/>
+        </w:tabs>
+        <w:ind w:left="6480" w:hanging="360"/>
+      </w:pPr>
+    </w:lvl>
+  </w:abstractNum>
+  <w:abstractNum w:abstractNumId="22" w15:restartNumberingAfterBreak="0">
     <w:nsid w:val="289A5668"/>
     <w:multiLevelType w:val="multilevel"/>
     <w:tmpl w:val="294216C8"/>
@@ -51955,7 +53605,7 @@
       </w:pPr>
     </w:lvl>
   </w:abstractNum>
-  <w:abstractNum w:abstractNumId="22" w15:restartNumberingAfterBreak="0">
+  <w:abstractNum w:abstractNumId="23" w15:restartNumberingAfterBreak="0">
     <w:nsid w:val="291B3637"/>
     <w:multiLevelType w:val="multilevel"/>
     <w:tmpl w:val="3FA034AA"/>
@@ -52068,7 +53718,7 @@
       </w:pPr>
     </w:lvl>
   </w:abstractNum>
-  <w:abstractNum w:abstractNumId="23" w15:restartNumberingAfterBreak="0">
+  <w:abstractNum w:abstractNumId="24" w15:restartNumberingAfterBreak="0">
     <w:nsid w:val="2960158F"/>
     <w:multiLevelType w:val="multilevel"/>
     <w:tmpl w:val="ABCC4050"/>
@@ -52181,7 +53831,7 @@
       </w:pPr>
     </w:lvl>
   </w:abstractNum>
-  <w:abstractNum w:abstractNumId="24" w15:restartNumberingAfterBreak="0">
+  <w:abstractNum w:abstractNumId="25" w15:restartNumberingAfterBreak="0">
     <w:nsid w:val="2BAA5397"/>
     <w:multiLevelType w:val="multilevel"/>
     <w:tmpl w:val="15A6DD4C"/>
@@ -52294,7 +53944,7 @@
       </w:pPr>
     </w:lvl>
   </w:abstractNum>
-  <w:abstractNum w:abstractNumId="25" w15:restartNumberingAfterBreak="0">
+  <w:abstractNum w:abstractNumId="26" w15:restartNumberingAfterBreak="0">
     <w:nsid w:val="2BDF465F"/>
     <w:multiLevelType w:val="hybridMultilevel"/>
     <w:tmpl w:val="645E017E"/>
@@ -52383,7 +54033,7 @@
       </w:pPr>
     </w:lvl>
   </w:abstractNum>
-  <w:abstractNum w:abstractNumId="26" w15:restartNumberingAfterBreak="0">
+  <w:abstractNum w:abstractNumId="27" w15:restartNumberingAfterBreak="0">
     <w:nsid w:val="32B171D6"/>
     <w:multiLevelType w:val="multilevel"/>
     <w:tmpl w:val="BEF8A280"/>
@@ -52496,7 +54146,7 @@
       </w:pPr>
     </w:lvl>
   </w:abstractNum>
-  <w:abstractNum w:abstractNumId="27" w15:restartNumberingAfterBreak="0">
+  <w:abstractNum w:abstractNumId="28" w15:restartNumberingAfterBreak="0">
     <w:nsid w:val="32CD0FC7"/>
     <w:multiLevelType w:val="multilevel"/>
     <w:tmpl w:val="DC262D94"/>
@@ -52609,7 +54259,7 @@
       </w:pPr>
     </w:lvl>
   </w:abstractNum>
-  <w:abstractNum w:abstractNumId="28" w15:restartNumberingAfterBreak="0">
+  <w:abstractNum w:abstractNumId="29" w15:restartNumberingAfterBreak="0">
     <w:nsid w:val="33601608"/>
     <w:multiLevelType w:val="multilevel"/>
     <w:tmpl w:val="B3F2F212"/>
@@ -52722,7 +54372,7 @@
       </w:pPr>
     </w:lvl>
   </w:abstractNum>
-  <w:abstractNum w:abstractNumId="29" w15:restartNumberingAfterBreak="0">
+  <w:abstractNum w:abstractNumId="30" w15:restartNumberingAfterBreak="0">
     <w:nsid w:val="33BE2F38"/>
     <w:multiLevelType w:val="hybridMultilevel"/>
     <w:tmpl w:val="70A294EC"/>
@@ -52811,7 +54461,7 @@
       </w:pPr>
     </w:lvl>
   </w:abstractNum>
-  <w:abstractNum w:abstractNumId="30" w15:restartNumberingAfterBreak="0">
+  <w:abstractNum w:abstractNumId="31" w15:restartNumberingAfterBreak="0">
     <w:nsid w:val="34F266CB"/>
     <w:multiLevelType w:val="multilevel"/>
     <w:tmpl w:val="B1BAAD30"/>
@@ -52924,7 +54574,7 @@
       </w:pPr>
     </w:lvl>
   </w:abstractNum>
-  <w:abstractNum w:abstractNumId="31" w15:restartNumberingAfterBreak="0">
+  <w:abstractNum w:abstractNumId="32" w15:restartNumberingAfterBreak="0">
     <w:nsid w:val="374B6848"/>
     <w:multiLevelType w:val="multilevel"/>
     <w:tmpl w:val="B8FC2CD4"/>
@@ -53037,7 +54687,7 @@
       </w:pPr>
     </w:lvl>
   </w:abstractNum>
-  <w:abstractNum w:abstractNumId="32" w15:restartNumberingAfterBreak="0">
+  <w:abstractNum w:abstractNumId="33" w15:restartNumberingAfterBreak="0">
     <w:nsid w:val="38DF0DDD"/>
     <w:multiLevelType w:val="multilevel"/>
     <w:tmpl w:val="05CCBEA4"/>
@@ -53150,7 +54800,120 @@
       </w:pPr>
     </w:lvl>
   </w:abstractNum>
-  <w:abstractNum w:abstractNumId="33" w15:restartNumberingAfterBreak="0">
+  <w:abstractNum w:abstractNumId="34" w15:restartNumberingAfterBreak="0">
+    <w:nsid w:val="3ED95887"/>
+    <w:multiLevelType w:val="multilevel"/>
+    <w:tmpl w:val="1006F428"/>
+    <w:lvl w:ilvl="0">
+      <w:start w:val="1"/>
+      <w:numFmt w:val="decimal"/>
+      <w:lvlText w:val="%1."/>
+      <w:lvlJc w:val="left"/>
+      <w:pPr>
+        <w:tabs>
+          <w:tab w:val="num" w:pos="720"/>
+        </w:tabs>
+        <w:ind w:left="720" w:hanging="360"/>
+      </w:pPr>
+    </w:lvl>
+    <w:lvl w:ilvl="1" w:tentative="1">
+      <w:start w:val="1"/>
+      <w:numFmt w:val="decimal"/>
+      <w:lvlText w:val="%2."/>
+      <w:lvlJc w:val="left"/>
+      <w:pPr>
+        <w:tabs>
+          <w:tab w:val="num" w:pos="1440"/>
+        </w:tabs>
+        <w:ind w:left="1440" w:hanging="360"/>
+      </w:pPr>
+    </w:lvl>
+    <w:lvl w:ilvl="2" w:tentative="1">
+      <w:start w:val="1"/>
+      <w:numFmt w:val="decimal"/>
+      <w:lvlText w:val="%3."/>
+      <w:lvlJc w:val="left"/>
+      <w:pPr>
+        <w:tabs>
+          <w:tab w:val="num" w:pos="2160"/>
+        </w:tabs>
+        <w:ind w:left="2160" w:hanging="360"/>
+      </w:pPr>
+    </w:lvl>
+    <w:lvl w:ilvl="3" w:tentative="1">
+      <w:start w:val="1"/>
+      <w:numFmt w:val="decimal"/>
+      <w:lvlText w:val="%4."/>
+      <w:lvlJc w:val="left"/>
+      <w:pPr>
+        <w:tabs>
+          <w:tab w:val="num" w:pos="2880"/>
+        </w:tabs>
+        <w:ind w:left="2880" w:hanging="360"/>
+      </w:pPr>
+    </w:lvl>
+    <w:lvl w:ilvl="4" w:tentative="1">
+      <w:start w:val="1"/>
+      <w:numFmt w:val="decimal"/>
+      <w:lvlText w:val="%5."/>
+      <w:lvlJc w:val="left"/>
+      <w:pPr>
+        <w:tabs>
+          <w:tab w:val="num" w:pos="3600"/>
+        </w:tabs>
+        <w:ind w:left="3600" w:hanging="360"/>
+      </w:pPr>
+    </w:lvl>
+    <w:lvl w:ilvl="5" w:tentative="1">
+      <w:start w:val="1"/>
+      <w:numFmt w:val="decimal"/>
+      <w:lvlText w:val="%6."/>
+      <w:lvlJc w:val="left"/>
+      <w:pPr>
+        <w:tabs>
+          <w:tab w:val="num" w:pos="4320"/>
+        </w:tabs>
+        <w:ind w:left="4320" w:hanging="360"/>
+      </w:pPr>
+    </w:lvl>
+    <w:lvl w:ilvl="6" w:tentative="1">
+      <w:start w:val="1"/>
+      <w:numFmt w:val="decimal"/>
+      <w:lvlText w:val="%7."/>
+      <w:lvlJc w:val="left"/>
+      <w:pPr>
+        <w:tabs>
+          <w:tab w:val="num" w:pos="5040"/>
+        </w:tabs>
+        <w:ind w:left="5040" w:hanging="360"/>
+      </w:pPr>
+    </w:lvl>
+    <w:lvl w:ilvl="7" w:tentative="1">
+      <w:start w:val="1"/>
+      <w:numFmt w:val="decimal"/>
+      <w:lvlText w:val="%8."/>
+      <w:lvlJc w:val="left"/>
+      <w:pPr>
+        <w:tabs>
+          <w:tab w:val="num" w:pos="5760"/>
+        </w:tabs>
+        <w:ind w:left="5760" w:hanging="360"/>
+      </w:pPr>
+    </w:lvl>
+    <w:lvl w:ilvl="8" w:tentative="1">
+      <w:start w:val="1"/>
+      <w:numFmt w:val="decimal"/>
+      <w:lvlText w:val="%9."/>
+      <w:lvlJc w:val="left"/>
+      <w:pPr>
+        <w:tabs>
+          <w:tab w:val="num" w:pos="6480"/>
+        </w:tabs>
+        <w:ind w:left="6480" w:hanging="360"/>
+      </w:pPr>
+    </w:lvl>
+  </w:abstractNum>
+  <w:abstractNum w:abstractNumId="35" w15:restartNumberingAfterBreak="0">
     <w:nsid w:val="3F142A5D"/>
     <w:multiLevelType w:val="multilevel"/>
     <w:tmpl w:val="CD48BE36"/>
@@ -53263,7 +55026,7 @@
       </w:pPr>
     </w:lvl>
   </w:abstractNum>
-  <w:abstractNum w:abstractNumId="34" w15:restartNumberingAfterBreak="0">
+  <w:abstractNum w:abstractNumId="36" w15:restartNumberingAfterBreak="0">
     <w:nsid w:val="43857F76"/>
     <w:multiLevelType w:val="multilevel"/>
     <w:tmpl w:val="576A1788"/>
@@ -53376,7 +55139,7 @@
       </w:pPr>
     </w:lvl>
   </w:abstractNum>
-  <w:abstractNum w:abstractNumId="35" w15:restartNumberingAfterBreak="0">
+  <w:abstractNum w:abstractNumId="37" w15:restartNumberingAfterBreak="0">
     <w:nsid w:val="47C804C0"/>
     <w:multiLevelType w:val="multilevel"/>
     <w:tmpl w:val="DF3A7940"/>
@@ -53489,7 +55252,7 @@
       </w:pPr>
     </w:lvl>
   </w:abstractNum>
-  <w:abstractNum w:abstractNumId="36" w15:restartNumberingAfterBreak="0">
+  <w:abstractNum w:abstractNumId="38" w15:restartNumberingAfterBreak="0">
     <w:nsid w:val="47CF0DB6"/>
     <w:multiLevelType w:val="multilevel"/>
     <w:tmpl w:val="DF3A7940"/>
@@ -53602,7 +55365,7 @@
       </w:pPr>
     </w:lvl>
   </w:abstractNum>
-  <w:abstractNum w:abstractNumId="37" w15:restartNumberingAfterBreak="0">
+  <w:abstractNum w:abstractNumId="39" w15:restartNumberingAfterBreak="0">
     <w:nsid w:val="4DE878C9"/>
     <w:multiLevelType w:val="multilevel"/>
     <w:tmpl w:val="ECF414F2"/>
@@ -53715,7 +55478,7 @@
       </w:pPr>
     </w:lvl>
   </w:abstractNum>
-  <w:abstractNum w:abstractNumId="38" w15:restartNumberingAfterBreak="0">
+  <w:abstractNum w:abstractNumId="40" w15:restartNumberingAfterBreak="0">
     <w:nsid w:val="4F4F4AD0"/>
     <w:multiLevelType w:val="multilevel"/>
     <w:tmpl w:val="7E84EA12"/>
@@ -53828,7 +55591,7 @@
       </w:pPr>
     </w:lvl>
   </w:abstractNum>
-  <w:abstractNum w:abstractNumId="39" w15:restartNumberingAfterBreak="0">
+  <w:abstractNum w:abstractNumId="41" w15:restartNumberingAfterBreak="0">
     <w:nsid w:val="501A3DAD"/>
     <w:multiLevelType w:val="multilevel"/>
     <w:tmpl w:val="CFDA62F2"/>
@@ -53941,7 +55704,7 @@
       </w:pPr>
     </w:lvl>
   </w:abstractNum>
-  <w:abstractNum w:abstractNumId="40" w15:restartNumberingAfterBreak="0">
+  <w:abstractNum w:abstractNumId="42" w15:restartNumberingAfterBreak="0">
     <w:nsid w:val="50394FAD"/>
     <w:multiLevelType w:val="multilevel"/>
     <w:tmpl w:val="A7E0C956"/>
@@ -54054,7 +55817,7 @@
       </w:pPr>
     </w:lvl>
   </w:abstractNum>
-  <w:abstractNum w:abstractNumId="41" w15:restartNumberingAfterBreak="0">
+  <w:abstractNum w:abstractNumId="43" w15:restartNumberingAfterBreak="0">
     <w:nsid w:val="5088455C"/>
     <w:multiLevelType w:val="multilevel"/>
     <w:tmpl w:val="7E84EA12"/>
@@ -54167,7 +55930,7 @@
       </w:pPr>
     </w:lvl>
   </w:abstractNum>
-  <w:abstractNum w:abstractNumId="42" w15:restartNumberingAfterBreak="0">
+  <w:abstractNum w:abstractNumId="44" w15:restartNumberingAfterBreak="0">
     <w:nsid w:val="53A23DD9"/>
     <w:multiLevelType w:val="multilevel"/>
     <w:tmpl w:val="E49CE62E"/>
@@ -54280,7 +56043,7 @@
       </w:pPr>
     </w:lvl>
   </w:abstractNum>
-  <w:abstractNum w:abstractNumId="43" w15:restartNumberingAfterBreak="0">
+  <w:abstractNum w:abstractNumId="45" w15:restartNumberingAfterBreak="0">
     <w:nsid w:val="544638B0"/>
     <w:multiLevelType w:val="multilevel"/>
     <w:tmpl w:val="DF3A7940"/>
@@ -54393,7 +56156,7 @@
       </w:pPr>
     </w:lvl>
   </w:abstractNum>
-  <w:abstractNum w:abstractNumId="44" w15:restartNumberingAfterBreak="0">
+  <w:abstractNum w:abstractNumId="46" w15:restartNumberingAfterBreak="0">
     <w:nsid w:val="54F57730"/>
     <w:multiLevelType w:val="multilevel"/>
     <w:tmpl w:val="921CA3CE"/>
@@ -54506,7 +56269,7 @@
       </w:pPr>
     </w:lvl>
   </w:abstractNum>
-  <w:abstractNum w:abstractNumId="45" w15:restartNumberingAfterBreak="0">
+  <w:abstractNum w:abstractNumId="47" w15:restartNumberingAfterBreak="0">
     <w:nsid w:val="594B69E8"/>
     <w:multiLevelType w:val="multilevel"/>
     <w:tmpl w:val="6E90E8DC"/>
@@ -54619,7 +56382,7 @@
       </w:pPr>
     </w:lvl>
   </w:abstractNum>
-  <w:abstractNum w:abstractNumId="46" w15:restartNumberingAfterBreak="0">
+  <w:abstractNum w:abstractNumId="48" w15:restartNumberingAfterBreak="0">
     <w:nsid w:val="5EFB1CC6"/>
     <w:multiLevelType w:val="multilevel"/>
     <w:tmpl w:val="0DA4ABBC"/>
@@ -54732,7 +56495,7 @@
       </w:pPr>
     </w:lvl>
   </w:abstractNum>
-  <w:abstractNum w:abstractNumId="47" w15:restartNumberingAfterBreak="0">
+  <w:abstractNum w:abstractNumId="49" w15:restartNumberingAfterBreak="0">
     <w:nsid w:val="60241981"/>
     <w:multiLevelType w:val="multilevel"/>
     <w:tmpl w:val="45706460"/>
@@ -54845,7 +56608,7 @@
       </w:pPr>
     </w:lvl>
   </w:abstractNum>
-  <w:abstractNum w:abstractNumId="48" w15:restartNumberingAfterBreak="0">
+  <w:abstractNum w:abstractNumId="50" w15:restartNumberingAfterBreak="0">
     <w:nsid w:val="60B37A2C"/>
     <w:multiLevelType w:val="multilevel"/>
     <w:tmpl w:val="6792E010"/>
@@ -54958,7 +56721,7 @@
       </w:pPr>
     </w:lvl>
   </w:abstractNum>
-  <w:abstractNum w:abstractNumId="49" w15:restartNumberingAfterBreak="0">
+  <w:abstractNum w:abstractNumId="51" w15:restartNumberingAfterBreak="0">
     <w:nsid w:val="62F1109D"/>
     <w:multiLevelType w:val="multilevel"/>
     <w:tmpl w:val="DF3A7940"/>
@@ -55071,7 +56834,7 @@
       </w:pPr>
     </w:lvl>
   </w:abstractNum>
-  <w:abstractNum w:abstractNumId="50" w15:restartNumberingAfterBreak="0">
+  <w:abstractNum w:abstractNumId="52" w15:restartNumberingAfterBreak="0">
     <w:nsid w:val="65443253"/>
     <w:multiLevelType w:val="multilevel"/>
     <w:tmpl w:val="6792E010"/>
@@ -55184,7 +56947,7 @@
       </w:pPr>
     </w:lvl>
   </w:abstractNum>
-  <w:abstractNum w:abstractNumId="51" w15:restartNumberingAfterBreak="0">
+  <w:abstractNum w:abstractNumId="53" w15:restartNumberingAfterBreak="0">
     <w:nsid w:val="66423E85"/>
     <w:multiLevelType w:val="multilevel"/>
     <w:tmpl w:val="6BA63A36"/>
@@ -55297,7 +57060,7 @@
       </w:pPr>
     </w:lvl>
   </w:abstractNum>
-  <w:abstractNum w:abstractNumId="52" w15:restartNumberingAfterBreak="0">
+  <w:abstractNum w:abstractNumId="54" w15:restartNumberingAfterBreak="0">
     <w:nsid w:val="6AED4844"/>
     <w:multiLevelType w:val="multilevel"/>
     <w:tmpl w:val="5BDED6C0"/>
@@ -55410,7 +57173,7 @@
       </w:pPr>
     </w:lvl>
   </w:abstractNum>
-  <w:abstractNum w:abstractNumId="53" w15:restartNumberingAfterBreak="0">
+  <w:abstractNum w:abstractNumId="55" w15:restartNumberingAfterBreak="0">
     <w:nsid w:val="6E7B444F"/>
     <w:multiLevelType w:val="multilevel"/>
     <w:tmpl w:val="DF3A7940"/>
@@ -55523,7 +57286,7 @@
       </w:pPr>
     </w:lvl>
   </w:abstractNum>
-  <w:abstractNum w:abstractNumId="54" w15:restartNumberingAfterBreak="0">
+  <w:abstractNum w:abstractNumId="56" w15:restartNumberingAfterBreak="0">
     <w:nsid w:val="701474B9"/>
     <w:multiLevelType w:val="multilevel"/>
     <w:tmpl w:val="58C29F86"/>
@@ -55636,7 +57399,120 @@
       </w:pPr>
     </w:lvl>
   </w:abstractNum>
-  <w:abstractNum w:abstractNumId="55" w15:restartNumberingAfterBreak="0">
+  <w:abstractNum w:abstractNumId="57" w15:restartNumberingAfterBreak="0">
+    <w:nsid w:val="70357FF6"/>
+    <w:multiLevelType w:val="multilevel"/>
+    <w:tmpl w:val="98F47504"/>
+    <w:lvl w:ilvl="0">
+      <w:start w:val="1"/>
+      <w:numFmt w:val="decimal"/>
+      <w:lvlText w:val="%1."/>
+      <w:lvlJc w:val="left"/>
+      <w:pPr>
+        <w:tabs>
+          <w:tab w:val="num" w:pos="720"/>
+        </w:tabs>
+        <w:ind w:left="720" w:hanging="360"/>
+      </w:pPr>
+    </w:lvl>
+    <w:lvl w:ilvl="1" w:tentative="1">
+      <w:start w:val="1"/>
+      <w:numFmt w:val="decimal"/>
+      <w:lvlText w:val="%2."/>
+      <w:lvlJc w:val="left"/>
+      <w:pPr>
+        <w:tabs>
+          <w:tab w:val="num" w:pos="1440"/>
+        </w:tabs>
+        <w:ind w:left="1440" w:hanging="360"/>
+      </w:pPr>
+    </w:lvl>
+    <w:lvl w:ilvl="2" w:tentative="1">
+      <w:start w:val="1"/>
+      <w:numFmt w:val="decimal"/>
+      <w:lvlText w:val="%3."/>
+      <w:lvlJc w:val="left"/>
+      <w:pPr>
+        <w:tabs>
+          <w:tab w:val="num" w:pos="2160"/>
+        </w:tabs>
+        <w:ind w:left="2160" w:hanging="360"/>
+      </w:pPr>
+    </w:lvl>
+    <w:lvl w:ilvl="3" w:tentative="1">
+      <w:start w:val="1"/>
+      <w:numFmt w:val="decimal"/>
+      <w:lvlText w:val="%4."/>
+      <w:lvlJc w:val="left"/>
+      <w:pPr>
+        <w:tabs>
+          <w:tab w:val="num" w:pos="2880"/>
+        </w:tabs>
+        <w:ind w:left="2880" w:hanging="360"/>
+      </w:pPr>
+    </w:lvl>
+    <w:lvl w:ilvl="4" w:tentative="1">
+      <w:start w:val="1"/>
+      <w:numFmt w:val="decimal"/>
+      <w:lvlText w:val="%5."/>
+      <w:lvlJc w:val="left"/>
+      <w:pPr>
+        <w:tabs>
+          <w:tab w:val="num" w:pos="3600"/>
+        </w:tabs>
+        <w:ind w:left="3600" w:hanging="360"/>
+      </w:pPr>
+    </w:lvl>
+    <w:lvl w:ilvl="5" w:tentative="1">
+      <w:start w:val="1"/>
+      <w:numFmt w:val="decimal"/>
+      <w:lvlText w:val="%6."/>
+      <w:lvlJc w:val="left"/>
+      <w:pPr>
+        <w:tabs>
+          <w:tab w:val="num" w:pos="4320"/>
+        </w:tabs>
+        <w:ind w:left="4320" w:hanging="360"/>
+      </w:pPr>
+    </w:lvl>
+    <w:lvl w:ilvl="6" w:tentative="1">
+      <w:start w:val="1"/>
+      <w:numFmt w:val="decimal"/>
+      <w:lvlText w:val="%7."/>
+      <w:lvlJc w:val="left"/>
+      <w:pPr>
+        <w:tabs>
+          <w:tab w:val="num" w:pos="5040"/>
+        </w:tabs>
+        <w:ind w:left="5040" w:hanging="360"/>
+      </w:pPr>
+    </w:lvl>
+    <w:lvl w:ilvl="7" w:tentative="1">
+      <w:start w:val="1"/>
+      <w:numFmt w:val="decimal"/>
+      <w:lvlText w:val="%8."/>
+      <w:lvlJc w:val="left"/>
+      <w:pPr>
+        <w:tabs>
+          <w:tab w:val="num" w:pos="5760"/>
+        </w:tabs>
+        <w:ind w:left="5760" w:hanging="360"/>
+      </w:pPr>
+    </w:lvl>
+    <w:lvl w:ilvl="8" w:tentative="1">
+      <w:start w:val="1"/>
+      <w:numFmt w:val="decimal"/>
+      <w:lvlText w:val="%9."/>
+      <w:lvlJc w:val="left"/>
+      <w:pPr>
+        <w:tabs>
+          <w:tab w:val="num" w:pos="6480"/>
+        </w:tabs>
+        <w:ind w:left="6480" w:hanging="360"/>
+      </w:pPr>
+    </w:lvl>
+  </w:abstractNum>
+  <w:abstractNum w:abstractNumId="58" w15:restartNumberingAfterBreak="0">
     <w:nsid w:val="71E37002"/>
     <w:multiLevelType w:val="multilevel"/>
     <w:tmpl w:val="76A408E0"/>
@@ -55749,7 +57625,7 @@
       </w:pPr>
     </w:lvl>
   </w:abstractNum>
-  <w:abstractNum w:abstractNumId="56" w15:restartNumberingAfterBreak="0">
+  <w:abstractNum w:abstractNumId="59" w15:restartNumberingAfterBreak="0">
     <w:nsid w:val="762E1709"/>
     <w:multiLevelType w:val="multilevel"/>
     <w:tmpl w:val="C53E7766"/>
@@ -55862,7 +57738,7 @@
       </w:pPr>
     </w:lvl>
   </w:abstractNum>
-  <w:abstractNum w:abstractNumId="57" w15:restartNumberingAfterBreak="0">
+  <w:abstractNum w:abstractNumId="60" w15:restartNumberingAfterBreak="0">
     <w:nsid w:val="79131FC2"/>
     <w:multiLevelType w:val="multilevel"/>
     <w:tmpl w:val="DF3A7940"/>
@@ -55975,7 +57851,7 @@
       </w:pPr>
     </w:lvl>
   </w:abstractNum>
-  <w:abstractNum w:abstractNumId="58" w15:restartNumberingAfterBreak="0">
+  <w:abstractNum w:abstractNumId="61" w15:restartNumberingAfterBreak="0">
     <w:nsid w:val="79BD2C2B"/>
     <w:multiLevelType w:val="multilevel"/>
     <w:tmpl w:val="DF3A7940"/>
@@ -56088,7 +57964,7 @@
       </w:pPr>
     </w:lvl>
   </w:abstractNum>
-  <w:abstractNum w:abstractNumId="59" w15:restartNumberingAfterBreak="0">
+  <w:abstractNum w:abstractNumId="62" w15:restartNumberingAfterBreak="0">
     <w:nsid w:val="79F32E8B"/>
     <w:multiLevelType w:val="multilevel"/>
     <w:tmpl w:val="B28AF088"/>
@@ -56201,7 +58077,7 @@
       </w:pPr>
     </w:lvl>
   </w:abstractNum>
-  <w:abstractNum w:abstractNumId="60" w15:restartNumberingAfterBreak="0">
+  <w:abstractNum w:abstractNumId="63" w15:restartNumberingAfterBreak="0">
     <w:nsid w:val="7AAD12FC"/>
     <w:multiLevelType w:val="multilevel"/>
     <w:tmpl w:val="E1563A6A"/>
@@ -56314,7 +58190,7 @@
       </w:pPr>
     </w:lvl>
   </w:abstractNum>
-  <w:abstractNum w:abstractNumId="61" w15:restartNumberingAfterBreak="0">
+  <w:abstractNum w:abstractNumId="64" w15:restartNumberingAfterBreak="0">
     <w:nsid w:val="7CBD3476"/>
     <w:multiLevelType w:val="multilevel"/>
     <w:tmpl w:val="80E43BD0"/>
@@ -56427,7 +58303,7 @@
       </w:pPr>
     </w:lvl>
   </w:abstractNum>
-  <w:abstractNum w:abstractNumId="62" w15:restartNumberingAfterBreak="0">
+  <w:abstractNum w:abstractNumId="65" w15:restartNumberingAfterBreak="0">
     <w:nsid w:val="7D167E86"/>
     <w:multiLevelType w:val="multilevel"/>
     <w:tmpl w:val="7E84EA12"/>
@@ -56540,7 +58416,7 @@
       </w:pPr>
     </w:lvl>
   </w:abstractNum>
-  <w:abstractNum w:abstractNumId="63" w15:restartNumberingAfterBreak="0">
+  <w:abstractNum w:abstractNumId="66" w15:restartNumberingAfterBreak="0">
     <w:nsid w:val="7D2B405B"/>
     <w:multiLevelType w:val="multilevel"/>
     <w:tmpl w:val="4F7A5C76"/>
@@ -56654,52 +58530,52 @@
     </w:lvl>
   </w:abstractNum>
   <w:num w:numId="1">
-    <w:abstractNumId w:val="48"/>
+    <w:abstractNumId w:val="50"/>
   </w:num>
   <w:num w:numId="2">
-    <w:abstractNumId w:val="32"/>
+    <w:abstractNumId w:val="33"/>
   </w:num>
   <w:num w:numId="3">
-    <w:abstractNumId w:val="59"/>
+    <w:abstractNumId w:val="62"/>
   </w:num>
   <w:num w:numId="4">
-    <w:abstractNumId w:val="38"/>
+    <w:abstractNumId w:val="40"/>
   </w:num>
   <w:num w:numId="5">
     <w:abstractNumId w:val="19"/>
   </w:num>
   <w:num w:numId="6">
-    <w:abstractNumId w:val="34"/>
+    <w:abstractNumId w:val="36"/>
   </w:num>
   <w:num w:numId="7">
     <w:abstractNumId w:val="2"/>
   </w:num>
   <w:num w:numId="8">
-    <w:abstractNumId w:val="52"/>
+    <w:abstractNumId w:val="54"/>
   </w:num>
   <w:num w:numId="9">
-    <w:abstractNumId w:val="50"/>
+    <w:abstractNumId w:val="52"/>
   </w:num>
   <w:num w:numId="10">
     <w:abstractNumId w:val="17"/>
   </w:num>
   <w:num w:numId="11">
-    <w:abstractNumId w:val="29"/>
+    <w:abstractNumId w:val="30"/>
   </w:num>
   <w:num w:numId="12">
-    <w:abstractNumId w:val="41"/>
+    <w:abstractNumId w:val="43"/>
   </w:num>
   <w:num w:numId="13">
-    <w:abstractNumId w:val="62"/>
+    <w:abstractNumId w:val="65"/>
   </w:num>
   <w:num w:numId="14">
-    <w:abstractNumId w:val="26"/>
+    <w:abstractNumId w:val="27"/>
   </w:num>
   <w:num w:numId="15">
     <w:abstractNumId w:val="10"/>
   </w:num>
   <w:num w:numId="16">
-    <w:abstractNumId w:val="25"/>
+    <w:abstractNumId w:val="26"/>
   </w:num>
   <w:num w:numId="17">
     <w:abstractNumId w:val="5"/>
@@ -56711,43 +58587,43 @@
     <w:abstractNumId w:val="20"/>
   </w:num>
   <w:num w:numId="20">
-    <w:abstractNumId w:val="33"/>
+    <w:abstractNumId w:val="35"/>
   </w:num>
   <w:num w:numId="21">
-    <w:abstractNumId w:val="22"/>
+    <w:abstractNumId w:val="23"/>
   </w:num>
   <w:num w:numId="22">
-    <w:abstractNumId w:val="45"/>
+    <w:abstractNumId w:val="47"/>
   </w:num>
   <w:num w:numId="23">
+    <w:abstractNumId w:val="41"/>
+  </w:num>
+  <w:num w:numId="24">
+    <w:abstractNumId w:val="46"/>
+  </w:num>
+  <w:num w:numId="25">
     <w:abstractNumId w:val="39"/>
   </w:num>
-  <w:num w:numId="24">
-    <w:abstractNumId w:val="44"/>
-  </w:num>
-  <w:num w:numId="25">
-    <w:abstractNumId w:val="37"/>
-  </w:num>
   <w:num w:numId="26">
-    <w:abstractNumId w:val="63"/>
+    <w:abstractNumId w:val="66"/>
   </w:num>
   <w:num w:numId="27">
     <w:abstractNumId w:val="9"/>
   </w:num>
   <w:num w:numId="28">
-    <w:abstractNumId w:val="60"/>
+    <w:abstractNumId w:val="63"/>
   </w:num>
   <w:num w:numId="29">
-    <w:abstractNumId w:val="51"/>
+    <w:abstractNumId w:val="53"/>
   </w:num>
   <w:num w:numId="30">
     <w:abstractNumId w:val="0"/>
   </w:num>
   <w:num w:numId="31">
-    <w:abstractNumId w:val="40"/>
+    <w:abstractNumId w:val="42"/>
   </w:num>
   <w:num w:numId="32">
-    <w:abstractNumId w:val="61"/>
+    <w:abstractNumId w:val="64"/>
   </w:num>
   <w:num w:numId="33">
     <w:abstractNumId w:val="8"/>
@@ -56759,10 +58635,10 @@
     <w:abstractNumId w:val="16"/>
   </w:num>
   <w:num w:numId="36">
-    <w:abstractNumId w:val="55"/>
+    <w:abstractNumId w:val="58"/>
   </w:num>
   <w:num w:numId="37">
-    <w:abstractNumId w:val="42"/>
+    <w:abstractNumId w:val="44"/>
   </w:num>
   <w:num w:numId="38">
     <w:abstractNumId w:val="11"/>
@@ -56771,28 +58647,28 @@
     <w:abstractNumId w:val="12"/>
   </w:num>
   <w:num w:numId="40">
-    <w:abstractNumId w:val="28"/>
+    <w:abstractNumId w:val="29"/>
   </w:num>
   <w:num w:numId="41">
-    <w:abstractNumId w:val="54"/>
+    <w:abstractNumId w:val="56"/>
   </w:num>
   <w:num w:numId="42">
-    <w:abstractNumId w:val="56"/>
+    <w:abstractNumId w:val="59"/>
   </w:num>
   <w:num w:numId="43">
-    <w:abstractNumId w:val="43"/>
+    <w:abstractNumId w:val="45"/>
   </w:num>
   <w:num w:numId="44">
-    <w:abstractNumId w:val="35"/>
+    <w:abstractNumId w:val="37"/>
   </w:num>
   <w:num w:numId="45">
-    <w:abstractNumId w:val="57"/>
+    <w:abstractNumId w:val="60"/>
   </w:num>
   <w:num w:numId="46">
-    <w:abstractNumId w:val="58"/>
+    <w:abstractNumId w:val="61"/>
   </w:num>
   <w:num w:numId="47">
-    <w:abstractNumId w:val="53"/>
+    <w:abstractNumId w:val="55"/>
   </w:num>
   <w:num w:numId="48">
     <w:abstractNumId w:val="18"/>
@@ -56801,49 +58677,58 @@
     <w:abstractNumId w:val="4"/>
   </w:num>
   <w:num w:numId="50">
-    <w:abstractNumId w:val="49"/>
+    <w:abstractNumId w:val="51"/>
   </w:num>
   <w:num w:numId="51">
-    <w:abstractNumId w:val="36"/>
+    <w:abstractNumId w:val="38"/>
   </w:num>
   <w:num w:numId="52">
     <w:abstractNumId w:val="14"/>
   </w:num>
   <w:num w:numId="53">
-    <w:abstractNumId w:val="21"/>
+    <w:abstractNumId w:val="22"/>
   </w:num>
   <w:num w:numId="54">
-    <w:abstractNumId w:val="46"/>
+    <w:abstractNumId w:val="48"/>
   </w:num>
   <w:num w:numId="55">
-    <w:abstractNumId w:val="30"/>
+    <w:abstractNumId w:val="31"/>
   </w:num>
   <w:num w:numId="56">
     <w:abstractNumId w:val="3"/>
   </w:num>
   <w:num w:numId="57">
-    <w:abstractNumId w:val="31"/>
+    <w:abstractNumId w:val="32"/>
   </w:num>
   <w:num w:numId="58">
     <w:abstractNumId w:val="15"/>
   </w:num>
   <w:num w:numId="59">
-    <w:abstractNumId w:val="27"/>
+    <w:abstractNumId w:val="28"/>
   </w:num>
   <w:num w:numId="60">
     <w:abstractNumId w:val="1"/>
   </w:num>
   <w:num w:numId="61">
-    <w:abstractNumId w:val="23"/>
+    <w:abstractNumId w:val="24"/>
   </w:num>
   <w:num w:numId="62">
     <w:abstractNumId w:val="13"/>
   </w:num>
   <w:num w:numId="63">
-    <w:abstractNumId w:val="47"/>
+    <w:abstractNumId w:val="49"/>
   </w:num>
   <w:num w:numId="64">
-    <w:abstractNumId w:val="24"/>
+    <w:abstractNumId w:val="25"/>
+  </w:num>
+  <w:num w:numId="65">
+    <w:abstractNumId w:val="21"/>
+  </w:num>
+  <w:num w:numId="66">
+    <w:abstractNumId w:val="34"/>
+  </w:num>
+  <w:num w:numId="67">
+    <w:abstractNumId w:val="57"/>
   </w:num>
   <w:numIdMacAtCleanup w:val="59"/>
 </w:numbering>
@@ -56863,7 +58748,7 @@
     </w:rPrDefault>
     <w:pPrDefault/>
   </w:docDefaults>
-  <w:latentStyles w:defLockedState="0" w:defUIPriority="99" w:defSemiHidden="0" w:defUnhideWhenUsed="0" w:defQFormat="0" w:count="375">
+  <w:latentStyles w:defLockedState="0" w:defUIPriority="99" w:defSemiHidden="0" w:defUnhideWhenUsed="0" w:defQFormat="0" w:count="376">
     <w:lsdException w:name="Normal" w:uiPriority="0" w:qFormat="1"/>
     <w:lsdException w:name="heading 1" w:uiPriority="9" w:qFormat="1"/>
     <w:lsdException w:name="heading 2" w:semiHidden="1" w:uiPriority="9" w:unhideWhenUsed="1" w:qFormat="1"/>
@@ -56969,7 +58854,6 @@
     <w:lsdException w:name="HTML Sample" w:semiHidden="1" w:unhideWhenUsed="1"/>
     <w:lsdException w:name="HTML Typewriter" w:semiHidden="1" w:unhideWhenUsed="1"/>
     <w:lsdException w:name="HTML Variable" w:semiHidden="1" w:unhideWhenUsed="1"/>
-    <w:lsdException w:name="Normal Table" w:semiHidden="1" w:unhideWhenUsed="1"/>
     <w:lsdException w:name="annotation subject" w:semiHidden="1" w:unhideWhenUsed="1"/>
     <w:lsdException w:name="No List" w:semiHidden="1" w:unhideWhenUsed="1"/>
     <w:lsdException w:name="Outline List 1" w:semiHidden="1" w:unhideWhenUsed="1"/>
@@ -57016,10 +58900,8 @@
     <w:lsdException w:name="Table Subtle 2" w:semiHidden="1" w:unhideWhenUsed="1"/>
     <w:lsdException w:name="Table Web 1" w:semiHidden="1" w:unhideWhenUsed="1"/>
     <w:lsdException w:name="Table Web 2" w:semiHidden="1" w:unhideWhenUsed="1"/>
-    <w:lsdException w:name="Table Web 3" w:semiHidden="1" w:unhideWhenUsed="1"/>
     <w:lsdException w:name="Balloon Text" w:semiHidden="1" w:unhideWhenUsed="1"/>
     <w:lsdException w:name="Table Grid" w:uiPriority="39"/>
-    <w:lsdException w:name="Table Theme" w:semiHidden="1" w:unhideWhenUsed="1"/>
     <w:lsdException w:name="Placeholder Text" w:semiHidden="1"/>
     <w:lsdException w:name="No Spacing" w:uiPriority="1" w:qFormat="1"/>
     <w:lsdException w:name="Light Shading" w:uiPriority="60"/>
@@ -57239,6 +59121,7 @@
     <w:lsdException w:name="Smart Hyperlink" w:semiHidden="1" w:unhideWhenUsed="1"/>
     <w:lsdException w:name="Hashtag" w:semiHidden="1" w:unhideWhenUsed="1"/>
     <w:lsdException w:name="Unresolved Mention" w:semiHidden="1" w:unhideWhenUsed="1"/>
+    <w:lsdException w:name="Smart Link" w:semiHidden="1" w:unhideWhenUsed="1"/>
   </w:latentStyles>
   <w:style w:type="paragraph" w:default="1" w:styleId="a">
     <w:name w:val="Normal"/>
@@ -57783,7 +59666,7 @@
 </file>
 
 <file path=customXml/itemProps1.xml><?xml version="1.0" encoding="utf-8"?>
-<ds:datastoreItem xmlns:ds="http://schemas.openxmlformats.org/officeDocument/2006/customXml" ds:itemID="{C81BF96A-6AD9-4A95-9092-ECA7A5F91AC3}">
+<ds:datastoreItem xmlns:ds="http://schemas.openxmlformats.org/officeDocument/2006/customXml" ds:itemID="{3A0A0498-D1FA-4210-864F-C58F92FD727D}">
   <ds:schemaRefs>
     <ds:schemaRef ds:uri="http://schemas.openxmlformats.org/officeDocument/2006/bibliography"/>
   </ds:schemaRefs>

</xml_diff>